<commit_message>
Actualización de nombres de campos
</commit_message>
<xml_diff>
--- a/0-varios/Archivos-Office/Memoria.docx
+++ b/0-varios/Archivos-Office/Memoria.docx
@@ -83,7 +83,7 @@
             </w:rPr>
             <w:fldChar w:fldCharType="separate"/>
           </w:r>
-          <w:hyperlink w:anchor="_Toc112158189" w:history="1">
+          <w:hyperlink w:anchor="_Toc112158241" w:history="1">
             <w:r>
               <w:rPr>
                 <w:rStyle w:val="Hipervnculo"/>
@@ -106,7 +106,7 @@
               <w:rPr>
                 <w:webHidden/>
               </w:rPr>
-              <w:instrText xml:space="preserve"> PAGEREF _Toc112158189 \h </w:instrText>
+              <w:instrText xml:space="preserve"> PAGEREF _Toc112158241 \h </w:instrText>
             </w:r>
             <w:r>
               <w:rPr>
@@ -142,7 +142,7 @@
               <w:lang w:eastAsia="es-AR"/>
             </w:rPr>
           </w:pPr>
-          <w:hyperlink w:anchor="_Toc112158190" w:history="1">
+          <w:hyperlink w:anchor="_Toc112158242" w:history="1">
             <w:r>
               <w:rPr>
                 <w:rStyle w:val="Hipervnculo"/>
@@ -182,7 +182,7 @@
                 <w:noProof/>
                 <w:webHidden/>
               </w:rPr>
-              <w:instrText xml:space="preserve"> PAGEREF _Toc112158190 \h </w:instrText>
+              <w:instrText xml:space="preserve"> PAGEREF _Toc112158242 \h </w:instrText>
             </w:r>
             <w:r>
               <w:rPr>
@@ -222,7 +222,7 @@
               <w:lang w:eastAsia="es-AR"/>
             </w:rPr>
           </w:pPr>
-          <w:hyperlink w:anchor="_Toc112158191" w:history="1">
+          <w:hyperlink w:anchor="_Toc112158243" w:history="1">
             <w:r>
               <w:rPr>
                 <w:rStyle w:val="Hipervnculo"/>
@@ -262,7 +262,7 @@
                 <w:noProof/>
                 <w:webHidden/>
               </w:rPr>
-              <w:instrText xml:space="preserve"> PAGEREF _Toc112158191 \h </w:instrText>
+              <w:instrText xml:space="preserve"> PAGEREF _Toc112158243 \h </w:instrText>
             </w:r>
             <w:r>
               <w:rPr>
@@ -302,7 +302,7 @@
               <w:lang w:eastAsia="es-AR"/>
             </w:rPr>
           </w:pPr>
-          <w:hyperlink w:anchor="_Toc112158192" w:history="1">
+          <w:hyperlink w:anchor="_Toc112158244" w:history="1">
             <w:r>
               <w:rPr>
                 <w:rStyle w:val="Hipervnculo"/>
@@ -342,7 +342,7 @@
                 <w:noProof/>
                 <w:webHidden/>
               </w:rPr>
-              <w:instrText xml:space="preserve"> PAGEREF _Toc112158192 \h </w:instrText>
+              <w:instrText xml:space="preserve"> PAGEREF _Toc112158244 \h </w:instrText>
             </w:r>
             <w:r>
               <w:rPr>
@@ -382,7 +382,7 @@
               <w:lang w:eastAsia="es-AR"/>
             </w:rPr>
           </w:pPr>
-          <w:hyperlink w:anchor="_Toc112158193" w:history="1">
+          <w:hyperlink w:anchor="_Toc112158245" w:history="1">
             <w:r>
               <w:rPr>
                 <w:rStyle w:val="Hipervnculo"/>
@@ -422,7 +422,7 @@
                 <w:noProof/>
                 <w:webHidden/>
               </w:rPr>
-              <w:instrText xml:space="preserve"> PAGEREF _Toc112158193 \h </w:instrText>
+              <w:instrText xml:space="preserve"> PAGEREF _Toc112158245 \h </w:instrText>
             </w:r>
             <w:r>
               <w:rPr>
@@ -467,7 +467,7 @@
               <w:lang w:eastAsia="es-AR"/>
             </w:rPr>
           </w:pPr>
-          <w:hyperlink w:anchor="_Toc112158194" w:history="1">
+          <w:hyperlink w:anchor="_Toc112158246" w:history="1">
             <w:r>
               <w:rPr>
                 <w:rStyle w:val="Hipervnculo"/>
@@ -490,7 +490,7 @@
               <w:rPr>
                 <w:webHidden/>
               </w:rPr>
-              <w:instrText xml:space="preserve"> PAGEREF _Toc112158194 \h </w:instrText>
+              <w:instrText xml:space="preserve"> PAGEREF _Toc112158246 \h </w:instrText>
             </w:r>
             <w:r>
               <w:rPr>
@@ -526,7 +526,7 @@
               <w:lang w:eastAsia="es-AR"/>
             </w:rPr>
           </w:pPr>
-          <w:hyperlink w:anchor="_Toc112158195" w:history="1">
+          <w:hyperlink w:anchor="_Toc112158247" w:history="1">
             <w:r>
               <w:rPr>
                 <w:rStyle w:val="Hipervnculo"/>
@@ -566,7 +566,7 @@
                 <w:noProof/>
                 <w:webHidden/>
               </w:rPr>
-              <w:instrText xml:space="preserve"> PAGEREF _Toc112158195 \h </w:instrText>
+              <w:instrText xml:space="preserve"> PAGEREF _Toc112158247 \h </w:instrText>
             </w:r>
             <w:r>
               <w:rPr>
@@ -606,7 +606,7 @@
               <w:lang w:eastAsia="es-AR"/>
             </w:rPr>
           </w:pPr>
-          <w:hyperlink w:anchor="_Toc112158196" w:history="1">
+          <w:hyperlink w:anchor="_Toc112158248" w:history="1">
             <w:r>
               <w:rPr>
                 <w:rStyle w:val="Hipervnculo"/>
@@ -646,7 +646,7 @@
                 <w:noProof/>
                 <w:webHidden/>
               </w:rPr>
-              <w:instrText xml:space="preserve"> PAGEREF _Toc112158196 \h </w:instrText>
+              <w:instrText xml:space="preserve"> PAGEREF _Toc112158248 \h </w:instrText>
             </w:r>
             <w:r>
               <w:rPr>
@@ -686,7 +686,7 @@
               <w:lang w:eastAsia="es-AR"/>
             </w:rPr>
           </w:pPr>
-          <w:hyperlink w:anchor="_Toc112158197" w:history="1">
+          <w:hyperlink w:anchor="_Toc112158249" w:history="1">
             <w:r>
               <w:rPr>
                 <w:rStyle w:val="Hipervnculo"/>
@@ -726,7 +726,7 @@
                 <w:noProof/>
                 <w:webHidden/>
               </w:rPr>
-              <w:instrText xml:space="preserve"> PAGEREF _Toc112158197 \h </w:instrText>
+              <w:instrText xml:space="preserve"> PAGEREF _Toc112158249 \h </w:instrText>
             </w:r>
             <w:r>
               <w:rPr>
@@ -766,7 +766,7 @@
               <w:lang w:eastAsia="es-AR"/>
             </w:rPr>
           </w:pPr>
-          <w:hyperlink w:anchor="_Toc112158198" w:history="1">
+          <w:hyperlink w:anchor="_Toc112158250" w:history="1">
             <w:r>
               <w:rPr>
                 <w:rStyle w:val="Hipervnculo"/>
@@ -806,7 +806,7 @@
                 <w:noProof/>
                 <w:webHidden/>
               </w:rPr>
-              <w:instrText xml:space="preserve"> PAGEREF _Toc112158198 \h </w:instrText>
+              <w:instrText xml:space="preserve"> PAGEREF _Toc112158250 \h </w:instrText>
             </w:r>
             <w:r>
               <w:rPr>
@@ -851,7 +851,7 @@
               <w:lang w:eastAsia="es-AR"/>
             </w:rPr>
           </w:pPr>
-          <w:hyperlink w:anchor="_Toc112158199" w:history="1">
+          <w:hyperlink w:anchor="_Toc112158251" w:history="1">
             <w:r>
               <w:rPr>
                 <w:rStyle w:val="Hipervnculo"/>
@@ -874,7 +874,7 @@
               <w:rPr>
                 <w:webHidden/>
               </w:rPr>
-              <w:instrText xml:space="preserve"> PAGEREF _Toc112158199 \h </w:instrText>
+              <w:instrText xml:space="preserve"> PAGEREF _Toc112158251 \h </w:instrText>
             </w:r>
             <w:r>
               <w:rPr>
@@ -910,7 +910,7 @@
               <w:lang w:eastAsia="es-AR"/>
             </w:rPr>
           </w:pPr>
-          <w:hyperlink w:anchor="_Toc112158200" w:history="1">
+          <w:hyperlink w:anchor="_Toc112158252" w:history="1">
             <w:r>
               <w:rPr>
                 <w:rStyle w:val="Hipervnculo"/>
@@ -950,7 +950,7 @@
                 <w:noProof/>
                 <w:webHidden/>
               </w:rPr>
-              <w:instrText xml:space="preserve"> PAGEREF _Toc112158200 \h </w:instrText>
+              <w:instrText xml:space="preserve"> PAGEREF _Toc112158252 \h </w:instrText>
             </w:r>
             <w:r>
               <w:rPr>
@@ -990,7 +990,7 @@
               <w:lang w:eastAsia="es-AR"/>
             </w:rPr>
           </w:pPr>
-          <w:hyperlink w:anchor="_Toc112158201" w:history="1">
+          <w:hyperlink w:anchor="_Toc112158253" w:history="1">
             <w:r>
               <w:rPr>
                 <w:rStyle w:val="Hipervnculo"/>
@@ -1030,7 +1030,7 @@
                 <w:noProof/>
                 <w:webHidden/>
               </w:rPr>
-              <w:instrText xml:space="preserve"> PAGEREF _Toc112158201 \h </w:instrText>
+              <w:instrText xml:space="preserve"> PAGEREF _Toc112158253 \h </w:instrText>
             </w:r>
             <w:r>
               <w:rPr>
@@ -1070,7 +1070,7 @@
               <w:lang w:eastAsia="es-AR"/>
             </w:rPr>
           </w:pPr>
-          <w:hyperlink w:anchor="_Toc112158202" w:history="1">
+          <w:hyperlink w:anchor="_Toc112158254" w:history="1">
             <w:r>
               <w:rPr>
                 <w:rStyle w:val="Hipervnculo"/>
@@ -1110,7 +1110,7 @@
                 <w:noProof/>
                 <w:webHidden/>
               </w:rPr>
-              <w:instrText xml:space="preserve"> PAGEREF _Toc112158202 \h </w:instrText>
+              <w:instrText xml:space="preserve"> PAGEREF _Toc112158254 \h </w:instrText>
             </w:r>
             <w:r>
               <w:rPr>
@@ -1150,7 +1150,7 @@
               <w:lang w:eastAsia="es-AR"/>
             </w:rPr>
           </w:pPr>
-          <w:hyperlink w:anchor="_Toc112158203" w:history="1">
+          <w:hyperlink w:anchor="_Toc112158255" w:history="1">
             <w:r>
               <w:rPr>
                 <w:rStyle w:val="Hipervnculo"/>
@@ -1190,7 +1190,7 @@
                 <w:noProof/>
                 <w:webHidden/>
               </w:rPr>
-              <w:instrText xml:space="preserve"> PAGEREF _Toc112158203 \h </w:instrText>
+              <w:instrText xml:space="preserve"> PAGEREF _Toc112158255 \h </w:instrText>
             </w:r>
             <w:r>
               <w:rPr>
@@ -1230,7 +1230,7 @@
               <w:lang w:eastAsia="es-AR"/>
             </w:rPr>
           </w:pPr>
-          <w:hyperlink w:anchor="_Toc112158204" w:history="1">
+          <w:hyperlink w:anchor="_Toc112158256" w:history="1">
             <w:r>
               <w:rPr>
                 <w:rStyle w:val="Hipervnculo"/>
@@ -1270,7 +1270,7 @@
                 <w:noProof/>
                 <w:webHidden/>
               </w:rPr>
-              <w:instrText xml:space="preserve"> PAGEREF _Toc112158204 \h </w:instrText>
+              <w:instrText xml:space="preserve"> PAGEREF _Toc112158256 \h </w:instrText>
             </w:r>
             <w:r>
               <w:rPr>
@@ -1315,7 +1315,7 @@
               <w:lang w:eastAsia="es-AR"/>
             </w:rPr>
           </w:pPr>
-          <w:hyperlink w:anchor="_Toc112158205" w:history="1">
+          <w:hyperlink w:anchor="_Toc112158257" w:history="1">
             <w:r>
               <w:rPr>
                 <w:rStyle w:val="Hipervnculo"/>
@@ -1338,7 +1338,7 @@
               <w:rPr>
                 <w:webHidden/>
               </w:rPr>
-              <w:instrText xml:space="preserve"> PAGEREF _Toc112158205 \h </w:instrText>
+              <w:instrText xml:space="preserve"> PAGEREF _Toc112158257 \h </w:instrText>
             </w:r>
             <w:r>
               <w:rPr>
@@ -1374,7 +1374,7 @@
               <w:lang w:eastAsia="es-AR"/>
             </w:rPr>
           </w:pPr>
-          <w:hyperlink w:anchor="_Toc112158206" w:history="1">
+          <w:hyperlink w:anchor="_Toc112158258" w:history="1">
             <w:r>
               <w:rPr>
                 <w:rStyle w:val="Hipervnculo"/>
@@ -1414,7 +1414,7 @@
                 <w:noProof/>
                 <w:webHidden/>
               </w:rPr>
-              <w:instrText xml:space="preserve"> PAGEREF _Toc112158206 \h </w:instrText>
+              <w:instrText xml:space="preserve"> PAGEREF _Toc112158258 \h </w:instrText>
             </w:r>
             <w:r>
               <w:rPr>
@@ -1454,7 +1454,7 @@
               <w:lang w:eastAsia="es-AR"/>
             </w:rPr>
           </w:pPr>
-          <w:hyperlink w:anchor="_Toc112158207" w:history="1">
+          <w:hyperlink w:anchor="_Toc112158259" w:history="1">
             <w:r>
               <w:rPr>
                 <w:rStyle w:val="Hipervnculo"/>
@@ -1494,7 +1494,7 @@
                 <w:noProof/>
                 <w:webHidden/>
               </w:rPr>
-              <w:instrText xml:space="preserve"> PAGEREF _Toc112158207 \h </w:instrText>
+              <w:instrText xml:space="preserve"> PAGEREF _Toc112158259 \h </w:instrText>
             </w:r>
             <w:r>
               <w:rPr>
@@ -1534,7 +1534,7 @@
               <w:lang w:eastAsia="es-AR"/>
             </w:rPr>
           </w:pPr>
-          <w:hyperlink w:anchor="_Toc112158208" w:history="1">
+          <w:hyperlink w:anchor="_Toc112158260" w:history="1">
             <w:r>
               <w:rPr>
                 <w:rStyle w:val="Hipervnculo"/>
@@ -1574,7 +1574,7 @@
                 <w:noProof/>
                 <w:webHidden/>
               </w:rPr>
-              <w:instrText xml:space="preserve"> PAGEREF _Toc112158208 \h </w:instrText>
+              <w:instrText xml:space="preserve"> PAGEREF _Toc112158260 \h </w:instrText>
             </w:r>
             <w:r>
               <w:rPr>
@@ -1619,7 +1619,7 @@
               <w:lang w:eastAsia="es-AR"/>
             </w:rPr>
           </w:pPr>
-          <w:hyperlink w:anchor="_Toc112158209" w:history="1">
+          <w:hyperlink w:anchor="_Toc112158261" w:history="1">
             <w:r>
               <w:rPr>
                 <w:rStyle w:val="Hipervnculo"/>
@@ -1642,7 +1642,7 @@
               <w:rPr>
                 <w:webHidden/>
               </w:rPr>
-              <w:instrText xml:space="preserve"> PAGEREF _Toc112158209 \h </w:instrText>
+              <w:instrText xml:space="preserve"> PAGEREF _Toc112158261 \h </w:instrText>
             </w:r>
             <w:r>
               <w:rPr>
@@ -1678,7 +1678,7 @@
               <w:lang w:eastAsia="es-AR"/>
             </w:rPr>
           </w:pPr>
-          <w:hyperlink w:anchor="_Toc112158210" w:history="1">
+          <w:hyperlink w:anchor="_Toc112158262" w:history="1">
             <w:r>
               <w:rPr>
                 <w:rStyle w:val="Hipervnculo"/>
@@ -1718,7 +1718,7 @@
                 <w:noProof/>
                 <w:webHidden/>
               </w:rPr>
-              <w:instrText xml:space="preserve"> PAGEREF _Toc112158210 \h </w:instrText>
+              <w:instrText xml:space="preserve"> PAGEREF _Toc112158262 \h </w:instrText>
             </w:r>
             <w:r>
               <w:rPr>
@@ -1758,7 +1758,7 @@
               <w:lang w:eastAsia="es-AR"/>
             </w:rPr>
           </w:pPr>
-          <w:hyperlink w:anchor="_Toc112158211" w:history="1">
+          <w:hyperlink w:anchor="_Toc112158263" w:history="1">
             <w:r>
               <w:rPr>
                 <w:rStyle w:val="Hipervnculo"/>
@@ -1798,7 +1798,7 @@
                 <w:noProof/>
                 <w:webHidden/>
               </w:rPr>
-              <w:instrText xml:space="preserve"> PAGEREF _Toc112158211 \h </w:instrText>
+              <w:instrText xml:space="preserve"> PAGEREF _Toc112158263 \h </w:instrText>
             </w:r>
             <w:r>
               <w:rPr>
@@ -1838,7 +1838,7 @@
               <w:lang w:eastAsia="es-AR"/>
             </w:rPr>
           </w:pPr>
-          <w:hyperlink w:anchor="_Toc112158212" w:history="1">
+          <w:hyperlink w:anchor="_Toc112158264" w:history="1">
             <w:r>
               <w:rPr>
                 <w:rStyle w:val="Hipervnculo"/>
@@ -1878,7 +1878,7 @@
                 <w:noProof/>
                 <w:webHidden/>
               </w:rPr>
-              <w:instrText xml:space="preserve"> PAGEREF _Toc112158212 \h </w:instrText>
+              <w:instrText xml:space="preserve"> PAGEREF _Toc112158264 \h </w:instrText>
             </w:r>
             <w:r>
               <w:rPr>
@@ -1918,7 +1918,7 @@
               <w:lang w:eastAsia="es-AR"/>
             </w:rPr>
           </w:pPr>
-          <w:hyperlink w:anchor="_Toc112158213" w:history="1">
+          <w:hyperlink w:anchor="_Toc112158265" w:history="1">
             <w:r>
               <w:rPr>
                 <w:rStyle w:val="Hipervnculo"/>
@@ -1958,7 +1958,7 @@
                 <w:noProof/>
                 <w:webHidden/>
               </w:rPr>
-              <w:instrText xml:space="preserve"> PAGEREF _Toc112158213 \h </w:instrText>
+              <w:instrText xml:space="preserve"> PAGEREF _Toc112158265 \h </w:instrText>
             </w:r>
             <w:r>
               <w:rPr>
@@ -1998,7 +1998,7 @@
               <w:lang w:eastAsia="es-AR"/>
             </w:rPr>
           </w:pPr>
-          <w:hyperlink w:anchor="_Toc112158214" w:history="1">
+          <w:hyperlink w:anchor="_Toc112158266" w:history="1">
             <w:r>
               <w:rPr>
                 <w:rStyle w:val="Hipervnculo"/>
@@ -2038,7 +2038,7 @@
                 <w:noProof/>
                 <w:webHidden/>
               </w:rPr>
-              <w:instrText xml:space="preserve"> PAGEREF _Toc112158214 \h </w:instrText>
+              <w:instrText xml:space="preserve"> PAGEREF _Toc112158266 \h </w:instrText>
             </w:r>
             <w:r>
               <w:rPr>
@@ -2078,7 +2078,7 @@
               <w:lang w:eastAsia="es-AR"/>
             </w:rPr>
           </w:pPr>
-          <w:hyperlink w:anchor="_Toc112158215" w:history="1">
+          <w:hyperlink w:anchor="_Toc112158267" w:history="1">
             <w:r>
               <w:rPr>
                 <w:rStyle w:val="Hipervnculo"/>
@@ -2118,7 +2118,7 @@
                 <w:noProof/>
                 <w:webHidden/>
               </w:rPr>
-              <w:instrText xml:space="preserve"> PAGEREF _Toc112158215 \h </w:instrText>
+              <w:instrText xml:space="preserve"> PAGEREF _Toc112158267 \h </w:instrText>
             </w:r>
             <w:r>
               <w:rPr>
@@ -2158,7 +2158,7 @@
               <w:lang w:eastAsia="es-AR"/>
             </w:rPr>
           </w:pPr>
-          <w:hyperlink w:anchor="_Toc112158216" w:history="1">
+          <w:hyperlink w:anchor="_Toc112158268" w:history="1">
             <w:r>
               <w:rPr>
                 <w:rStyle w:val="Hipervnculo"/>
@@ -2198,7 +2198,7 @@
                 <w:noProof/>
                 <w:webHidden/>
               </w:rPr>
-              <w:instrText xml:space="preserve"> PAGEREF _Toc112158216 \h </w:instrText>
+              <w:instrText xml:space="preserve"> PAGEREF _Toc112158268 \h </w:instrText>
             </w:r>
             <w:r>
               <w:rPr>
@@ -2243,7 +2243,7 @@
               <w:lang w:eastAsia="es-AR"/>
             </w:rPr>
           </w:pPr>
-          <w:hyperlink w:anchor="_Toc112158217" w:history="1">
+          <w:hyperlink w:anchor="_Toc112158269" w:history="1">
             <w:r>
               <w:rPr>
                 <w:rStyle w:val="Hipervnculo"/>
@@ -2266,7 +2266,7 @@
               <w:rPr>
                 <w:webHidden/>
               </w:rPr>
-              <w:instrText xml:space="preserve"> PAGEREF _Toc112158217 \h </w:instrText>
+              <w:instrText xml:space="preserve"> PAGEREF _Toc112158269 \h </w:instrText>
             </w:r>
             <w:r>
               <w:rPr>
@@ -2302,7 +2302,7 @@
               <w:lang w:eastAsia="es-AR"/>
             </w:rPr>
           </w:pPr>
-          <w:hyperlink w:anchor="_Toc112158218" w:history="1">
+          <w:hyperlink w:anchor="_Toc112158270" w:history="1">
             <w:r>
               <w:rPr>
                 <w:rStyle w:val="Hipervnculo"/>
@@ -2342,7 +2342,7 @@
                 <w:noProof/>
                 <w:webHidden/>
               </w:rPr>
-              <w:instrText xml:space="preserve"> PAGEREF _Toc112158218 \h </w:instrText>
+              <w:instrText xml:space="preserve"> PAGEREF _Toc112158270 \h </w:instrText>
             </w:r>
             <w:r>
               <w:rPr>
@@ -2382,7 +2382,7 @@
               <w:lang w:eastAsia="es-AR"/>
             </w:rPr>
           </w:pPr>
-          <w:hyperlink w:anchor="_Toc112158219" w:history="1">
+          <w:hyperlink w:anchor="_Toc112158271" w:history="1">
             <w:r>
               <w:rPr>
                 <w:rStyle w:val="Hipervnculo"/>
@@ -2422,7 +2422,7 @@
                 <w:noProof/>
                 <w:webHidden/>
               </w:rPr>
-              <w:instrText xml:space="preserve"> PAGEREF _Toc112158219 \h </w:instrText>
+              <w:instrText xml:space="preserve"> PAGEREF _Toc112158271 \h </w:instrText>
             </w:r>
             <w:r>
               <w:rPr>
@@ -2462,7 +2462,7 @@
               <w:lang w:eastAsia="es-AR"/>
             </w:rPr>
           </w:pPr>
-          <w:hyperlink w:anchor="_Toc112158220" w:history="1">
+          <w:hyperlink w:anchor="_Toc112158272" w:history="1">
             <w:r>
               <w:rPr>
                 <w:rStyle w:val="Hipervnculo"/>
@@ -2502,7 +2502,7 @@
                 <w:noProof/>
                 <w:webHidden/>
               </w:rPr>
-              <w:instrText xml:space="preserve"> PAGEREF _Toc112158220 \h </w:instrText>
+              <w:instrText xml:space="preserve"> PAGEREF _Toc112158272 \h </w:instrText>
             </w:r>
             <w:r>
               <w:rPr>
@@ -2547,7 +2547,7 @@
               <w:lang w:eastAsia="es-AR"/>
             </w:rPr>
           </w:pPr>
-          <w:hyperlink w:anchor="_Toc112158221" w:history="1">
+          <w:hyperlink w:anchor="_Toc112158273" w:history="1">
             <w:r>
               <w:rPr>
                 <w:rStyle w:val="Hipervnculo"/>
@@ -2570,7 +2570,7 @@
               <w:rPr>
                 <w:webHidden/>
               </w:rPr>
-              <w:instrText xml:space="preserve"> PAGEREF _Toc112158221 \h </w:instrText>
+              <w:instrText xml:space="preserve"> PAGEREF _Toc112158273 \h </w:instrText>
             </w:r>
             <w:r>
               <w:rPr>
@@ -2606,7 +2606,7 @@
               <w:lang w:eastAsia="es-AR"/>
             </w:rPr>
           </w:pPr>
-          <w:hyperlink w:anchor="_Toc112158222" w:history="1">
+          <w:hyperlink w:anchor="_Toc112158274" w:history="1">
             <w:r>
               <w:rPr>
                 <w:rStyle w:val="Hipervnculo"/>
@@ -2646,7 +2646,7 @@
                 <w:noProof/>
                 <w:webHidden/>
               </w:rPr>
-              <w:instrText xml:space="preserve"> PAGEREF _Toc112158222 \h </w:instrText>
+              <w:instrText xml:space="preserve"> PAGEREF _Toc112158274 \h </w:instrText>
             </w:r>
             <w:r>
               <w:rPr>
@@ -2686,7 +2686,7 @@
               <w:lang w:eastAsia="es-AR"/>
             </w:rPr>
           </w:pPr>
-          <w:hyperlink w:anchor="_Toc112158223" w:history="1">
+          <w:hyperlink w:anchor="_Toc112158275" w:history="1">
             <w:r>
               <w:rPr>
                 <w:rStyle w:val="Hipervnculo"/>
@@ -2726,7 +2726,7 @@
                 <w:noProof/>
                 <w:webHidden/>
               </w:rPr>
-              <w:instrText xml:space="preserve"> PAGEREF _Toc112158223 \h </w:instrText>
+              <w:instrText xml:space="preserve"> PAGEREF _Toc112158275 \h </w:instrText>
             </w:r>
             <w:r>
               <w:rPr>
@@ -2766,7 +2766,7 @@
               <w:lang w:eastAsia="es-AR"/>
             </w:rPr>
           </w:pPr>
-          <w:hyperlink w:anchor="_Toc112158224" w:history="1">
+          <w:hyperlink w:anchor="_Toc112158276" w:history="1">
             <w:r>
               <w:rPr>
                 <w:rStyle w:val="Hipervnculo"/>
@@ -2806,7 +2806,7 @@
                 <w:noProof/>
                 <w:webHidden/>
               </w:rPr>
-              <w:instrText xml:space="preserve"> PAGEREF _Toc112158224 \h </w:instrText>
+              <w:instrText xml:space="preserve"> PAGEREF _Toc112158276 \h </w:instrText>
             </w:r>
             <w:r>
               <w:rPr>
@@ -2846,7 +2846,7 @@
               <w:lang w:eastAsia="es-AR"/>
             </w:rPr>
           </w:pPr>
-          <w:hyperlink w:anchor="_Toc112158225" w:history="1">
+          <w:hyperlink w:anchor="_Toc112158277" w:history="1">
             <w:r>
               <w:rPr>
                 <w:rStyle w:val="Hipervnculo"/>
@@ -2886,7 +2886,7 @@
                 <w:noProof/>
                 <w:webHidden/>
               </w:rPr>
-              <w:instrText xml:space="preserve"> PAGEREF _Toc112158225 \h </w:instrText>
+              <w:instrText xml:space="preserve"> PAGEREF _Toc112158277 \h </w:instrText>
             </w:r>
             <w:r>
               <w:rPr>
@@ -2926,7 +2926,7 @@
               <w:lang w:eastAsia="es-AR"/>
             </w:rPr>
           </w:pPr>
-          <w:hyperlink w:anchor="_Toc112158226" w:history="1">
+          <w:hyperlink w:anchor="_Toc112158278" w:history="1">
             <w:r>
               <w:rPr>
                 <w:rStyle w:val="Hipervnculo"/>
@@ -2966,7 +2966,7 @@
                 <w:noProof/>
                 <w:webHidden/>
               </w:rPr>
-              <w:instrText xml:space="preserve"> PAGEREF _Toc112158226 \h </w:instrText>
+              <w:instrText xml:space="preserve"> PAGEREF _Toc112158278 \h </w:instrText>
             </w:r>
             <w:r>
               <w:rPr>
@@ -3006,7 +3006,7 @@
               <w:lang w:eastAsia="es-AR"/>
             </w:rPr>
           </w:pPr>
-          <w:hyperlink w:anchor="_Toc112158227" w:history="1">
+          <w:hyperlink w:anchor="_Toc112158279" w:history="1">
             <w:r>
               <w:rPr>
                 <w:rStyle w:val="Hipervnculo"/>
@@ -3046,7 +3046,7 @@
                 <w:noProof/>
                 <w:webHidden/>
               </w:rPr>
-              <w:instrText xml:space="preserve"> PAGEREF _Toc112158227 \h </w:instrText>
+              <w:instrText xml:space="preserve"> PAGEREF _Toc112158279 \h </w:instrText>
             </w:r>
             <w:r>
               <w:rPr>
@@ -3091,7 +3091,7 @@
               <w:lang w:eastAsia="es-AR"/>
             </w:rPr>
           </w:pPr>
-          <w:hyperlink w:anchor="_Toc112158228" w:history="1">
+          <w:hyperlink w:anchor="_Toc112158280" w:history="1">
             <w:r>
               <w:rPr>
                 <w:rStyle w:val="Hipervnculo"/>
@@ -3114,7 +3114,7 @@
               <w:rPr>
                 <w:webHidden/>
               </w:rPr>
-              <w:instrText xml:space="preserve"> PAGEREF _Toc112158228 \h </w:instrText>
+              <w:instrText xml:space="preserve"> PAGEREF _Toc112158280 \h </w:instrText>
             </w:r>
             <w:r>
               <w:rPr>
@@ -3150,7 +3150,7 @@
               <w:lang w:eastAsia="es-AR"/>
             </w:rPr>
           </w:pPr>
-          <w:hyperlink w:anchor="_Toc112158229" w:history="1">
+          <w:hyperlink w:anchor="_Toc112158281" w:history="1">
             <w:r>
               <w:rPr>
                 <w:rStyle w:val="Hipervnculo"/>
@@ -3190,7 +3190,7 @@
                 <w:noProof/>
                 <w:webHidden/>
               </w:rPr>
-              <w:instrText xml:space="preserve"> PAGEREF _Toc112158229 \h </w:instrText>
+              <w:instrText xml:space="preserve"> PAGEREF _Toc112158281 \h </w:instrText>
             </w:r>
             <w:r>
               <w:rPr>
@@ -3230,7 +3230,7 @@
               <w:lang w:eastAsia="es-AR"/>
             </w:rPr>
           </w:pPr>
-          <w:hyperlink w:anchor="_Toc112158230" w:history="1">
+          <w:hyperlink w:anchor="_Toc112158282" w:history="1">
             <w:r>
               <w:rPr>
                 <w:rStyle w:val="Hipervnculo"/>
@@ -3270,7 +3270,7 @@
                 <w:noProof/>
                 <w:webHidden/>
               </w:rPr>
-              <w:instrText xml:space="preserve"> PAGEREF _Toc112158230 \h </w:instrText>
+              <w:instrText xml:space="preserve"> PAGEREF _Toc112158282 \h </w:instrText>
             </w:r>
             <w:r>
               <w:rPr>
@@ -3310,7 +3310,7 @@
               <w:lang w:eastAsia="es-AR"/>
             </w:rPr>
           </w:pPr>
-          <w:hyperlink w:anchor="_Toc112158231" w:history="1">
+          <w:hyperlink w:anchor="_Toc112158283" w:history="1">
             <w:r>
               <w:rPr>
                 <w:rStyle w:val="Hipervnculo"/>
@@ -3329,7 +3329,7 @@
                 <w:rStyle w:val="Hipervnculo"/>
                 <w:noProof/>
               </w:rPr>
-              <w:t xml:space="preserve"> Revisión – Productos</w:t>
+              <w:t xml:space="preserve"> Revisión de Productos</w:t>
             </w:r>
             <w:r>
               <w:rPr>
@@ -3350,7 +3350,7 @@
                 <w:noProof/>
                 <w:webHidden/>
               </w:rPr>
-              <w:instrText xml:space="preserve"> PAGEREF _Toc112158231 \h </w:instrText>
+              <w:instrText xml:space="preserve"> PAGEREF _Toc112158283 \h </w:instrText>
             </w:r>
             <w:r>
               <w:rPr>
@@ -3370,21 +3370,7 @@
                 <w:noProof/>
                 <w:webHidden/>
               </w:rPr>
-              <w:t>V</w:t>
-            </w:r>
-            <w:r>
-              <w:rPr>
-                <w:noProof/>
-                <w:webHidden/>
-              </w:rPr>
-              <w:t>I</w:t>
-            </w:r>
-            <w:r>
-              <w:rPr>
-                <w:noProof/>
-                <w:webHidden/>
-              </w:rPr>
-              <w:t>II-2</w:t>
+              <w:t>VIII-2</w:t>
             </w:r>
             <w:r>
               <w:rPr>
@@ -3404,7 +3390,7 @@
               <w:lang w:eastAsia="es-AR"/>
             </w:rPr>
           </w:pPr>
-          <w:hyperlink w:anchor="_Toc112158232" w:history="1">
+          <w:hyperlink w:anchor="_Toc112158284" w:history="1">
             <w:r>
               <w:rPr>
                 <w:rStyle w:val="Hipervnculo"/>
@@ -3423,7 +3409,7 @@
                 <w:rStyle w:val="Hipervnculo"/>
                 <w:noProof/>
               </w:rPr>
-              <w:t xml:space="preserve"> Revisión - RCLV</w:t>
+              <w:t xml:space="preserve"> Revisión de RCLV</w:t>
             </w:r>
             <w:r>
               <w:rPr>
@@ -3444,7 +3430,7 @@
                 <w:noProof/>
                 <w:webHidden/>
               </w:rPr>
-              <w:instrText xml:space="preserve"> PAGEREF _Toc112158232 \h </w:instrText>
+              <w:instrText xml:space="preserve"> PAGEREF _Toc112158284 \h </w:instrText>
             </w:r>
             <w:r>
               <w:rPr>
@@ -3484,7 +3470,7 @@
               <w:lang w:eastAsia="es-AR"/>
             </w:rPr>
           </w:pPr>
-          <w:hyperlink w:anchor="_Toc112158233" w:history="1">
+          <w:hyperlink w:anchor="_Toc112158285" w:history="1">
             <w:r>
               <w:rPr>
                 <w:rStyle w:val="Hipervnculo"/>
@@ -3524,7 +3510,7 @@
                 <w:noProof/>
                 <w:webHidden/>
               </w:rPr>
-              <w:instrText xml:space="preserve"> PAGEREF _Toc112158233 \h </w:instrText>
+              <w:instrText xml:space="preserve"> PAGEREF _Toc112158285 \h </w:instrText>
             </w:r>
             <w:r>
               <w:rPr>
@@ -3569,7 +3555,7 @@
               <w:lang w:eastAsia="es-AR"/>
             </w:rPr>
           </w:pPr>
-          <w:hyperlink w:anchor="_Toc112158234" w:history="1">
+          <w:hyperlink w:anchor="_Toc112158286" w:history="1">
             <w:r>
               <w:rPr>
                 <w:rStyle w:val="Hipervnculo"/>
@@ -3592,7 +3578,7 @@
               <w:rPr>
                 <w:webHidden/>
               </w:rPr>
-              <w:instrText xml:space="preserve"> PAGEREF _Toc112158234 \h </w:instrText>
+              <w:instrText xml:space="preserve"> PAGEREF _Toc112158286 \h </w:instrText>
             </w:r>
             <w:r>
               <w:rPr>
@@ -3628,7 +3614,7 @@
               <w:lang w:eastAsia="es-AR"/>
             </w:rPr>
           </w:pPr>
-          <w:hyperlink w:anchor="_Toc112158235" w:history="1">
+          <w:hyperlink w:anchor="_Toc112158287" w:history="1">
             <w:r>
               <w:rPr>
                 <w:rStyle w:val="Hipervnculo"/>
@@ -3668,7 +3654,7 @@
                 <w:noProof/>
                 <w:webHidden/>
               </w:rPr>
-              <w:instrText xml:space="preserve"> PAGEREF _Toc112158235 \h </w:instrText>
+              <w:instrText xml:space="preserve"> PAGEREF _Toc112158287 \h </w:instrText>
             </w:r>
             <w:r>
               <w:rPr>
@@ -3708,7 +3694,7 @@
               <w:lang w:eastAsia="es-AR"/>
             </w:rPr>
           </w:pPr>
-          <w:hyperlink w:anchor="_Toc112158236" w:history="1">
+          <w:hyperlink w:anchor="_Toc112158288" w:history="1">
             <w:r>
               <w:rPr>
                 <w:rStyle w:val="Hipervnculo"/>
@@ -3748,7 +3734,7 @@
                 <w:noProof/>
                 <w:webHidden/>
               </w:rPr>
-              <w:instrText xml:space="preserve"> PAGEREF _Toc112158236 \h </w:instrText>
+              <w:instrText xml:space="preserve"> PAGEREF _Toc112158288 \h </w:instrText>
             </w:r>
             <w:r>
               <w:rPr>
@@ -3788,7 +3774,7 @@
               <w:lang w:eastAsia="es-AR"/>
             </w:rPr>
           </w:pPr>
-          <w:hyperlink w:anchor="_Toc112158237" w:history="1">
+          <w:hyperlink w:anchor="_Toc112158289" w:history="1">
             <w:r>
               <w:rPr>
                 <w:rStyle w:val="Hipervnculo"/>
@@ -3828,7 +3814,7 @@
                 <w:noProof/>
                 <w:webHidden/>
               </w:rPr>
-              <w:instrText xml:space="preserve"> PAGEREF _Toc112158237 \h </w:instrText>
+              <w:instrText xml:space="preserve"> PAGEREF _Toc112158289 \h </w:instrText>
             </w:r>
             <w:r>
               <w:rPr>
@@ -3868,7 +3854,7 @@
               <w:lang w:eastAsia="es-AR"/>
             </w:rPr>
           </w:pPr>
-          <w:hyperlink w:anchor="_Toc112158238" w:history="1">
+          <w:hyperlink w:anchor="_Toc112158290" w:history="1">
             <w:r>
               <w:rPr>
                 <w:rStyle w:val="Hipervnculo"/>
@@ -3908,7 +3894,7 @@
                 <w:noProof/>
                 <w:webHidden/>
               </w:rPr>
-              <w:instrText xml:space="preserve"> PAGEREF _Toc112158238 \h </w:instrText>
+              <w:instrText xml:space="preserve"> PAGEREF _Toc112158290 \h </w:instrText>
             </w:r>
             <w:r>
               <w:rPr>
@@ -3948,7 +3934,7 @@
               <w:lang w:eastAsia="es-AR"/>
             </w:rPr>
           </w:pPr>
-          <w:hyperlink w:anchor="_Toc112158239" w:history="1">
+          <w:hyperlink w:anchor="_Toc112158291" w:history="1">
             <w:r>
               <w:rPr>
                 <w:rStyle w:val="Hipervnculo"/>
@@ -3988,7 +3974,7 @@
                 <w:noProof/>
                 <w:webHidden/>
               </w:rPr>
-              <w:instrText xml:space="preserve"> PAGEREF _Toc112158239 \h </w:instrText>
+              <w:instrText xml:space="preserve"> PAGEREF _Toc112158291 \h </w:instrText>
             </w:r>
             <w:r>
               <w:rPr>
@@ -4052,7 +4038,7 @@
       <w:pPr>
         <w:pStyle w:val="Ttulo1"/>
       </w:pPr>
-      <w:bookmarkStart w:id="0" w:name="_Toc112158189"/>
+      <w:bookmarkStart w:id="0" w:name="_Toc112158241"/>
       <w:r>
         <w:lastRenderedPageBreak/>
         <w:t>Visión General</w:t>
@@ -4067,7 +4053,7 @@
           <w:numId w:val="24"/>
         </w:numPr>
       </w:pPr>
-      <w:bookmarkStart w:id="1" w:name="_Toc112158190"/>
+      <w:bookmarkStart w:id="1" w:name="_Toc112158242"/>
       <w:r>
         <w:t>Propósito</w:t>
       </w:r>
@@ -4122,7 +4108,7 @@
       <w:pPr>
         <w:pStyle w:val="Ttulo2"/>
       </w:pPr>
-      <w:bookmarkStart w:id="2" w:name="_Toc112158191"/>
+      <w:bookmarkStart w:id="2" w:name="_Toc112158243"/>
       <w:r>
         <w:t>Criterios</w:t>
       </w:r>
@@ -4218,7 +4204,13 @@
         <w:pStyle w:val="Dots"/>
       </w:pPr>
       <w:r>
-        <w:t xml:space="preserve">Cada ingreso de información por parte de cualquier usuario, se </w:t>
+        <w:t xml:space="preserve">Cada ingreso de información por parte de </w:t>
+      </w:r>
+      <w:r>
+        <w:t>un</w:t>
+      </w:r>
+      <w:r>
+        <w:t xml:space="preserve"> usuario, se </w:t>
       </w:r>
       <w:r>
         <w:t>revisa para ser</w:t>
@@ -4324,7 +4316,7 @@
       <w:pPr>
         <w:pStyle w:val="Ttulo2"/>
       </w:pPr>
-      <w:bookmarkStart w:id="3" w:name="_Toc112158192"/>
+      <w:bookmarkStart w:id="3" w:name="_Toc112158244"/>
       <w:r>
         <w:t>Entidades</w:t>
       </w:r>
@@ -4441,7 +4433,7 @@
       <w:pPr>
         <w:pStyle w:val="Ttulo2"/>
       </w:pPr>
-      <w:bookmarkStart w:id="4" w:name="_Toc112158193"/>
+      <w:bookmarkStart w:id="4" w:name="_Toc112158245"/>
       <w:r>
         <w:t>Nomenclatura</w:t>
       </w:r>
@@ -4461,7 +4453,33 @@
         <w:t>:</w:t>
       </w:r>
       <w:r>
-        <w:t xml:space="preserve"> altas, bajas y modificaciones</w:t>
+        <w:t xml:space="preserve"> altas</w:t>
+      </w:r>
+      <w:r>
+        <w:t>, lecturas</w:t>
+      </w:r>
+      <w:r>
+        <w:t>, bajas y modificaciones</w:t>
+      </w:r>
+      <w:r>
+        <w:t xml:space="preserve"> (por sus siglas en inglés)</w:t>
+      </w:r>
+    </w:p>
+    <w:p>
+      <w:pPr>
+        <w:pStyle w:val="Dots"/>
+      </w:pPr>
+      <w:r>
+        <w:rPr>
+          <w:b/>
+        </w:rPr>
+        <w:t>BD</w:t>
+      </w:r>
+      <w:r>
+        <w:t>:</w:t>
+      </w:r>
+      <w:r>
+        <w:t xml:space="preserve"> base de datos</w:t>
       </w:r>
     </w:p>
     <w:p/>
@@ -4482,7 +4500,7 @@
       <w:pPr>
         <w:pStyle w:val="Ttulo1"/>
       </w:pPr>
-      <w:bookmarkStart w:id="5" w:name="_Toc112158194"/>
+      <w:bookmarkStart w:id="5" w:name="_Toc112158246"/>
       <w:r>
         <w:lastRenderedPageBreak/>
         <w:t>Entorno de Usuario</w:t>
@@ -4497,7 +4515,7 @@
           <w:numId w:val="27"/>
         </w:numPr>
       </w:pPr>
-      <w:bookmarkStart w:id="6" w:name="_Toc112158195"/>
+      <w:bookmarkStart w:id="6" w:name="_Toc112158247"/>
       <w:r>
         <w:t>Roles</w:t>
       </w:r>
@@ -5351,7 +5369,7 @@
       <w:pPr>
         <w:pStyle w:val="Ttulo2"/>
       </w:pPr>
-      <w:bookmarkStart w:id="7" w:name="_Toc112158196"/>
+      <w:bookmarkStart w:id="7" w:name="_Toc112158248"/>
       <w:r>
         <w:lastRenderedPageBreak/>
         <w:t xml:space="preserve">Status </w:t>
@@ -5639,7 +5657,7 @@
         <w:pStyle w:val="Ttulo2"/>
       </w:pPr>
       <w:bookmarkStart w:id="8" w:name="_Toc104844109"/>
-      <w:bookmarkStart w:id="9" w:name="_Toc112158197"/>
+      <w:bookmarkStart w:id="9" w:name="_Toc112158249"/>
       <w:r>
         <w:t>Nivel de Confianza en el Usuario</w:t>
       </w:r>
@@ -6538,7 +6556,7 @@
       <w:pPr>
         <w:pStyle w:val="Ttulo2"/>
       </w:pPr>
-      <w:bookmarkStart w:id="10" w:name="_Toc112158198"/>
+      <w:bookmarkStart w:id="10" w:name="_Toc112158250"/>
       <w:r>
         <w:t>Penalizaciones</w:t>
       </w:r>
@@ -6917,7 +6935,7 @@
       <w:pPr>
         <w:pStyle w:val="Ttulo1"/>
       </w:pPr>
-      <w:bookmarkStart w:id="11" w:name="_Toc112158199"/>
+      <w:bookmarkStart w:id="11" w:name="_Toc112158251"/>
       <w:r>
         <w:lastRenderedPageBreak/>
         <w:t xml:space="preserve">Captura de </w:t>
@@ -6936,7 +6954,7 @@
           <w:numId w:val="22"/>
         </w:numPr>
       </w:pPr>
-      <w:bookmarkStart w:id="12" w:name="_Toc112158200"/>
+      <w:bookmarkStart w:id="12" w:name="_Toc112158252"/>
       <w:r>
         <w:t>Propósito</w:t>
       </w:r>
@@ -7011,7 +7029,7 @@
       <w:pPr>
         <w:pStyle w:val="Ttulo2"/>
       </w:pPr>
-      <w:bookmarkStart w:id="13" w:name="_Toc112158201"/>
+      <w:bookmarkStart w:id="13" w:name="_Toc112158253"/>
       <w:r>
         <w:t>Criterios</w:t>
       </w:r>
@@ -7228,7 +7246,7 @@
       <w:pPr>
         <w:pStyle w:val="Ttulo2"/>
       </w:pPr>
-      <w:bookmarkStart w:id="14" w:name="_Toc112158202"/>
+      <w:bookmarkStart w:id="14" w:name="_Toc112158254"/>
       <w:r>
         <w:t xml:space="preserve">Situaciones que se verifican antes de </w:t>
       </w:r>
@@ -7764,7 +7782,7 @@
       <w:pPr>
         <w:pStyle w:val="Ttulo2"/>
       </w:pPr>
-      <w:bookmarkStart w:id="15" w:name="_Toc112158203"/>
+      <w:bookmarkStart w:id="15" w:name="_Toc112158255"/>
       <w:r>
         <w:t>Captura</w:t>
       </w:r>
@@ -7862,7 +7880,7 @@
       <w:pPr>
         <w:pStyle w:val="Ttulo2"/>
       </w:pPr>
-      <w:bookmarkStart w:id="16" w:name="_Toc112158204"/>
+      <w:bookmarkStart w:id="16" w:name="_Toc112158256"/>
       <w:r>
         <w:t>Inactivar una captura</w:t>
       </w:r>
@@ -8058,7 +8076,7 @@
       <w:pPr>
         <w:pStyle w:val="Ttulo1"/>
       </w:pPr>
-      <w:bookmarkStart w:id="17" w:name="_Toc112158205"/>
+      <w:bookmarkStart w:id="17" w:name="_Toc112158257"/>
       <w:r>
         <w:lastRenderedPageBreak/>
         <w:t>CRUD</w:t>
@@ -8072,7 +8090,7 @@
       <w:pPr>
         <w:pStyle w:val="Ttulo2"/>
       </w:pPr>
-      <w:bookmarkStart w:id="18" w:name="_Toc112158206"/>
+      <w:bookmarkStart w:id="18" w:name="_Toc112158258"/>
       <w:r>
         <w:t>Alta de Entidades</w:t>
       </w:r>
@@ -8487,7 +8505,7 @@
       <w:pPr>
         <w:pStyle w:val="Ttulo2"/>
       </w:pPr>
-      <w:bookmarkStart w:id="19" w:name="_Toc112158207"/>
+      <w:bookmarkStart w:id="19" w:name="_Toc112158259"/>
       <w:r>
         <w:t>Edición de Entidades</w:t>
       </w:r>
@@ -9250,7 +9268,7 @@
       <w:pPr>
         <w:pStyle w:val="Ttulo2"/>
       </w:pPr>
-      <w:bookmarkStart w:id="20" w:name="_Toc112158208"/>
+      <w:bookmarkStart w:id="20" w:name="_Toc112158260"/>
       <w:r>
         <w:t>Baja</w:t>
       </w:r>
@@ -10059,7 +10077,7 @@
       <w:pPr>
         <w:pStyle w:val="Ttulo1"/>
       </w:pPr>
-      <w:bookmarkStart w:id="21" w:name="_Toc112158209"/>
+      <w:bookmarkStart w:id="21" w:name="_Toc112158261"/>
       <w:r>
         <w:lastRenderedPageBreak/>
         <w:t>CRUD</w:t>
@@ -10092,7 +10110,7 @@
           <w:numId w:val="28"/>
         </w:numPr>
       </w:pPr>
-      <w:bookmarkStart w:id="22" w:name="_Toc112158210"/>
+      <w:bookmarkStart w:id="22" w:name="_Toc112158262"/>
       <w:r>
         <w:t>Circuito de Alta de un Producto</w:t>
       </w:r>
@@ -10573,7 +10591,7 @@
       <w:pPr>
         <w:pStyle w:val="Ttulo2"/>
       </w:pPr>
-      <w:bookmarkStart w:id="23" w:name="_Toc112158211"/>
+      <w:bookmarkStart w:id="23" w:name="_Toc112158263"/>
       <w:r>
         <w:lastRenderedPageBreak/>
         <w:t>Alta - Comienzo</w:t>
@@ -10953,7 +10971,7 @@
       <w:pPr>
         <w:pStyle w:val="Ttulo2"/>
       </w:pPr>
-      <w:bookmarkStart w:id="24" w:name="_Toc112158212"/>
+      <w:bookmarkStart w:id="24" w:name="_Toc112158264"/>
       <w:r>
         <w:t>Alta - Comienzo Manual</w:t>
       </w:r>
@@ -11165,7 +11183,7 @@
       <w:pPr>
         <w:pStyle w:val="Ttulo2"/>
       </w:pPr>
-      <w:bookmarkStart w:id="25" w:name="_Toc112158213"/>
+      <w:bookmarkStart w:id="25" w:name="_Toc112158265"/>
       <w:r>
         <w:t xml:space="preserve">Alta </w:t>
       </w:r>
@@ -11353,7 +11371,7 @@
       <w:pPr>
         <w:pStyle w:val="Ttulo2"/>
       </w:pPr>
-      <w:bookmarkStart w:id="26" w:name="_Toc112158214"/>
+      <w:bookmarkStart w:id="26" w:name="_Toc112158266"/>
       <w:r>
         <w:t>Alta – Unificación del Circuito</w:t>
       </w:r>
@@ -11908,7 +11926,7 @@
       <w:pPr>
         <w:pStyle w:val="Ttulo2"/>
       </w:pPr>
-      <w:bookmarkStart w:id="27" w:name="_Toc112158215"/>
+      <w:bookmarkStart w:id="27" w:name="_Toc112158267"/>
       <w:r>
         <w:lastRenderedPageBreak/>
         <w:t>Edición de un Producto</w:t>
@@ -12499,7 +12517,7 @@
       <w:pPr>
         <w:pStyle w:val="Ttulo2"/>
       </w:pPr>
-      <w:bookmarkStart w:id="28" w:name="_Toc112158216"/>
+      <w:bookmarkStart w:id="28" w:name="_Toc112158268"/>
       <w:r>
         <w:t>Inactivar</w:t>
       </w:r>
@@ -12695,7 +12713,7 @@
       <w:pPr>
         <w:pStyle w:val="Ttulo1"/>
       </w:pPr>
-      <w:bookmarkStart w:id="29" w:name="_Toc112158217"/>
+      <w:bookmarkStart w:id="29" w:name="_Toc112158269"/>
       <w:r>
         <w:lastRenderedPageBreak/>
         <w:t>CRUD</w:t>
@@ -12709,7 +12727,7 @@
       <w:pPr>
         <w:pStyle w:val="Ttulo2"/>
       </w:pPr>
-      <w:bookmarkStart w:id="30" w:name="_Toc112158218"/>
+      <w:bookmarkStart w:id="30" w:name="_Toc112158270"/>
       <w:r>
         <w:t>Criterios</w:t>
       </w:r>
@@ -12988,7 +13006,7 @@
       <w:pPr>
         <w:pStyle w:val="Ttulo2"/>
       </w:pPr>
-      <w:bookmarkStart w:id="31" w:name="_Toc112158219"/>
+      <w:bookmarkStart w:id="31" w:name="_Toc112158271"/>
       <w:r>
         <w:t>Criterios sobre la búsqueda de un RCLV</w:t>
       </w:r>
@@ -13070,7 +13088,7 @@
       <w:pPr>
         <w:pStyle w:val="Ttulo2"/>
       </w:pPr>
-      <w:bookmarkStart w:id="32" w:name="_Toc112158220"/>
+      <w:bookmarkStart w:id="32" w:name="_Toc112158272"/>
       <w:r>
         <w:t>Accesos</w:t>
       </w:r>
@@ -13475,7 +13493,7 @@
       <w:pPr>
         <w:pStyle w:val="Ttulo1"/>
       </w:pPr>
-      <w:bookmarkStart w:id="33" w:name="_Toc112158221"/>
+      <w:bookmarkStart w:id="33" w:name="_Toc112158273"/>
       <w:r>
         <w:lastRenderedPageBreak/>
         <w:t>CRUD</w:t>
@@ -13492,7 +13510,7 @@
       <w:pPr>
         <w:pStyle w:val="Ttulo2"/>
       </w:pPr>
-      <w:bookmarkStart w:id="34" w:name="_Toc112158222"/>
+      <w:bookmarkStart w:id="34" w:name="_Toc112158274"/>
       <w:r>
         <w:t>Introducción</w:t>
       </w:r>
@@ -13782,7 +13800,7 @@
       <w:pPr>
         <w:pStyle w:val="Ttulo2"/>
       </w:pPr>
-      <w:bookmarkStart w:id="35" w:name="_Toc112158223"/>
+      <w:bookmarkStart w:id="35" w:name="_Toc112158275"/>
       <w:r>
         <w:t>Captura del producto</w:t>
       </w:r>
@@ -14010,7 +14028,7 @@
       <w:pPr>
         <w:pStyle w:val="Ttulo2"/>
       </w:pPr>
-      <w:bookmarkStart w:id="36" w:name="_Toc112158224"/>
+      <w:bookmarkStart w:id="36" w:name="_Toc112158276"/>
       <w:r>
         <w:t>Pestañas</w:t>
       </w:r>
@@ -14233,7 +14251,7 @@
       <w:pPr>
         <w:pStyle w:val="Ttulo2"/>
       </w:pPr>
-      <w:bookmarkStart w:id="37" w:name="_Toc112158225"/>
+      <w:bookmarkStart w:id="37" w:name="_Toc112158277"/>
       <w:r>
         <w:t>Alta de Links</w:t>
       </w:r>
@@ -14345,7 +14363,7 @@
       <w:pPr>
         <w:pStyle w:val="Ttulo2"/>
       </w:pPr>
-      <w:bookmarkStart w:id="38" w:name="_Toc112158226"/>
+      <w:bookmarkStart w:id="38" w:name="_Toc112158278"/>
       <w:r>
         <w:t>Acciones Posibles con los Links ya creados</w:t>
       </w:r>
@@ -14986,7 +15004,7 @@
       <w:pPr>
         <w:pStyle w:val="Ttulo2"/>
       </w:pPr>
-      <w:bookmarkStart w:id="39" w:name="_Toc112158227"/>
+      <w:bookmarkStart w:id="39" w:name="_Toc112158279"/>
       <w:r>
         <w:t>Edición</w:t>
       </w:r>
@@ -15261,7 +15279,7 @@
       <w:pPr>
         <w:pStyle w:val="Ttulo1"/>
       </w:pPr>
-      <w:bookmarkStart w:id="40" w:name="_Toc112158228"/>
+      <w:bookmarkStart w:id="40" w:name="_Toc112158280"/>
       <w:r>
         <w:lastRenderedPageBreak/>
         <w:t xml:space="preserve">Revisión de </w:t>
@@ -15275,7 +15293,7 @@
       <w:pPr>
         <w:pStyle w:val="Ttulo2"/>
       </w:pPr>
-      <w:bookmarkStart w:id="41" w:name="_Toc112158229"/>
+      <w:bookmarkStart w:id="41" w:name="_Toc112158281"/>
       <w:r>
         <w:t>Criterios</w:t>
       </w:r>
@@ -15532,7 +15550,7 @@
       <w:pPr>
         <w:pStyle w:val="Ttulo2"/>
       </w:pPr>
-      <w:bookmarkStart w:id="42" w:name="_Toc112158230"/>
+      <w:bookmarkStart w:id="42" w:name="_Toc112158282"/>
       <w:r>
         <w:t>Tablero</w:t>
       </w:r>
@@ -15836,7 +15854,7 @@
       <w:pPr>
         <w:pStyle w:val="Ttulo2"/>
       </w:pPr>
-      <w:bookmarkStart w:id="43" w:name="_Toc112158231"/>
+      <w:bookmarkStart w:id="43" w:name="_Toc112158283"/>
       <w:r>
         <w:t xml:space="preserve">Revisión </w:t>
       </w:r>
@@ -17026,191 +17044,189 @@
       <w:pPr>
         <w:pStyle w:val="Ttulo2"/>
       </w:pPr>
-      <w:bookmarkStart w:id="44" w:name="_Toc112158232"/>
+      <w:bookmarkStart w:id="44" w:name="_Toc112158284"/>
       <w:r>
         <w:t xml:space="preserve">Revisión </w:t>
       </w:r>
       <w:r>
         <w:t>de</w:t>
       </w:r>
-      <w:bookmarkStart w:id="45" w:name="_GoBack"/>
+      <w:r>
+        <w:t xml:space="preserve"> RCLV</w:t>
+      </w:r>
+      <w:bookmarkEnd w:id="44"/>
+    </w:p>
+    <w:p>
+      <w:pPr>
+        <w:pStyle w:val="Ttulo3"/>
+      </w:pPr>
+      <w:r>
+        <w:t>Altas Pend</w:t>
+      </w:r>
+      <w:r>
+        <w:t xml:space="preserve">ientes </w:t>
+      </w:r>
+    </w:p>
+    <w:p>
+      <w:pPr>
+        <w:pStyle w:val="Dots"/>
+      </w:pPr>
+      <w:r>
+        <w:t xml:space="preserve">Sólo se muestran RCLVs vinculados con productos en status </w:t>
+      </w:r>
+      <w:r>
+        <w:rPr>
+          <w:i/>
+        </w:rPr>
+        <w:t xml:space="preserve">gr_creado </w:t>
+      </w:r>
+      <w:r>
+        <w:t>o</w:t>
+      </w:r>
+      <w:r>
+        <w:rPr>
+          <w:i/>
+        </w:rPr>
+        <w:t xml:space="preserve"> creado</w:t>
+      </w:r>
+      <w:r>
+        <w:t>.</w:t>
+      </w:r>
+    </w:p>
+    <w:p>
+      <w:pPr>
+        <w:pStyle w:val="Dots"/>
+      </w:pPr>
+      <w:r>
+        <w:t>El Revisor tiene la facultad de editar todos los campos.</w:t>
+      </w:r>
+    </w:p>
+    <w:p>
+      <w:pPr>
+        <w:pStyle w:val="Dots"/>
+      </w:pPr>
+      <w:r>
+        <w:t>Cuando se guardan los cambios, pasa al status aprobado.</w:t>
+      </w:r>
+    </w:p>
+    <w:p>
+      <w:pPr>
+        <w:pStyle w:val="Ttulo3"/>
+      </w:pPr>
+      <w:r>
+        <w:t>Edicio</w:t>
+      </w:r>
+      <w:r>
+        <w:t>n</w:t>
+      </w:r>
+      <w:r>
+        <w:t>es</w:t>
+      </w:r>
+      <w:r>
+        <w:t xml:space="preserve"> Pend</w:t>
+      </w:r>
+      <w:r>
+        <w:t>iente</w:t>
+      </w:r>
+      <w:r>
+        <w:t>s</w:t>
+      </w:r>
+      <w:r>
+        <w:t xml:space="preserve"> </w:t>
+      </w:r>
+    </w:p>
+    <w:p>
+      <w:pPr>
+        <w:pStyle w:val="Dots"/>
+      </w:pPr>
+      <w:r>
+        <w:t>Son los RCLV en status</w:t>
+      </w:r>
+      <w:r>
+        <w:t xml:space="preserve"> aprobado </w:t>
+      </w:r>
+      <w:r>
+        <w:t xml:space="preserve">que tienen alguna </w:t>
+      </w:r>
+      <w:r>
+        <w:rPr>
+          <w:i/>
+        </w:rPr>
+        <w:t>edición</w:t>
+      </w:r>
+      <w:r>
+        <w:t xml:space="preserve"> ajena</w:t>
+      </w:r>
+      <w:r>
+        <w:t>.</w:t>
+      </w:r>
+    </w:p>
+    <w:p>
+      <w:pPr>
+        <w:pStyle w:val="Dots"/>
+      </w:pPr>
+      <w:r>
+        <w:t xml:space="preserve">Al igual que para los productos, se comparan los campos. </w:t>
+      </w:r>
+    </w:p>
+    <w:p>
+      <w:pPr>
+        <w:pStyle w:val="Dots"/>
+      </w:pPr>
+      <w:r>
+        <w:t>Sólo se pueden aprobar o rechazar, pero no editar.</w:t>
+      </w:r>
+    </w:p>
+    <w:p>
+      <w:pPr>
+        <w:pStyle w:val="Ttulo3"/>
+      </w:pPr>
+      <w:r>
+        <w:t>Eliminación Permanente</w:t>
+      </w:r>
+    </w:p>
+    <w:p>
+      <w:pPr>
+        <w:pStyle w:val="Dots"/>
+      </w:pPr>
+      <w:r>
+        <w:t>Los registros creados hace más de una hora, que no estén capturados, y que no tengan productos vinculados, se eliminan automáticamente en forma definitiva.</w:t>
+      </w:r>
+    </w:p>
+    <w:p>
+      <w:pPr>
+        <w:pStyle w:val="Dots"/>
+      </w:pPr>
+      <w:r>
+        <w:t xml:space="preserve">Se guarda un registro con los datos del RCLV, en la tabla </w:t>
+      </w:r>
+      <w:r>
+        <w:rPr>
+          <w:i/>
+        </w:rPr>
+        <w:t>historial_de_rclv_eliminados</w:t>
+      </w:r>
+      <w:r>
+        <w:t>.</w:t>
+      </w:r>
+    </w:p>
+    <w:p>
+      <w:pPr>
+        <w:pStyle w:val="Dots"/>
+      </w:pPr>
+      <w:r>
+        <w:t>Luego de eliminados, no pueden volver a ser usados.</w:t>
+      </w:r>
+    </w:p>
+    <w:p>
+      <w:pPr>
+        <w:pStyle w:val="Ttulo2"/>
+      </w:pPr>
+      <w:bookmarkStart w:id="45" w:name="_Toc112158285"/>
+      <w:r>
+        <w:t>Revisión de Links</w:t>
+      </w:r>
       <w:bookmarkEnd w:id="45"/>
-      <w:r>
-        <w:t xml:space="preserve"> RCLV</w:t>
-      </w:r>
-      <w:bookmarkEnd w:id="44"/>
-    </w:p>
-    <w:p>
-      <w:pPr>
-        <w:pStyle w:val="Ttulo3"/>
-      </w:pPr>
-      <w:r>
-        <w:t>Altas Pend</w:t>
-      </w:r>
-      <w:r>
-        <w:t xml:space="preserve">ientes </w:t>
-      </w:r>
-    </w:p>
-    <w:p>
-      <w:pPr>
-        <w:pStyle w:val="Dots"/>
-      </w:pPr>
-      <w:r>
-        <w:t xml:space="preserve">Sólo se muestran RCLVs vinculados con productos en status </w:t>
-      </w:r>
-      <w:r>
-        <w:rPr>
-          <w:i/>
-        </w:rPr>
-        <w:t xml:space="preserve">gr_creado </w:t>
-      </w:r>
-      <w:r>
-        <w:t>o</w:t>
-      </w:r>
-      <w:r>
-        <w:rPr>
-          <w:i/>
-        </w:rPr>
-        <w:t xml:space="preserve"> creado</w:t>
-      </w:r>
-      <w:r>
-        <w:t>.</w:t>
-      </w:r>
-    </w:p>
-    <w:p>
-      <w:pPr>
-        <w:pStyle w:val="Dots"/>
-      </w:pPr>
-      <w:r>
-        <w:t>El Revisor tiene la facultad de editar todos los campos.</w:t>
-      </w:r>
-    </w:p>
-    <w:p>
-      <w:pPr>
-        <w:pStyle w:val="Dots"/>
-      </w:pPr>
-      <w:r>
-        <w:t>Cuando se guardan los cambios, pasa al status aprobado.</w:t>
-      </w:r>
-    </w:p>
-    <w:p>
-      <w:pPr>
-        <w:pStyle w:val="Ttulo3"/>
-      </w:pPr>
-      <w:r>
-        <w:t>Edicio</w:t>
-      </w:r>
-      <w:r>
-        <w:t>n</w:t>
-      </w:r>
-      <w:r>
-        <w:t>es</w:t>
-      </w:r>
-      <w:r>
-        <w:t xml:space="preserve"> Pend</w:t>
-      </w:r>
-      <w:r>
-        <w:t>iente</w:t>
-      </w:r>
-      <w:r>
-        <w:t>s</w:t>
-      </w:r>
-      <w:r>
-        <w:t xml:space="preserve"> </w:t>
-      </w:r>
-    </w:p>
-    <w:p>
-      <w:pPr>
-        <w:pStyle w:val="Dots"/>
-      </w:pPr>
-      <w:r>
-        <w:t>Son los RCLV en status</w:t>
-      </w:r>
-      <w:r>
-        <w:t xml:space="preserve"> aprobado </w:t>
-      </w:r>
-      <w:r>
-        <w:t xml:space="preserve">que tienen alguna </w:t>
-      </w:r>
-      <w:r>
-        <w:rPr>
-          <w:i/>
-        </w:rPr>
-        <w:t>edición</w:t>
-      </w:r>
-      <w:r>
-        <w:t xml:space="preserve"> ajena</w:t>
-      </w:r>
-      <w:r>
-        <w:t>.</w:t>
-      </w:r>
-    </w:p>
-    <w:p>
-      <w:pPr>
-        <w:pStyle w:val="Dots"/>
-      </w:pPr>
-      <w:r>
-        <w:t xml:space="preserve">Al igual que para los productos, se comparan los campos. </w:t>
-      </w:r>
-    </w:p>
-    <w:p>
-      <w:pPr>
-        <w:pStyle w:val="Dots"/>
-      </w:pPr>
-      <w:r>
-        <w:t>Sólo se pueden aprobar o rechazar, pero no editar.</w:t>
-      </w:r>
-    </w:p>
-    <w:p>
-      <w:pPr>
-        <w:pStyle w:val="Ttulo3"/>
-      </w:pPr>
-      <w:r>
-        <w:t>Eliminación Permanente</w:t>
-      </w:r>
-    </w:p>
-    <w:p>
-      <w:pPr>
-        <w:pStyle w:val="Dots"/>
-      </w:pPr>
-      <w:r>
-        <w:t>Los registros creados hace más de una hora, que no estén capturados, y que no tengan productos vinculados, se eliminan automáticamente en forma definitiva.</w:t>
-      </w:r>
-    </w:p>
-    <w:p>
-      <w:pPr>
-        <w:pStyle w:val="Dots"/>
-      </w:pPr>
-      <w:r>
-        <w:t xml:space="preserve">Se guarda un registro con los datos del RCLV, en la tabla </w:t>
-      </w:r>
-      <w:r>
-        <w:rPr>
-          <w:i/>
-        </w:rPr>
-        <w:t>historial_de_rclv_eliminados</w:t>
-      </w:r>
-      <w:r>
-        <w:t>.</w:t>
-      </w:r>
-    </w:p>
-    <w:p>
-      <w:pPr>
-        <w:pStyle w:val="Dots"/>
-      </w:pPr>
-      <w:r>
-        <w:t>Luego de eliminados, no pueden volver a ser usados.</w:t>
-      </w:r>
-    </w:p>
-    <w:p>
-      <w:pPr>
-        <w:pStyle w:val="Ttulo2"/>
-      </w:pPr>
-      <w:bookmarkStart w:id="46" w:name="_Toc112158233"/>
-      <w:r>
-        <w:t>Revisión de Links</w:t>
-      </w:r>
-      <w:bookmarkEnd w:id="46"/>
     </w:p>
     <w:p>
       <w:pPr>
@@ -17295,18 +17311,9 @@
         <w:tc>
           <w:tcPr>
             <w:tcW w:w="3114" w:type="dxa"/>
-            <w:shd w:val="clear" w:color="auto" w:fill="808080" w:themeFill="background1" w:themeFillShade="80"/>
-          </w:tcPr>
-          <w:p>
-            <w:pPr>
-              <w:rPr>
-                <w:color w:val="FFFFFF" w:themeColor="background1"/>
-              </w:rPr>
-            </w:pPr>
-            <w:r>
-              <w:rPr>
-                <w:color w:val="FFFFFF" w:themeColor="background1"/>
-              </w:rPr>
+          </w:tcPr>
+          <w:p>
+            <w:r>
               <w:t>Situación</w:t>
             </w:r>
           </w:p>
@@ -17314,18 +17321,9 @@
         <w:tc>
           <w:tcPr>
             <w:tcW w:w="2835" w:type="dxa"/>
-            <w:shd w:val="clear" w:color="auto" w:fill="808080" w:themeFill="background1" w:themeFillShade="80"/>
-          </w:tcPr>
-          <w:p>
-            <w:pPr>
-              <w:rPr>
-                <w:color w:val="FFFFFF" w:themeColor="background1"/>
-              </w:rPr>
-            </w:pPr>
-            <w:r>
-              <w:rPr>
-                <w:color w:val="FFFFFF" w:themeColor="background1"/>
-              </w:rPr>
+          </w:tcPr>
+          <w:p>
+            <w:r>
               <w:t>El Revisor</w:t>
             </w:r>
           </w:p>
@@ -17333,18 +17331,9 @@
         <w:tc>
           <w:tcPr>
             <w:tcW w:w="2977" w:type="dxa"/>
-            <w:shd w:val="clear" w:color="auto" w:fill="808080" w:themeFill="background1" w:themeFillShade="80"/>
-          </w:tcPr>
-          <w:p>
-            <w:pPr>
-              <w:rPr>
-                <w:color w:val="FFFFFF" w:themeColor="background1"/>
-              </w:rPr>
-            </w:pPr>
-            <w:r>
-              <w:rPr>
-                <w:color w:val="FFFFFF" w:themeColor="background1"/>
-              </w:rPr>
+          </w:tcPr>
+          <w:p>
+            <w:r>
               <w:t>Ajenos</w:t>
             </w:r>
           </w:p>
@@ -17691,6 +17680,1606 @@
         <w:t>.</w:t>
       </w:r>
     </w:p>
+    <w:p>
+      <w:pPr>
+        <w:pStyle w:val="Ttulo2"/>
+      </w:pPr>
+      <w:r>
+        <w:t>Impacto en Tablas</w:t>
+      </w:r>
+    </w:p>
+    <w:p>
+      <w:pPr>
+        <w:pStyle w:val="Ttulo3"/>
+      </w:pPr>
+      <w:r>
+        <w:t>Introducción</w:t>
+      </w:r>
+    </w:p>
+    <w:p>
+      <w:pPr>
+        <w:pStyle w:val="Dots"/>
+      </w:pPr>
+      <w:r>
+        <w:t>Cada vez que un Revisor toma una decisión sobre un cambio de status sugerido o una edición propuesta, tiene impacto en diversas tablas:</w:t>
+      </w:r>
+    </w:p>
+    <w:p>
+      <w:pPr>
+        <w:pStyle w:val="Nmeros"/>
+      </w:pPr>
+      <w:r>
+        <w:rPr>
+          <w:i/>
+        </w:rPr>
+        <w:t>usuarios</w:t>
+      </w:r>
+      <w:r>
+        <w:t>.</w:t>
+      </w:r>
+    </w:p>
+    <w:p>
+      <w:pPr>
+        <w:pStyle w:val="Nmeros"/>
+      </w:pPr>
+      <w:r>
+        <w:t xml:space="preserve">Según la entidad analizada: </w:t>
+      </w:r>
+      <w:r>
+        <w:rPr>
+          <w:i/>
+        </w:rPr>
+        <w:t>películas</w:t>
+      </w:r>
+      <w:r>
+        <w:t xml:space="preserve">, </w:t>
+      </w:r>
+      <w:r>
+        <w:rPr>
+          <w:i/>
+        </w:rPr>
+        <w:t>colecciones</w:t>
+      </w:r>
+      <w:r>
+        <w:t xml:space="preserve">, </w:t>
+      </w:r>
+      <w:r>
+        <w:rPr>
+          <w:i/>
+        </w:rPr>
+        <w:t>capítulos</w:t>
+      </w:r>
+      <w:r>
+        <w:t xml:space="preserve">, </w:t>
+      </w:r>
+      <w:r>
+        <w:rPr>
+          <w:i/>
+        </w:rPr>
+        <w:t>personajes</w:t>
+      </w:r>
+      <w:r>
+        <w:t xml:space="preserve">, </w:t>
+      </w:r>
+      <w:r>
+        <w:rPr>
+          <w:i/>
+        </w:rPr>
+        <w:t>hechos</w:t>
+      </w:r>
+      <w:r>
+        <w:t xml:space="preserve">, </w:t>
+      </w:r>
+      <w:r>
+        <w:rPr>
+          <w:i/>
+        </w:rPr>
+        <w:t>valores</w:t>
+      </w:r>
+      <w:r>
+        <w:t xml:space="preserve">, </w:t>
+      </w:r>
+      <w:r>
+        <w:rPr>
+          <w:i/>
+        </w:rPr>
+        <w:t>links</w:t>
+      </w:r>
+      <w:r>
+        <w:t>.</w:t>
+      </w:r>
+    </w:p>
+    <w:p>
+      <w:pPr>
+        <w:pStyle w:val="Nmeros"/>
+      </w:pPr>
+      <w:r>
+        <w:t>Según la entidad analizada:</w:t>
+      </w:r>
+      <w:r>
+        <w:t xml:space="preserve"> </w:t>
+      </w:r>
+      <w:r>
+        <w:rPr>
+          <w:i/>
+        </w:rPr>
+        <w:t>prods_edicion</w:t>
+      </w:r>
+      <w:r>
+        <w:t xml:space="preserve">, </w:t>
+      </w:r>
+      <w:r>
+        <w:rPr>
+          <w:i/>
+        </w:rPr>
+        <w:t>rclvs_edicion</w:t>
+      </w:r>
+      <w:r>
+        <w:t xml:space="preserve">, </w:t>
+      </w:r>
+      <w:r>
+        <w:rPr>
+          <w:i/>
+        </w:rPr>
+        <w:t>links_edicion</w:t>
+      </w:r>
+      <w:r>
+        <w:t>.</w:t>
+      </w:r>
+    </w:p>
+    <w:p>
+      <w:pPr>
+        <w:pStyle w:val="Nmeros"/>
+        <w:rPr>
+          <w:i/>
+        </w:rPr>
+      </w:pPr>
+      <w:r>
+        <w:rPr>
+          <w:i/>
+        </w:rPr>
+        <w:t xml:space="preserve">edic_aprob </w:t>
+      </w:r>
+      <w:r>
+        <w:t>o</w:t>
+      </w:r>
+      <w:r>
+        <w:rPr>
+          <w:i/>
+        </w:rPr>
+        <w:t xml:space="preserve"> edic_rech</w:t>
+      </w:r>
+      <w:r>
+        <w:t>.</w:t>
+      </w:r>
+    </w:p>
+    <w:p>
+      <w:pPr>
+        <w:pStyle w:val="Nmeros"/>
+      </w:pPr>
+      <w:r>
+        <w:rPr>
+          <w:i/>
+        </w:rPr>
+        <w:t>historial_status_provisorios</w:t>
+      </w:r>
+      <w:r>
+        <w:t>.</w:t>
+      </w:r>
+    </w:p>
+    <w:p>
+      <w:pPr>
+        <w:pStyle w:val="Ttulo3"/>
+      </w:pPr>
+      <w:r>
+        <w:t>Tabla usuarios</w:t>
+      </w:r>
+    </w:p>
+    <w:tbl>
+      <w:tblPr>
+        <w:tblStyle w:val="Tabladecuadrcula1clara"/>
+        <w:tblW w:w="0" w:type="auto"/>
+        <w:tblLook w:val="04A0" w:firstRow="1" w:lastRow="0" w:firstColumn="1" w:lastColumn="0" w:noHBand="0" w:noVBand="1"/>
+      </w:tblPr>
+      <w:tblGrid>
+        <w:gridCol w:w="2846"/>
+        <w:gridCol w:w="2217"/>
+        <w:gridCol w:w="3210"/>
+      </w:tblGrid>
+      <w:tr>
+        <w:trPr>
+          <w:cnfStyle w:val="100000000000" w:firstRow="1" w:lastRow="0" w:firstColumn="0" w:lastColumn="0" w:oddVBand="0" w:evenVBand="0" w:oddHBand="0" w:evenHBand="0" w:firstRowFirstColumn="0" w:firstRowLastColumn="0" w:lastRowFirstColumn="0" w:lastRowLastColumn="0"/>
+        </w:trPr>
+        <w:tc>
+          <w:tcPr>
+            <w:cnfStyle w:val="001000000000" w:firstRow="0" w:lastRow="0" w:firstColumn="1" w:lastColumn="0" w:oddVBand="0" w:evenVBand="0" w:oddHBand="0" w:evenHBand="0" w:firstRowFirstColumn="0" w:firstRowLastColumn="0" w:lastRowFirstColumn="0" w:lastRowLastColumn="0"/>
+            <w:tcW w:w="2846" w:type="dxa"/>
+          </w:tcPr>
+          <w:p>
+            <w:r>
+              <w:t>Situación</w:t>
+            </w:r>
+          </w:p>
+        </w:tc>
+        <w:tc>
+          <w:tcPr>
+            <w:tcW w:w="2217" w:type="dxa"/>
+            <w:vAlign w:val="center"/>
+          </w:tcPr>
+          <w:p>
+            <w:pPr>
+              <w:cnfStyle w:val="100000000000" w:firstRow="1" w:lastRow="0" w:firstColumn="0" w:lastColumn="0" w:oddVBand="0" w:evenVBand="0" w:oddHBand="0" w:evenHBand="0" w:firstRowFirstColumn="0" w:firstRowLastColumn="0" w:lastRowFirstColumn="0" w:lastRowLastColumn="0"/>
+            </w:pPr>
+            <w:r>
+              <w:t>Campos</w:t>
+            </w:r>
+          </w:p>
+        </w:tc>
+        <w:tc>
+          <w:tcPr>
+            <w:tcW w:w="3210" w:type="dxa"/>
+            <w:vAlign w:val="center"/>
+          </w:tcPr>
+          <w:p>
+            <w:pPr>
+              <w:cnfStyle w:val="100000000000" w:firstRow="1" w:lastRow="0" w:firstColumn="0" w:lastColumn="0" w:oddVBand="0" w:evenVBand="0" w:oddHBand="0" w:evenHBand="0" w:firstRowFirstColumn="0" w:firstRowLastColumn="0" w:lastRowFirstColumn="0" w:lastRowLastColumn="0"/>
+            </w:pPr>
+            <w:r>
+              <w:t>Para qué</w:t>
+            </w:r>
+          </w:p>
+        </w:tc>
+      </w:tr>
+      <w:tr>
+        <w:tc>
+          <w:tcPr>
+            <w:cnfStyle w:val="001000000000" w:firstRow="0" w:lastRow="0" w:firstColumn="1" w:lastColumn="0" w:oddVBand="0" w:evenVBand="0" w:oddHBand="0" w:evenHBand="0" w:firstRowFirstColumn="0" w:firstRowLastColumn="0" w:lastRowFirstColumn="0" w:lastRowLastColumn="0"/>
+            <w:tcW w:w="2846" w:type="dxa"/>
+            <w:vAlign w:val="center"/>
+          </w:tcPr>
+          <w:p>
+            <w:r>
+              <w:t xml:space="preserve">Status </w:t>
+            </w:r>
+            <w:r>
+              <w:rPr>
+                <w:i/>
+              </w:rPr>
+              <w:t>creado</w:t>
+            </w:r>
+            <w:r>
+              <w:t xml:space="preserve"> </w:t>
+            </w:r>
+            <w:r>
+              <w:t>revisado</w:t>
+            </w:r>
+          </w:p>
+        </w:tc>
+        <w:tc>
+          <w:tcPr>
+            <w:tcW w:w="2217" w:type="dxa"/>
+            <w:vAlign w:val="center"/>
+          </w:tcPr>
+          <w:p>
+            <w:pPr>
+              <w:pStyle w:val="Dotsentabla"/>
+              <w:cnfStyle w:val="000000000000" w:firstRow="0" w:lastRow="0" w:firstColumn="0" w:lastColumn="0" w:oddVBand="0" w:evenVBand="0" w:oddHBand="0" w:evenHBand="0" w:firstRowFirstColumn="0" w:firstRowLastColumn="0" w:lastRowFirstColumn="0" w:lastRowLastColumn="0"/>
+              <w:rPr>
+                <w:lang w:eastAsia="es-AR"/>
+              </w:rPr>
+            </w:pPr>
+            <w:r>
+              <w:rPr>
+                <w:lang w:eastAsia="es-AR"/>
+              </w:rPr>
+              <w:t>prod_aprob/rech</w:t>
+            </w:r>
+          </w:p>
+          <w:p>
+            <w:pPr>
+              <w:pStyle w:val="Dotsentabla"/>
+              <w:cnfStyle w:val="000000000000" w:firstRow="0" w:lastRow="0" w:firstColumn="0" w:lastColumn="0" w:oddVBand="0" w:evenVBand="0" w:oddHBand="0" w:evenHBand="0" w:firstRowFirstColumn="0" w:firstRowLastColumn="0" w:lastRowFirstColumn="0" w:lastRowLastColumn="0"/>
+              <w:rPr>
+                <w:lang w:eastAsia="es-AR"/>
+              </w:rPr>
+            </w:pPr>
+            <w:r>
+              <w:rPr>
+                <w:lang w:eastAsia="es-AR"/>
+              </w:rPr>
+              <w:t>rclv_aprob/rech</w:t>
+            </w:r>
+          </w:p>
+          <w:p>
+            <w:pPr>
+              <w:pStyle w:val="Dotsentabla"/>
+              <w:cnfStyle w:val="000000000000" w:firstRow="0" w:lastRow="0" w:firstColumn="0" w:lastColumn="0" w:oddVBand="0" w:evenVBand="0" w:oddHBand="0" w:evenHBand="0" w:firstRowFirstColumn="0" w:firstRowLastColumn="0" w:lastRowFirstColumn="0" w:lastRowLastColumn="0"/>
+              <w:rPr>
+                <w:lang w:eastAsia="es-AR"/>
+              </w:rPr>
+            </w:pPr>
+            <w:r>
+              <w:rPr>
+                <w:lang w:eastAsia="es-AR"/>
+              </w:rPr>
+              <w:t>link_aprob/rech</w:t>
+            </w:r>
+          </w:p>
+        </w:tc>
+        <w:tc>
+          <w:tcPr>
+            <w:tcW w:w="3210" w:type="dxa"/>
+            <w:vMerge w:val="restart"/>
+            <w:vAlign w:val="center"/>
+          </w:tcPr>
+          <w:p>
+            <w:pPr>
+              <w:cnfStyle w:val="000000000000" w:firstRow="0" w:lastRow="0" w:firstColumn="0" w:lastColumn="0" w:oddVBand="0" w:evenVBand="0" w:oddHBand="0" w:evenHBand="0" w:firstRowFirstColumn="0" w:firstRowLastColumn="0" w:lastRowFirstColumn="0" w:lastRowLastColumn="0"/>
+              <w:rPr>
+                <w:rFonts w:ascii="Calibri" w:eastAsia="Times New Roman" w:hAnsi="Calibri" w:cs="Calibri"/>
+                <w:color w:val="000000"/>
+                <w:lang w:eastAsia="es-AR"/>
+              </w:rPr>
+            </w:pPr>
+            <w:r>
+              <w:t xml:space="preserve">Para medir el </w:t>
+            </w:r>
+            <w:r>
+              <w:rPr>
+                <w:i/>
+              </w:rPr>
+              <w:t>nivel de confianza</w:t>
+            </w:r>
+            <w:r>
+              <w:rPr>
+                <w:i/>
+              </w:rPr>
+              <w:t xml:space="preserve"> </w:t>
+            </w:r>
+            <w:r>
+              <w:t>que tenemos en el usuario.</w:t>
+            </w:r>
+          </w:p>
+        </w:tc>
+      </w:tr>
+      <w:tr>
+        <w:tc>
+          <w:tcPr>
+            <w:cnfStyle w:val="001000000000" w:firstRow="0" w:lastRow="0" w:firstColumn="1" w:lastColumn="0" w:oddVBand="0" w:evenVBand="0" w:oddHBand="0" w:evenHBand="0" w:firstRowFirstColumn="0" w:firstRowLastColumn="0" w:lastRowFirstColumn="0" w:lastRowLastColumn="0"/>
+            <w:tcW w:w="2846" w:type="dxa"/>
+            <w:vAlign w:val="center"/>
+          </w:tcPr>
+          <w:p>
+            <w:r>
+              <w:t>Una</w:t>
+            </w:r>
+            <w:r>
+              <w:t xml:space="preserve"> </w:t>
+            </w:r>
+            <w:r>
+              <w:rPr>
+                <w:i/>
+              </w:rPr>
+              <w:t>edición</w:t>
+            </w:r>
+            <w:r>
+              <w:t xml:space="preserve"> revisada</w:t>
+            </w:r>
+          </w:p>
+        </w:tc>
+        <w:tc>
+          <w:tcPr>
+            <w:tcW w:w="2217" w:type="dxa"/>
+            <w:vAlign w:val="center"/>
+          </w:tcPr>
+          <w:p>
+            <w:pPr>
+              <w:pStyle w:val="Dotsentabla"/>
+              <w:cnfStyle w:val="000000000000" w:firstRow="0" w:lastRow="0" w:firstColumn="0" w:lastColumn="0" w:oddVBand="0" w:evenVBand="0" w:oddHBand="0" w:evenHBand="0" w:firstRowFirstColumn="0" w:firstRowLastColumn="0" w:lastRowFirstColumn="0" w:lastRowLastColumn="0"/>
+              <w:rPr>
+                <w:lang w:eastAsia="es-AR"/>
+              </w:rPr>
+            </w:pPr>
+            <w:r>
+              <w:rPr>
+                <w:lang w:eastAsia="es-AR"/>
+              </w:rPr>
+              <w:t>edic_aprob/rech</w:t>
+            </w:r>
+          </w:p>
+        </w:tc>
+        <w:tc>
+          <w:tcPr>
+            <w:tcW w:w="3210" w:type="dxa"/>
+            <w:vMerge/>
+            <w:vAlign w:val="center"/>
+          </w:tcPr>
+          <w:p>
+            <w:pPr>
+              <w:cnfStyle w:val="000000000000" w:firstRow="0" w:lastRow="0" w:firstColumn="0" w:lastColumn="0" w:oddVBand="0" w:evenVBand="0" w:oddHBand="0" w:evenHBand="0" w:firstRowFirstColumn="0" w:firstRowLastColumn="0" w:lastRowFirstColumn="0" w:lastRowLastColumn="0"/>
+            </w:pPr>
+          </w:p>
+        </w:tc>
+      </w:tr>
+      <w:tr>
+        <w:tc>
+          <w:tcPr>
+            <w:cnfStyle w:val="001000000000" w:firstRow="0" w:lastRow="0" w:firstColumn="1" w:lastColumn="0" w:oddVBand="0" w:evenVBand="0" w:oddHBand="0" w:evenHBand="0" w:firstRowFirstColumn="0" w:firstRowLastColumn="0" w:lastRowFirstColumn="0" w:lastRowLastColumn="0"/>
+            <w:tcW w:w="2846" w:type="dxa"/>
+            <w:vAlign w:val="center"/>
+          </w:tcPr>
+          <w:p>
+            <w:r>
+              <w:t>Un cambio de status</w:t>
+            </w:r>
+            <w:r>
+              <w:t xml:space="preserve"> </w:t>
+            </w:r>
+            <w:r>
+              <w:rPr>
+                <w:i/>
+              </w:rPr>
+              <w:t>rech</w:t>
+            </w:r>
+            <w:r>
+              <w:t>.</w:t>
+            </w:r>
+          </w:p>
+          <w:p>
+            <w:r>
+              <w:t>Una edición</w:t>
+            </w:r>
+            <w:r>
+              <w:t xml:space="preserve"> </w:t>
+            </w:r>
+            <w:r>
+              <w:rPr>
+                <w:i/>
+              </w:rPr>
+              <w:t>rechazada</w:t>
+            </w:r>
+          </w:p>
+        </w:tc>
+        <w:tc>
+          <w:tcPr>
+            <w:tcW w:w="2217" w:type="dxa"/>
+            <w:vAlign w:val="center"/>
+          </w:tcPr>
+          <w:p>
+            <w:pPr>
+              <w:pStyle w:val="Dotsentabla"/>
+              <w:cnfStyle w:val="000000000000" w:firstRow="0" w:lastRow="0" w:firstColumn="0" w:lastColumn="0" w:oddVBand="0" w:evenVBand="0" w:oddHBand="0" w:evenHBand="0" w:firstRowFirstColumn="0" w:firstRowLastColumn="0" w:lastRowFirstColumn="0" w:lastRowLastColumn="0"/>
+            </w:pPr>
+            <w:r>
+              <w:t>penalizado_en</w:t>
+            </w:r>
+          </w:p>
+          <w:p>
+            <w:pPr>
+              <w:pStyle w:val="Dotsentabla"/>
+              <w:cnfStyle w:val="000000000000" w:firstRow="0" w:lastRow="0" w:firstColumn="0" w:lastColumn="0" w:oddVBand="0" w:evenVBand="0" w:oddHBand="0" w:evenHBand="0" w:firstRowFirstColumn="0" w:firstRowLastColumn="0" w:lastRowFirstColumn="0" w:lastRowLastColumn="0"/>
+            </w:pPr>
+            <w:r>
+              <w:t>penalizado_hasta</w:t>
+            </w:r>
+          </w:p>
+          <w:p>
+            <w:pPr>
+              <w:pStyle w:val="Dotsentabla"/>
+              <w:cnfStyle w:val="000000000000" w:firstRow="0" w:lastRow="0" w:firstColumn="0" w:lastColumn="0" w:oddVBand="0" w:evenVBand="0" w:oddHBand="0" w:evenHBand="0" w:firstRowFirstColumn="0" w:firstRowLastColumn="0" w:lastRowFirstColumn="0" w:lastRowLastColumn="0"/>
+              <w:rPr>
+                <w:lang w:eastAsia="es-AR"/>
+              </w:rPr>
+            </w:pPr>
+            <w:r>
+              <w:t>penalizado_por_id</w:t>
+            </w:r>
+          </w:p>
+        </w:tc>
+        <w:tc>
+          <w:tcPr>
+            <w:tcW w:w="3210" w:type="dxa"/>
+            <w:vAlign w:val="center"/>
+          </w:tcPr>
+          <w:p>
+            <w:pPr>
+              <w:cnfStyle w:val="000000000000" w:firstRow="0" w:lastRow="0" w:firstColumn="0" w:lastColumn="0" w:oddVBand="0" w:evenVBand="0" w:oddHBand="0" w:evenHBand="0" w:firstRowFirstColumn="0" w:firstRowLastColumn="0" w:lastRowFirstColumn="0" w:lastRowLastColumn="0"/>
+            </w:pPr>
+            <w:r>
+              <w:t>Para impedirle nuevo data-entry al usuario por un tiempo</w:t>
+            </w:r>
+          </w:p>
+        </w:tc>
+      </w:tr>
+    </w:tbl>
+    <w:p>
+      <w:pPr>
+        <w:pStyle w:val="Ttulo3"/>
+      </w:pPr>
+      <w:r>
+        <w:t xml:space="preserve">Tabla </w:t>
+      </w:r>
+      <w:r>
+        <w:t>películas, colecciones, capítulos, personajes, hechos, valores,</w:t>
+      </w:r>
+      <w:r>
+        <w:t xml:space="preserve"> o</w:t>
+      </w:r>
+      <w:r>
+        <w:t xml:space="preserve"> links</w:t>
+      </w:r>
+    </w:p>
+    <w:p>
+      <w:pPr>
+        <w:pStyle w:val="Dots"/>
+      </w:pPr>
+      <w:r>
+        <w:t>Impactará en la tabla que corresponda, s</w:t>
+      </w:r>
+      <w:r>
+        <w:t>egún la entidad analizada</w:t>
+      </w:r>
+      <w:r>
+        <w:t>.</w:t>
+      </w:r>
+    </w:p>
+    <w:tbl>
+      <w:tblPr>
+        <w:tblStyle w:val="Tabladecuadrcula1clara"/>
+        <w:tblW w:w="9209" w:type="dxa"/>
+        <w:tblLook w:val="04A0" w:firstRow="1" w:lastRow="0" w:firstColumn="1" w:lastColumn="0" w:noHBand="0" w:noVBand="1"/>
+      </w:tblPr>
+      <w:tblGrid>
+        <w:gridCol w:w="2846"/>
+        <w:gridCol w:w="2551"/>
+        <w:gridCol w:w="3812"/>
+      </w:tblGrid>
+      <w:tr>
+        <w:trPr>
+          <w:cnfStyle w:val="100000000000" w:firstRow="1" w:lastRow="0" w:firstColumn="0" w:lastColumn="0" w:oddVBand="0" w:evenVBand="0" w:oddHBand="0" w:evenHBand="0" w:firstRowFirstColumn="0" w:firstRowLastColumn="0" w:lastRowFirstColumn="0" w:lastRowLastColumn="0"/>
+          <w:cantSplit/>
+          <w:tblHeader/>
+        </w:trPr>
+        <w:tc>
+          <w:tcPr>
+            <w:cnfStyle w:val="001000000000" w:firstRow="0" w:lastRow="0" w:firstColumn="1" w:lastColumn="0" w:oddVBand="0" w:evenVBand="0" w:oddHBand="0" w:evenHBand="0" w:firstRowFirstColumn="0" w:firstRowLastColumn="0" w:lastRowFirstColumn="0" w:lastRowLastColumn="0"/>
+            <w:tcW w:w="2846" w:type="dxa"/>
+          </w:tcPr>
+          <w:p>
+            <w:bookmarkStart w:id="46" w:name="_GoBack"/>
+            <w:bookmarkEnd w:id="46"/>
+            <w:r>
+              <w:t>Situación</w:t>
+            </w:r>
+          </w:p>
+        </w:tc>
+        <w:tc>
+          <w:tcPr>
+            <w:tcW w:w="2551" w:type="dxa"/>
+            <w:vAlign w:val="center"/>
+          </w:tcPr>
+          <w:p>
+            <w:pPr>
+              <w:cnfStyle w:val="100000000000" w:firstRow="1" w:lastRow="0" w:firstColumn="0" w:lastColumn="0" w:oddVBand="0" w:evenVBand="0" w:oddHBand="0" w:evenHBand="0" w:firstRowFirstColumn="0" w:firstRowLastColumn="0" w:lastRowFirstColumn="0" w:lastRowLastColumn="0"/>
+            </w:pPr>
+            <w:r>
+              <w:t>Campos</w:t>
+            </w:r>
+          </w:p>
+        </w:tc>
+        <w:tc>
+          <w:tcPr>
+            <w:tcW w:w="3812" w:type="dxa"/>
+            <w:vAlign w:val="center"/>
+          </w:tcPr>
+          <w:p>
+            <w:pPr>
+              <w:cnfStyle w:val="100000000000" w:firstRow="1" w:lastRow="0" w:firstColumn="0" w:lastColumn="0" w:oddVBand="0" w:evenVBand="0" w:oddHBand="0" w:evenHBand="0" w:firstRowFirstColumn="0" w:firstRowLastColumn="0" w:lastRowFirstColumn="0" w:lastRowLastColumn="0"/>
+            </w:pPr>
+            <w:r>
+              <w:t>Para qué</w:t>
+            </w:r>
+          </w:p>
+        </w:tc>
+      </w:tr>
+      <w:tr>
+        <w:trPr>
+          <w:cantSplit/>
+        </w:trPr>
+        <w:tc>
+          <w:tcPr>
+            <w:cnfStyle w:val="001000000000" w:firstRow="0" w:lastRow="0" w:firstColumn="1" w:lastColumn="0" w:oddVBand="0" w:evenVBand="0" w:oddHBand="0" w:evenHBand="0" w:firstRowFirstColumn="0" w:firstRowLastColumn="0" w:lastRowFirstColumn="0" w:lastRowLastColumn="0"/>
+            <w:tcW w:w="2846" w:type="dxa"/>
+            <w:vAlign w:val="center"/>
+          </w:tcPr>
+          <w:p>
+            <w:r>
+              <w:t xml:space="preserve">Status </w:t>
+            </w:r>
+            <w:r>
+              <w:rPr>
+                <w:i/>
+              </w:rPr>
+              <w:t>alta_aprob</w:t>
+            </w:r>
+            <w:r>
+              <w:t xml:space="preserve"> </w:t>
+            </w:r>
+            <w:r>
+              <w:sym w:font="Symbol" w:char="F0AE"/>
+            </w:r>
+            <w:r>
+              <w:t xml:space="preserve"> </w:t>
+            </w:r>
+            <w:r>
+              <w:rPr>
+                <w:i/>
+              </w:rPr>
+              <w:t>aprob</w:t>
+            </w:r>
+            <w:r>
+              <w:t>.</w:t>
+            </w:r>
+          </w:p>
+          <w:p>
+            <w:r>
+              <w:t xml:space="preserve">Status </w:t>
+            </w:r>
+            <w:r>
+              <w:rPr>
+                <w:i/>
+              </w:rPr>
+              <w:t>creado</w:t>
+            </w:r>
+            <w:r>
+              <w:t xml:space="preserve"> </w:t>
+            </w:r>
+            <w:r>
+              <w:sym w:font="Symbol" w:char="F0AE"/>
+            </w:r>
+            <w:r>
+              <w:t xml:space="preserve"> </w:t>
+            </w:r>
+            <w:r>
+              <w:rPr>
+                <w:i/>
+              </w:rPr>
+              <w:t>aprobado</w:t>
+            </w:r>
+          </w:p>
+        </w:tc>
+        <w:tc>
+          <w:tcPr>
+            <w:tcW w:w="2551" w:type="dxa"/>
+            <w:vAlign w:val="center"/>
+          </w:tcPr>
+          <w:p>
+            <w:pPr>
+              <w:pStyle w:val="Dotsentabla"/>
+              <w:cnfStyle w:val="000000000000" w:firstRow="0" w:lastRow="0" w:firstColumn="0" w:lastColumn="0" w:oddVBand="0" w:evenVBand="0" w:oddHBand="0" w:evenHBand="0" w:firstRowFirstColumn="0" w:firstRowLastColumn="0" w:lastRowFirstColumn="0" w:lastRowLastColumn="0"/>
+            </w:pPr>
+            <w:r>
+              <w:t>status_registro_id</w:t>
+            </w:r>
+          </w:p>
+        </w:tc>
+        <w:tc>
+          <w:tcPr>
+            <w:tcW w:w="3812" w:type="dxa"/>
+            <w:vAlign w:val="center"/>
+          </w:tcPr>
+          <w:p>
+            <w:pPr>
+              <w:cnfStyle w:val="000000000000" w:firstRow="0" w:lastRow="0" w:firstColumn="0" w:lastColumn="0" w:oddVBand="0" w:evenVBand="0" w:oddHBand="0" w:evenHBand="0" w:firstRowFirstColumn="0" w:firstRowLastColumn="0" w:lastRowFirstColumn="0" w:lastRowLastColumn="0"/>
+            </w:pPr>
+            <w:r>
+              <w:t>Para que se muestre en las consultas</w:t>
+            </w:r>
+          </w:p>
+        </w:tc>
+      </w:tr>
+      <w:tr>
+        <w:trPr>
+          <w:cantSplit/>
+        </w:trPr>
+        <w:tc>
+          <w:tcPr>
+            <w:cnfStyle w:val="001000000000" w:firstRow="0" w:lastRow="0" w:firstColumn="1" w:lastColumn="0" w:oddVBand="0" w:evenVBand="0" w:oddHBand="0" w:evenHBand="0" w:firstRowFirstColumn="0" w:firstRowLastColumn="0" w:lastRowFirstColumn="0" w:lastRowLastColumn="0"/>
+            <w:tcW w:w="2846" w:type="dxa"/>
+            <w:vMerge w:val="restart"/>
+            <w:vAlign w:val="center"/>
+          </w:tcPr>
+          <w:p>
+            <w:r>
+              <w:t xml:space="preserve">Status </w:t>
+            </w:r>
+            <w:r>
+              <w:rPr>
+                <w:i/>
+              </w:rPr>
+              <w:t>creado</w:t>
+            </w:r>
+            <w:r>
+              <w:t xml:space="preserve"> </w:t>
+            </w:r>
+            <w:r>
+              <w:sym w:font="Symbol" w:char="F0AE"/>
+            </w:r>
+            <w:r>
+              <w:t xml:space="preserve"> </w:t>
+            </w:r>
+            <w:r>
+              <w:rPr>
+                <w:i/>
+              </w:rPr>
+              <w:t>inactivo</w:t>
+            </w:r>
+          </w:p>
+        </w:tc>
+        <w:tc>
+          <w:tcPr>
+            <w:tcW w:w="2551" w:type="dxa"/>
+            <w:vAlign w:val="center"/>
+          </w:tcPr>
+          <w:p>
+            <w:pPr>
+              <w:pStyle w:val="Dotsentabla"/>
+              <w:cnfStyle w:val="000000000000" w:firstRow="0" w:lastRow="0" w:firstColumn="0" w:lastColumn="0" w:oddVBand="0" w:evenVBand="0" w:oddHBand="0" w:evenHBand="0" w:firstRowFirstColumn="0" w:firstRowLastColumn="0" w:lastRowFirstColumn="0" w:lastRowLastColumn="0"/>
+            </w:pPr>
+            <w:r>
+              <w:t>status_registro_id</w:t>
+            </w:r>
+          </w:p>
+        </w:tc>
+        <w:tc>
+          <w:tcPr>
+            <w:tcW w:w="3812" w:type="dxa"/>
+            <w:vAlign w:val="center"/>
+          </w:tcPr>
+          <w:p>
+            <w:pPr>
+              <w:cnfStyle w:val="000000000000" w:firstRow="0" w:lastRow="0" w:firstColumn="0" w:lastColumn="0" w:oddVBand="0" w:evenVBand="0" w:oddHBand="0" w:evenHBand="0" w:firstRowFirstColumn="0" w:firstRowLastColumn="0" w:lastRowFirstColumn="0" w:lastRowLastColumn="0"/>
+            </w:pPr>
+            <w:r>
+              <w:t xml:space="preserve">Para que no </w:t>
+            </w:r>
+            <w:r>
+              <w:t>se muestre en las consultas</w:t>
+            </w:r>
+          </w:p>
+        </w:tc>
+      </w:tr>
+      <w:tr>
+        <w:trPr>
+          <w:cantSplit/>
+        </w:trPr>
+        <w:tc>
+          <w:tcPr>
+            <w:cnfStyle w:val="001000000000" w:firstRow="0" w:lastRow="0" w:firstColumn="1" w:lastColumn="0" w:oddVBand="0" w:evenVBand="0" w:oddHBand="0" w:evenHBand="0" w:firstRowFirstColumn="0" w:firstRowLastColumn="0" w:lastRowFirstColumn="0" w:lastRowLastColumn="0"/>
+            <w:tcW w:w="2846" w:type="dxa"/>
+            <w:vMerge/>
+            <w:vAlign w:val="center"/>
+          </w:tcPr>
+          <w:p/>
+        </w:tc>
+        <w:tc>
+          <w:tcPr>
+            <w:tcW w:w="2551" w:type="dxa"/>
+            <w:vAlign w:val="center"/>
+          </w:tcPr>
+          <w:p>
+            <w:pPr>
+              <w:pStyle w:val="Dotsentabla"/>
+              <w:cnfStyle w:val="000000000000" w:firstRow="0" w:lastRow="0" w:firstColumn="0" w:lastColumn="0" w:oddVBand="0" w:evenVBand="0" w:oddHBand="0" w:evenHBand="0" w:firstRowFirstColumn="0" w:firstRowLastColumn="0" w:lastRowFirstColumn="0" w:lastRowLastColumn="0"/>
+            </w:pPr>
+            <w:r>
+              <w:t>motivo_id</w:t>
+            </w:r>
+          </w:p>
+        </w:tc>
+        <w:tc>
+          <w:tcPr>
+            <w:tcW w:w="3812" w:type="dxa"/>
+            <w:vAlign w:val="center"/>
+          </w:tcPr>
+          <w:p>
+            <w:pPr>
+              <w:cnfStyle w:val="000000000000" w:firstRow="0" w:lastRow="0" w:firstColumn="0" w:lastColumn="0" w:oddVBand="0" w:evenVBand="0" w:oddHBand="0" w:evenHBand="0" w:firstRowFirstColumn="0" w:firstRowLastColumn="0" w:lastRowFirstColumn="0" w:lastRowLastColumn="0"/>
+            </w:pPr>
+            <w:r>
+              <w:t>Para saber por qué est</w:t>
+            </w:r>
+            <w:r>
+              <w:t>á rechazado</w:t>
+            </w:r>
+            <w:r>
+              <w:t>.</w:t>
+            </w:r>
+          </w:p>
+        </w:tc>
+      </w:tr>
+      <w:tr>
+        <w:trPr>
+          <w:cantSplit/>
+        </w:trPr>
+        <w:tc>
+          <w:tcPr>
+            <w:cnfStyle w:val="001000000000" w:firstRow="0" w:lastRow="0" w:firstColumn="1" w:lastColumn="0" w:oddVBand="0" w:evenVBand="0" w:oddHBand="0" w:evenHBand="0" w:firstRowFirstColumn="0" w:firstRowLastColumn="0" w:lastRowFirstColumn="0" w:lastRowLastColumn="0"/>
+            <w:tcW w:w="2846" w:type="dxa"/>
+            <w:vAlign w:val="center"/>
+          </w:tcPr>
+          <w:p>
+            <w:r>
+              <w:lastRenderedPageBreak/>
+              <w:t xml:space="preserve">Status </w:t>
+            </w:r>
+            <w:r>
+              <w:rPr>
+                <w:i/>
+              </w:rPr>
+              <w:t>alta_aprob</w:t>
+            </w:r>
+            <w:r>
+              <w:t xml:space="preserve"> </w:t>
+            </w:r>
+            <w:r>
+              <w:sym w:font="Symbol" w:char="F0AE"/>
+            </w:r>
+            <w:r>
+              <w:t xml:space="preserve"> </w:t>
+            </w:r>
+            <w:r>
+              <w:rPr>
+                <w:i/>
+              </w:rPr>
+              <w:t>aprob</w:t>
+            </w:r>
+            <w:r>
+              <w:t>.</w:t>
+            </w:r>
+          </w:p>
+          <w:p>
+            <w:pPr>
+              <w:rPr>
+                <w:i/>
+              </w:rPr>
+            </w:pPr>
+            <w:r>
+              <w:t xml:space="preserve">Status </w:t>
+            </w:r>
+            <w:r>
+              <w:rPr>
+                <w:i/>
+              </w:rPr>
+              <w:t>creado</w:t>
+            </w:r>
+            <w:r>
+              <w:t xml:space="preserve"> </w:t>
+            </w:r>
+            <w:r>
+              <w:sym w:font="Symbol" w:char="F0AE"/>
+            </w:r>
+            <w:r>
+              <w:t xml:space="preserve"> </w:t>
+            </w:r>
+            <w:r>
+              <w:rPr>
+                <w:i/>
+              </w:rPr>
+              <w:t>aprobado</w:t>
+            </w:r>
+          </w:p>
+          <w:p>
+            <w:r>
+              <w:t xml:space="preserve">Status </w:t>
+            </w:r>
+            <w:r>
+              <w:rPr>
+                <w:i/>
+              </w:rPr>
+              <w:t>creado</w:t>
+            </w:r>
+            <w:r>
+              <w:t xml:space="preserve"> </w:t>
+            </w:r>
+            <w:r>
+              <w:sym w:font="Symbol" w:char="F0AE"/>
+            </w:r>
+            <w:r>
+              <w:t xml:space="preserve"> </w:t>
+            </w:r>
+            <w:r>
+              <w:rPr>
+                <w:i/>
+              </w:rPr>
+              <w:t>inactivo</w:t>
+            </w:r>
+          </w:p>
+        </w:tc>
+        <w:tc>
+          <w:tcPr>
+            <w:tcW w:w="2551" w:type="dxa"/>
+            <w:vAlign w:val="center"/>
+          </w:tcPr>
+          <w:p>
+            <w:pPr>
+              <w:pStyle w:val="Dotsentabla"/>
+              <w:cnfStyle w:val="000000000000" w:firstRow="0" w:lastRow="0" w:firstColumn="0" w:lastColumn="0" w:oddVBand="0" w:evenVBand="0" w:oddHBand="0" w:evenHBand="0" w:firstRowFirstColumn="0" w:firstRowLastColumn="0" w:lastRowFirstColumn="0" w:lastRowLastColumn="0"/>
+              <w:rPr>
+                <w:lang w:eastAsia="es-AR"/>
+              </w:rPr>
+            </w:pPr>
+            <w:r>
+              <w:t>alta_analizada_por_id</w:t>
+            </w:r>
+          </w:p>
+          <w:p>
+            <w:pPr>
+              <w:pStyle w:val="Dotsentabla"/>
+              <w:cnfStyle w:val="000000000000" w:firstRow="0" w:lastRow="0" w:firstColumn="0" w:lastColumn="0" w:oddVBand="0" w:evenVBand="0" w:oddHBand="0" w:evenHBand="0" w:firstRowFirstColumn="0" w:firstRowLastColumn="0" w:lastRowFirstColumn="0" w:lastRowLastColumn="0"/>
+              <w:rPr>
+                <w:lang w:eastAsia="es-AR"/>
+              </w:rPr>
+            </w:pPr>
+            <w:r>
+              <w:t>alta_analizada_en</w:t>
+            </w:r>
+          </w:p>
+          <w:p>
+            <w:pPr>
+              <w:pStyle w:val="Dotsentabla"/>
+              <w:cnfStyle w:val="000000000000" w:firstRow="0" w:lastRow="0" w:firstColumn="0" w:lastColumn="0" w:oddVBand="0" w:evenVBand="0" w:oddHBand="0" w:evenHBand="0" w:firstRowFirstColumn="0" w:firstRowLastColumn="0" w:lastRowFirstColumn="0" w:lastRowLastColumn="0"/>
+            </w:pPr>
+            <w:r>
+              <w:t>lead_time_creacion</w:t>
+            </w:r>
+          </w:p>
+        </w:tc>
+        <w:tc>
+          <w:tcPr>
+            <w:tcW w:w="3812" w:type="dxa"/>
+            <w:vAlign w:val="center"/>
+          </w:tcPr>
+          <w:p>
+            <w:pPr>
+              <w:cnfStyle w:val="000000000000" w:firstRow="0" w:lastRow="0" w:firstColumn="0" w:lastColumn="0" w:oddVBand="0" w:evenVBand="0" w:oddHBand="0" w:evenHBand="0" w:firstRowFirstColumn="0" w:firstRowLastColumn="0" w:lastRowFirstColumn="0" w:lastRowLastColumn="0"/>
+            </w:pPr>
+            <w:r>
+              <w:t>Para medir el nivel de servicio del equipo de Revisión</w:t>
+            </w:r>
+          </w:p>
+        </w:tc>
+      </w:tr>
+      <w:tr>
+        <w:trPr>
+          <w:cantSplit/>
+        </w:trPr>
+        <w:tc>
+          <w:tcPr>
+            <w:cnfStyle w:val="001000000000" w:firstRow="0" w:lastRow="0" w:firstColumn="1" w:lastColumn="0" w:oddVBand="0" w:evenVBand="0" w:oddHBand="0" w:evenHBand="0" w:firstRowFirstColumn="0" w:firstRowLastColumn="0" w:lastRowFirstColumn="0" w:lastRowLastColumn="0"/>
+            <w:tcW w:w="2846" w:type="dxa"/>
+            <w:vMerge w:val="restart"/>
+            <w:vAlign w:val="center"/>
+          </w:tcPr>
+          <w:p>
+            <w:r>
+              <w:t xml:space="preserve">Una </w:t>
+            </w:r>
+            <w:r>
+              <w:rPr>
+                <w:i/>
+              </w:rPr>
+              <w:t>edición</w:t>
+            </w:r>
+            <w:r>
+              <w:t xml:space="preserve"> </w:t>
+            </w:r>
+            <w:r>
+              <w:t>aprobada</w:t>
+            </w:r>
+          </w:p>
+        </w:tc>
+        <w:tc>
+          <w:tcPr>
+            <w:tcW w:w="2551" w:type="dxa"/>
+            <w:vAlign w:val="center"/>
+          </w:tcPr>
+          <w:p>
+            <w:pPr>
+              <w:cnfStyle w:val="000000000000" w:firstRow="0" w:lastRow="0" w:firstColumn="0" w:lastColumn="0" w:oddVBand="0" w:evenVBand="0" w:oddHBand="0" w:evenHBand="0" w:firstRowFirstColumn="0" w:firstRowLastColumn="0" w:lastRowFirstColumn="0" w:lastRowLastColumn="0"/>
+            </w:pPr>
+            <w:r>
+              <w:t>Campo actualizado</w:t>
+            </w:r>
+          </w:p>
+        </w:tc>
+        <w:tc>
+          <w:tcPr>
+            <w:tcW w:w="3812" w:type="dxa"/>
+            <w:vAlign w:val="center"/>
+          </w:tcPr>
+          <w:p>
+            <w:pPr>
+              <w:cnfStyle w:val="000000000000" w:firstRow="0" w:lastRow="0" w:firstColumn="0" w:lastColumn="0" w:oddVBand="0" w:evenVBand="0" w:oddHBand="0" w:evenHBand="0" w:firstRowFirstColumn="0" w:firstRowLastColumn="0" w:lastRowFirstColumn="0" w:lastRowLastColumn="0"/>
+            </w:pPr>
+            <w:r>
+              <w:t>Para actualizar el registro</w:t>
+            </w:r>
+          </w:p>
+        </w:tc>
+      </w:tr>
+      <w:tr>
+        <w:trPr>
+          <w:cantSplit/>
+        </w:trPr>
+        <w:tc>
+          <w:tcPr>
+            <w:cnfStyle w:val="001000000000" w:firstRow="0" w:lastRow="0" w:firstColumn="1" w:lastColumn="0" w:oddVBand="0" w:evenVBand="0" w:oddHBand="0" w:evenHBand="0" w:firstRowFirstColumn="0" w:firstRowLastColumn="0" w:lastRowFirstColumn="0" w:lastRowLastColumn="0"/>
+            <w:tcW w:w="2846" w:type="dxa"/>
+            <w:vMerge/>
+            <w:vAlign w:val="center"/>
+          </w:tcPr>
+          <w:p/>
+        </w:tc>
+        <w:tc>
+          <w:tcPr>
+            <w:tcW w:w="2551" w:type="dxa"/>
+            <w:vAlign w:val="center"/>
+          </w:tcPr>
+          <w:p>
+            <w:pPr>
+              <w:pStyle w:val="Dotsentabla"/>
+              <w:cnfStyle w:val="000000000000" w:firstRow="0" w:lastRow="0" w:firstColumn="0" w:lastColumn="0" w:oddVBand="0" w:evenVBand="0" w:oddHBand="0" w:evenHBand="0" w:firstRowFirstColumn="0" w:firstRowLastColumn="0" w:lastRowFirstColumn="0" w:lastRowLastColumn="0"/>
+            </w:pPr>
+            <w:r>
+              <w:t>editado_por_id</w:t>
+            </w:r>
+          </w:p>
+          <w:p>
+            <w:pPr>
+              <w:pStyle w:val="Dotsentabla"/>
+              <w:cnfStyle w:val="000000000000" w:firstRow="0" w:lastRow="0" w:firstColumn="0" w:lastColumn="0" w:oddVBand="0" w:evenVBand="0" w:oddHBand="0" w:evenHBand="0" w:firstRowFirstColumn="0" w:firstRowLastColumn="0" w:lastRowFirstColumn="0" w:lastRowLastColumn="0"/>
+            </w:pPr>
+            <w:r>
+              <w:t>editado_en</w:t>
+            </w:r>
+          </w:p>
+          <w:p>
+            <w:pPr>
+              <w:pStyle w:val="Dotsentabla"/>
+              <w:cnfStyle w:val="000000000000" w:firstRow="0" w:lastRow="0" w:firstColumn="0" w:lastColumn="0" w:oddVBand="0" w:evenVBand="0" w:oddHBand="0" w:evenHBand="0" w:firstRowFirstColumn="0" w:firstRowLastColumn="0" w:lastRowFirstColumn="0" w:lastRowLastColumn="0"/>
+            </w:pPr>
+            <w:r>
+              <w:t>edic_analizada_por_id</w:t>
+            </w:r>
+          </w:p>
+          <w:p>
+            <w:pPr>
+              <w:pStyle w:val="Dotsentabla"/>
+              <w:cnfStyle w:val="000000000000" w:firstRow="0" w:lastRow="0" w:firstColumn="0" w:lastColumn="0" w:oddVBand="0" w:evenVBand="0" w:oddHBand="0" w:evenHBand="0" w:firstRowFirstColumn="0" w:firstRowLastColumn="0" w:lastRowFirstColumn="0" w:lastRowLastColumn="0"/>
+            </w:pPr>
+            <w:r>
+              <w:t>edic_analizada_en</w:t>
+            </w:r>
+          </w:p>
+          <w:p>
+            <w:pPr>
+              <w:pStyle w:val="Dotsentabla"/>
+              <w:cnfStyle w:val="000000000000" w:firstRow="0" w:lastRow="0" w:firstColumn="0" w:lastColumn="0" w:oddVBand="0" w:evenVBand="0" w:oddHBand="0" w:evenHBand="0" w:firstRowFirstColumn="0" w:firstRowLastColumn="0" w:lastRowFirstColumn="0" w:lastRowLastColumn="0"/>
+            </w:pPr>
+            <w:r>
+              <w:t>lead_time_edicion</w:t>
+            </w:r>
+          </w:p>
+        </w:tc>
+        <w:tc>
+          <w:tcPr>
+            <w:tcW w:w="3812" w:type="dxa"/>
+            <w:vAlign w:val="center"/>
+          </w:tcPr>
+          <w:p>
+            <w:pPr>
+              <w:cnfStyle w:val="000000000000" w:firstRow="0" w:lastRow="0" w:firstColumn="0" w:lastColumn="0" w:oddVBand="0" w:evenVBand="0" w:oddHBand="0" w:evenHBand="0" w:firstRowFirstColumn="0" w:firstRowLastColumn="0" w:lastRowFirstColumn="0" w:lastRowLastColumn="0"/>
+            </w:pPr>
+            <w:r>
+              <w:t>Para medir el nivel de servicio del equipo de Revisión</w:t>
+            </w:r>
+          </w:p>
+        </w:tc>
+      </w:tr>
+    </w:tbl>
+    <w:p>
+      <w:pPr>
+        <w:pStyle w:val="Ttulo3"/>
+      </w:pPr>
+      <w:r>
+        <w:t xml:space="preserve">Tabla </w:t>
+      </w:r>
+      <w:r>
+        <w:t xml:space="preserve">prods_edicion, rclvs_edicion, </w:t>
+      </w:r>
+      <w:r>
+        <w:t xml:space="preserve">o </w:t>
+      </w:r>
+      <w:r>
+        <w:t>links_edicion</w:t>
+      </w:r>
+    </w:p>
+    <w:p>
+      <w:pPr>
+        <w:pStyle w:val="Dots"/>
+      </w:pPr>
+      <w:r>
+        <w:t>Impactará en la tabla que corresponda, según la entidad analizada.</w:t>
+      </w:r>
+    </w:p>
+    <w:tbl>
+      <w:tblPr>
+        <w:tblStyle w:val="Tabladecuadrcula1clara"/>
+        <w:tblW w:w="9741" w:type="dxa"/>
+        <w:tblLook w:val="04A0" w:firstRow="1" w:lastRow="0" w:firstColumn="1" w:lastColumn="0" w:noHBand="0" w:noVBand="1"/>
+      </w:tblPr>
+      <w:tblGrid>
+        <w:gridCol w:w="2846"/>
+        <w:gridCol w:w="2111"/>
+        <w:gridCol w:w="4784"/>
+      </w:tblGrid>
+      <w:tr>
+        <w:trPr>
+          <w:cnfStyle w:val="100000000000" w:firstRow="1" w:lastRow="0" w:firstColumn="0" w:lastColumn="0" w:oddVBand="0" w:evenVBand="0" w:oddHBand="0" w:evenHBand="0" w:firstRowFirstColumn="0" w:firstRowLastColumn="0" w:lastRowFirstColumn="0" w:lastRowLastColumn="0"/>
+          <w:cantSplit/>
+          <w:tblHeader/>
+        </w:trPr>
+        <w:tc>
+          <w:tcPr>
+            <w:cnfStyle w:val="001000000000" w:firstRow="0" w:lastRow="0" w:firstColumn="1" w:lastColumn="0" w:oddVBand="0" w:evenVBand="0" w:oddHBand="0" w:evenHBand="0" w:firstRowFirstColumn="0" w:firstRowLastColumn="0" w:lastRowFirstColumn="0" w:lastRowLastColumn="0"/>
+            <w:tcW w:w="2846" w:type="dxa"/>
+          </w:tcPr>
+          <w:p>
+            <w:r>
+              <w:t>Situación</w:t>
+            </w:r>
+          </w:p>
+        </w:tc>
+        <w:tc>
+          <w:tcPr>
+            <w:tcW w:w="2111" w:type="dxa"/>
+            <w:vAlign w:val="center"/>
+          </w:tcPr>
+          <w:p>
+            <w:pPr>
+              <w:cnfStyle w:val="100000000000" w:firstRow="1" w:lastRow="0" w:firstColumn="0" w:lastColumn="0" w:oddVBand="0" w:evenVBand="0" w:oddHBand="0" w:evenHBand="0" w:firstRowFirstColumn="0" w:firstRowLastColumn="0" w:lastRowFirstColumn="0" w:lastRowLastColumn="0"/>
+            </w:pPr>
+            <w:r>
+              <w:t>Campos</w:t>
+            </w:r>
+          </w:p>
+        </w:tc>
+        <w:tc>
+          <w:tcPr>
+            <w:tcW w:w="4784" w:type="dxa"/>
+            <w:vAlign w:val="center"/>
+          </w:tcPr>
+          <w:p>
+            <w:pPr>
+              <w:cnfStyle w:val="100000000000" w:firstRow="1" w:lastRow="0" w:firstColumn="0" w:lastColumn="0" w:oddVBand="0" w:evenVBand="0" w:oddHBand="0" w:evenHBand="0" w:firstRowFirstColumn="0" w:firstRowLastColumn="0" w:lastRowFirstColumn="0" w:lastRowLastColumn="0"/>
+            </w:pPr>
+            <w:r>
+              <w:t>Para qué</w:t>
+            </w:r>
+          </w:p>
+        </w:tc>
+      </w:tr>
+      <w:tr>
+        <w:trPr>
+          <w:cantSplit/>
+        </w:trPr>
+        <w:tc>
+          <w:tcPr>
+            <w:cnfStyle w:val="001000000000" w:firstRow="0" w:lastRow="0" w:firstColumn="1" w:lastColumn="0" w:oddVBand="0" w:evenVBand="0" w:oddHBand="0" w:evenHBand="0" w:firstRowFirstColumn="0" w:firstRowLastColumn="0" w:lastRowFirstColumn="0" w:lastRowLastColumn="0"/>
+            <w:tcW w:w="2846" w:type="dxa"/>
+            <w:vAlign w:val="center"/>
+          </w:tcPr>
+          <w:p>
+            <w:r>
+              <w:t xml:space="preserve">Una </w:t>
+            </w:r>
+            <w:r>
+              <w:rPr>
+                <w:i/>
+              </w:rPr>
+              <w:t>edición</w:t>
+            </w:r>
+            <w:r>
+              <w:t xml:space="preserve"> revisada</w:t>
+            </w:r>
+          </w:p>
+        </w:tc>
+        <w:tc>
+          <w:tcPr>
+            <w:tcW w:w="2111" w:type="dxa"/>
+            <w:vAlign w:val="center"/>
+          </w:tcPr>
+          <w:p>
+            <w:pPr>
+              <w:cnfStyle w:val="000000000000" w:firstRow="0" w:lastRow="0" w:firstColumn="0" w:lastColumn="0" w:oddVBand="0" w:evenVBand="0" w:oddHBand="0" w:evenHBand="0" w:firstRowFirstColumn="0" w:firstRowLastColumn="0" w:lastRowFirstColumn="0" w:lastRowLastColumn="0"/>
+            </w:pPr>
+            <w:r>
+              <w:t>Campo revisado</w:t>
+            </w:r>
+          </w:p>
+        </w:tc>
+        <w:tc>
+          <w:tcPr>
+            <w:tcW w:w="4784" w:type="dxa"/>
+            <w:vAlign w:val="center"/>
+          </w:tcPr>
+          <w:p>
+            <w:pPr>
+              <w:pStyle w:val="Dotsentabla"/>
+              <w:cnfStyle w:val="000000000000" w:firstRow="0" w:lastRow="0" w:firstColumn="0" w:lastColumn="0" w:oddVBand="0" w:evenVBand="0" w:oddHBand="0" w:evenHBand="0" w:firstRowFirstColumn="0" w:firstRowLastColumn="0" w:lastRowFirstColumn="0" w:lastRowLastColumn="0"/>
+            </w:pPr>
+            <w:r>
+              <w:t>Para que no se vuelva a analizar</w:t>
+            </w:r>
+          </w:p>
+          <w:p>
+            <w:pPr>
+              <w:pStyle w:val="Dotsentabla"/>
+              <w:cnfStyle w:val="000000000000" w:firstRow="0" w:lastRow="0" w:firstColumn="0" w:lastColumn="0" w:oddVBand="0" w:evenVBand="0" w:oddHBand="0" w:evenHBand="0" w:firstRowFirstColumn="0" w:firstRowLastColumn="0" w:lastRowFirstColumn="0" w:lastRowLastColumn="0"/>
+            </w:pPr>
+            <w:r>
+              <w:t>Para eliminar el registro cuando no quedan más campos para revisar.</w:t>
+            </w:r>
+          </w:p>
+        </w:tc>
+      </w:tr>
+    </w:tbl>
+    <w:p>
+      <w:pPr>
+        <w:pStyle w:val="Ttulo3"/>
+      </w:pPr>
+      <w:r>
+        <w:t xml:space="preserve">Tabla </w:t>
+      </w:r>
+      <w:r>
+        <w:t>edic_aprob o edic_rech</w:t>
+      </w:r>
+    </w:p>
+    <w:p>
+      <w:pPr>
+        <w:pStyle w:val="Dots"/>
+      </w:pPr>
+      <w:r>
+        <w:t xml:space="preserve">Impactará en la tabla que corresponda, según la </w:t>
+      </w:r>
+      <w:r>
+        <w:t>decisión tomada por el Revisor</w:t>
+      </w:r>
+      <w:r>
+        <w:t>.</w:t>
+      </w:r>
+    </w:p>
+    <w:tbl>
+      <w:tblPr>
+        <w:tblStyle w:val="Tabladecuadrcula1clara"/>
+        <w:tblW w:w="9741" w:type="dxa"/>
+        <w:tblLook w:val="04A0" w:firstRow="1" w:lastRow="0" w:firstColumn="1" w:lastColumn="0" w:noHBand="0" w:noVBand="1"/>
+      </w:tblPr>
+      <w:tblGrid>
+        <w:gridCol w:w="2846"/>
+        <w:gridCol w:w="2111"/>
+        <w:gridCol w:w="4784"/>
+      </w:tblGrid>
+      <w:tr>
+        <w:trPr>
+          <w:cnfStyle w:val="100000000000" w:firstRow="1" w:lastRow="0" w:firstColumn="0" w:lastColumn="0" w:oddVBand="0" w:evenVBand="0" w:oddHBand="0" w:evenHBand="0" w:firstRowFirstColumn="0" w:firstRowLastColumn="0" w:lastRowFirstColumn="0" w:lastRowLastColumn="0"/>
+          <w:cantSplit/>
+          <w:tblHeader/>
+        </w:trPr>
+        <w:tc>
+          <w:tcPr>
+            <w:cnfStyle w:val="001000000000" w:firstRow="0" w:lastRow="0" w:firstColumn="1" w:lastColumn="0" w:oddVBand="0" w:evenVBand="0" w:oddHBand="0" w:evenHBand="0" w:firstRowFirstColumn="0" w:firstRowLastColumn="0" w:lastRowFirstColumn="0" w:lastRowLastColumn="0"/>
+            <w:tcW w:w="2846" w:type="dxa"/>
+          </w:tcPr>
+          <w:p>
+            <w:r>
+              <w:t>Situación</w:t>
+            </w:r>
+          </w:p>
+        </w:tc>
+        <w:tc>
+          <w:tcPr>
+            <w:tcW w:w="2111" w:type="dxa"/>
+            <w:vAlign w:val="center"/>
+          </w:tcPr>
+          <w:p>
+            <w:pPr>
+              <w:cnfStyle w:val="100000000000" w:firstRow="1" w:lastRow="0" w:firstColumn="0" w:lastColumn="0" w:oddVBand="0" w:evenVBand="0" w:oddHBand="0" w:evenHBand="0" w:firstRowFirstColumn="0" w:firstRowLastColumn="0" w:lastRowFirstColumn="0" w:lastRowLastColumn="0"/>
+            </w:pPr>
+            <w:r>
+              <w:t>Campos</w:t>
+            </w:r>
+          </w:p>
+        </w:tc>
+        <w:tc>
+          <w:tcPr>
+            <w:tcW w:w="4784" w:type="dxa"/>
+            <w:vAlign w:val="center"/>
+          </w:tcPr>
+          <w:p>
+            <w:pPr>
+              <w:cnfStyle w:val="100000000000" w:firstRow="1" w:lastRow="0" w:firstColumn="0" w:lastColumn="0" w:oddVBand="0" w:evenVBand="0" w:oddHBand="0" w:evenHBand="0" w:firstRowFirstColumn="0" w:firstRowLastColumn="0" w:lastRowFirstColumn="0" w:lastRowLastColumn="0"/>
+            </w:pPr>
+            <w:r>
+              <w:t>Para qué</w:t>
+            </w:r>
+          </w:p>
+        </w:tc>
+      </w:tr>
+      <w:tr>
+        <w:trPr>
+          <w:cantSplit/>
+        </w:trPr>
+        <w:tc>
+          <w:tcPr>
+            <w:cnfStyle w:val="001000000000" w:firstRow="0" w:lastRow="0" w:firstColumn="1" w:lastColumn="0" w:oddVBand="0" w:evenVBand="0" w:oddHBand="0" w:evenHBand="0" w:firstRowFirstColumn="0" w:firstRowLastColumn="0" w:lastRowFirstColumn="0" w:lastRowLastColumn="0"/>
+            <w:tcW w:w="2846" w:type="dxa"/>
+            <w:vAlign w:val="center"/>
+          </w:tcPr>
+          <w:p>
+            <w:r>
+              <w:t xml:space="preserve">Una </w:t>
+            </w:r>
+            <w:r>
+              <w:rPr>
+                <w:i/>
+              </w:rPr>
+              <w:t>edición</w:t>
+            </w:r>
+            <w:r>
+              <w:t xml:space="preserve"> revisada</w:t>
+            </w:r>
+          </w:p>
+        </w:tc>
+        <w:tc>
+          <w:tcPr>
+            <w:tcW w:w="2111" w:type="dxa"/>
+            <w:vAlign w:val="center"/>
+          </w:tcPr>
+          <w:p>
+            <w:pPr>
+              <w:cnfStyle w:val="000000000000" w:firstRow="0" w:lastRow="0" w:firstColumn="0" w:lastColumn="0" w:oddVBand="0" w:evenVBand="0" w:oddHBand="0" w:evenHBand="0" w:firstRowFirstColumn="0" w:firstRowLastColumn="0" w:lastRowFirstColumn="0" w:lastRowLastColumn="0"/>
+            </w:pPr>
+            <w:r>
+              <w:t>Todos los campos</w:t>
+            </w:r>
+          </w:p>
+        </w:tc>
+        <w:tc>
+          <w:tcPr>
+            <w:tcW w:w="4784" w:type="dxa"/>
+            <w:vAlign w:val="center"/>
+          </w:tcPr>
+          <w:p>
+            <w:pPr>
+              <w:cnfStyle w:val="000000000000" w:firstRow="0" w:lastRow="0" w:firstColumn="0" w:lastColumn="0" w:oddVBand="0" w:evenVBand="0" w:oddHBand="0" w:evenHBand="0" w:firstRowFirstColumn="0" w:firstRowLastColumn="0" w:lastRowFirstColumn="0" w:lastRowLastColumn="0"/>
+            </w:pPr>
+            <w:r>
+              <w:t>Par</w:t>
+            </w:r>
+            <w:r>
+              <w:t xml:space="preserve">a darle </w:t>
+            </w:r>
+            <w:r>
+              <w:t xml:space="preserve">información </w:t>
+            </w:r>
+            <w:r>
+              <w:t xml:space="preserve">al usuario que </w:t>
+            </w:r>
+            <w:r>
+              <w:t>propuso la novedad</w:t>
+            </w:r>
+            <w:r>
+              <w:t>. Es un registro por cada campo revisado.</w:t>
+            </w:r>
+          </w:p>
+        </w:tc>
+      </w:tr>
+    </w:tbl>
+    <w:p>
+      <w:pPr>
+        <w:pStyle w:val="Ttulo3"/>
+      </w:pPr>
+      <w:r>
+        <w:t xml:space="preserve">Tabla </w:t>
+      </w:r>
+      <w:r>
+        <w:t>historial_</w:t>
+      </w:r>
+      <w:r>
+        <w:t>status_</w:t>
+      </w:r>
+      <w:r>
+        <w:t>provisorios</w:t>
+      </w:r>
+    </w:p>
+    <w:tbl>
+      <w:tblPr>
+        <w:tblStyle w:val="Tabladecuadrcula1clara"/>
+        <w:tblW w:w="9741" w:type="dxa"/>
+        <w:tblLook w:val="04A0" w:firstRow="1" w:lastRow="0" w:firstColumn="1" w:lastColumn="0" w:noHBand="0" w:noVBand="1"/>
+      </w:tblPr>
+      <w:tblGrid>
+        <w:gridCol w:w="2846"/>
+        <w:gridCol w:w="2111"/>
+        <w:gridCol w:w="4784"/>
+      </w:tblGrid>
+      <w:tr>
+        <w:trPr>
+          <w:cnfStyle w:val="100000000000" w:firstRow="1" w:lastRow="0" w:firstColumn="0" w:lastColumn="0" w:oddVBand="0" w:evenVBand="0" w:oddHBand="0" w:evenHBand="0" w:firstRowFirstColumn="0" w:firstRowLastColumn="0" w:lastRowFirstColumn="0" w:lastRowLastColumn="0"/>
+          <w:cantSplit/>
+          <w:tblHeader/>
+        </w:trPr>
+        <w:tc>
+          <w:tcPr>
+            <w:cnfStyle w:val="001000000000" w:firstRow="0" w:lastRow="0" w:firstColumn="1" w:lastColumn="0" w:oddVBand="0" w:evenVBand="0" w:oddHBand="0" w:evenHBand="0" w:firstRowFirstColumn="0" w:firstRowLastColumn="0" w:lastRowFirstColumn="0" w:lastRowLastColumn="0"/>
+            <w:tcW w:w="2846" w:type="dxa"/>
+          </w:tcPr>
+          <w:p>
+            <w:r>
+              <w:t>Situación</w:t>
+            </w:r>
+          </w:p>
+        </w:tc>
+        <w:tc>
+          <w:tcPr>
+            <w:tcW w:w="2111" w:type="dxa"/>
+            <w:vAlign w:val="center"/>
+          </w:tcPr>
+          <w:p>
+            <w:pPr>
+              <w:cnfStyle w:val="100000000000" w:firstRow="1" w:lastRow="0" w:firstColumn="0" w:lastColumn="0" w:oddVBand="0" w:evenVBand="0" w:oddHBand="0" w:evenHBand="0" w:firstRowFirstColumn="0" w:firstRowLastColumn="0" w:lastRowFirstColumn="0" w:lastRowLastColumn="0"/>
+            </w:pPr>
+            <w:r>
+              <w:t>Campos</w:t>
+            </w:r>
+          </w:p>
+        </w:tc>
+        <w:tc>
+          <w:tcPr>
+            <w:tcW w:w="4784" w:type="dxa"/>
+            <w:vAlign w:val="center"/>
+          </w:tcPr>
+          <w:p>
+            <w:pPr>
+              <w:cnfStyle w:val="100000000000" w:firstRow="1" w:lastRow="0" w:firstColumn="0" w:lastColumn="0" w:oddVBand="0" w:evenVBand="0" w:oddHBand="0" w:evenHBand="0" w:firstRowFirstColumn="0" w:firstRowLastColumn="0" w:lastRowFirstColumn="0" w:lastRowLastColumn="0"/>
+            </w:pPr>
+            <w:r>
+              <w:t>Para qué</w:t>
+            </w:r>
+          </w:p>
+        </w:tc>
+      </w:tr>
+      <w:tr>
+        <w:trPr>
+          <w:cantSplit/>
+        </w:trPr>
+        <w:tc>
+          <w:tcPr>
+            <w:cnfStyle w:val="001000000000" w:firstRow="0" w:lastRow="0" w:firstColumn="1" w:lastColumn="0" w:oddVBand="0" w:evenVBand="0" w:oddHBand="0" w:evenHBand="0" w:firstRowFirstColumn="0" w:firstRowLastColumn="0" w:lastRowFirstColumn="0" w:lastRowLastColumn="0"/>
+            <w:tcW w:w="2846" w:type="dxa"/>
+            <w:vAlign w:val="center"/>
+          </w:tcPr>
+          <w:p>
+            <w:r>
+              <w:t>inactivo</w:t>
+            </w:r>
+            <w:r>
+              <w:t xml:space="preserve"> </w:t>
+            </w:r>
+            <w:r>
+              <w:sym w:font="Symbol" w:char="F0AE"/>
+            </w:r>
+            <w:r>
+              <w:t xml:space="preserve"> </w:t>
+            </w:r>
+            <w:r>
+              <w:t>recuperar</w:t>
+            </w:r>
+          </w:p>
+          <w:p>
+            <w:r>
+              <w:t xml:space="preserve">recuperar </w:t>
+            </w:r>
+            <w:r>
+              <w:sym w:font="Symbol" w:char="F0AE"/>
+            </w:r>
+            <w:r>
+              <w:t xml:space="preserve"> aprobado</w:t>
+            </w:r>
+          </w:p>
+          <w:p>
+            <w:r>
+              <w:t xml:space="preserve">aprobado </w:t>
+            </w:r>
+            <w:r>
+              <w:sym w:font="Symbol" w:char="F0AE"/>
+            </w:r>
+            <w:r>
+              <w:t xml:space="preserve"> inactivar</w:t>
+            </w:r>
+          </w:p>
+          <w:p>
+            <w:r>
+              <w:t xml:space="preserve">cualquier status </w:t>
+            </w:r>
+            <w:r>
+              <w:sym w:font="Symbol" w:char="F0AE"/>
+            </w:r>
+            <w:r>
+              <w:t xml:space="preserve"> inactivo</w:t>
+            </w:r>
+          </w:p>
+        </w:tc>
+        <w:tc>
+          <w:tcPr>
+            <w:tcW w:w="2111" w:type="dxa"/>
+            <w:vAlign w:val="center"/>
+          </w:tcPr>
+          <w:p>
+            <w:pPr>
+              <w:cnfStyle w:val="000000000000" w:firstRow="0" w:lastRow="0" w:firstColumn="0" w:lastColumn="0" w:oddVBand="0" w:evenVBand="0" w:oddHBand="0" w:evenHBand="0" w:firstRowFirstColumn="0" w:firstRowLastColumn="0" w:lastRowFirstColumn="0" w:lastRowLastColumn="0"/>
+            </w:pPr>
+            <w:r>
+              <w:t>Todos los campos</w:t>
+            </w:r>
+          </w:p>
+        </w:tc>
+        <w:tc>
+          <w:tcPr>
+            <w:tcW w:w="4784" w:type="dxa"/>
+            <w:vAlign w:val="center"/>
+          </w:tcPr>
+          <w:p>
+            <w:pPr>
+              <w:pStyle w:val="Dotsentabla"/>
+              <w:cnfStyle w:val="000000000000" w:firstRow="0" w:lastRow="0" w:firstColumn="0" w:lastColumn="0" w:oddVBand="0" w:evenVBand="0" w:oddHBand="0" w:evenHBand="0" w:firstRowFirstColumn="0" w:firstRowLastColumn="0" w:lastRowFirstColumn="0" w:lastRowLastColumn="0"/>
+              <w:rPr>
+                <w:rFonts w:ascii="Calibri" w:eastAsia="Times New Roman" w:hAnsi="Calibri" w:cs="Calibri"/>
+                <w:color w:val="000000"/>
+                <w:lang w:eastAsia="es-AR"/>
+              </w:rPr>
+            </w:pPr>
+            <w:r>
+              <w:t>Para p</w:t>
+            </w:r>
+            <w:r>
+              <w:t>revenir que se repita un cambio de status.</w:t>
+            </w:r>
+          </w:p>
+          <w:p>
+            <w:pPr>
+              <w:pStyle w:val="Dotsentabla"/>
+              <w:cnfStyle w:val="000000000000" w:firstRow="0" w:lastRow="0" w:firstColumn="0" w:lastColumn="0" w:oddVBand="0" w:evenVBand="0" w:oddHBand="0" w:evenHBand="0" w:firstRowFirstColumn="0" w:firstRowLastColumn="0" w:lastRowFirstColumn="0" w:lastRowLastColumn="0"/>
+            </w:pPr>
+            <w:r>
+              <w:rPr>
+                <w:lang w:eastAsia="es-AR"/>
+              </w:rPr>
+              <w:t>Para i</w:t>
+            </w:r>
+            <w:r>
+              <w:rPr>
+                <w:lang w:eastAsia="es-AR"/>
+              </w:rPr>
+              <w:t>nformarle al usuario el resultado de su sugerencia.</w:t>
+            </w:r>
+          </w:p>
+        </w:tc>
+      </w:tr>
+    </w:tbl>
+    <w:p/>
     <w:p/>
     <w:p>
       <w:pPr>
@@ -17708,7 +19297,7 @@
       <w:pPr>
         <w:pStyle w:val="Ttulo1"/>
       </w:pPr>
-      <w:bookmarkStart w:id="47" w:name="_Toc112158234"/>
+      <w:bookmarkStart w:id="47" w:name="_Toc112158286"/>
       <w:r>
         <w:lastRenderedPageBreak/>
         <w:t>Consultas de Productos</w:t>
@@ -17723,7 +19312,7 @@
           <w:numId w:val="26"/>
         </w:numPr>
       </w:pPr>
-      <w:bookmarkStart w:id="48" w:name="_Toc112158235"/>
+      <w:bookmarkStart w:id="48" w:name="_Toc112158287"/>
       <w:r>
         <w:t>Búsqueda por criterios generales</w:t>
       </w:r>
@@ -17817,7 +19406,7 @@
       <w:pPr>
         <w:pStyle w:val="Ttulo2"/>
       </w:pPr>
-      <w:bookmarkStart w:id="49" w:name="_Toc112158236"/>
+      <w:bookmarkStart w:id="49" w:name="_Toc112158288"/>
       <w:r>
         <w:t>Búsqueda por filtro</w:t>
       </w:r>
@@ -17843,7 +19432,7 @@
       <w:pPr>
         <w:pStyle w:val="Ttulo2"/>
       </w:pPr>
-      <w:bookmarkStart w:id="50" w:name="_Toc112158237"/>
+      <w:bookmarkStart w:id="50" w:name="_Toc112158289"/>
       <w:r>
         <w:t>Búsqueda por el Nombre</w:t>
       </w:r>
@@ -17881,7 +19470,7 @@
       <w:pPr>
         <w:pStyle w:val="Ttulo2"/>
       </w:pPr>
-      <w:bookmarkStart w:id="51" w:name="_Toc112158238"/>
+      <w:bookmarkStart w:id="51" w:name="_Toc112158290"/>
       <w:r>
         <w:t>Detalle de un Producto</w:t>
       </w:r>
@@ -18024,7 +19613,7 @@
       <w:pPr>
         <w:pStyle w:val="Ttulo2"/>
       </w:pPr>
-      <w:bookmarkStart w:id="52" w:name="_Toc112158239"/>
+      <w:bookmarkStart w:id="52" w:name="_Toc112158291"/>
       <w:r>
         <w:lastRenderedPageBreak/>
         <w:t>Impacto en Tablas</w:t>
@@ -19830,7 +21419,7 @@
             <w:rPr>
               <w:noProof/>
             </w:rPr>
-            <w:t>18/ago.22</w:t>
+            <w:t>23/ago.22</w:t>
           </w:r>
           <w:r>
             <w:fldChar w:fldCharType="end"/>
@@ -19851,7 +21440,7 @@
             <w:rPr>
               <w:noProof/>
             </w:rPr>
-            <w:t>13:59</w:t>
+            <w:t>14:54</w:t>
           </w:r>
           <w:r>
             <w:fldChar w:fldCharType="end"/>
@@ -19966,7 +21555,7 @@
             <w:rPr>
               <w:noProof/>
             </w:rPr>
-            <w:t>18/ago.22</w:t>
+            <w:t>23/ago.22</w:t>
           </w:r>
           <w:r>
             <w:fldChar w:fldCharType="end"/>
@@ -19987,7 +21576,7 @@
             <w:rPr>
               <w:noProof/>
             </w:rPr>
-            <w:t>13:59</w:t>
+            <w:t>14:54</w:t>
           </w:r>
           <w:r>
             <w:fldChar w:fldCharType="end"/>
@@ -20024,7 +21613,7 @@
             <w:rPr>
               <w:noProof/>
             </w:rPr>
-            <w:t>VIII-4</w:t>
+            <w:t>VIII-5</w:t>
           </w:r>
           <w:r>
             <w:fldChar w:fldCharType="end"/>
@@ -20037,7 +21626,7 @@
               <w:rPr>
                 <w:noProof/>
               </w:rPr>
-              <w:t>4</w:t>
+              <w:t>5</w:t>
             </w:r>
           </w:fldSimple>
         </w:p>
@@ -20102,7 +21691,7 @@
             <w:rPr>
               <w:noProof/>
             </w:rPr>
-            <w:t>18/ago.22</w:t>
+            <w:t>23/ago.22</w:t>
           </w:r>
           <w:r>
             <w:fldChar w:fldCharType="end"/>
@@ -20123,7 +21712,7 @@
             <w:rPr>
               <w:noProof/>
             </w:rPr>
-            <w:t>13:59</w:t>
+            <w:t>14:54</w:t>
           </w:r>
           <w:r>
             <w:fldChar w:fldCharType="end"/>
@@ -20160,7 +21749,7 @@
             <w:rPr>
               <w:noProof/>
             </w:rPr>
-            <w:t>IX-2</w:t>
+            <w:t>IX-1</w:t>
           </w:r>
           <w:r>
             <w:fldChar w:fldCharType="end"/>
@@ -20283,7 +21872,7 @@
             <w:rPr>
               <w:noProof/>
             </w:rPr>
-            <w:t>18/ago.22</w:t>
+            <w:t>23/ago.22</w:t>
           </w:r>
           <w:r>
             <w:fldChar w:fldCharType="end"/>
@@ -21113,7 +22702,7 @@
   <w:abstractNum w:abstractNumId="2" w15:restartNumberingAfterBreak="0">
     <w:nsid w:val="0741785C"/>
     <w:multiLevelType w:val="multilevel"/>
-    <w:tmpl w:val="0D061CBA"/>
+    <w:tmpl w:val="2AC63168"/>
     <w:lvl w:ilvl="0">
       <w:start w:val="1"/>
       <w:numFmt w:val="upperRoman"/>
@@ -21199,7 +22788,61 @@
         <w:ind w:left="425" w:hanging="425"/>
       </w:pPr>
       <w:rPr>
-        <w:rFonts w:hint="default"/>
+        <w:rFonts w:ascii="Times New Roman" w:hAnsi="Times New Roman" w:cs="Times New Roman"/>
+        <w:b w:val="0"/>
+        <w:bCs w:val="0"/>
+        <w:i w:val="0"/>
+        <w:iCs w:val="0"/>
+        <w:caps w:val="0"/>
+        <w:smallCaps w:val="0"/>
+        <w:strike w:val="0"/>
+        <w:dstrike w:val="0"/>
+        <w:outline w:val="0"/>
+        <w:shadow w:val="0"/>
+        <w:emboss w:val="0"/>
+        <w:imprint w:val="0"/>
+        <w:noProof w:val="0"/>
+        <w:snapToGrid w:val="0"/>
+        <w:vanish w:val="0"/>
+        <w:color w:val="000000"/>
+        <w:spacing w:val="0"/>
+        <w:w w:val="0"/>
+        <w:kern w:val="0"/>
+        <w:position w:val="0"/>
+        <w:sz w:val="0"/>
+        <w:szCs w:val="0"/>
+        <w:u w:val="none" w:color="000000"/>
+        <w:effect w:val="none"/>
+        <w:bdr w:val="none" w:sz="0" w:space="0" w:color="000000"/>
+        <w:shd w:val="clear" w:color="000000" w:fill="000000"/>
+        <w:vertAlign w:val="baseline"/>
+        <w:em w:val="none"/>
+        <w:lang w:val="x-none" w:eastAsia="x-none" w:bidi="x-none"/>
+        <w:specVanish w:val="0"/>
+        <w14:glow w14:rad="0">
+          <w14:srgbClr w14:val="000000"/>
+        </w14:glow>
+        <w14:shadow w14:blurRad="0" w14:dist="0" w14:dir="0" w14:sx="0" w14:sy="0" w14:kx="0" w14:ky="0" w14:algn="none">
+          <w14:srgbClr w14:val="000000"/>
+        </w14:shadow>
+        <w14:reflection w14:blurRad="0" w14:stA="0" w14:stPos="0" w14:endA="0" w14:endPos="0" w14:dist="0" w14:dir="0" w14:fadeDir="0" w14:sx="0" w14:sy="0" w14:kx="0" w14:ky="0" w14:algn="none"/>
+        <w14:textOutline w14:w="0" w14:cap="rnd" w14:cmpd="sng" w14:algn="ctr">
+          <w14:noFill/>
+          <w14:prstDash w14:val="solid"/>
+          <w14:bevel/>
+        </w14:textOutline>
+        <w14:scene3d>
+          <w14:camera w14:prst="orthographicFront"/>
+          <w14:lightRig w14:rig="threePt" w14:dir="t">
+            <w14:rot w14:lat="0" w14:lon="0" w14:rev="0"/>
+          </w14:lightRig>
+        </w14:scene3d>
+        <w14:props3d w14:extrusionH="0" w14:contourW="0" w14:prstMaterial="none"/>
+        <w14:ligatures w14:val="none"/>
+        <w14:numForm w14:val="default"/>
+        <w14:numSpacing w14:val="default"/>
+        <w14:stylisticSets/>
+        <w14:cntxtAlts w14:val="0"/>
       </w:rPr>
     </w:lvl>
     <w:lvl w:ilvl="3">
@@ -24638,7 +26281,7 @@
     <w:name w:val="Grid Table 1 Light"/>
     <w:basedOn w:val="Tablanormal"/>
     <w:uiPriority w:val="46"/>
-    <w:rsid w:val="00063490"/>
+    <w:rsid w:val="00C11F4C"/>
     <w:pPr>
       <w:spacing w:after="0" w:line="240" w:lineRule="auto"/>
     </w:pPr>
@@ -24655,15 +26298,17 @@
       </w:tblBorders>
     </w:tblPr>
     <w:tblStylePr w:type="firstRow">
+      <w:pPr>
+        <w:jc w:val="left"/>
+      </w:pPr>
       <w:rPr>
         <w:b/>
         <w:bCs/>
+        <w:color w:val="FFFFFF" w:themeColor="background1"/>
       </w:rPr>
       <w:tblPr/>
       <w:tcPr>
-        <w:tcBorders>
-          <w:bottom w:val="single" w:sz="12" w:space="0" w:color="666666" w:themeColor="text1" w:themeTint="99"/>
-        </w:tcBorders>
+        <w:shd w:val="clear" w:color="auto" w:fill="808080" w:themeFill="background1" w:themeFillShade="80"/>
       </w:tcPr>
     </w:tblStylePr>
     <w:tblStylePr w:type="lastRow">
@@ -24680,7 +26325,7 @@
     </w:tblStylePr>
     <w:tblStylePr w:type="firstCol">
       <w:rPr>
-        <w:b/>
+        <w:b w:val="0"/>
         <w:bCs/>
       </w:rPr>
     </w:tblStylePr>
@@ -25282,7 +26927,7 @@
 </file>
 
 <file path=customXml/itemProps1.xml><?xml version="1.0" encoding="utf-8"?>
-<ds:datastoreItem xmlns:ds="http://schemas.openxmlformats.org/officeDocument/2006/customXml" ds:itemID="{AB1D5775-6DC9-49B4-A2D1-3F0B6CAD4F89}">
+<ds:datastoreItem xmlns:ds="http://schemas.openxmlformats.org/officeDocument/2006/customXml" ds:itemID="{DF657D33-6394-46EF-9E71-0093B335612C}">
   <ds:schemaRefs>
     <ds:schemaRef ds:uri="http://schemas.openxmlformats.org/officeDocument/2006/bibliography"/>
   </ds:schemaRefs>

</xml_diff>

<commit_message>
Solución de errores en Login
</commit_message>
<xml_diff>
--- a/0-varios/Archivos-Office/Memoria.docx
+++ b/0-varios/Archivos-Office/Memoria.docx
@@ -3892,10 +3892,43 @@
     </w:p>
     <w:p>
       <w:pPr>
+        <w:pStyle w:val="Dots"/>
+      </w:pPr>
+      <w:r>
+        <w:t>Los ingresos podrán venir de</w:t>
+      </w:r>
+      <w:r>
+        <w:t>:</w:t>
+      </w:r>
+    </w:p>
+    <w:p>
+      <w:pPr>
         <w:pStyle w:val="Nmeros"/>
       </w:pPr>
       <w:r>
-        <w:t>Los ingresos podrán venir de los productores o distribuidores, por la venta de información.</w:t>
+        <w:t>L</w:t>
+      </w:r>
+      <w:r>
+        <w:t>os distribuidor</w:t>
+      </w:r>
+      <w:r>
+        <w:t>es, por la venta de información sobre el comportamiento de los usuarios.</w:t>
+      </w:r>
+    </w:p>
+    <w:p>
+      <w:pPr>
+        <w:pStyle w:val="Nmeros"/>
+      </w:pPr>
+      <w:r>
+        <w:t>Donaciones que los usuarios nos quieran hacer.</w:t>
+      </w:r>
+    </w:p>
+    <w:p>
+      <w:pPr>
+        <w:pStyle w:val="Nmeros"/>
+      </w:pPr>
+      <w:r>
+        <w:t>Donaciones de entidades que quieran apoyar esta iniciativa.</w:t>
       </w:r>
     </w:p>
     <w:p>
@@ -3932,7 +3965,13 @@
         <w:t xml:space="preserve"> la página, con un </w:t>
       </w:r>
       <w:r>
-        <w:t>control para preservar su integridad.</w:t>
+        <w:t>control</w:t>
+      </w:r>
+      <w:r>
+        <w:t xml:space="preserve"> de un equipo de confianza (Revisores)</w:t>
+      </w:r>
+      <w:r>
+        <w:t xml:space="preserve"> para preservar su integridad.</w:t>
       </w:r>
     </w:p>
     <w:p>
@@ -3995,6 +4034,9 @@
       <w:r>
         <w:t xml:space="preserve"> que tenemos en él</w:t>
       </w:r>
+      <w:r>
+        <w:t>.</w:t>
+      </w:r>
     </w:p>
     <w:p>
       <w:pPr>
@@ -4202,57 +4244,6 @@
       </w:r>
       <w:r>
         <w:t>.</w:t>
-      </w:r>
-    </w:p>
-    <w:p>
-      <w:pPr>
-        <w:pStyle w:val="Dots"/>
-      </w:pPr>
-      <w:r>
-        <w:rPr>
-          <w:b/>
-        </w:rPr>
-        <w:t>Productos</w:t>
-      </w:r>
-      <w:r>
-        <w:t>:</w:t>
-      </w:r>
-      <w:r>
-        <w:t xml:space="preserve"> cualquiera de las siguientes entidades: películas, colecciones, capítulos.</w:t>
-      </w:r>
-    </w:p>
-    <w:p>
-      <w:pPr>
-        <w:pStyle w:val="Dots"/>
-      </w:pPr>
-      <w:r>
-        <w:rPr>
-          <w:b/>
-        </w:rPr>
-        <w:t>RCLV</w:t>
-      </w:r>
-      <w:r>
-        <w:t>:</w:t>
-      </w:r>
-      <w:r>
-        <w:t xml:space="preserve"> Relación con la Vida, cualquiera de las siguientes entidades: personajes históricos, hechos históricos, valores.</w:t>
-      </w:r>
-    </w:p>
-    <w:p>
-      <w:pPr>
-        <w:pStyle w:val="Dots"/>
-      </w:pPr>
-      <w:r>
-        <w:rPr>
-          <w:b/>
-        </w:rPr>
-        <w:t>Links</w:t>
-      </w:r>
-      <w:r>
-        <w:t>:</w:t>
-      </w:r>
-      <w:r>
-        <w:t xml:space="preserve"> los hipervínculos que llevan a una página que ofrece ver un producto.</w:t>
       </w:r>
     </w:p>
     <w:p>
@@ -4345,16 +4336,22 @@
       <w:r>
         <w:t xml:space="preserve">En caso de mal uso de su responsabilidad, </w:t>
       </w:r>
+      <w:r>
+        <w:t>pueden ser</w:t>
+      </w:r>
+      <w:r>
+        <w:t>:</w:t>
+      </w:r>
     </w:p>
     <w:p>
       <w:pPr>
         <w:pStyle w:val="Nmeros"/>
       </w:pPr>
       <w:r>
-        <w:t>P</w:t>
-      </w:r>
-      <w:r>
-        <w:t>ueden ser inhabilitados para data-entry durante un tiempo</w:t>
+        <w:t>I</w:t>
+      </w:r>
+      <w:r>
+        <w:t>nhabilitados para data-entry durante un tiempo</w:t>
       </w:r>
       <w:r>
         <w:t>.</w:t>
@@ -4365,19 +4362,10 @@
         <w:pStyle w:val="Nmeros"/>
       </w:pPr>
       <w:r>
-        <w:t>En</w:t>
-      </w:r>
-      <w:r>
-        <w:t xml:space="preserve"> el peor de los casos</w:t>
-      </w:r>
-      <w:r>
-        <w:t>,</w:t>
-      </w:r>
-      <w:r>
-        <w:t xml:space="preserve"> pueden ser </w:t>
-      </w:r>
-      <w:r>
-        <w:t xml:space="preserve">disminuidos al rol de </w:t>
+        <w:t>D</w:t>
+      </w:r>
+      <w:r>
+        <w:t xml:space="preserve">isminuidos al rol de </w:t>
       </w:r>
       <w:r>
         <w:rPr>
@@ -4386,7 +4374,7 @@
         <w:t>sólo consultas</w:t>
       </w:r>
       <w:r>
-        <w:t>.</w:t>
+        <w:t>, sin posibilidad de generar inputs para otras personas.</w:t>
       </w:r>
     </w:p>
     <w:p>
@@ -4633,6 +4621,15 @@
               <w:cnfStyle w:val="000000000000" w:firstRow="0" w:lastRow="0" w:firstColumn="0" w:lastColumn="0" w:oddVBand="0" w:evenVBand="0" w:oddHBand="0" w:evenHBand="0" w:firstRowFirstColumn="0" w:firstRowLastColumn="0" w:lastRowFirstColumn="0" w:lastRowLastColumn="0"/>
             </w:pPr>
             <w:r>
+              <w:t>Sólo inputs sin impacto para otras personas.</w:t>
+            </w:r>
+          </w:p>
+          <w:p>
+            <w:pPr>
+              <w:pStyle w:val="Dotsentabla0"/>
+              <w:cnfStyle w:val="000000000000" w:firstRow="0" w:lastRow="0" w:firstColumn="0" w:lastColumn="0" w:oddVBand="0" w:evenVBand="0" w:oddHBand="0" w:evenHBand="0" w:firstRowFirstColumn="0" w:firstRowLastColumn="0" w:lastRowFirstColumn="0" w:lastRowLastColumn="0"/>
+            </w:pPr>
+            <w:r>
               <w:t>E</w:t>
             </w:r>
             <w:r>
@@ -4640,6 +4637,30 @@
             </w:r>
             <w:r>
               <w:t>sus preferencias para un producto (ya la vi, verla más tarde, etc.)</w:t>
+            </w:r>
+          </w:p>
+          <w:p>
+            <w:pPr>
+              <w:pStyle w:val="Dotsentabla0"/>
+              <w:cnfStyle w:val="000000000000" w:firstRow="0" w:lastRow="0" w:firstColumn="0" w:lastColumn="0" w:oddVBand="0" w:evenVBand="0" w:oddHBand="0" w:evenHBand="0" w:firstRowFirstColumn="0" w:firstRowLastColumn="0" w:lastRowFirstColumn="0" w:lastRowLastColumn="0"/>
+            </w:pPr>
+            <w:r>
+              <w:t>Guardar</w:t>
+            </w:r>
+            <w:r>
+              <w:t xml:space="preserve"> los filtros personalizados que usó</w:t>
+            </w:r>
+            <w:r>
+              <w:t xml:space="preserve"> para consultas</w:t>
+            </w:r>
+            <w:r>
+              <w:t xml:space="preserve">, para </w:t>
+            </w:r>
+            <w:r>
+              <w:t>poder reusarlos</w:t>
+            </w:r>
+            <w:r>
+              <w:t>.</w:t>
             </w:r>
           </w:p>
           <w:p>
@@ -4648,30 +4669,6 @@
               <w:cnfStyle w:val="000000000000" w:firstRow="0" w:lastRow="0" w:firstColumn="0" w:lastColumn="0" w:oddVBand="0" w:evenVBand="0" w:oddHBand="0" w:evenHBand="0" w:firstRowFirstColumn="0" w:firstRowLastColumn="0" w:lastRowFirstColumn="0" w:lastRowLastColumn="0"/>
             </w:pPr>
             <w:r>
-              <w:t>Guardar</w:t>
-            </w:r>
-            <w:r>
-              <w:t xml:space="preserve"> los filtros personalizados que usó</w:t>
-            </w:r>
-            <w:r>
-              <w:t xml:space="preserve"> para consultas</w:t>
-            </w:r>
-            <w:r>
-              <w:t xml:space="preserve">, para </w:t>
-            </w:r>
-            <w:r>
-              <w:t>poder reusarlos</w:t>
-            </w:r>
-            <w:r>
-              <w:t>.</w:t>
-            </w:r>
-          </w:p>
-          <w:p>
-            <w:pPr>
-              <w:pStyle w:val="Dotsentabla"/>
-              <w:cnfStyle w:val="000000000000" w:firstRow="0" w:lastRow="0" w:firstColumn="0" w:lastColumn="0" w:oddVBand="0" w:evenVBand="0" w:oddHBand="0" w:evenHBand="0" w:firstRowFirstColumn="0" w:firstRowLastColumn="0" w:lastRowFirstColumn="0" w:lastRowLastColumn="0"/>
-            </w:pPr>
-            <w:r>
               <w:t>Gestión de su usuario.</w:t>
             </w:r>
           </w:p>
@@ -4681,7 +4678,10 @@
               <w:cnfStyle w:val="000000000000" w:firstRow="0" w:lastRow="0" w:firstColumn="0" w:lastColumn="0" w:oddVBand="0" w:evenVBand="0" w:oddHBand="0" w:evenHBand="0" w:firstRowFirstColumn="0" w:firstRowLastColumn="0" w:lastRowFirstColumn="0" w:lastRowLastColumn="0"/>
             </w:pPr>
             <w:r>
-              <w:t>Ver su listado de productos según su interés.</w:t>
+              <w:t>Consultar</w:t>
+            </w:r>
+            <w:r>
+              <w:t xml:space="preserve"> su listado de productos según su interés.</w:t>
             </w:r>
           </w:p>
           <w:p>
@@ -4690,7 +4690,12 @@
               <w:cnfStyle w:val="000000000000" w:firstRow="0" w:lastRow="0" w:firstColumn="0" w:lastColumn="0" w:oddVBand="0" w:evenVBand="0" w:oddHBand="0" w:evenHBand="0" w:firstRowFirstColumn="0" w:firstRowLastColumn="0" w:lastRowFirstColumn="0" w:lastRowLastColumn="0"/>
             </w:pPr>
             <w:r>
-              <w:t>Ver su ranking personal de productos según sus calificaciones.</w:t>
+              <w:t>Consultar</w:t>
+            </w:r>
+            <w:bookmarkStart w:id="7" w:name="_GoBack"/>
+            <w:bookmarkEnd w:id="7"/>
+            <w:r>
+              <w:t xml:space="preserve"> su ranking personal de productos según sus calificaciones.</w:t>
             </w:r>
           </w:p>
         </w:tc>
@@ -5394,7 +5399,7 @@
       <w:pPr>
         <w:pStyle w:val="Ttulo2"/>
       </w:pPr>
-      <w:bookmarkStart w:id="7" w:name="_Toc112512468"/>
+      <w:bookmarkStart w:id="8" w:name="_Toc112512468"/>
       <w:r>
         <w:t xml:space="preserve">Status </w:t>
       </w:r>
@@ -5410,7 +5415,7 @@
       <w:r>
         <w:t>suario</w:t>
       </w:r>
-      <w:bookmarkEnd w:id="7"/>
+      <w:bookmarkEnd w:id="8"/>
     </w:p>
     <w:p>
       <w:pPr>
@@ -5838,12 +5843,12 @@
       <w:pPr>
         <w:pStyle w:val="Ttulo2"/>
       </w:pPr>
-      <w:bookmarkStart w:id="8" w:name="_Toc112512469"/>
-      <w:bookmarkStart w:id="9" w:name="_Toc104844109"/>
+      <w:bookmarkStart w:id="9" w:name="_Toc112512469"/>
+      <w:bookmarkStart w:id="10" w:name="_Toc104844109"/>
       <w:r>
         <w:t>Nivel de Confianza en el Usuario</w:t>
       </w:r>
-      <w:bookmarkEnd w:id="8"/>
+      <w:bookmarkEnd w:id="9"/>
     </w:p>
     <w:p>
       <w:pPr>
@@ -6366,8 +6371,6 @@
             <w:r>
               <w:t xml:space="preserve"> </w:t>
             </w:r>
-            <w:bookmarkStart w:id="10" w:name="_GoBack"/>
-            <w:bookmarkEnd w:id="10"/>
             <w:r>
               <w:t>Alta de Productos</w:t>
             </w:r>
@@ -7121,7 +7124,7 @@
       </w:pPr>
       <w:bookmarkStart w:id="12" w:name="_Toc112512502"/>
       <w:bookmarkStart w:id="13" w:name="_Toc112512471"/>
-      <w:bookmarkEnd w:id="9"/>
+      <w:bookmarkEnd w:id="10"/>
       <w:r>
         <w:lastRenderedPageBreak/>
         <w:t>Captura de Registros</w:t>
@@ -21738,7 +21741,7 @@
             <w:rPr>
               <w:noProof/>
             </w:rPr>
-            <w:t>08:50</w:t>
+            <w:t>16:38</w:t>
           </w:r>
           <w:r>
             <w:fldChar w:fldCharType="end"/>
@@ -21775,7 +21778,7 @@
             <w:rPr>
               <w:noProof/>
             </w:rPr>
-            <w:t>VII-3</w:t>
+            <w:t>II-2</w:t>
           </w:r>
           <w:r>
             <w:fldChar w:fldCharType="end"/>
@@ -21788,7 +21791,7 @@
               <w:rPr>
                 <w:noProof/>
               </w:rPr>
-              <w:t>3</w:t>
+              <w:t>4</w:t>
             </w:r>
           </w:fldSimple>
         </w:p>
@@ -21874,7 +21877,7 @@
             <w:rPr>
               <w:noProof/>
             </w:rPr>
-            <w:t>08:50</w:t>
+            <w:t>16:38</w:t>
           </w:r>
           <w:r>
             <w:fldChar w:fldCharType="end"/>
@@ -21924,7 +21927,7 @@
               <w:rPr>
                 <w:noProof/>
               </w:rPr>
-              <w:t>7</w:t>
+              <w:t>6</w:t>
             </w:r>
           </w:fldSimple>
         </w:p>
@@ -30627,7 +30630,7 @@
 </file>
 
 <file path=customXml/itemProps1.xml><?xml version="1.0" encoding="utf-8"?>
-<ds:datastoreItem xmlns:ds="http://schemas.openxmlformats.org/officeDocument/2006/customXml" ds:itemID="{CF0F19AE-AAF2-44B8-8974-1BF8BF6A4CF5}">
+<ds:datastoreItem xmlns:ds="http://schemas.openxmlformats.org/officeDocument/2006/customXml" ds:itemID="{E6727C9C-7291-42C8-B69B-072D6BDBA4FA}">
   <ds:schemaRefs>
     <ds:schemaRef ds:uri="http://schemas.openxmlformats.org/officeDocument/2006/bibliography"/>
   </ds:schemaRefs>

</xml_diff>

<commit_message>
Solicitud de Autorización para Inputs
</commit_message>
<xml_diff>
--- a/0-varios/Archivos-Office/Memoria.docx
+++ b/0-varios/Archivos-Office/Memoria.docx
@@ -4315,6 +4315,14 @@
         <w:pStyle w:val="Dots"/>
       </w:pPr>
       <w:r>
+        <w:t>Cada usuario tiene asignado un rol.</w:t>
+      </w:r>
+    </w:p>
+    <w:p>
+      <w:pPr>
+        <w:pStyle w:val="Dots"/>
+      </w:pPr>
+      <w:r>
         <w:t>Cada rol tiene permisos de acceso a determinadas funciones y vistas.</w:t>
       </w:r>
     </w:p>
@@ -4337,7 +4345,10 @@
         <w:t xml:space="preserve">En caso de mal uso de su responsabilidad, </w:t>
       </w:r>
       <w:r>
-        <w:t>pueden ser</w:t>
+        <w:t>un usuario puede</w:t>
+      </w:r>
+      <w:r>
+        <w:t xml:space="preserve"> ser</w:t>
       </w:r>
       <w:r>
         <w:t>:</w:t>
@@ -4351,7 +4362,10 @@
         <w:t>I</w:t>
       </w:r>
       <w:r>
-        <w:t>nhabilitados para data-entry durante un tiempo</w:t>
+        <w:t>nhabilitado</w:t>
+      </w:r>
+      <w:r>
+        <w:t xml:space="preserve"> para data-entry durante un tiempo</w:t>
       </w:r>
       <w:r>
         <w:t>.</w:t>
@@ -4365,7 +4379,10 @@
         <w:t>D</w:t>
       </w:r>
       <w:r>
-        <w:t xml:space="preserve">isminuidos al rol de </w:t>
+        <w:t>isminuido</w:t>
+      </w:r>
+      <w:r>
+        <w:t xml:space="preserve"> al rol de </w:t>
       </w:r>
       <w:r>
         <w:rPr>
@@ -4630,10 +4647,10 @@
               <w:cnfStyle w:val="000000000000" w:firstRow="0" w:lastRow="0" w:firstColumn="0" w:lastColumn="0" w:oddVBand="0" w:evenVBand="0" w:oddHBand="0" w:evenHBand="0" w:firstRowFirstColumn="0" w:firstRowLastColumn="0" w:lastRowFirstColumn="0" w:lastRowLastColumn="0"/>
             </w:pPr>
             <w:r>
-              <w:t>E</w:t>
-            </w:r>
-            <w:r>
-              <w:t xml:space="preserve">stablecer </w:t>
+              <w:t>Guardar</w:t>
+            </w:r>
+            <w:r>
+              <w:t xml:space="preserve"> </w:t>
             </w:r>
             <w:r>
               <w:t>sus preferencias para un producto (ya la vi, verla más tarde, etc.)</w:t>
@@ -4692,8 +4709,6 @@
             <w:r>
               <w:t>Consultar</w:t>
             </w:r>
-            <w:bookmarkStart w:id="7" w:name="_GoBack"/>
-            <w:bookmarkEnd w:id="7"/>
             <w:r>
               <w:t xml:space="preserve"> su ranking personal de productos según sus calificaciones.</w:t>
             </w:r>
@@ -4733,13 +4748,25 @@
               <w:rPr>
                 <w:i/>
               </w:rPr>
-              <w:t xml:space="preserve">Se obtiene, cuando se </w:t>
+              <w:t xml:space="preserve">Se obtiene, cuando </w:t>
             </w:r>
             <w:r>
               <w:rPr>
                 <w:i/>
               </w:rPr>
-              <w:t>valida el n° de documento con una imagen del mismo.</w:t>
+              <w:t>el usuario lo solicita, ingresa su</w:t>
+            </w:r>
+            <w:r>
+              <w:rPr>
+                <w:i/>
+              </w:rPr>
+              <w:t xml:space="preserve"> n° de documento </w:t>
+            </w:r>
+            <w:r>
+              <w:rPr>
+                <w:i/>
+              </w:rPr>
+              <w:t>y una imagen del mismo, y un Gestor de Usuarios lo valida.</w:t>
             </w:r>
           </w:p>
         </w:tc>
@@ -4814,7 +4841,25 @@
               <w:cnfStyle w:val="000000000000" w:firstRow="0" w:lastRow="0" w:firstColumn="0" w:lastColumn="0" w:oddVBand="0" w:evenVBand="0" w:oddHBand="0" w:evenHBand="0" w:firstRowFirstColumn="0" w:firstRowLastColumn="0" w:lastRowFirstColumn="0" w:lastRowLastColumn="0"/>
             </w:pPr>
             <w:r>
-              <w:t>Agregar registro a nuestros productos, RCLV, y links.</w:t>
+              <w:t>Agregar registro a nuestr</w:t>
+            </w:r>
+            <w:r>
+              <w:t>a</w:t>
+            </w:r>
+            <w:r>
+              <w:t>s</w:t>
+            </w:r>
+            <w:r>
+              <w:t xml:space="preserve"> tablas de P</w:t>
+            </w:r>
+            <w:r>
+              <w:t xml:space="preserve">roductos, RCLV, y </w:t>
+            </w:r>
+            <w:r>
+              <w:t>L</w:t>
+            </w:r>
+            <w:r>
+              <w:t>inks.</w:t>
             </w:r>
           </w:p>
           <w:p>
@@ -4823,7 +4868,10 @@
               <w:cnfStyle w:val="000000000000" w:firstRow="0" w:lastRow="0" w:firstColumn="0" w:lastColumn="0" w:oddVBand="0" w:evenVBand="0" w:oddHBand="0" w:evenHBand="0" w:firstRowFirstColumn="0" w:firstRowLastColumn="0" w:lastRowFirstColumn="0" w:lastRowLastColumn="0"/>
             </w:pPr>
             <w:r>
-              <w:t>Editar registros, sin importar quién las haya ingresado.</w:t>
+              <w:t>Editar registros</w:t>
+            </w:r>
+            <w:r>
+              <w:t xml:space="preserve"> de nuestras tablas de Productos, RCLV, y Links.</w:t>
             </w:r>
           </w:p>
           <w:p>
@@ -4832,7 +4880,13 @@
               <w:cnfStyle w:val="000000000000" w:firstRow="0" w:lastRow="0" w:firstColumn="0" w:lastColumn="0" w:oddVBand="0" w:evenVBand="0" w:oddHBand="0" w:evenHBand="0" w:firstRowFirstColumn="0" w:firstRowLastColumn="0" w:lastRowFirstColumn="0" w:lastRowLastColumn="0"/>
             </w:pPr>
             <w:r>
-              <w:t>Calificar un producto.</w:t>
+              <w:t xml:space="preserve">Calificar un </w:t>
+            </w:r>
+            <w:r>
+              <w:t>P</w:t>
+            </w:r>
+            <w:r>
+              <w:t>roducto.</w:t>
             </w:r>
           </w:p>
           <w:p>
@@ -4841,16 +4895,13 @@
               <w:cnfStyle w:val="000000000000" w:firstRow="0" w:lastRow="0" w:firstColumn="0" w:lastColumn="0" w:oddVBand="0" w:evenVBand="0" w:oddHBand="0" w:evenHBand="0" w:firstRowFirstColumn="0" w:firstRowLastColumn="0" w:lastRowFirstColumn="0" w:lastRowLastColumn="0"/>
             </w:pPr>
             <w:r>
-              <w:t>Escribir algún comentario sobre algún producto.</w:t>
-            </w:r>
-          </w:p>
-          <w:p>
-            <w:pPr>
-              <w:pStyle w:val="Dotsentabla0"/>
-              <w:cnfStyle w:val="000000000000" w:firstRow="0" w:lastRow="0" w:firstColumn="0" w:lastColumn="0" w:oddVBand="0" w:evenVBand="0" w:oddHBand="0" w:evenHBand="0" w:firstRowFirstColumn="0" w:firstRowLastColumn="0" w:lastRowFirstColumn="0" w:lastRowLastColumn="0"/>
-            </w:pPr>
-            <w:r>
-              <w:t>Proponer que se inactive un producto inconveniente.</w:t>
+              <w:t>Pr</w:t>
+            </w:r>
+            <w:r>
+              <w:t>oponer que se inactive un P</w:t>
+            </w:r>
+            <w:r>
+              <w:t>roducto inconveniente.</w:t>
             </w:r>
           </w:p>
           <w:p>
@@ -4883,6 +4934,9 @@
             <w:r>
               <w:t>Revisor</w:t>
             </w:r>
+            <w:r>
+              <w:t xml:space="preserve"> de Entidades</w:t>
+            </w:r>
           </w:p>
         </w:tc>
         <w:tc>
@@ -4900,7 +4954,7 @@
               <w:rPr>
                 <w:i/>
               </w:rPr>
-              <w:t>Es asignado por un usuario Administrador de Usuarios u Omnipotente.</w:t>
+              <w:t>Solamente puede ser asignado por un usuario Omnipotente.</w:t>
             </w:r>
           </w:p>
           <w:p>
@@ -4910,20 +4964,8 @@
                 <w:i/>
               </w:rPr>
             </w:pPr>
-            <w:r>
-              <w:rPr>
-                <w:i/>
-              </w:rPr>
-              <w:t>El usuario debe proveer una imagen con su documento.</w:t>
-            </w:r>
-          </w:p>
-          <w:p>
-            <w:pPr>
-              <w:cnfStyle w:val="000000100000" w:firstRow="0" w:lastRow="0" w:firstColumn="0" w:lastColumn="0" w:oddVBand="0" w:evenVBand="0" w:oddHBand="1" w:evenHBand="0" w:firstRowFirstColumn="0" w:firstRowLastColumn="0" w:lastRowFirstColumn="0" w:lastRowLastColumn="0"/>
-              <w:rPr>
-                <w:i/>
-              </w:rPr>
-            </w:pPr>
+            <w:bookmarkStart w:id="7" w:name="_GoBack"/>
+            <w:bookmarkEnd w:id="7"/>
             <w:r>
               <w:rPr>
                 <w:i/>
@@ -5004,7 +5046,10 @@
           </w:tcPr>
           <w:p>
             <w:r>
-              <w:t>Administrador de Usuarios</w:t>
+              <w:t>Gestor</w:t>
+            </w:r>
+            <w:r>
+              <w:t xml:space="preserve"> de Usuarios</w:t>
             </w:r>
           </w:p>
         </w:tc>
@@ -21720,7 +21765,7 @@
             <w:rPr>
               <w:noProof/>
             </w:rPr>
-            <w:t>29/ago.22</w:t>
+            <w:t>5/sep.22</w:t>
           </w:r>
           <w:r>
             <w:fldChar w:fldCharType="end"/>
@@ -21741,7 +21786,7 @@
             <w:rPr>
               <w:noProof/>
             </w:rPr>
-            <w:t>16:38</w:t>
+            <w:t>11:56</w:t>
           </w:r>
           <w:r>
             <w:fldChar w:fldCharType="end"/>
@@ -21856,7 +21901,7 @@
             <w:rPr>
               <w:noProof/>
             </w:rPr>
-            <w:t>29/ago.22</w:t>
+            <w:t>5/sep.22</w:t>
           </w:r>
           <w:r>
             <w:fldChar w:fldCharType="end"/>
@@ -21877,7 +21922,7 @@
             <w:rPr>
               <w:noProof/>
             </w:rPr>
-            <w:t>16:38</w:t>
+            <w:t>11:56</w:t>
           </w:r>
           <w:r>
             <w:fldChar w:fldCharType="end"/>
@@ -22037,7 +22082,7 @@
             <w:rPr>
               <w:noProof/>
             </w:rPr>
-            <w:t>29/ago.22</w:t>
+            <w:t>5/sep.22</w:t>
           </w:r>
           <w:r>
             <w:fldChar w:fldCharType="end"/>
@@ -30630,7 +30675,7 @@
 </file>
 
 <file path=customXml/itemProps1.xml><?xml version="1.0" encoding="utf-8"?>
-<ds:datastoreItem xmlns:ds="http://schemas.openxmlformats.org/officeDocument/2006/customXml" ds:itemID="{E6727C9C-7291-42C8-B69B-072D6BDBA4FA}">
+<ds:datastoreItem xmlns:ds="http://schemas.openxmlformats.org/officeDocument/2006/customXml" ds:itemID="{F90431AA-2277-405C-8108-17D4325F8C3C}">
   <ds:schemaRefs>
     <ds:schemaRef ds:uri="http://schemas.openxmlformats.org/officeDocument/2006/bibliography"/>
   </ds:schemaRefs>

</xml_diff>

<commit_message>
Armado de la estructura de Revisión de Usuario
</commit_message>
<xml_diff>
--- a/0-varios/Archivos-Office/Memoria.docx
+++ b/0-varios/Archivos-Office/Memoria.docx
@@ -5049,16 +5049,13 @@
           </w:tcPr>
           <w:p>
             <w:r>
-              <w:t>Gestor</w:t>
-            </w:r>
-            <w:r>
-              <w:t xml:space="preserve"> de </w:t>
+              <w:t>Revisor</w:t>
             </w:r>
           </w:p>
           <w:p>
             <w:r>
               <w:lastRenderedPageBreak/>
-              <w:t>Usuarios</w:t>
+              <w:t>de Usuarios</w:t>
             </w:r>
           </w:p>
         </w:tc>
@@ -5414,10 +5411,18 @@
               <w:t>Revisor</w:t>
             </w:r>
             <w:r>
-              <w:t xml:space="preserve"> / </w:t>
-            </w:r>
-            <w:r>
-              <w:t>Administrador de Usuarios</w:t>
+              <w:t xml:space="preserve"> </w:t>
+            </w:r>
+            <w:r>
+              <w:t xml:space="preserve">de </w:t>
+            </w:r>
+            <w:r>
+              <w:t>Entidades/</w:t>
+            </w:r>
+            <w:bookmarkStart w:id="7" w:name="_GoBack"/>
+            <w:bookmarkEnd w:id="7"/>
+            <w:r>
+              <w:t>Usuarios</w:t>
             </w:r>
             <w:r>
               <w:t xml:space="preserve"> </w:t>
@@ -5454,7 +5459,7 @@
       <w:pPr>
         <w:pStyle w:val="Ttulo2"/>
       </w:pPr>
-      <w:bookmarkStart w:id="7" w:name="_Toc112512468"/>
+      <w:bookmarkStart w:id="8" w:name="_Toc112512468"/>
       <w:r>
         <w:t xml:space="preserve">Status </w:t>
       </w:r>
@@ -5470,7 +5475,7 @@
       <w:r>
         <w:t>suario</w:t>
       </w:r>
-      <w:bookmarkEnd w:id="7"/>
+      <w:bookmarkEnd w:id="8"/>
     </w:p>
     <w:p>
       <w:pPr>
@@ -5585,8 +5590,6 @@
             </w:r>
           </w:p>
         </w:tc>
-        <w:bookmarkStart w:id="8" w:name="_GoBack"/>
-        <w:bookmarkEnd w:id="8"/>
       </w:tr>
       <w:tr>
         <w:trPr>
@@ -21771,7 +21774,7 @@
             <w:rPr>
               <w:noProof/>
             </w:rPr>
-            <w:t>00:14</w:t>
+            <w:t>14:48</w:t>
           </w:r>
           <w:r>
             <w:fldChar w:fldCharType="end"/>
@@ -21808,7 +21811,7 @@
             <w:rPr>
               <w:noProof/>
             </w:rPr>
-            <w:t>III-1</w:t>
+            <w:t>VII-2</w:t>
           </w:r>
           <w:r>
             <w:fldChar w:fldCharType="end"/>
@@ -21816,27 +21819,14 @@
           <w:r>
             <w:t>/</w:t>
           </w:r>
-          <w:r>
-            <w:fldChar w:fldCharType="begin"/>
-          </w:r>
-          <w:r>
-            <w:instrText xml:space="preserve"> SECTIONPAGES   \* MERGEFORMAT </w:instrText>
-          </w:r>
-          <w:r>
-            <w:fldChar w:fldCharType="separate"/>
-          </w:r>
-          <w:r>
-            <w:rPr>
-              <w:noProof/>
-            </w:rPr>
-            <w:t>2</w:t>
-          </w:r>
-          <w:r>
-            <w:rPr>
-              <w:noProof/>
-            </w:rPr>
-            <w:fldChar w:fldCharType="end"/>
-          </w:r>
+          <w:fldSimple w:instr=" SECTIONPAGES   \* MERGEFORMAT ">
+            <w:r>
+              <w:rPr>
+                <w:noProof/>
+              </w:rPr>
+              <w:t>3</w:t>
+            </w:r>
+          </w:fldSimple>
         </w:p>
       </w:tc>
     </w:tr>
@@ -21920,7 +21910,7 @@
             <w:rPr>
               <w:noProof/>
             </w:rPr>
-            <w:t>00:14</w:t>
+            <w:t>14:48</w:t>
           </w:r>
           <w:r>
             <w:fldChar w:fldCharType="end"/>
@@ -21965,27 +21955,14 @@
           <w:r>
             <w:t>/</w:t>
           </w:r>
-          <w:r>
-            <w:fldChar w:fldCharType="begin"/>
-          </w:r>
-          <w:r>
-            <w:instrText xml:space="preserve"> SECTIONPAGES   \* MERGEFORMAT </w:instrText>
-          </w:r>
-          <w:r>
-            <w:fldChar w:fldCharType="separate"/>
-          </w:r>
-          <w:r>
-            <w:rPr>
-              <w:noProof/>
-            </w:rPr>
-            <w:t>6</w:t>
-          </w:r>
-          <w:r>
-            <w:rPr>
-              <w:noProof/>
-            </w:rPr>
-            <w:fldChar w:fldCharType="end"/>
-          </w:r>
+          <w:fldSimple w:instr=" SECTIONPAGES   \* MERGEFORMAT ">
+            <w:r>
+              <w:rPr>
+                <w:noProof/>
+              </w:rPr>
+              <w:t>7</w:t>
+            </w:r>
+          </w:fldSimple>
         </w:p>
       </w:tc>
     </w:tr>
@@ -30686,7 +30663,7 @@
 </file>
 
 <file path=customXml/itemProps1.xml><?xml version="1.0" encoding="utf-8"?>
-<ds:datastoreItem xmlns:ds="http://schemas.openxmlformats.org/officeDocument/2006/customXml" ds:itemID="{D96C68B1-3810-40A9-B665-F36CBF52DFB2}">
+<ds:datastoreItem xmlns:ds="http://schemas.openxmlformats.org/officeDocument/2006/customXml" ds:itemID="{A6617D2F-F1AB-4E5E-ABB1-2DB4BBEB941E}">
   <ds:schemaRefs>
     <ds:schemaRef ds:uri="http://schemas.openxmlformats.org/officeDocument/2006/bibliography"/>
   </ds:schemaRefs>

</xml_diff>

<commit_message>
Renombrado de archivos para estandarizar
</commit_message>
<xml_diff>
--- a/0-varios/Archivos-Office/Memoria.docx
+++ b/0-varios/Archivos-Office/Memoria.docx
@@ -18076,7 +18076,6 @@
         <w:pStyle w:val="Dots"/>
       </w:pPr>
       <w:r>
-        <w:lastRenderedPageBreak/>
         <w:t>Cada campo revisado se elimina del registro de edición. Cuando el registro queda sin valores a revisar, se elimina automáticamente.</w:t>
       </w:r>
     </w:p>
@@ -21266,60 +21265,54 @@
         <w:t xml:space="preserve"> </w:t>
       </w:r>
       <w:r>
-        <w:t xml:space="preserve">que no tengan ningún link </w:t>
-      </w:r>
+        <w:t xml:space="preserve">que no tengan ningún link en </w:t>
+      </w:r>
+      <w:r>
+        <w:t xml:space="preserve">alguno de estos </w:t>
+      </w:r>
+      <w:r>
+        <w:t>status</w:t>
+      </w:r>
+      <w:r>
+        <w:t>:</w:t>
+      </w:r>
+      <w:r>
+        <w:t xml:space="preserve"> </w:t>
+      </w:r>
+      <w:r>
+        <w:rPr>
+          <w:i/>
+        </w:rPr>
+        <w:t>creado</w:t>
+      </w:r>
+      <w:r>
+        <w:t xml:space="preserve">, </w:t>
+      </w:r>
+      <w:r>
+        <w:rPr>
+          <w:i/>
+        </w:rPr>
+        <w:t>aprobado</w:t>
+      </w:r>
+      <w:r>
+        <w:t xml:space="preserve">, </w:t>
+      </w:r>
+      <w:r>
+        <w:rPr>
+          <w:i/>
+        </w:rPr>
+        <w:t>recuperar</w:t>
+      </w:r>
+      <w:r>
+        <w:t>.</w:t>
+      </w:r>
+    </w:p>
+    <w:p>
+      <w:pPr>
+        <w:pStyle w:val="Ttulo2"/>
+      </w:pPr>
       <w:bookmarkStart w:id="51" w:name="_GoBack"/>
-      <w:bookmarkEnd w:id="51"/>
-      <w:r>
-        <w:t xml:space="preserve">en </w:t>
-      </w:r>
-      <w:r>
-        <w:t xml:space="preserve">alguno de estos </w:t>
-      </w:r>
-      <w:r>
-        <w:t>status</w:t>
-      </w:r>
-      <w:r>
-        <w:t>:</w:t>
-      </w:r>
-      <w:r>
-        <w:t xml:space="preserve"> </w:t>
-      </w:r>
-      <w:r>
-        <w:rPr>
-          <w:i/>
-        </w:rPr>
-        <w:t>creado</w:t>
-      </w:r>
-      <w:r>
-        <w:t xml:space="preserve">, </w:t>
-      </w:r>
-      <w:r>
-        <w:rPr>
-          <w:i/>
-        </w:rPr>
-        <w:t>aprobado</w:t>
-      </w:r>
-      <w:r>
-        <w:t xml:space="preserve">, </w:t>
-      </w:r>
-      <w:r>
-        <w:rPr>
-          <w:i/>
-        </w:rPr>
-        <w:t>recuperar</w:t>
-      </w:r>
-      <w:r>
-        <w:t>.</w:t>
-      </w:r>
-    </w:p>
-    <w:p/>
-    <w:p>
-      <w:pPr>
-        <w:pStyle w:val="Ttulo2"/>
-      </w:pPr>
-      <w:r>
-        <w:lastRenderedPageBreak/>
+      <w:r>
         <w:t>Impacto</w:t>
       </w:r>
       <w:r>
@@ -21330,9 +21323,13 @@
       </w:r>
       <w:bookmarkEnd w:id="50"/>
       <w:r>
+        <w:t xml:space="preserve"> -</w:t>
+      </w:r>
+      <w:r>
         <w:t xml:space="preserve"> agrupado por Tabla</w:t>
       </w:r>
     </w:p>
+    <w:bookmarkEnd w:id="51"/>
     <w:p>
       <w:pPr>
         <w:pStyle w:val="Ttulo3"/>
@@ -21355,6 +21352,7 @@
       <w:tr>
         <w:trPr>
           <w:cnfStyle w:val="100000000000" w:firstRow="1" w:lastRow="0" w:firstColumn="0" w:lastColumn="0" w:oddVBand="0" w:evenVBand="0" w:oddHBand="0" w:evenHBand="0" w:firstRowFirstColumn="0" w:firstRowLastColumn="0" w:lastRowFirstColumn="0" w:lastRowLastColumn="0"/>
+          <w:tblHeader/>
         </w:trPr>
         <w:tc>
           <w:tcPr>
@@ -22683,7 +22681,6 @@
         <w:pStyle w:val="Ttulo3"/>
       </w:pPr>
       <w:r>
-        <w:lastRenderedPageBreak/>
         <w:t xml:space="preserve">Tablas </w:t>
       </w:r>
       <w:r>
@@ -23179,7 +23176,7 @@
             <w:rPr>
               <w:noProof/>
             </w:rPr>
-            <w:t>VIII-3</w:t>
+            <w:t>VIII-1</w:t>
           </w:r>
           <w:r>
             <w:fldChar w:fldCharType="end"/>
@@ -23192,7 +23189,7 @@
               <w:rPr>
                 <w:noProof/>
               </w:rPr>
-              <w:t>4</w:t>
+              <w:t>1</w:t>
             </w:r>
           </w:fldSimple>
         </w:p>
@@ -31895,7 +31892,7 @@
 </file>
 
 <file path=customXml/itemProps1.xml><?xml version="1.0" encoding="utf-8"?>
-<ds:datastoreItem xmlns:ds="http://schemas.openxmlformats.org/officeDocument/2006/customXml" ds:itemID="{DA30F01C-228D-491A-A7F4-1A6D859E8BBC}">
+<ds:datastoreItem xmlns:ds="http://schemas.openxmlformats.org/officeDocument/2006/customXml" ds:itemID="{43671F18-3B1B-473D-8F5E-72C388CE0B41}">
   <ds:schemaRefs>
     <ds:schemaRef ds:uri="http://schemas.openxmlformats.org/officeDocument/2006/bibliography"/>
   </ds:schemaRefs>

</xml_diff>

<commit_message>
Adecuación de campos, fórmulas y validaciones
</commit_message>
<xml_diff>
--- a/0-varios/Archivos-Office/Memoria.docx
+++ b/0-varios/Archivos-Office/Memoria.docx
@@ -15275,7 +15275,12 @@
           </w:tcPr>
           <w:p>
             <w:r>
-              <w:t>Año de Nacimiento</w:t>
+              <w:t>Nombre A</w:t>
+            </w:r>
+            <w:bookmarkStart w:id="33" w:name="_GoBack"/>
+            <w:bookmarkEnd w:id="33"/>
+            <w:r>
+              <w:t>lternativo</w:t>
             </w:r>
           </w:p>
         </w:tc>
@@ -15288,7 +15293,10 @@
               <w:cnfStyle w:val="000000000000" w:firstRow="0" w:lastRow="0" w:firstColumn="0" w:lastColumn="0" w:oddVBand="0" w:evenVBand="0" w:oddHBand="0" w:evenHBand="0" w:firstRowFirstColumn="0" w:firstRowLastColumn="0" w:lastRowFirstColumn="0" w:lastRowLastColumn="0"/>
             </w:pPr>
             <w:r>
-              <w:t>Dato para la BD y p/descartar subcategoría “CNT” (opcional)</w:t>
+              <w:t>Dato para la BD</w:t>
+            </w:r>
+            <w:r>
+              <w:t xml:space="preserve"> (opcional)</w:t>
             </w:r>
           </w:p>
         </w:tc>
@@ -15306,7 +15314,7 @@
           </w:tcPr>
           <w:p>
             <w:r>
-              <w:t>Relación con la Iglesia Católica</w:t>
+              <w:t>Año de Nacimiento</w:t>
             </w:r>
           </w:p>
         </w:tc>
@@ -15319,20 +15327,7 @@
               <w:cnfStyle w:val="000000000000" w:firstRow="0" w:lastRow="0" w:firstColumn="0" w:lastColumn="0" w:oddVBand="0" w:evenVBand="0" w:oddHBand="0" w:evenHBand="0" w:firstRowFirstColumn="0" w:firstRowLastColumn="0" w:lastRowFirstColumn="0" w:lastRowLastColumn="0"/>
             </w:pPr>
             <w:r>
-              <w:t xml:space="preserve">Dato para la BD </w:t>
-            </w:r>
-            <w:r>
-              <w:sym w:font="Symbol" w:char="F0AE"/>
-            </w:r>
-            <w:r>
-              <w:t xml:space="preserve"> </w:t>
-            </w:r>
-            <w:r>
-              <w:rPr>
-                <w:b/>
-                <w:i/>
-              </w:rPr>
-              <w:t>categoría_id</w:t>
+              <w:t>Dato para la BD y p/descartar subcategoría “CNT” (opcional)</w:t>
             </w:r>
           </w:p>
         </w:tc>
@@ -15350,7 +15345,7 @@
           </w:tcPr>
           <w:p>
             <w:r>
-              <w:t>Sexo</w:t>
+              <w:t>Relación con la Iglesia Católica</w:t>
             </w:r>
           </w:p>
         </w:tc>
@@ -15363,120 +15358,41 @@
               <w:cnfStyle w:val="000000000000" w:firstRow="0" w:lastRow="0" w:firstColumn="0" w:lastColumn="0" w:oddVBand="0" w:evenVBand="0" w:oddHBand="0" w:evenHBand="0" w:firstRowFirstColumn="0" w:firstRowLastColumn="0" w:lastRowFirstColumn="0" w:lastRowLastColumn="0"/>
             </w:pPr>
             <w:r>
-              <w:t>Dato para la BD</w:t>
-            </w:r>
-            <w:r>
-              <w:t xml:space="preserve"> (</w:t>
+              <w:t xml:space="preserve">Dato para la BD </w:t>
+            </w:r>
+            <w:r>
+              <w:sym w:font="Symbol" w:char="F0AE"/>
+            </w:r>
+            <w:r>
+              <w:t xml:space="preserve"> </w:t>
             </w:r>
             <w:r>
               <w:rPr>
                 <w:b/>
                 <w:i/>
               </w:rPr>
-              <w:t>sexo_id</w:t>
+              <w:t>categoría_id</w:t>
+            </w:r>
+            <w:r>
+              <w:t xml:space="preserve"> (</w:t>
+            </w:r>
+            <w:r>
+              <w:rPr>
+                <w:color w:val="FF0000"/>
+              </w:rPr>
+              <w:t xml:space="preserve">CFC </w:t>
+            </w:r>
+            <w:r>
+              <w:t xml:space="preserve">/ </w:t>
+            </w:r>
+            <w:r>
+              <w:rPr>
+                <w:color w:val="FF0000"/>
+              </w:rPr>
+              <w:t>VPC</w:t>
             </w:r>
             <w:r>
               <w:t>)</w:t>
-            </w:r>
-            <w:r>
-              <w:t xml:space="preserve"> y </w:t>
-            </w:r>
-            <w:r>
-              <w:t xml:space="preserve">menú </w:t>
-            </w:r>
-            <w:r>
-              <w:t xml:space="preserve">opciones en </w:t>
-            </w:r>
-            <w:r>
-              <w:rPr>
-                <w:i/>
-              </w:rPr>
-              <w:t>R</w:t>
-            </w:r>
-            <w:r>
-              <w:rPr>
-                <w:i/>
-              </w:rPr>
-              <w:t>ol</w:t>
-            </w:r>
-            <w:r>
-              <w:rPr>
-                <w:i/>
-              </w:rPr>
-              <w:t xml:space="preserve"> en la Iglesia</w:t>
-            </w:r>
-          </w:p>
-        </w:tc>
-      </w:tr>
-      <w:tr>
-        <w:trPr>
-          <w:jc w:val="center"/>
-        </w:trPr>
-        <w:tc>
-          <w:tcPr>
-            <w:cnfStyle w:val="001000000000" w:firstRow="0" w:lastRow="0" w:firstColumn="1" w:lastColumn="0" w:oddVBand="0" w:evenVBand="0" w:oddHBand="0" w:evenHBand="0" w:firstRowFirstColumn="0" w:firstRowLastColumn="0" w:lastRowFirstColumn="0" w:lastRowLastColumn="0"/>
-            <w:tcW w:w="9107" w:type="dxa"/>
-            <w:gridSpan w:val="3"/>
-            <w:shd w:val="clear" w:color="auto" w:fill="F2F2F2" w:themeFill="background1" w:themeFillShade="F2"/>
-          </w:tcPr>
-          <w:p>
-            <w:pPr>
-              <w:jc w:val="center"/>
-              <w:rPr>
-                <w:b/>
-              </w:rPr>
-            </w:pPr>
-            <w:r>
-              <w:rPr>
-                <w:b/>
-              </w:rPr>
-              <w:t>S</w:t>
-            </w:r>
-            <w:r>
-              <w:rPr>
-                <w:b/>
-              </w:rPr>
-              <w:t xml:space="preserve">ólo si </w:t>
-            </w:r>
-            <w:r>
-              <w:rPr>
-                <w:b/>
-                <w:i/>
-              </w:rPr>
-              <w:t>Relación con la Iglesia Católica</w:t>
-            </w:r>
-            <w:r>
-              <w:rPr>
-                <w:b/>
-              </w:rPr>
-              <w:t xml:space="preserve"> es </w:t>
-            </w:r>
-            <w:r>
-              <w:rPr>
-                <w:b/>
-                <w:i/>
-              </w:rPr>
-              <w:t>SI</w:t>
-            </w:r>
-            <w:r>
-              <w:rPr>
-                <w:b/>
-                <w:i/>
-              </w:rPr>
-              <w:t xml:space="preserve">. </w:t>
-            </w:r>
-            <w:r>
-              <w:rPr>
-                <w:b/>
-              </w:rPr>
-              <w:t xml:space="preserve">En caso contrario, va </w:t>
-            </w:r>
-            <w:r>
-              <w:rPr>
-                <w:b/>
-                <w:i/>
-              </w:rPr>
-              <w:t>null</w:t>
             </w:r>
           </w:p>
         </w:tc>
@@ -15494,14 +15410,13 @@
           </w:tcPr>
           <w:p>
             <w:r>
-              <w:t>Rol en la Iglesia</w:t>
+              <w:t>Sexo</w:t>
             </w:r>
           </w:p>
         </w:tc>
         <w:tc>
           <w:tcPr>
             <w:tcW w:w="5939" w:type="dxa"/>
-            <w:shd w:val="clear" w:color="auto" w:fill="auto"/>
           </w:tcPr>
           <w:p>
             <w:pPr>
@@ -15511,20 +15426,97 @@
               <w:t>Dato para la BD</w:t>
             </w:r>
             <w:r>
-              <w:t xml:space="preserve"> </w:t>
-            </w:r>
-            <w:r>
-              <w:sym w:font="Symbol" w:char="F0AE"/>
-            </w:r>
-            <w:r>
-              <w:t xml:space="preserve"> </w:t>
+              <w:t xml:space="preserve"> (</w:t>
             </w:r>
             <w:r>
               <w:rPr>
                 <w:b/>
                 <w:i/>
               </w:rPr>
+              <w:t>sexo_id</w:t>
+            </w:r>
+            <w:r>
+              <w:t xml:space="preserve">) e impacto en </w:t>
+            </w:r>
+            <w:r>
+              <w:rPr>
+                <w:b/>
+                <w:i/>
+              </w:rPr>
               <w:t>rol_iglesia_id</w:t>
+            </w:r>
+          </w:p>
+        </w:tc>
+      </w:tr>
+      <w:tr>
+        <w:trPr>
+          <w:jc w:val="center"/>
+        </w:trPr>
+        <w:tc>
+          <w:tcPr>
+            <w:cnfStyle w:val="001000000000" w:firstRow="0" w:lastRow="0" w:firstColumn="1" w:lastColumn="0" w:oddVBand="0" w:evenVBand="0" w:oddHBand="0" w:evenHBand="0" w:firstRowFirstColumn="0" w:firstRowLastColumn="0" w:lastRowFirstColumn="0" w:lastRowLastColumn="0"/>
+            <w:tcW w:w="9107" w:type="dxa"/>
+            <w:gridSpan w:val="3"/>
+            <w:shd w:val="clear" w:color="auto" w:fill="F2F2F2" w:themeFill="background1" w:themeFillShade="F2"/>
+          </w:tcPr>
+          <w:p>
+            <w:pPr>
+              <w:jc w:val="center"/>
+              <w:rPr>
+                <w:b/>
+              </w:rPr>
+            </w:pPr>
+            <w:r>
+              <w:rPr>
+                <w:b/>
+              </w:rPr>
+              <w:t>S</w:t>
+            </w:r>
+            <w:r>
+              <w:rPr>
+                <w:b/>
+              </w:rPr>
+              <w:t xml:space="preserve">ólo si </w:t>
+            </w:r>
+            <w:r>
+              <w:rPr>
+                <w:b/>
+                <w:i/>
+              </w:rPr>
+              <w:t>Relación con la Iglesia Católica</w:t>
+            </w:r>
+            <w:r>
+              <w:rPr>
+                <w:b/>
+              </w:rPr>
+              <w:t xml:space="preserve"> es </w:t>
+            </w:r>
+            <w:r>
+              <w:rPr>
+                <w:b/>
+                <w:i/>
+              </w:rPr>
+              <w:t>SI</w:t>
+            </w:r>
+            <w:r>
+              <w:rPr>
+                <w:b/>
+                <w:i/>
+              </w:rPr>
+              <w:t xml:space="preserve">. </w:t>
+            </w:r>
+            <w:r>
+              <w:rPr>
+                <w:b/>
+              </w:rPr>
+              <w:t xml:space="preserve">En caso contrario, va </w:t>
+            </w:r>
+            <w:r>
+              <w:rPr>
+                <w:b/>
+                <w:i/>
+              </w:rPr>
+              <w:t>null</w:t>
             </w:r>
           </w:p>
         </w:tc>
@@ -15542,16 +15534,7 @@
           </w:tcPr>
           <w:p>
             <w:r>
-              <w:t xml:space="preserve">En </w:t>
-            </w:r>
-            <w:r>
-              <w:t xml:space="preserve">Proceso </w:t>
-            </w:r>
-            <w:r>
-              <w:t xml:space="preserve">de </w:t>
-            </w:r>
-            <w:r>
-              <w:t>Canonización</w:t>
+              <w:t>Rol en la Iglesia</w:t>
             </w:r>
           </w:p>
         </w:tc>
@@ -15565,16 +15548,23 @@
               <w:cnfStyle w:val="000000000000" w:firstRow="0" w:lastRow="0" w:firstColumn="0" w:lastColumn="0" w:oddVBand="0" w:evenVBand="0" w:oddHBand="0" w:evenHBand="0" w:firstRowFirstColumn="0" w:firstRowLastColumn="0" w:lastRowFirstColumn="0" w:lastRowLastColumn="0"/>
             </w:pPr>
             <w:r>
-              <w:t xml:space="preserve">Dato para </w:t>
-            </w:r>
-            <w:r>
-              <w:t xml:space="preserve">mostrar la pregunta </w:t>
-            </w:r>
-            <w:r>
-              <w:rPr>
+              <w:t>Dato para la BD</w:t>
+            </w:r>
+            <w:r>
+              <w:t xml:space="preserve"> </w:t>
+            </w:r>
+            <w:r>
+              <w:sym w:font="Symbol" w:char="F0AE"/>
+            </w:r>
+            <w:r>
+              <w:t xml:space="preserve"> </w:t>
+            </w:r>
+            <w:r>
+              <w:rPr>
+                <w:b/>
                 <w:i/>
               </w:rPr>
-              <w:t>Status Proceso Canonización</w:t>
+              <w:t>rol_iglesia_id</w:t>
             </w:r>
           </w:p>
         </w:tc>
@@ -15592,13 +15582,16 @@
           </w:tcPr>
           <w:p>
             <w:r>
-              <w:t xml:space="preserve">Status </w:t>
-            </w:r>
-            <w:r>
-              <w:t>Proceso Canonización</w:t>
-            </w:r>
-            <w:r>
-              <w:t xml:space="preserve"> </w:t>
+              <w:t xml:space="preserve">En </w:t>
+            </w:r>
+            <w:r>
+              <w:t xml:space="preserve">Proceso </w:t>
+            </w:r>
+            <w:r>
+              <w:t xml:space="preserve">de </w:t>
+            </w:r>
+            <w:r>
+              <w:t>Canonización</w:t>
             </w:r>
           </w:p>
         </w:tc>
@@ -15612,63 +15605,16 @@
               <w:cnfStyle w:val="000000000000" w:firstRow="0" w:lastRow="0" w:firstColumn="0" w:lastColumn="0" w:oddVBand="0" w:evenVBand="0" w:oddHBand="0" w:evenHBand="0" w:firstRowFirstColumn="0" w:firstRowLastColumn="0" w:lastRowFirstColumn="0" w:lastRowLastColumn="0"/>
             </w:pPr>
             <w:r>
-              <w:t>Dato para la BD</w:t>
-            </w:r>
-            <w:r>
-              <w:t xml:space="preserve"> </w:t>
-            </w:r>
-            <w:r>
-              <w:sym w:font="Symbol" w:char="F0AE"/>
-            </w:r>
-            <w:r>
-              <w:t xml:space="preserve"> </w:t>
-            </w:r>
-            <w:r>
-              <w:rPr>
-                <w:b/>
+              <w:t xml:space="preserve">Dato para </w:t>
+            </w:r>
+            <w:r>
+              <w:t xml:space="preserve">mostrar la pregunta </w:t>
+            </w:r>
+            <w:r>
+              <w:rPr>
                 <w:i/>
               </w:rPr>
-              <w:t>proceso_id</w:t>
-            </w:r>
-            <w:r>
-              <w:rPr>
-                <w:b/>
-              </w:rPr>
-              <w:t xml:space="preserve"> / </w:t>
-            </w:r>
-            <w:r>
-              <w:rPr>
-                <w:b/>
-                <w:i/>
-              </w:rPr>
-              <w:t>subcategoria_id</w:t>
-            </w:r>
-            <w:r>
-              <w:t xml:space="preserve"> (</w:t>
-            </w:r>
-            <w:r>
-              <w:rPr>
-                <w:color w:val="FF0000"/>
-              </w:rPr>
-              <w:t>HAG</w:t>
-            </w:r>
-            <w:r>
-              <w:rPr>
-                <w:color w:val="FF0000"/>
-              </w:rPr>
-              <w:t xml:space="preserve"> </w:t>
-            </w:r>
-            <w:r>
-              <w:t>/</w:t>
-            </w:r>
-            <w:r>
-              <w:t xml:space="preserve"> </w:t>
-            </w:r>
-            <w:r>
-              <w:t>nada</w:t>
-            </w:r>
-            <w:r>
-              <w:t>)</w:t>
+              <w:t>Status Proceso Canonización</w:t>
             </w:r>
           </w:p>
         </w:tc>
@@ -15686,31 +15632,13 @@
           </w:tcPr>
           <w:p>
             <w:r>
-              <w:t>Contemporáneo de Jesús</w:t>
-            </w:r>
-            <w:r>
-              <w:rPr>
-                <w:vertAlign w:val="superscript"/>
-              </w:rPr>
+              <w:t xml:space="preserve">Status </w:t>
+            </w:r>
+            <w:r>
+              <w:t>Proceso Canonización</w:t>
+            </w:r>
+            <w:r>
               <w:t xml:space="preserve"> </w:t>
-            </w:r>
-            <w:r>
-              <w:rPr>
-                <w:vertAlign w:val="superscript"/>
-              </w:rPr>
-              <w:t>(</w:t>
-            </w:r>
-            <w:r>
-              <w:rPr>
-                <w:vertAlign w:val="superscript"/>
-              </w:rPr>
-              <w:t>X</w:t>
-            </w:r>
-            <w:r>
-              <w:rPr>
-                <w:vertAlign w:val="superscript"/>
-              </w:rPr>
-              <w:t>)</w:t>
             </w:r>
           </w:p>
         </w:tc>
@@ -15724,13 +15652,35 @@
               <w:cnfStyle w:val="000000000000" w:firstRow="0" w:lastRow="0" w:firstColumn="0" w:lastColumn="0" w:oddVBand="0" w:evenVBand="0" w:oddHBand="0" w:evenHBand="0" w:firstRowFirstColumn="0" w:firstRowLastColumn="0" w:lastRowFirstColumn="0" w:lastRowLastColumn="0"/>
             </w:pPr>
             <w:r>
-              <w:t xml:space="preserve">Dato para asignarle la </w:t>
+              <w:t>Dato para la BD</w:t>
+            </w:r>
+            <w:r>
+              <w:t xml:space="preserve"> </w:t>
+            </w:r>
+            <w:r>
+              <w:sym w:font="Symbol" w:char="F0AE"/>
+            </w:r>
+            <w:r>
+              <w:t xml:space="preserve"> </w:t>
             </w:r>
             <w:r>
               <w:rPr>
                 <w:b/>
                 <w:i/>
               </w:rPr>
+              <w:t>proceso_id</w:t>
+            </w:r>
+            <w:r>
+              <w:rPr>
+                <w:b/>
+              </w:rPr>
+              <w:t xml:space="preserve"> / </w:t>
+            </w:r>
+            <w:r>
+              <w:rPr>
+                <w:b/>
+                <w:i/>
+              </w:rPr>
               <w:t>subcategoria_id</w:t>
             </w:r>
             <w:r>
@@ -15740,13 +15690,19 @@
               <w:rPr>
                 <w:color w:val="FF0000"/>
               </w:rPr>
-              <w:t xml:space="preserve">CNT </w:t>
-            </w:r>
-            <w:r>
-              <w:t xml:space="preserve">/ </w:t>
-            </w:r>
-            <w:r>
-              <w:t>nada</w:t>
+              <w:t>HAG</w:t>
+            </w:r>
+            <w:r>
+              <w:rPr>
+                <w:color w:val="FF0000"/>
+              </w:rPr>
+              <w:t xml:space="preserve"> </w:t>
+            </w:r>
+            <w:r>
+              <w:t>/</w:t>
+            </w:r>
+            <w:r>
+              <w:t xml:space="preserve"> nada</w:t>
             </w:r>
             <w:r>
               <w:t>)</w:t>
@@ -15767,12 +15723,84 @@
           </w:tcPr>
           <w:p>
             <w:r>
-              <w:t>Presenció</w:t>
-            </w:r>
-            <w:r>
+              <w:t>Contemporáneo de Jesús</w:t>
+            </w:r>
+            <w:r>
+              <w:rPr>
+                <w:vertAlign w:val="superscript"/>
+              </w:rPr>
               <w:t xml:space="preserve"> </w:t>
             </w:r>
             <w:r>
+              <w:rPr>
+                <w:vertAlign w:val="superscript"/>
+              </w:rPr>
+              <w:t>(X</w:t>
+            </w:r>
+            <w:r>
+              <w:rPr>
+                <w:vertAlign w:val="superscript"/>
+              </w:rPr>
+              <w:t>)</w:t>
+            </w:r>
+          </w:p>
+        </w:tc>
+        <w:tc>
+          <w:tcPr>
+            <w:tcW w:w="5939" w:type="dxa"/>
+            <w:shd w:val="clear" w:color="auto" w:fill="auto"/>
+          </w:tcPr>
+          <w:p>
+            <w:pPr>
+              <w:cnfStyle w:val="000000000000" w:firstRow="0" w:lastRow="0" w:firstColumn="0" w:lastColumn="0" w:oddVBand="0" w:evenVBand="0" w:oddHBand="0" w:evenHBand="0" w:firstRowFirstColumn="0" w:firstRowLastColumn="0" w:lastRowFirstColumn="0" w:lastRowLastColumn="0"/>
+            </w:pPr>
+            <w:r>
+              <w:t xml:space="preserve">Dato para asignarle la </w:t>
+            </w:r>
+            <w:r>
+              <w:rPr>
+                <w:b/>
+                <w:i/>
+              </w:rPr>
+              <w:t>subcategoria_id</w:t>
+            </w:r>
+            <w:r>
+              <w:t xml:space="preserve"> (</w:t>
+            </w:r>
+            <w:r>
+              <w:rPr>
+                <w:color w:val="FF0000"/>
+              </w:rPr>
+              <w:t xml:space="preserve">CNT </w:t>
+            </w:r>
+            <w:r>
+              <w:t xml:space="preserve">/ </w:t>
+            </w:r>
+            <w:r>
+              <w:t>nada</w:t>
+            </w:r>
+            <w:r>
+              <w:t>)</w:t>
+            </w:r>
+          </w:p>
+        </w:tc>
+      </w:tr>
+      <w:tr>
+        <w:trPr>
+          <w:gridAfter w:val="1"/>
+          <w:wAfter w:w="14" w:type="dxa"/>
+          <w:jc w:val="center"/>
+        </w:trPr>
+        <w:tc>
+          <w:tcPr>
+            <w:cnfStyle w:val="001000000000" w:firstRow="0" w:lastRow="0" w:firstColumn="1" w:lastColumn="0" w:oddVBand="0" w:evenVBand="0" w:oddHBand="0" w:evenHBand="0" w:firstRowFirstColumn="0" w:firstRowLastColumn="0" w:lastRowFirstColumn="0" w:lastRowLastColumn="0"/>
+            <w:tcW w:w="3154" w:type="dxa"/>
+          </w:tcPr>
+          <w:p>
+            <w:r>
+              <w:t xml:space="preserve">Presenció </w:t>
+            </w:r>
+            <w:r>
               <w:t>Aparición Mariana</w:t>
             </w:r>
             <w:r>
@@ -15785,13 +15813,7 @@
               <w:rPr>
                 <w:vertAlign w:val="superscript"/>
               </w:rPr>
-              <w:t>(</w:t>
-            </w:r>
-            <w:r>
-              <w:rPr>
-                <w:vertAlign w:val="superscript"/>
-              </w:rPr>
-              <w:t>X</w:t>
+              <w:t>(X</w:t>
             </w:r>
             <w:r>
               <w:rPr>
@@ -18253,6 +18275,7 @@
               <w:jc w:val="center"/>
             </w:pPr>
             <w:r>
+              <w:lastRenderedPageBreak/>
               <w:t>Result.</w:t>
             </w:r>
           </w:p>
@@ -18312,7 +18335,6 @@
               <w:jc w:val="center"/>
             </w:pPr>
             <w:r>
-              <w:lastRenderedPageBreak/>
               <w:t>Consec.</w:t>
             </w:r>
           </w:p>
@@ -18936,12 +18958,7 @@
         <w:t xml:space="preserve">ninguna o </w:t>
       </w:r>
       <w:r>
-        <w:t>una sola pregunta</w:t>
-      </w:r>
-      <w:bookmarkStart w:id="33" w:name="_GoBack"/>
-      <w:bookmarkEnd w:id="33"/>
-      <w:r>
-        <w:t>)</w:t>
+        <w:t>una sola pregunta)</w:t>
       </w:r>
     </w:p>
     <w:tbl>
@@ -41701,7 +41718,7 @@
 </file>
 
 <file path=customXml/itemProps1.xml><?xml version="1.0" encoding="utf-8"?>
-<ds:datastoreItem xmlns:ds="http://schemas.openxmlformats.org/officeDocument/2006/customXml" ds:itemID="{4318384D-D24C-4455-86D1-991B55559A29}">
+<ds:datastoreItem xmlns:ds="http://schemas.openxmlformats.org/officeDocument/2006/customXml" ds:itemID="{F050E566-2FC7-4B8F-A9D5-A1C75A34D685}">
   <ds:schemaRefs>
     <ds:schemaRef ds:uri="http://schemas.openxmlformats.org/officeDocument/2006/bibliography"/>
   </ds:schemaRefs>

</xml_diff>

<commit_message>
Ocultar el OK del año si está vacío
</commit_message>
<xml_diff>
--- a/0-varios/Archivos-Office/Memoria.docx
+++ b/0-varios/Archivos-Office/Memoria.docx
@@ -83,7 +83,7 @@
             </w:rPr>
             <w:fldChar w:fldCharType="separate"/>
           </w:r>
-          <w:hyperlink w:anchor="_Toc114743587" w:history="1">
+          <w:hyperlink w:anchor="_Toc121927845" w:history="1">
             <w:r>
               <w:rPr>
                 <w:rStyle w:val="Hipervnculo"/>
@@ -106,7 +106,7 @@
               <w:rPr>
                 <w:webHidden/>
               </w:rPr>
-              <w:instrText xml:space="preserve"> PAGEREF _Toc114743587 \h </w:instrText>
+              <w:instrText xml:space="preserve"> PAGEREF _Toc121927845 \h </w:instrText>
             </w:r>
             <w:r>
               <w:rPr>
@@ -142,7 +142,7 @@
               <w:lang w:eastAsia="es-AR"/>
             </w:rPr>
           </w:pPr>
-          <w:hyperlink w:anchor="_Toc114743588" w:history="1">
+          <w:hyperlink w:anchor="_Toc121927846" w:history="1">
             <w:r>
               <w:rPr>
                 <w:rStyle w:val="Hipervnculo"/>
@@ -182,7 +182,7 @@
                 <w:noProof/>
                 <w:webHidden/>
               </w:rPr>
-              <w:instrText xml:space="preserve"> PAGEREF _Toc114743588 \h </w:instrText>
+              <w:instrText xml:space="preserve"> PAGEREF _Toc121927846 \h </w:instrText>
             </w:r>
             <w:r>
               <w:rPr>
@@ -222,7 +222,7 @@
               <w:lang w:eastAsia="es-AR"/>
             </w:rPr>
           </w:pPr>
-          <w:hyperlink w:anchor="_Toc114743589" w:history="1">
+          <w:hyperlink w:anchor="_Toc121927847" w:history="1">
             <w:r>
               <w:rPr>
                 <w:rStyle w:val="Hipervnculo"/>
@@ -262,7 +262,7 @@
                 <w:noProof/>
                 <w:webHidden/>
               </w:rPr>
-              <w:instrText xml:space="preserve"> PAGEREF _Toc114743589 \h </w:instrText>
+              <w:instrText xml:space="preserve"> PAGEREF _Toc121927847 \h </w:instrText>
             </w:r>
             <w:r>
               <w:rPr>
@@ -302,7 +302,7 @@
               <w:lang w:eastAsia="es-AR"/>
             </w:rPr>
           </w:pPr>
-          <w:hyperlink w:anchor="_Toc114743590" w:history="1">
+          <w:hyperlink w:anchor="_Toc121927848" w:history="1">
             <w:r>
               <w:rPr>
                 <w:rStyle w:val="Hipervnculo"/>
@@ -342,7 +342,7 @@
                 <w:noProof/>
                 <w:webHidden/>
               </w:rPr>
-              <w:instrText xml:space="preserve"> PAGEREF _Toc114743590 \h </w:instrText>
+              <w:instrText xml:space="preserve"> PAGEREF _Toc121927848 \h </w:instrText>
             </w:r>
             <w:r>
               <w:rPr>
@@ -382,7 +382,7 @@
               <w:lang w:eastAsia="es-AR"/>
             </w:rPr>
           </w:pPr>
-          <w:hyperlink w:anchor="_Toc114743591" w:history="1">
+          <w:hyperlink w:anchor="_Toc121927849" w:history="1">
             <w:r>
               <w:rPr>
                 <w:rStyle w:val="Hipervnculo"/>
@@ -422,7 +422,7 @@
                 <w:noProof/>
                 <w:webHidden/>
               </w:rPr>
-              <w:instrText xml:space="preserve"> PAGEREF _Toc114743591 \h </w:instrText>
+              <w:instrText xml:space="preserve"> PAGEREF _Toc121927849 \h </w:instrText>
             </w:r>
             <w:r>
               <w:rPr>
@@ -467,7 +467,7 @@
               <w:lang w:eastAsia="es-AR"/>
             </w:rPr>
           </w:pPr>
-          <w:hyperlink w:anchor="_Toc114743592" w:history="1">
+          <w:hyperlink w:anchor="_Toc121927850" w:history="1">
             <w:r>
               <w:rPr>
                 <w:rStyle w:val="Hipervnculo"/>
@@ -490,7 +490,7 @@
               <w:rPr>
                 <w:webHidden/>
               </w:rPr>
-              <w:instrText xml:space="preserve"> PAGEREF _Toc114743592 \h </w:instrText>
+              <w:instrText xml:space="preserve"> PAGEREF _Toc121927850 \h </w:instrText>
             </w:r>
             <w:r>
               <w:rPr>
@@ -526,7 +526,7 @@
               <w:lang w:eastAsia="es-AR"/>
             </w:rPr>
           </w:pPr>
-          <w:hyperlink w:anchor="_Toc114743593" w:history="1">
+          <w:hyperlink w:anchor="_Toc121927851" w:history="1">
             <w:r>
               <w:rPr>
                 <w:rStyle w:val="Hipervnculo"/>
@@ -566,7 +566,7 @@
                 <w:noProof/>
                 <w:webHidden/>
               </w:rPr>
-              <w:instrText xml:space="preserve"> PAGEREF _Toc114743593 \h </w:instrText>
+              <w:instrText xml:space="preserve"> PAGEREF _Toc121927851 \h </w:instrText>
             </w:r>
             <w:r>
               <w:rPr>
@@ -606,7 +606,7 @@
               <w:lang w:eastAsia="es-AR"/>
             </w:rPr>
           </w:pPr>
-          <w:hyperlink w:anchor="_Toc114743594" w:history="1">
+          <w:hyperlink w:anchor="_Toc121927852" w:history="1">
             <w:r>
               <w:rPr>
                 <w:rStyle w:val="Hipervnculo"/>
@@ -646,7 +646,7 @@
                 <w:noProof/>
                 <w:webHidden/>
               </w:rPr>
-              <w:instrText xml:space="preserve"> PAGEREF _Toc114743594 \h </w:instrText>
+              <w:instrText xml:space="preserve"> PAGEREF _Toc121927852 \h </w:instrText>
             </w:r>
             <w:r>
               <w:rPr>
@@ -686,7 +686,7 @@
               <w:lang w:eastAsia="es-AR"/>
             </w:rPr>
           </w:pPr>
-          <w:hyperlink w:anchor="_Toc114743595" w:history="1">
+          <w:hyperlink w:anchor="_Toc121927853" w:history="1">
             <w:r>
               <w:rPr>
                 <w:rStyle w:val="Hipervnculo"/>
@@ -726,7 +726,7 @@
                 <w:noProof/>
                 <w:webHidden/>
               </w:rPr>
-              <w:instrText xml:space="preserve"> PAGEREF _Toc114743595 \h </w:instrText>
+              <w:instrText xml:space="preserve"> PAGEREF _Toc121927853 \h </w:instrText>
             </w:r>
             <w:r>
               <w:rPr>
@@ -766,7 +766,7 @@
               <w:lang w:eastAsia="es-AR"/>
             </w:rPr>
           </w:pPr>
-          <w:hyperlink w:anchor="_Toc114743596" w:history="1">
+          <w:hyperlink w:anchor="_Toc121927854" w:history="1">
             <w:r>
               <w:rPr>
                 <w:rStyle w:val="Hipervnculo"/>
@@ -806,7 +806,7 @@
                 <w:noProof/>
                 <w:webHidden/>
               </w:rPr>
-              <w:instrText xml:space="preserve"> PAGEREF _Toc114743596 \h </w:instrText>
+              <w:instrText xml:space="preserve"> PAGEREF _Toc121927854 \h </w:instrText>
             </w:r>
             <w:r>
               <w:rPr>
@@ -846,7 +846,7 @@
               <w:lang w:eastAsia="es-AR"/>
             </w:rPr>
           </w:pPr>
-          <w:hyperlink w:anchor="_Toc114743597" w:history="1">
+          <w:hyperlink w:anchor="_Toc121927855" w:history="1">
             <w:r>
               <w:rPr>
                 <w:rStyle w:val="Hipervnculo"/>
@@ -886,7 +886,7 @@
                 <w:noProof/>
                 <w:webHidden/>
               </w:rPr>
-              <w:instrText xml:space="preserve"> PAGEREF _Toc114743597 \h </w:instrText>
+              <w:instrText xml:space="preserve"> PAGEREF _Toc121927855 \h </w:instrText>
             </w:r>
             <w:r>
               <w:rPr>
@@ -931,7 +931,7 @@
               <w:lang w:eastAsia="es-AR"/>
             </w:rPr>
           </w:pPr>
-          <w:hyperlink w:anchor="_Toc114743598" w:history="1">
+          <w:hyperlink w:anchor="_Toc121927856" w:history="1">
             <w:r>
               <w:rPr>
                 <w:rStyle w:val="Hipervnculo"/>
@@ -954,7 +954,7 @@
               <w:rPr>
                 <w:webHidden/>
               </w:rPr>
-              <w:instrText xml:space="preserve"> PAGEREF _Toc114743598 \h </w:instrText>
+              <w:instrText xml:space="preserve"> PAGEREF _Toc121927856 \h </w:instrText>
             </w:r>
             <w:r>
               <w:rPr>
@@ -990,7 +990,7 @@
               <w:lang w:eastAsia="es-AR"/>
             </w:rPr>
           </w:pPr>
-          <w:hyperlink w:anchor="_Toc114743599" w:history="1">
+          <w:hyperlink w:anchor="_Toc121927857" w:history="1">
             <w:r>
               <w:rPr>
                 <w:rStyle w:val="Hipervnculo"/>
@@ -1030,7 +1030,7 @@
                 <w:noProof/>
                 <w:webHidden/>
               </w:rPr>
-              <w:instrText xml:space="preserve"> PAGEREF _Toc114743599 \h </w:instrText>
+              <w:instrText xml:space="preserve"> PAGEREF _Toc121927857 \h </w:instrText>
             </w:r>
             <w:r>
               <w:rPr>
@@ -1070,7 +1070,7 @@
               <w:lang w:eastAsia="es-AR"/>
             </w:rPr>
           </w:pPr>
-          <w:hyperlink w:anchor="_Toc114743600" w:history="1">
+          <w:hyperlink w:anchor="_Toc121927858" w:history="1">
             <w:r>
               <w:rPr>
                 <w:rStyle w:val="Hipervnculo"/>
@@ -1110,7 +1110,7 @@
                 <w:noProof/>
                 <w:webHidden/>
               </w:rPr>
-              <w:instrText xml:space="preserve"> PAGEREF _Toc114743600 \h </w:instrText>
+              <w:instrText xml:space="preserve"> PAGEREF _Toc121927858 \h </w:instrText>
             </w:r>
             <w:r>
               <w:rPr>
@@ -1150,7 +1150,7 @@
               <w:lang w:eastAsia="es-AR"/>
             </w:rPr>
           </w:pPr>
-          <w:hyperlink w:anchor="_Toc114743601" w:history="1">
+          <w:hyperlink w:anchor="_Toc121927859" w:history="1">
             <w:r>
               <w:rPr>
                 <w:rStyle w:val="Hipervnculo"/>
@@ -1169,7 +1169,7 @@
                 <w:rStyle w:val="Hipervnculo"/>
                 <w:noProof/>
               </w:rPr>
-              <w:t xml:space="preserve"> Situaciones que se verifican antes de acceder a una vista</w:t>
+              <w:t xml:space="preserve"> Situaciones que se verifican antes de acceder a una vista ABM o de Identidad de Usuario</w:t>
             </w:r>
             <w:r>
               <w:rPr>
@@ -1190,7 +1190,7 @@
                 <w:noProof/>
                 <w:webHidden/>
               </w:rPr>
-              <w:instrText xml:space="preserve"> PAGEREF _Toc114743601 \h </w:instrText>
+              <w:instrText xml:space="preserve"> PAGEREF _Toc121927859 \h </w:instrText>
             </w:r>
             <w:r>
               <w:rPr>
@@ -1230,7 +1230,7 @@
               <w:lang w:eastAsia="es-AR"/>
             </w:rPr>
           </w:pPr>
-          <w:hyperlink w:anchor="_Toc114743602" w:history="1">
+          <w:hyperlink w:anchor="_Toc121927860" w:history="1">
             <w:r>
               <w:rPr>
                 <w:rStyle w:val="Hipervnculo"/>
@@ -1270,7 +1270,7 @@
                 <w:noProof/>
                 <w:webHidden/>
               </w:rPr>
-              <w:instrText xml:space="preserve"> PAGEREF _Toc114743602 \h </w:instrText>
+              <w:instrText xml:space="preserve"> PAGEREF _Toc121927860 \h </w:instrText>
             </w:r>
             <w:r>
               <w:rPr>
@@ -1310,7 +1310,7 @@
               <w:lang w:eastAsia="es-AR"/>
             </w:rPr>
           </w:pPr>
-          <w:hyperlink w:anchor="_Toc114743603" w:history="1">
+          <w:hyperlink w:anchor="_Toc121927861" w:history="1">
             <w:r>
               <w:rPr>
                 <w:rStyle w:val="Hipervnculo"/>
@@ -1350,7 +1350,7 @@
                 <w:noProof/>
                 <w:webHidden/>
               </w:rPr>
-              <w:instrText xml:space="preserve"> PAGEREF _Toc114743603 \h </w:instrText>
+              <w:instrText xml:space="preserve"> PAGEREF _Toc121927861 \h </w:instrText>
             </w:r>
             <w:r>
               <w:rPr>
@@ -1395,7 +1395,7 @@
               <w:lang w:eastAsia="es-AR"/>
             </w:rPr>
           </w:pPr>
-          <w:hyperlink w:anchor="_Toc114743604" w:history="1">
+          <w:hyperlink w:anchor="_Toc121927862" w:history="1">
             <w:r>
               <w:rPr>
                 <w:rStyle w:val="Hipervnculo"/>
@@ -1418,7 +1418,7 @@
               <w:rPr>
                 <w:webHidden/>
               </w:rPr>
-              <w:instrText xml:space="preserve"> PAGEREF _Toc114743604 \h </w:instrText>
+              <w:instrText xml:space="preserve"> PAGEREF _Toc121927862 \h </w:instrText>
             </w:r>
             <w:r>
               <w:rPr>
@@ -1454,7 +1454,7 @@
               <w:lang w:eastAsia="es-AR"/>
             </w:rPr>
           </w:pPr>
-          <w:hyperlink w:anchor="_Toc114743605" w:history="1">
+          <w:hyperlink w:anchor="_Toc121927863" w:history="1">
             <w:r>
               <w:rPr>
                 <w:rStyle w:val="Hipervnculo"/>
@@ -1473,7 +1473,7 @@
                 <w:rStyle w:val="Hipervnculo"/>
                 <w:noProof/>
               </w:rPr>
-              <w:t xml:space="preserve"> CREATE - Alta de Entidades</w:t>
+              <w:t xml:space="preserve"> CRUD de Entidades</w:t>
             </w:r>
             <w:r>
               <w:rPr>
@@ -1494,7 +1494,7 @@
                 <w:noProof/>
                 <w:webHidden/>
               </w:rPr>
-              <w:instrText xml:space="preserve"> PAGEREF _Toc114743605 \h </w:instrText>
+              <w:instrText xml:space="preserve"> PAGEREF _Toc121927863 \h </w:instrText>
             </w:r>
             <w:r>
               <w:rPr>
@@ -1534,7 +1534,7 @@
               <w:lang w:eastAsia="es-AR"/>
             </w:rPr>
           </w:pPr>
-          <w:hyperlink w:anchor="_Toc114743606" w:history="1">
+          <w:hyperlink w:anchor="_Toc121927864" w:history="1">
             <w:r>
               <w:rPr>
                 <w:rStyle w:val="Hipervnculo"/>
@@ -1553,7 +1553,7 @@
                 <w:rStyle w:val="Hipervnculo"/>
                 <w:noProof/>
               </w:rPr>
-              <w:t xml:space="preserve"> UPDATE - Edición de Entidades</w:t>
+              <w:t xml:space="preserve"> CREATE - Alta de Entidades</w:t>
             </w:r>
             <w:r>
               <w:rPr>
@@ -1574,7 +1574,7 @@
                 <w:noProof/>
                 <w:webHidden/>
               </w:rPr>
-              <w:instrText xml:space="preserve"> PAGEREF _Toc114743606 \h </w:instrText>
+              <w:instrText xml:space="preserve"> PAGEREF _Toc121927864 \h </w:instrText>
             </w:r>
             <w:r>
               <w:rPr>
@@ -1614,7 +1614,7 @@
               <w:lang w:eastAsia="es-AR"/>
             </w:rPr>
           </w:pPr>
-          <w:hyperlink w:anchor="_Toc114743607" w:history="1">
+          <w:hyperlink w:anchor="_Toc121927865" w:history="1">
             <w:r>
               <w:rPr>
                 <w:rStyle w:val="Hipervnculo"/>
@@ -1633,7 +1633,7 @@
                 <w:rStyle w:val="Hipervnculo"/>
                 <w:noProof/>
               </w:rPr>
-              <w:t xml:space="preserve"> READ – Detalle de un Registro</w:t>
+              <w:t xml:space="preserve"> UPDATE - Edición de Entidades</w:t>
             </w:r>
             <w:r>
               <w:rPr>
@@ -1654,7 +1654,7 @@
                 <w:noProof/>
                 <w:webHidden/>
               </w:rPr>
-              <w:instrText xml:space="preserve"> PAGEREF _Toc114743607 \h </w:instrText>
+              <w:instrText xml:space="preserve"> PAGEREF _Toc121927865 \h </w:instrText>
             </w:r>
             <w:r>
               <w:rPr>
@@ -1674,7 +1674,7 @@
                 <w:noProof/>
                 <w:webHidden/>
               </w:rPr>
-              <w:t>IV-2</w:t>
+              <w:t>IV-1</w:t>
             </w:r>
             <w:r>
               <w:rPr>
@@ -1694,7 +1694,7 @@
               <w:lang w:eastAsia="es-AR"/>
             </w:rPr>
           </w:pPr>
-          <w:hyperlink w:anchor="_Toc114743608" w:history="1">
+          <w:hyperlink w:anchor="_Toc121927866" w:history="1">
             <w:r>
               <w:rPr>
                 <w:rStyle w:val="Hipervnculo"/>
@@ -1713,6 +1713,86 @@
                 <w:rStyle w:val="Hipervnculo"/>
                 <w:noProof/>
               </w:rPr>
+              <w:t xml:space="preserve"> READ – Detalle de un Registro</w:t>
+            </w:r>
+            <w:r>
+              <w:rPr>
+                <w:noProof/>
+                <w:webHidden/>
+              </w:rPr>
+              <w:tab/>
+            </w:r>
+            <w:r>
+              <w:rPr>
+                <w:noProof/>
+                <w:webHidden/>
+              </w:rPr>
+              <w:fldChar w:fldCharType="begin"/>
+            </w:r>
+            <w:r>
+              <w:rPr>
+                <w:noProof/>
+                <w:webHidden/>
+              </w:rPr>
+              <w:instrText xml:space="preserve"> PAGEREF _Toc121927866 \h </w:instrText>
+            </w:r>
+            <w:r>
+              <w:rPr>
+                <w:noProof/>
+                <w:webHidden/>
+              </w:rPr>
+            </w:r>
+            <w:r>
+              <w:rPr>
+                <w:noProof/>
+                <w:webHidden/>
+              </w:rPr>
+              <w:fldChar w:fldCharType="separate"/>
+            </w:r>
+            <w:r>
+              <w:rPr>
+                <w:noProof/>
+                <w:webHidden/>
+              </w:rPr>
+              <w:t>IV-2</w:t>
+            </w:r>
+            <w:r>
+              <w:rPr>
+                <w:noProof/>
+                <w:webHidden/>
+              </w:rPr>
+              <w:fldChar w:fldCharType="end"/>
+            </w:r>
+          </w:hyperlink>
+        </w:p>
+        <w:p>
+          <w:pPr>
+            <w:pStyle w:val="TDC2"/>
+            <w:rPr>
+              <w:rFonts w:eastAsiaTheme="minorEastAsia"/>
+              <w:noProof/>
+              <w:lang w:eastAsia="es-AR"/>
+            </w:rPr>
+          </w:pPr>
+          <w:hyperlink w:anchor="_Toc121927867" w:history="1">
+            <w:r>
+              <w:rPr>
+                <w:rStyle w:val="Hipervnculo"/>
+                <w:noProof/>
+                <w14:scene3d>
+                  <w14:camera w14:prst="orthographicFront"/>
+                  <w14:lightRig w14:rig="threePt" w14:dir="t">
+                    <w14:rot w14:lat="0" w14:lon="0" w14:rev="0"/>
+                  </w14:lightRig>
+                </w14:scene3d>
+              </w:rPr>
+              <w:t>5.</w:t>
+            </w:r>
+            <w:r>
+              <w:rPr>
+                <w:rStyle w:val="Hipervnculo"/>
+                <w:noProof/>
+              </w:rPr>
               <w:t xml:space="preserve"> DELETE - Inactivar y Recuperar Registros</w:t>
             </w:r>
             <w:r>
@@ -1734,7 +1814,7 @@
                 <w:noProof/>
                 <w:webHidden/>
               </w:rPr>
-              <w:instrText xml:space="preserve"> PAGEREF _Toc114743608 \h </w:instrText>
+              <w:instrText xml:space="preserve"> PAGEREF _Toc121927867 \h </w:instrText>
             </w:r>
             <w:r>
               <w:rPr>
@@ -1779,7 +1859,7 @@
               <w:lang w:eastAsia="es-AR"/>
             </w:rPr>
           </w:pPr>
-          <w:hyperlink w:anchor="_Toc114743609" w:history="1">
+          <w:hyperlink w:anchor="_Toc121927868" w:history="1">
             <w:r>
               <w:rPr>
                 <w:rStyle w:val="Hipervnculo"/>
@@ -1802,7 +1882,7 @@
               <w:rPr>
                 <w:webHidden/>
               </w:rPr>
-              <w:instrText xml:space="preserve"> PAGEREF _Toc114743609 \h </w:instrText>
+              <w:instrText xml:space="preserve"> PAGEREF _Toc121927868 \h </w:instrText>
             </w:r>
             <w:r>
               <w:rPr>
@@ -1838,7 +1918,7 @@
               <w:lang w:eastAsia="es-AR"/>
             </w:rPr>
           </w:pPr>
-          <w:hyperlink w:anchor="_Toc114743610" w:history="1">
+          <w:hyperlink w:anchor="_Toc121927869" w:history="1">
             <w:r>
               <w:rPr>
                 <w:rStyle w:val="Hipervnculo"/>
@@ -1892,7 +1972,7 @@
                 <w:noProof/>
                 <w:webHidden/>
               </w:rPr>
-              <w:instrText xml:space="preserve"> PAGEREF _Toc114743610 \h </w:instrText>
+              <w:instrText xml:space="preserve"> PAGEREF _Toc121927869 \h </w:instrText>
             </w:r>
             <w:r>
               <w:rPr>
@@ -1932,7 +2012,7 @@
               <w:lang w:eastAsia="es-AR"/>
             </w:rPr>
           </w:pPr>
-          <w:hyperlink w:anchor="_Toc114743611" w:history="1">
+          <w:hyperlink w:anchor="_Toc121927870" w:history="1">
             <w:r>
               <w:rPr>
                 <w:rStyle w:val="Hipervnculo"/>
@@ -1972,7 +2052,7 @@
                 <w:noProof/>
                 <w:webHidden/>
               </w:rPr>
-              <w:instrText xml:space="preserve"> PAGEREF _Toc114743611 \h </w:instrText>
+              <w:instrText xml:space="preserve"> PAGEREF _Toc121927870 \h </w:instrText>
             </w:r>
             <w:r>
               <w:rPr>
@@ -2012,7 +2092,7 @@
               <w:lang w:eastAsia="es-AR"/>
             </w:rPr>
           </w:pPr>
-          <w:hyperlink w:anchor="_Toc114743612" w:history="1">
+          <w:hyperlink w:anchor="_Toc121927871" w:history="1">
             <w:r>
               <w:rPr>
                 <w:rStyle w:val="Hipervnculo"/>
@@ -2031,7 +2111,7 @@
                 <w:rStyle w:val="Hipervnculo"/>
                 <w:noProof/>
               </w:rPr>
-              <w:t xml:space="preserve"> Circuito de Alta de un Producto – Paso 2</w:t>
+              <w:t xml:space="preserve"> Proceso de Alta de un Producto – Paso 2</w:t>
             </w:r>
             <w:r>
               <w:rPr>
@@ -2052,7 +2132,7 @@
                 <w:noProof/>
                 <w:webHidden/>
               </w:rPr>
-              <w:instrText xml:space="preserve"> PAGEREF _Toc114743612 \h </w:instrText>
+              <w:instrText xml:space="preserve"> PAGEREF _Toc121927871 \h </w:instrText>
             </w:r>
             <w:r>
               <w:rPr>
@@ -2092,7 +2172,7 @@
               <w:lang w:eastAsia="es-AR"/>
             </w:rPr>
           </w:pPr>
-          <w:hyperlink w:anchor="_Toc114743613" w:history="1">
+          <w:hyperlink w:anchor="_Toc121927872" w:history="1">
             <w:r>
               <w:rPr>
                 <w:rStyle w:val="Hipervnculo"/>
@@ -2132,7 +2212,7 @@
                 <w:noProof/>
                 <w:webHidden/>
               </w:rPr>
-              <w:instrText xml:space="preserve"> PAGEREF _Toc114743613 \h </w:instrText>
+              <w:instrText xml:space="preserve"> PAGEREF _Toc121927872 \h </w:instrText>
             </w:r>
             <w:r>
               <w:rPr>
@@ -2172,7 +2252,7 @@
               <w:lang w:eastAsia="es-AR"/>
             </w:rPr>
           </w:pPr>
-          <w:hyperlink w:anchor="_Toc114743614" w:history="1">
+          <w:hyperlink w:anchor="_Toc121927873" w:history="1">
             <w:r>
               <w:rPr>
                 <w:rStyle w:val="Hipervnculo"/>
@@ -2226,7 +2306,7 @@
                 <w:noProof/>
                 <w:webHidden/>
               </w:rPr>
-              <w:instrText xml:space="preserve"> PAGEREF _Toc114743614 \h </w:instrText>
+              <w:instrText xml:space="preserve"> PAGEREF _Toc121927873 \h </w:instrText>
             </w:r>
             <w:r>
               <w:rPr>
@@ -2266,7 +2346,7 @@
               <w:lang w:eastAsia="es-AR"/>
             </w:rPr>
           </w:pPr>
-          <w:hyperlink w:anchor="_Toc114743615" w:history="1">
+          <w:hyperlink w:anchor="_Toc121927874" w:history="1">
             <w:r>
               <w:rPr>
                 <w:rStyle w:val="Hipervnculo"/>
@@ -2320,7 +2400,7 @@
                 <w:noProof/>
                 <w:webHidden/>
               </w:rPr>
-              <w:instrText xml:space="preserve"> PAGEREF _Toc114743615 \h </w:instrText>
+              <w:instrText xml:space="preserve"> PAGEREF _Toc121927874 \h </w:instrText>
             </w:r>
             <w:r>
               <w:rPr>
@@ -2360,7 +2440,7 @@
               <w:lang w:eastAsia="es-AR"/>
             </w:rPr>
           </w:pPr>
-          <w:hyperlink w:anchor="_Toc114743616" w:history="1">
+          <w:hyperlink w:anchor="_Toc121927875" w:history="1">
             <w:r>
               <w:rPr>
                 <w:rStyle w:val="Hipervnculo"/>
@@ -2414,7 +2494,7 @@
                 <w:noProof/>
                 <w:webHidden/>
               </w:rPr>
-              <w:instrText xml:space="preserve"> PAGEREF _Toc114743616 \h </w:instrText>
+              <w:instrText xml:space="preserve"> PAGEREF _Toc121927875 \h </w:instrText>
             </w:r>
             <w:r>
               <w:rPr>
@@ -2459,12 +2539,12 @@
               <w:lang w:eastAsia="es-AR"/>
             </w:rPr>
           </w:pPr>
-          <w:hyperlink w:anchor="_Toc114743617" w:history="1">
+          <w:hyperlink w:anchor="_Toc121927876" w:history="1">
             <w:r>
               <w:rPr>
                 <w:rStyle w:val="Hipervnculo"/>
               </w:rPr>
-              <w:t>Capítulo VI: CRUD un RCLV</w:t>
+              <w:t>Capítulo VI: CRUD de un RCLV</w:t>
             </w:r>
             <w:r>
               <w:rPr>
@@ -2482,7 +2562,7 @@
               <w:rPr>
                 <w:webHidden/>
               </w:rPr>
-              <w:instrText xml:space="preserve"> PAGEREF _Toc114743617 \h </w:instrText>
+              <w:instrText xml:space="preserve"> PAGEREF _Toc121927876 \h </w:instrText>
             </w:r>
             <w:r>
               <w:rPr>
@@ -2518,7 +2598,7 @@
               <w:lang w:eastAsia="es-AR"/>
             </w:rPr>
           </w:pPr>
-          <w:hyperlink w:anchor="_Toc114743618" w:history="1">
+          <w:hyperlink w:anchor="_Toc121927877" w:history="1">
             <w:r>
               <w:rPr>
                 <w:rStyle w:val="Hipervnculo"/>
@@ -2558,7 +2638,7 @@
                 <w:noProof/>
                 <w:webHidden/>
               </w:rPr>
-              <w:instrText xml:space="preserve"> PAGEREF _Toc114743618 \h </w:instrText>
+              <w:instrText xml:space="preserve"> PAGEREF _Toc121927877 \h </w:instrText>
             </w:r>
             <w:r>
               <w:rPr>
@@ -2598,7 +2678,7 @@
               <w:lang w:eastAsia="es-AR"/>
             </w:rPr>
           </w:pPr>
-          <w:hyperlink w:anchor="_Toc114743619" w:history="1">
+          <w:hyperlink w:anchor="_Toc121927878" w:history="1">
             <w:r>
               <w:rPr>
                 <w:rStyle w:val="Hipervnculo"/>
@@ -2617,7 +2697,7 @@
                 <w:rStyle w:val="Hipervnculo"/>
                 <w:noProof/>
               </w:rPr>
-              <w:t xml:space="preserve"> Criterios sobre la búsqueda de un RCLV</w:t>
+              <w:t xml:space="preserve"> Particularidades para Personajes</w:t>
             </w:r>
             <w:r>
               <w:rPr>
@@ -2638,7 +2718,7 @@
                 <w:noProof/>
                 <w:webHidden/>
               </w:rPr>
-              <w:instrText xml:space="preserve"> PAGEREF _Toc114743619 \h </w:instrText>
+              <w:instrText xml:space="preserve"> PAGEREF _Toc121927878 \h </w:instrText>
             </w:r>
             <w:r>
               <w:rPr>
@@ -2658,7 +2738,21 @@
                 <w:noProof/>
                 <w:webHidden/>
               </w:rPr>
-              <w:t>VI-1</w:t>
+              <w:t>VI</w:t>
+            </w:r>
+            <w:r>
+              <w:rPr>
+                <w:noProof/>
+                <w:webHidden/>
+              </w:rPr>
+              <w:t>-</w:t>
+            </w:r>
+            <w:r>
+              <w:rPr>
+                <w:noProof/>
+                <w:webHidden/>
+              </w:rPr>
+              <w:t>1</w:t>
             </w:r>
             <w:r>
               <w:rPr>
@@ -2678,7 +2772,7 @@
               <w:lang w:eastAsia="es-AR"/>
             </w:rPr>
           </w:pPr>
-          <w:hyperlink w:anchor="_Toc114743620" w:history="1">
+          <w:hyperlink w:anchor="_Toc121927879" w:history="1">
             <w:r>
               <w:rPr>
                 <w:rStyle w:val="Hipervnculo"/>
@@ -2697,7 +2791,7 @@
                 <w:rStyle w:val="Hipervnculo"/>
                 <w:noProof/>
               </w:rPr>
-              <w:t xml:space="preserve"> Accesos</w:t>
+              <w:t xml:space="preserve"> Particularidades para Hechos</w:t>
             </w:r>
             <w:r>
               <w:rPr>
@@ -2718,7 +2812,7 @@
                 <w:noProof/>
                 <w:webHidden/>
               </w:rPr>
-              <w:instrText xml:space="preserve"> PAGEREF _Toc114743620 \h </w:instrText>
+              <w:instrText xml:space="preserve"> PAGEREF _Toc121927879 \h </w:instrText>
             </w:r>
             <w:r>
               <w:rPr>
@@ -2738,7 +2832,247 @@
                 <w:noProof/>
                 <w:webHidden/>
               </w:rPr>
-              <w:t>VI-1</w:t>
+              <w:t>VI-2</w:t>
+            </w:r>
+            <w:r>
+              <w:rPr>
+                <w:noProof/>
+                <w:webHidden/>
+              </w:rPr>
+              <w:fldChar w:fldCharType="end"/>
+            </w:r>
+          </w:hyperlink>
+        </w:p>
+        <w:p>
+          <w:pPr>
+            <w:pStyle w:val="TDC2"/>
+            <w:rPr>
+              <w:rFonts w:eastAsiaTheme="minorEastAsia"/>
+              <w:noProof/>
+              <w:lang w:eastAsia="es-AR"/>
+            </w:rPr>
+          </w:pPr>
+          <w:hyperlink w:anchor="_Toc121927880" w:history="1">
+            <w:r>
+              <w:rPr>
+                <w:rStyle w:val="Hipervnculo"/>
+                <w:noProof/>
+                <w14:scene3d>
+                  <w14:camera w14:prst="orthographicFront"/>
+                  <w14:lightRig w14:rig="threePt" w14:dir="t">
+                    <w14:rot w14:lat="0" w14:lon="0" w14:rev="0"/>
+                  </w14:lightRig>
+                </w14:scene3d>
+              </w:rPr>
+              <w:t>4.</w:t>
+            </w:r>
+            <w:r>
+              <w:rPr>
+                <w:rStyle w:val="Hipervnculo"/>
+                <w:noProof/>
+              </w:rPr>
+              <w:t xml:space="preserve"> Criterios sobre la búsqueda de un RCLV</w:t>
+            </w:r>
+            <w:r>
+              <w:rPr>
+                <w:noProof/>
+                <w:webHidden/>
+              </w:rPr>
+              <w:tab/>
+            </w:r>
+            <w:r>
+              <w:rPr>
+                <w:noProof/>
+                <w:webHidden/>
+              </w:rPr>
+              <w:fldChar w:fldCharType="begin"/>
+            </w:r>
+            <w:r>
+              <w:rPr>
+                <w:noProof/>
+                <w:webHidden/>
+              </w:rPr>
+              <w:instrText xml:space="preserve"> PAGEREF _Toc121927880 \h </w:instrText>
+            </w:r>
+            <w:r>
+              <w:rPr>
+                <w:noProof/>
+                <w:webHidden/>
+              </w:rPr>
+            </w:r>
+            <w:r>
+              <w:rPr>
+                <w:noProof/>
+                <w:webHidden/>
+              </w:rPr>
+              <w:fldChar w:fldCharType="separate"/>
+            </w:r>
+            <w:r>
+              <w:rPr>
+                <w:noProof/>
+                <w:webHidden/>
+              </w:rPr>
+              <w:t>VI-2</w:t>
+            </w:r>
+            <w:r>
+              <w:rPr>
+                <w:noProof/>
+                <w:webHidden/>
+              </w:rPr>
+              <w:fldChar w:fldCharType="end"/>
+            </w:r>
+          </w:hyperlink>
+        </w:p>
+        <w:p>
+          <w:pPr>
+            <w:pStyle w:val="TDC2"/>
+            <w:rPr>
+              <w:rFonts w:eastAsiaTheme="minorEastAsia"/>
+              <w:noProof/>
+              <w:lang w:eastAsia="es-AR"/>
+            </w:rPr>
+          </w:pPr>
+          <w:hyperlink w:anchor="_Toc121927881" w:history="1">
+            <w:r>
+              <w:rPr>
+                <w:rStyle w:val="Hipervnculo"/>
+                <w:noProof/>
+                <w14:scene3d>
+                  <w14:camera w14:prst="orthographicFront"/>
+                  <w14:lightRig w14:rig="threePt" w14:dir="t">
+                    <w14:rot w14:lat="0" w14:lon="0" w14:rev="0"/>
+                  </w14:lightRig>
+                </w14:scene3d>
+              </w:rPr>
+              <w:t>5.</w:t>
+            </w:r>
+            <w:r>
+              <w:rPr>
+                <w:rStyle w:val="Hipervnculo"/>
+                <w:noProof/>
+              </w:rPr>
+              <w:t xml:space="preserve"> Agregar RCLV y Editar RCLV</w:t>
+            </w:r>
+            <w:r>
+              <w:rPr>
+                <w:noProof/>
+                <w:webHidden/>
+              </w:rPr>
+              <w:tab/>
+            </w:r>
+            <w:r>
+              <w:rPr>
+                <w:noProof/>
+                <w:webHidden/>
+              </w:rPr>
+              <w:fldChar w:fldCharType="begin"/>
+            </w:r>
+            <w:r>
+              <w:rPr>
+                <w:noProof/>
+                <w:webHidden/>
+              </w:rPr>
+              <w:instrText xml:space="preserve"> PAGEREF _Toc121927881 \h </w:instrText>
+            </w:r>
+            <w:r>
+              <w:rPr>
+                <w:noProof/>
+                <w:webHidden/>
+              </w:rPr>
+            </w:r>
+            <w:r>
+              <w:rPr>
+                <w:noProof/>
+                <w:webHidden/>
+              </w:rPr>
+              <w:fldChar w:fldCharType="separate"/>
+            </w:r>
+            <w:r>
+              <w:rPr>
+                <w:noProof/>
+                <w:webHidden/>
+              </w:rPr>
+              <w:t>VI-3</w:t>
+            </w:r>
+            <w:r>
+              <w:rPr>
+                <w:noProof/>
+                <w:webHidden/>
+              </w:rPr>
+              <w:fldChar w:fldCharType="end"/>
+            </w:r>
+          </w:hyperlink>
+        </w:p>
+        <w:p>
+          <w:pPr>
+            <w:pStyle w:val="TDC2"/>
+            <w:rPr>
+              <w:rFonts w:eastAsiaTheme="minorEastAsia"/>
+              <w:noProof/>
+              <w:lang w:eastAsia="es-AR"/>
+            </w:rPr>
+          </w:pPr>
+          <w:hyperlink w:anchor="_Toc121927882" w:history="1">
+            <w:r>
+              <w:rPr>
+                <w:rStyle w:val="Hipervnculo"/>
+                <w:noProof/>
+                <w14:scene3d>
+                  <w14:camera w14:prst="orthographicFront"/>
+                  <w14:lightRig w14:rig="threePt" w14:dir="t">
+                    <w14:rot w14:lat="0" w14:lon="0" w14:rev="0"/>
+                  </w14:lightRig>
+                </w14:scene3d>
+              </w:rPr>
+              <w:t>6.</w:t>
+            </w:r>
+            <w:r>
+              <w:rPr>
+                <w:rStyle w:val="Hipervnculo"/>
+                <w:noProof/>
+              </w:rPr>
+              <w:t xml:space="preserve"> Detalle de RCLV</w:t>
+            </w:r>
+            <w:r>
+              <w:rPr>
+                <w:noProof/>
+                <w:webHidden/>
+              </w:rPr>
+              <w:tab/>
+            </w:r>
+            <w:r>
+              <w:rPr>
+                <w:noProof/>
+                <w:webHidden/>
+              </w:rPr>
+              <w:fldChar w:fldCharType="begin"/>
+            </w:r>
+            <w:r>
+              <w:rPr>
+                <w:noProof/>
+                <w:webHidden/>
+              </w:rPr>
+              <w:instrText xml:space="preserve"> PAGEREF _Toc121927882 \h </w:instrText>
+            </w:r>
+            <w:r>
+              <w:rPr>
+                <w:noProof/>
+                <w:webHidden/>
+              </w:rPr>
+            </w:r>
+            <w:r>
+              <w:rPr>
+                <w:noProof/>
+                <w:webHidden/>
+              </w:rPr>
+              <w:fldChar w:fldCharType="separate"/>
+            </w:r>
+            <w:r>
+              <w:rPr>
+                <w:noProof/>
+                <w:webHidden/>
+              </w:rPr>
+              <w:t>VI-3</w:t>
             </w:r>
             <w:r>
               <w:rPr>
@@ -2763,7 +3097,7 @@
               <w:lang w:eastAsia="es-AR"/>
             </w:rPr>
           </w:pPr>
-          <w:hyperlink w:anchor="_Toc114743621" w:history="1">
+          <w:hyperlink w:anchor="_Toc121927883" w:history="1">
             <w:r>
               <w:rPr>
                 <w:rStyle w:val="Hipervnculo"/>
@@ -2786,7 +3120,7 @@
               <w:rPr>
                 <w:webHidden/>
               </w:rPr>
-              <w:instrText xml:space="preserve"> PAGEREF _Toc114743621 \h </w:instrText>
+              <w:instrText xml:space="preserve"> PAGEREF _Toc121927883 \h </w:instrText>
             </w:r>
             <w:r>
               <w:rPr>
@@ -2822,7 +3156,7 @@
               <w:lang w:eastAsia="es-AR"/>
             </w:rPr>
           </w:pPr>
-          <w:hyperlink w:anchor="_Toc114743622" w:history="1">
+          <w:hyperlink w:anchor="_Toc121927884" w:history="1">
             <w:r>
               <w:rPr>
                 <w:rStyle w:val="Hipervnculo"/>
@@ -2862,7 +3196,7 @@
                 <w:noProof/>
                 <w:webHidden/>
               </w:rPr>
-              <w:instrText xml:space="preserve"> PAGEREF _Toc114743622 \h </w:instrText>
+              <w:instrText xml:space="preserve"> PAGEREF _Toc121927884 \h </w:instrText>
             </w:r>
             <w:r>
               <w:rPr>
@@ -2902,7 +3236,7 @@
               <w:lang w:eastAsia="es-AR"/>
             </w:rPr>
           </w:pPr>
-          <w:hyperlink w:anchor="_Toc114743623" w:history="1">
+          <w:hyperlink w:anchor="_Toc121927885" w:history="1">
             <w:r>
               <w:rPr>
                 <w:rStyle w:val="Hipervnculo"/>
@@ -2942,7 +3276,7 @@
                 <w:noProof/>
                 <w:webHidden/>
               </w:rPr>
-              <w:instrText xml:space="preserve"> PAGEREF _Toc114743623 \h </w:instrText>
+              <w:instrText xml:space="preserve"> PAGEREF _Toc121927885 \h </w:instrText>
             </w:r>
             <w:r>
               <w:rPr>
@@ -2982,7 +3316,7 @@
               <w:lang w:eastAsia="es-AR"/>
             </w:rPr>
           </w:pPr>
-          <w:hyperlink w:anchor="_Toc114743624" w:history="1">
+          <w:hyperlink w:anchor="_Toc121927886" w:history="1">
             <w:r>
               <w:rPr>
                 <w:rStyle w:val="Hipervnculo"/>
@@ -3022,7 +3356,7 @@
                 <w:noProof/>
                 <w:webHidden/>
               </w:rPr>
-              <w:instrText xml:space="preserve"> PAGEREF _Toc114743624 \h </w:instrText>
+              <w:instrText xml:space="preserve"> PAGEREF _Toc121927886 \h </w:instrText>
             </w:r>
             <w:r>
               <w:rPr>
@@ -3062,7 +3396,7 @@
               <w:lang w:eastAsia="es-AR"/>
             </w:rPr>
           </w:pPr>
-          <w:hyperlink w:anchor="_Toc114743625" w:history="1">
+          <w:hyperlink w:anchor="_Toc121927887" w:history="1">
             <w:r>
               <w:rPr>
                 <w:rStyle w:val="Hipervnculo"/>
@@ -3102,7 +3436,7 @@
                 <w:noProof/>
                 <w:webHidden/>
               </w:rPr>
-              <w:instrText xml:space="preserve"> PAGEREF _Toc114743625 \h </w:instrText>
+              <w:instrText xml:space="preserve"> PAGEREF _Toc121927887 \h </w:instrText>
             </w:r>
             <w:r>
               <w:rPr>
@@ -3142,7 +3476,7 @@
               <w:lang w:eastAsia="es-AR"/>
             </w:rPr>
           </w:pPr>
-          <w:hyperlink w:anchor="_Toc114743626" w:history="1">
+          <w:hyperlink w:anchor="_Toc121927888" w:history="1">
             <w:r>
               <w:rPr>
                 <w:rStyle w:val="Hipervnculo"/>
@@ -3182,7 +3516,7 @@
                 <w:noProof/>
                 <w:webHidden/>
               </w:rPr>
-              <w:instrText xml:space="preserve"> PAGEREF _Toc114743626 \h </w:instrText>
+              <w:instrText xml:space="preserve"> PAGEREF _Toc121927888 \h </w:instrText>
             </w:r>
             <w:r>
               <w:rPr>
@@ -3222,7 +3556,7 @@
               <w:lang w:eastAsia="es-AR"/>
             </w:rPr>
           </w:pPr>
-          <w:hyperlink w:anchor="_Toc114743627" w:history="1">
+          <w:hyperlink w:anchor="_Toc121927889" w:history="1">
             <w:r>
               <w:rPr>
                 <w:rStyle w:val="Hipervnculo"/>
@@ -3262,7 +3596,7 @@
                 <w:noProof/>
                 <w:webHidden/>
               </w:rPr>
-              <w:instrText xml:space="preserve"> PAGEREF _Toc114743627 \h </w:instrText>
+              <w:instrText xml:space="preserve"> PAGEREF _Toc121927889 \h </w:instrText>
             </w:r>
             <w:r>
               <w:rPr>
@@ -3302,7 +3636,7 @@
               <w:lang w:eastAsia="es-AR"/>
             </w:rPr>
           </w:pPr>
-          <w:hyperlink w:anchor="_Toc114743628" w:history="1">
+          <w:hyperlink w:anchor="_Toc121927890" w:history="1">
             <w:r>
               <w:rPr>
                 <w:rStyle w:val="Hipervnculo"/>
@@ -3342,7 +3676,7 @@
                 <w:noProof/>
                 <w:webHidden/>
               </w:rPr>
-              <w:instrText xml:space="preserve"> PAGEREF _Toc114743628 \h </w:instrText>
+              <w:instrText xml:space="preserve"> PAGEREF _Toc121927890 \h </w:instrText>
             </w:r>
             <w:r>
               <w:rPr>
@@ -3382,7 +3716,7 @@
               <w:lang w:eastAsia="es-AR"/>
             </w:rPr>
           </w:pPr>
-          <w:hyperlink w:anchor="_Toc114743629" w:history="1">
+          <w:hyperlink w:anchor="_Toc121927891" w:history="1">
             <w:r>
               <w:rPr>
                 <w:rStyle w:val="Hipervnculo"/>
@@ -3422,7 +3756,7 @@
                 <w:noProof/>
                 <w:webHidden/>
               </w:rPr>
-              <w:instrText xml:space="preserve"> PAGEREF _Toc114743629 \h </w:instrText>
+              <w:instrText xml:space="preserve"> PAGEREF _Toc121927891 \h </w:instrText>
             </w:r>
             <w:r>
               <w:rPr>
@@ -3467,7 +3801,7 @@
               <w:lang w:eastAsia="es-AR"/>
             </w:rPr>
           </w:pPr>
-          <w:hyperlink w:anchor="_Toc114743630" w:history="1">
+          <w:hyperlink w:anchor="_Toc121927892" w:history="1">
             <w:r>
               <w:rPr>
                 <w:rStyle w:val="Hipervnculo"/>
@@ -3490,7 +3824,7 @@
               <w:rPr>
                 <w:webHidden/>
               </w:rPr>
-              <w:instrText xml:space="preserve"> PAGEREF _Toc114743630 \h </w:instrText>
+              <w:instrText xml:space="preserve"> PAGEREF _Toc121927892 \h </w:instrText>
             </w:r>
             <w:r>
               <w:rPr>
@@ -3526,7 +3860,7 @@
               <w:lang w:eastAsia="es-AR"/>
             </w:rPr>
           </w:pPr>
-          <w:hyperlink w:anchor="_Toc114743631" w:history="1">
+          <w:hyperlink w:anchor="_Toc121927893" w:history="1">
             <w:r>
               <w:rPr>
                 <w:rStyle w:val="Hipervnculo"/>
@@ -3545,7 +3879,7 @@
                 <w:rStyle w:val="Hipervnculo"/>
                 <w:noProof/>
               </w:rPr>
-              <w:t xml:space="preserve"> Criterios</w:t>
+              <w:t xml:space="preserve"> Introducción</w:t>
             </w:r>
             <w:r>
               <w:rPr>
@@ -3566,7 +3900,7 @@
                 <w:noProof/>
                 <w:webHidden/>
               </w:rPr>
-              <w:instrText xml:space="preserve"> PAGEREF _Toc114743631 \h </w:instrText>
+              <w:instrText xml:space="preserve"> PAGEREF _Toc121927893 \h </w:instrText>
             </w:r>
             <w:r>
               <w:rPr>
@@ -3606,7 +3940,7 @@
               <w:lang w:eastAsia="es-AR"/>
             </w:rPr>
           </w:pPr>
-          <w:hyperlink w:anchor="_Toc114743632" w:history="1">
+          <w:hyperlink w:anchor="_Toc121927894" w:history="1">
             <w:r>
               <w:rPr>
                 <w:rStyle w:val="Hipervnculo"/>
@@ -3646,7 +3980,7 @@
                 <w:noProof/>
                 <w:webHidden/>
               </w:rPr>
-              <w:instrText xml:space="preserve"> PAGEREF _Toc114743632 \h </w:instrText>
+              <w:instrText xml:space="preserve"> PAGEREF _Toc121927894 \h </w:instrText>
             </w:r>
             <w:r>
               <w:rPr>
@@ -3666,7 +4000,7 @@
                 <w:noProof/>
                 <w:webHidden/>
               </w:rPr>
-              <w:t>VIII-1</w:t>
+              <w:t>VIII-3</w:t>
             </w:r>
             <w:r>
               <w:rPr>
@@ -3686,7 +4020,7 @@
               <w:lang w:eastAsia="es-AR"/>
             </w:rPr>
           </w:pPr>
-          <w:hyperlink w:anchor="_Toc114743633" w:history="1">
+          <w:hyperlink w:anchor="_Toc121927895" w:history="1">
             <w:r>
               <w:rPr>
                 <w:rStyle w:val="Hipervnculo"/>
@@ -3726,7 +4060,7 @@
                 <w:noProof/>
                 <w:webHidden/>
               </w:rPr>
-              <w:instrText xml:space="preserve"> PAGEREF _Toc114743633 \h </w:instrText>
+              <w:instrText xml:space="preserve"> PAGEREF _Toc121927895 \h </w:instrText>
             </w:r>
             <w:r>
               <w:rPr>
@@ -3766,7 +4100,7 @@
               <w:lang w:eastAsia="es-AR"/>
             </w:rPr>
           </w:pPr>
-          <w:hyperlink w:anchor="_Toc114743634" w:history="1">
+          <w:hyperlink w:anchor="_Toc121927896" w:history="1">
             <w:r>
               <w:rPr>
                 <w:rStyle w:val="Hipervnculo"/>
@@ -3806,7 +4140,7 @@
                 <w:noProof/>
                 <w:webHidden/>
               </w:rPr>
-              <w:instrText xml:space="preserve"> PAGEREF _Toc114743634 \h </w:instrText>
+              <w:instrText xml:space="preserve"> PAGEREF _Toc121927896 \h </w:instrText>
             </w:r>
             <w:r>
               <w:rPr>
@@ -3846,7 +4180,7 @@
               <w:lang w:eastAsia="es-AR"/>
             </w:rPr>
           </w:pPr>
-          <w:hyperlink w:anchor="_Toc114743635" w:history="1">
+          <w:hyperlink w:anchor="_Toc121927897" w:history="1">
             <w:r>
               <w:rPr>
                 <w:rStyle w:val="Hipervnculo"/>
@@ -3886,7 +4220,7 @@
                 <w:noProof/>
                 <w:webHidden/>
               </w:rPr>
-              <w:instrText xml:space="preserve"> PAGEREF _Toc114743635 \h </w:instrText>
+              <w:instrText xml:space="preserve"> PAGEREF _Toc121927897 \h </w:instrText>
             </w:r>
             <w:r>
               <w:rPr>
@@ -3906,7 +4240,7 @@
                 <w:noProof/>
                 <w:webHidden/>
               </w:rPr>
-              <w:t>VIII-6</w:t>
+              <w:t>VIII-7</w:t>
             </w:r>
             <w:r>
               <w:rPr>
@@ -3926,7 +4260,7 @@
               <w:lang w:eastAsia="es-AR"/>
             </w:rPr>
           </w:pPr>
-          <w:hyperlink w:anchor="_Toc114743636" w:history="1">
+          <w:hyperlink w:anchor="_Toc121927898" w:history="1">
             <w:r>
               <w:rPr>
                 <w:rStyle w:val="Hipervnculo"/>
@@ -3945,7 +4279,7 @@
                 <w:rStyle w:val="Hipervnculo"/>
                 <w:noProof/>
               </w:rPr>
-              <w:t xml:space="preserve"> Impactos en Tablas</w:t>
+              <w:t xml:space="preserve"> Impactos en Tablas - agrupado por Tabla</w:t>
             </w:r>
             <w:r>
               <w:rPr>
@@ -3966,7 +4300,7 @@
                 <w:noProof/>
                 <w:webHidden/>
               </w:rPr>
-              <w:instrText xml:space="preserve"> PAGEREF _Toc114743636 \h </w:instrText>
+              <w:instrText xml:space="preserve"> PAGEREF _Toc121927898 \h </w:instrText>
             </w:r>
             <w:r>
               <w:rPr>
@@ -3986,7 +4320,7 @@
                 <w:noProof/>
                 <w:webHidden/>
               </w:rPr>
-              <w:t>VIII-7</w:t>
+              <w:t>VIII-8</w:t>
             </w:r>
             <w:r>
               <w:rPr>
@@ -4030,7 +4364,7 @@
       <w:pPr>
         <w:pStyle w:val="Ttulo1"/>
       </w:pPr>
-      <w:bookmarkStart w:id="0" w:name="_Toc114743587"/>
+      <w:bookmarkStart w:id="0" w:name="_Toc121927845"/>
       <w:r>
         <w:lastRenderedPageBreak/>
         <w:t>Visión General</w:t>
@@ -4045,7 +4379,7 @@
           <w:numId w:val="24"/>
         </w:numPr>
       </w:pPr>
-      <w:bookmarkStart w:id="1" w:name="_Toc114743588"/>
+      <w:bookmarkStart w:id="1" w:name="_Toc121927846"/>
       <w:r>
         <w:t>Propósito</w:t>
       </w:r>
@@ -4100,7 +4434,7 @@
       <w:pPr>
         <w:pStyle w:val="Ttulo2"/>
       </w:pPr>
-      <w:bookmarkStart w:id="2" w:name="_Toc114743589"/>
+      <w:bookmarkStart w:id="2" w:name="_Toc121927847"/>
       <w:r>
         <w:t>Criterios</w:t>
       </w:r>
@@ -4334,7 +4668,7 @@
       <w:pPr>
         <w:pStyle w:val="Ttulo2"/>
       </w:pPr>
-      <w:bookmarkStart w:id="3" w:name="_Toc114743590"/>
+      <w:bookmarkStart w:id="3" w:name="_Toc121927848"/>
       <w:r>
         <w:t>Entidades</w:t>
       </w:r>
@@ -4451,7 +4785,7 @@
       <w:pPr>
         <w:pStyle w:val="Ttulo2"/>
       </w:pPr>
-      <w:bookmarkStart w:id="4" w:name="_Toc114743591"/>
+      <w:bookmarkStart w:id="4" w:name="_Toc121927849"/>
       <w:r>
         <w:t>Nomenclatura</w:t>
       </w:r>
@@ -4541,7 +4875,7 @@
       <w:pPr>
         <w:pStyle w:val="Ttulo1"/>
       </w:pPr>
-      <w:bookmarkStart w:id="5" w:name="_Toc114743592"/>
+      <w:bookmarkStart w:id="5" w:name="_Toc121927850"/>
       <w:r>
         <w:lastRenderedPageBreak/>
         <w:t>Entorno de Usuario</w:t>
@@ -4556,7 +4890,7 @@
           <w:numId w:val="27"/>
         </w:numPr>
       </w:pPr>
-      <w:bookmarkStart w:id="6" w:name="_Toc114743593"/>
+      <w:bookmarkStart w:id="6" w:name="_Toc121927851"/>
       <w:r>
         <w:t>Roles</w:t>
       </w:r>
@@ -5850,7 +6184,7 @@
       <w:pPr>
         <w:pStyle w:val="Ttulo2"/>
       </w:pPr>
-      <w:bookmarkStart w:id="7" w:name="_Toc114743594"/>
+      <w:bookmarkStart w:id="7" w:name="_Toc121927852"/>
       <w:r>
         <w:t xml:space="preserve">Status </w:t>
       </w:r>
@@ -6318,12 +6652,12 @@
       <w:pPr>
         <w:pStyle w:val="Ttulo2"/>
       </w:pPr>
-      <w:bookmarkStart w:id="8" w:name="_Toc114743595"/>
-      <w:bookmarkStart w:id="9" w:name="_Toc104844109"/>
+      <w:bookmarkStart w:id="8" w:name="_Toc104844109"/>
+      <w:bookmarkStart w:id="9" w:name="_Toc121927853"/>
       <w:r>
         <w:t>Nivel de Confianza en el Usuario</w:t>
       </w:r>
-      <w:bookmarkEnd w:id="8"/>
+      <w:bookmarkEnd w:id="9"/>
     </w:p>
     <w:p>
       <w:pPr>
@@ -7220,7 +7554,7 @@
       <w:pPr>
         <w:pStyle w:val="Ttulo2"/>
       </w:pPr>
-      <w:bookmarkStart w:id="10" w:name="_Toc114743596"/>
+      <w:bookmarkStart w:id="10" w:name="_Toc121927854"/>
       <w:r>
         <w:t>Penalizaciones</w:t>
       </w:r>
@@ -7770,7 +8104,7 @@
       <w:pPr>
         <w:pStyle w:val="Ttulo2"/>
       </w:pPr>
-      <w:bookmarkStart w:id="11" w:name="_Toc114743597"/>
+      <w:bookmarkStart w:id="11" w:name="_Toc121927855"/>
       <w:r>
         <w:t>Filtro Apto-Input</w:t>
       </w:r>
@@ -8090,8 +8424,8 @@
       <w:pPr>
         <w:pStyle w:val="Ttulo1"/>
       </w:pPr>
-      <w:bookmarkStart w:id="12" w:name="_Toc114743598"/>
-      <w:bookmarkEnd w:id="9"/>
+      <w:bookmarkStart w:id="12" w:name="_Toc121927856"/>
+      <w:bookmarkEnd w:id="8"/>
       <w:r>
         <w:lastRenderedPageBreak/>
         <w:t>Captura de Registros</w:t>
@@ -8106,7 +8440,7 @@
           <w:numId w:val="22"/>
         </w:numPr>
       </w:pPr>
-      <w:bookmarkStart w:id="13" w:name="_Toc114743599"/>
+      <w:bookmarkStart w:id="13" w:name="_Toc121927857"/>
       <w:r>
         <w:t>Propósito</w:t>
       </w:r>
@@ -8166,7 +8500,7 @@
       <w:pPr>
         <w:pStyle w:val="Ttulo2"/>
       </w:pPr>
-      <w:bookmarkStart w:id="14" w:name="_Toc114743600"/>
+      <w:bookmarkStart w:id="14" w:name="_Toc121927858"/>
       <w:r>
         <w:t>Criterios</w:t>
       </w:r>
@@ -8356,14 +8690,14 @@
       <w:pPr>
         <w:pStyle w:val="Ttulo2"/>
       </w:pPr>
-      <w:bookmarkStart w:id="15" w:name="_Toc114743601"/>
+      <w:bookmarkStart w:id="15" w:name="_Toc121927859"/>
       <w:r>
         <w:t>Situaciones que se verifican antes de acceder a una vista</w:t>
       </w:r>
+      <w:r>
+        <w:t xml:space="preserve"> ABM o de Identidad de Usuario</w:t>
+      </w:r>
       <w:bookmarkEnd w:id="15"/>
-      <w:r>
-        <w:t xml:space="preserve"> ABM o de Identidad de Usuario</w:t>
-      </w:r>
     </w:p>
     <w:p>
       <w:pPr>
@@ -8801,7 +9135,7 @@
       <w:pPr>
         <w:pStyle w:val="Ttulo2"/>
       </w:pPr>
-      <w:bookmarkStart w:id="16" w:name="_Toc114743602"/>
+      <w:bookmarkStart w:id="16" w:name="_Toc121927860"/>
       <w:r>
         <w:t>Captura</w:t>
       </w:r>
@@ -8881,7 +9215,7 @@
       <w:pPr>
         <w:pStyle w:val="Ttulo2"/>
       </w:pPr>
-      <w:bookmarkStart w:id="17" w:name="_Toc114743603"/>
+      <w:bookmarkStart w:id="17" w:name="_Toc121927861"/>
       <w:r>
         <w:t>Inactivar una captura</w:t>
       </w:r>
@@ -9100,7 +9434,7 @@
       <w:pPr>
         <w:pStyle w:val="Ttulo1"/>
       </w:pPr>
-      <w:bookmarkStart w:id="18" w:name="_Toc114743604"/>
+      <w:bookmarkStart w:id="18" w:name="_Toc121927862"/>
       <w:r>
         <w:lastRenderedPageBreak/>
         <w:t>CRUD</w:t>
@@ -9114,10 +9448,11 @@
       <w:pPr>
         <w:pStyle w:val="Ttulo2"/>
       </w:pPr>
-      <w:bookmarkStart w:id="19" w:name="_Toc114743605"/>
+      <w:bookmarkStart w:id="19" w:name="_Toc121927863"/>
       <w:r>
         <w:t>CRUD de Entidades</w:t>
       </w:r>
+      <w:bookmarkEnd w:id="19"/>
     </w:p>
     <w:p>
       <w:pPr>
@@ -9339,13 +9674,14 @@
       <w:pPr>
         <w:pStyle w:val="Ttulo2"/>
       </w:pPr>
+      <w:bookmarkStart w:id="20" w:name="_Toc121927864"/>
       <w:r>
         <w:t xml:space="preserve">CREATE - </w:t>
       </w:r>
       <w:r>
         <w:t>Alta de Entidades</w:t>
       </w:r>
-      <w:bookmarkEnd w:id="19"/>
+      <w:bookmarkEnd w:id="20"/>
     </w:p>
     <w:p>
       <w:pPr>
@@ -9603,14 +9939,14 @@
       <w:pPr>
         <w:pStyle w:val="Ttulo2"/>
       </w:pPr>
-      <w:bookmarkStart w:id="20" w:name="_Toc114743606"/>
+      <w:bookmarkStart w:id="21" w:name="_Toc121927865"/>
       <w:r>
         <w:t xml:space="preserve">UPDATE - </w:t>
       </w:r>
       <w:r>
         <w:t>Edición de Entidades</w:t>
       </w:r>
-      <w:bookmarkEnd w:id="20"/>
+      <w:bookmarkEnd w:id="21"/>
       <w:r>
         <w:t xml:space="preserve"> </w:t>
       </w:r>
@@ -10156,11 +10492,11 @@
       <w:pPr>
         <w:pStyle w:val="Ttulo2"/>
       </w:pPr>
-      <w:bookmarkStart w:id="21" w:name="_Toc114743607"/>
+      <w:bookmarkStart w:id="22" w:name="_Toc121927866"/>
       <w:r>
         <w:t>READ – Detalle de un Registro</w:t>
       </w:r>
-      <w:bookmarkEnd w:id="21"/>
+      <w:bookmarkEnd w:id="22"/>
     </w:p>
     <w:p>
       <w:pPr>
@@ -10192,7 +10528,7 @@
       <w:pPr>
         <w:pStyle w:val="Ttulo2"/>
       </w:pPr>
-      <w:bookmarkStart w:id="22" w:name="_Toc114743608"/>
+      <w:bookmarkStart w:id="23" w:name="_Toc121927867"/>
       <w:r>
         <w:t xml:space="preserve">DELETE - </w:t>
       </w:r>
@@ -10211,7 +10547,7 @@
       <w:r>
         <w:t>Registros</w:t>
       </w:r>
-      <w:bookmarkEnd w:id="22"/>
+      <w:bookmarkEnd w:id="23"/>
     </w:p>
     <w:p>
       <w:pPr>
@@ -10896,7 +11232,7 @@
       <w:pPr>
         <w:pStyle w:val="Ttulo1"/>
       </w:pPr>
-      <w:bookmarkStart w:id="23" w:name="_Toc114743609"/>
+      <w:bookmarkStart w:id="24" w:name="_Toc121927868"/>
       <w:r>
         <w:lastRenderedPageBreak/>
         <w:t>CRUD</w:t>
@@ -10916,7 +11252,7 @@
       <w:r>
         <w:t>roducto</w:t>
       </w:r>
-      <w:bookmarkEnd w:id="23"/>
+      <w:bookmarkEnd w:id="24"/>
     </w:p>
     <w:p>
       <w:pPr>
@@ -10926,7 +11262,7 @@
           <w:numId w:val="28"/>
         </w:numPr>
       </w:pPr>
-      <w:bookmarkStart w:id="24" w:name="_Toc114743610"/>
+      <w:bookmarkStart w:id="25" w:name="_Toc121927869"/>
       <w:r>
         <w:t xml:space="preserve">CREATE </w:t>
       </w:r>
@@ -10942,7 +11278,7 @@
       <w:r>
         <w:t xml:space="preserve"> de Alta de un Producto</w:t>
       </w:r>
-      <w:bookmarkEnd w:id="24"/>
+      <w:bookmarkEnd w:id="25"/>
     </w:p>
     <w:p>
       <w:pPr>
@@ -10962,7 +11298,7 @@
           <w:lang w:eastAsia="es-AR"/>
         </w:rPr>
         <w:drawing>
-          <wp:inline distT="0" distB="0" distL="0" distR="0" wp14:anchorId="25040E2D" wp14:editId="27A0A63F">
+          <wp:inline distT="0" distB="0" distL="0" distR="0" wp14:anchorId="4D841907" wp14:editId="5FC10FD6">
             <wp:extent cx="5525770" cy="639445"/>
             <wp:effectExtent l="0" t="0" r="0" b="0"/>
             <wp:docPr id="1" name="Diagrama 1"/>
@@ -11081,14 +11417,14 @@
           <w:numId w:val="28"/>
         </w:numPr>
       </w:pPr>
-      <w:bookmarkStart w:id="25" w:name="_Toc114743611"/>
+      <w:bookmarkStart w:id="26" w:name="_Toc121927870"/>
       <w:r>
         <w:t xml:space="preserve">Proceso de Alta de un Producto – Paso 1: </w:t>
       </w:r>
       <w:r>
         <w:t>Palabras Clave</w:t>
       </w:r>
-      <w:bookmarkEnd w:id="25"/>
+      <w:bookmarkEnd w:id="26"/>
     </w:p>
     <w:p>
       <w:pPr>
@@ -11220,14 +11556,14 @@
       <w:pPr>
         <w:pStyle w:val="Ttulo2"/>
       </w:pPr>
-      <w:bookmarkStart w:id="26" w:name="_Toc114743612"/>
+      <w:bookmarkStart w:id="27" w:name="_Toc121927871"/>
       <w:r>
         <w:t xml:space="preserve">Proceso de Alta de un Producto </w:t>
       </w:r>
       <w:r>
         <w:t>– Paso 2</w:t>
       </w:r>
-      <w:bookmarkEnd w:id="26"/>
+      <w:bookmarkEnd w:id="27"/>
     </w:p>
     <w:p>
       <w:pPr>
@@ -11520,7 +11856,7 @@
         <mc:AlternateContent>
           <mc:Choice Requires="wpg">
             <w:drawing>
-              <wp:inline distT="0" distB="0" distL="0" distR="0" wp14:anchorId="591686D1" wp14:editId="503EE826">
+              <wp:inline distT="0" distB="0" distL="0" distR="0" wp14:anchorId="0C896CF9" wp14:editId="0F2632F9">
                 <wp:extent cx="4933950" cy="1085850"/>
                 <wp:effectExtent l="0" t="0" r="19050" b="19050"/>
                 <wp:docPr id="26" name="Grupo 26"/>
@@ -12607,7 +12943,7 @@
       <w:pPr>
         <w:pStyle w:val="Ttulo2"/>
       </w:pPr>
-      <w:bookmarkStart w:id="27" w:name="_Toc114743613"/>
+      <w:bookmarkStart w:id="28" w:name="_Toc121927872"/>
       <w:r>
         <w:lastRenderedPageBreak/>
         <w:t>Proceso</w:t>
@@ -12621,7 +12957,7 @@
       <w:r>
         <w:t>Siguientes Pasos</w:t>
       </w:r>
-      <w:bookmarkEnd w:id="27"/>
+      <w:bookmarkEnd w:id="28"/>
     </w:p>
     <w:p>
       <w:pPr>
@@ -13465,7 +13801,7 @@
       <w:pPr>
         <w:pStyle w:val="Ttulo2"/>
       </w:pPr>
-      <w:bookmarkStart w:id="28" w:name="_Toc114743614"/>
+      <w:bookmarkStart w:id="29" w:name="_Toc121927873"/>
       <w:r>
         <w:t>READ</w:t>
       </w:r>
@@ -13481,7 +13817,7 @@
       <w:r>
         <w:t>Detalle de un Producto</w:t>
       </w:r>
-      <w:bookmarkEnd w:id="28"/>
+      <w:bookmarkEnd w:id="29"/>
     </w:p>
     <w:p>
       <w:pPr>
@@ -13607,7 +13943,7 @@
       <w:pPr>
         <w:pStyle w:val="Ttulo2"/>
       </w:pPr>
-      <w:bookmarkStart w:id="29" w:name="_Toc114743615"/>
+      <w:bookmarkStart w:id="30" w:name="_Toc121927874"/>
       <w:r>
         <w:t xml:space="preserve">UPDATE </w:t>
       </w:r>
@@ -13620,7 +13956,7 @@
       <w:r>
         <w:t>Edición de un Producto</w:t>
       </w:r>
-      <w:bookmarkEnd w:id="29"/>
+      <w:bookmarkEnd w:id="30"/>
     </w:p>
     <w:p>
       <w:pPr>
@@ -14257,7 +14593,7 @@
           <w:color w:val="FF0000"/>
         </w:rPr>
       </w:pPr>
-      <w:bookmarkStart w:id="30" w:name="_Toc114743616"/>
+      <w:bookmarkStart w:id="31" w:name="_Toc121927875"/>
       <w:r>
         <w:rPr>
           <w:color w:val="FF0000"/>
@@ -14294,7 +14630,7 @@
         </w:rPr>
         <w:t xml:space="preserve"> un Producto</w:t>
       </w:r>
-      <w:bookmarkEnd w:id="30"/>
+      <w:bookmarkEnd w:id="31"/>
     </w:p>
     <w:tbl>
       <w:tblPr>
@@ -14825,7 +15161,7 @@
       <w:pPr>
         <w:pStyle w:val="Ttulo1"/>
       </w:pPr>
-      <w:bookmarkStart w:id="31" w:name="_Toc114743617"/>
+      <w:bookmarkStart w:id="32" w:name="_Toc121927876"/>
       <w:r>
         <w:lastRenderedPageBreak/>
         <w:t>CRUD</w:t>
@@ -14839,20 +15175,20 @@
       <w:r>
         <w:t>un RCLV</w:t>
       </w:r>
-      <w:bookmarkEnd w:id="31"/>
+      <w:bookmarkEnd w:id="32"/>
     </w:p>
     <w:p>
       <w:pPr>
         <w:pStyle w:val="Ttulo2"/>
       </w:pPr>
-      <w:bookmarkStart w:id="32" w:name="_Toc114743618"/>
+      <w:bookmarkStart w:id="33" w:name="_Toc121927877"/>
       <w:r>
         <w:t>Criterios</w:t>
       </w:r>
       <w:r>
         <w:t xml:space="preserve"> sobre los RCLV</w:t>
       </w:r>
-      <w:bookmarkEnd w:id="32"/>
+      <w:bookmarkEnd w:id="33"/>
     </w:p>
     <w:p>
       <w:pPr>
@@ -14875,16 +15211,7 @@
         <w:pStyle w:val="Dots"/>
       </w:pPr>
       <w:r>
-        <w:t xml:space="preserve">Para la entidad </w:t>
-      </w:r>
-      <w:r>
-        <w:t>Valores</w:t>
-      </w:r>
-      <w:r>
-        <w:t>, los registros</w:t>
-      </w:r>
-      <w:r>
-        <w:t xml:space="preserve"> son accesibles para ambas categorías y todas las subcategorías.</w:t>
+        <w:t>Para la entidad Valores, los registros son accesibles para ambas categorías y todas las subcategorías.</w:t>
       </w:r>
     </w:p>
     <w:p>
@@ -15193,6 +15520,7 @@
       <w:pPr>
         <w:pStyle w:val="Ttulo2"/>
       </w:pPr>
+      <w:bookmarkStart w:id="34" w:name="_Toc121927878"/>
       <w:r>
         <w:t xml:space="preserve">Particularidades </w:t>
       </w:r>
@@ -15202,6 +15530,7 @@
       <w:r>
         <w:t>Personajes</w:t>
       </w:r>
+      <w:bookmarkEnd w:id="34"/>
     </w:p>
     <w:p>
       <w:pPr>
@@ -15275,12 +15604,7 @@
           </w:tcPr>
           <w:p>
             <w:r>
-              <w:t>Nombre A</w:t>
-            </w:r>
-            <w:bookmarkStart w:id="33" w:name="_GoBack"/>
-            <w:bookmarkEnd w:id="33"/>
-            <w:r>
-              <w:t>lternativo</w:t>
+              <w:t>Nombre Alternativo</w:t>
             </w:r>
           </w:p>
         </w:tc>
@@ -15293,10 +15617,7 @@
               <w:cnfStyle w:val="000000000000" w:firstRow="0" w:lastRow="0" w:firstColumn="0" w:lastColumn="0" w:oddVBand="0" w:evenVBand="0" w:oddHBand="0" w:evenHBand="0" w:firstRowFirstColumn="0" w:firstRowLastColumn="0" w:lastRowFirstColumn="0" w:lastRowLastColumn="0"/>
             </w:pPr>
             <w:r>
-              <w:t>Dato para la BD</w:t>
-            </w:r>
-            <w:r>
-              <w:t xml:space="preserve"> (opcional)</w:t>
+              <w:t>Dato para la BD (opcional)</w:t>
             </w:r>
           </w:p>
         </w:tc>
@@ -15368,13 +15689,15 @@
             </w:r>
             <w:r>
               <w:rPr>
-                <w:b/>
                 <w:i/>
               </w:rPr>
               <w:t>categoría_id</w:t>
             </w:r>
             <w:r>
-              <w:t xml:space="preserve"> (</w:t>
+              <w:t xml:space="preserve"> </w:t>
+            </w:r>
+            <w:r>
+              <w:t>(</w:t>
             </w:r>
             <w:r>
               <w:rPr>
@@ -15423,14 +15746,10 @@
               <w:cnfStyle w:val="000000000000" w:firstRow="0" w:lastRow="0" w:firstColumn="0" w:lastColumn="0" w:oddVBand="0" w:evenVBand="0" w:oddHBand="0" w:evenHBand="0" w:firstRowFirstColumn="0" w:firstRowLastColumn="0" w:lastRowFirstColumn="0" w:lastRowLastColumn="0"/>
             </w:pPr>
             <w:r>
-              <w:t>Dato para la BD</w:t>
-            </w:r>
-            <w:r>
-              <w:t xml:space="preserve"> (</w:t>
-            </w:r>
-            <w:r>
-              <w:rPr>
-                <w:b/>
+              <w:t>Dato para la BD (</w:t>
+            </w:r>
+            <w:r>
+              <w:rPr>
                 <w:i/>
               </w:rPr>
               <w:t>sexo_id</w:t>
@@ -15440,7 +15759,6 @@
             </w:r>
             <w:r>
               <w:rPr>
-                <w:b/>
                 <w:i/>
               </w:rPr>
               <w:t>rol_iglesia_id</w:t>
@@ -15548,20 +15866,16 @@
               <w:cnfStyle w:val="000000000000" w:firstRow="0" w:lastRow="0" w:firstColumn="0" w:lastColumn="0" w:oddVBand="0" w:evenVBand="0" w:oddHBand="0" w:evenHBand="0" w:firstRowFirstColumn="0" w:firstRowLastColumn="0" w:lastRowFirstColumn="0" w:lastRowLastColumn="0"/>
             </w:pPr>
             <w:r>
-              <w:t>Dato para la BD</w:t>
+              <w:t xml:space="preserve">Dato para la BD </w:t>
+            </w:r>
+            <w:r>
+              <w:sym w:font="Symbol" w:char="F0AE"/>
             </w:r>
             <w:r>
               <w:t xml:space="preserve"> </w:t>
             </w:r>
             <w:r>
-              <w:sym w:font="Symbol" w:char="F0AE"/>
-            </w:r>
-            <w:r>
-              <w:t xml:space="preserve"> </w:t>
-            </w:r>
-            <w:r>
-              <w:rPr>
-                <w:b/>
+              <w:rPr>
                 <w:i/>
               </w:rPr>
               <w:t>rol_iglesia_id</w:t>
@@ -15582,16 +15896,7 @@
           </w:tcPr>
           <w:p>
             <w:r>
-              <w:t xml:space="preserve">En </w:t>
-            </w:r>
-            <w:r>
-              <w:t xml:space="preserve">Proceso </w:t>
-            </w:r>
-            <w:r>
-              <w:t xml:space="preserve">de </w:t>
-            </w:r>
-            <w:r>
-              <w:t>Canonización</w:t>
+              <w:t>En Proceso de Canonización</w:t>
             </w:r>
           </w:p>
         </w:tc>
@@ -15605,10 +15910,7 @@
               <w:cnfStyle w:val="000000000000" w:firstRow="0" w:lastRow="0" w:firstColumn="0" w:lastColumn="0" w:oddVBand="0" w:evenVBand="0" w:oddHBand="0" w:evenHBand="0" w:firstRowFirstColumn="0" w:firstRowLastColumn="0" w:lastRowFirstColumn="0" w:lastRowLastColumn="0"/>
             </w:pPr>
             <w:r>
-              <w:t xml:space="preserve">Dato para </w:t>
-            </w:r>
-            <w:r>
-              <w:t xml:space="preserve">mostrar la pregunta </w:t>
+              <w:t xml:space="preserve">Dato para mostrar la pregunta </w:t>
             </w:r>
             <w:r>
               <w:rPr>
@@ -15632,13 +15934,7 @@
           </w:tcPr>
           <w:p>
             <w:r>
-              <w:t xml:space="preserve">Status </w:t>
-            </w:r>
-            <w:r>
-              <w:t>Proceso Canonización</w:t>
-            </w:r>
-            <w:r>
-              <w:t xml:space="preserve"> </w:t>
+              <w:t xml:space="preserve">Status Proceso Canonización </w:t>
             </w:r>
           </w:p>
         </w:tc>
@@ -15652,33 +15948,25 @@
               <w:cnfStyle w:val="000000000000" w:firstRow="0" w:lastRow="0" w:firstColumn="0" w:lastColumn="0" w:oddVBand="0" w:evenVBand="0" w:oddHBand="0" w:evenHBand="0" w:firstRowFirstColumn="0" w:firstRowLastColumn="0" w:lastRowFirstColumn="0" w:lastRowLastColumn="0"/>
             </w:pPr>
             <w:r>
-              <w:t>Dato para la BD</w:t>
+              <w:t xml:space="preserve">Dato para la BD </w:t>
+            </w:r>
+            <w:r>
+              <w:sym w:font="Symbol" w:char="F0AE"/>
             </w:r>
             <w:r>
               <w:t xml:space="preserve"> </w:t>
             </w:r>
             <w:r>
-              <w:sym w:font="Symbol" w:char="F0AE"/>
-            </w:r>
-            <w:r>
-              <w:t xml:space="preserve"> </w:t>
-            </w:r>
-            <w:r>
-              <w:rPr>
-                <w:b/>
+              <w:rPr>
                 <w:i/>
               </w:rPr>
               <w:t>proceso_id</w:t>
             </w:r>
             <w:r>
-              <w:rPr>
-                <w:b/>
-              </w:rPr>
               <w:t xml:space="preserve"> / </w:t>
             </w:r>
             <w:r>
               <w:rPr>
-                <w:b/>
                 <w:i/>
               </w:rPr>
               <w:t>subcategoria_id</w:t>
@@ -15690,22 +15978,10 @@
               <w:rPr>
                 <w:color w:val="FF0000"/>
               </w:rPr>
-              <w:t>HAG</w:t>
-            </w:r>
-            <w:r>
-              <w:rPr>
-                <w:color w:val="FF0000"/>
-              </w:rPr>
-              <w:t xml:space="preserve"> </w:t>
-            </w:r>
-            <w:r>
-              <w:t>/</w:t>
-            </w:r>
-            <w:r>
-              <w:t xml:space="preserve"> nada</w:t>
-            </w:r>
-            <w:r>
-              <w:t>)</w:t>
+              <w:t xml:space="preserve">HAG </w:t>
+            </w:r>
+            <w:r>
+              <w:t>/ nada)</w:t>
             </w:r>
           </w:p>
         </w:tc>
@@ -15759,7 +16035,6 @@
             </w:r>
             <w:r>
               <w:rPr>
-                <w:b/>
                 <w:i/>
               </w:rPr>
               <w:t>subcategoria_id</w:t>
@@ -15774,13 +16049,7 @@
               <w:t xml:space="preserve">CNT </w:t>
             </w:r>
             <w:r>
-              <w:t xml:space="preserve">/ </w:t>
-            </w:r>
-            <w:r>
-              <w:t>nada</w:t>
-            </w:r>
-            <w:r>
-              <w:t>)</w:t>
+              <w:t>/ nada)</w:t>
             </w:r>
           </w:p>
         </w:tc>
@@ -15798,10 +16067,7 @@
           </w:tcPr>
           <w:p>
             <w:r>
-              <w:t xml:space="preserve">Presenció </w:t>
-            </w:r>
-            <w:r>
-              <w:t>Aparición Mariana</w:t>
+              <w:t>Presenció Aparición Mariana</w:t>
             </w:r>
             <w:r>
               <w:rPr>
@@ -15836,10 +16102,7 @@
               </w:rPr>
             </w:pPr>
             <w:r>
-              <w:t xml:space="preserve">Dato para mostrar la </w:t>
-            </w:r>
-            <w:r>
-              <w:t>siguiente pregunta</w:t>
+              <w:t>Dato para mostrar la siguiente pregunta</w:t>
             </w:r>
           </w:p>
         </w:tc>
@@ -15857,10 +16120,7 @@
           </w:tcPr>
           <w:p>
             <w:r>
-              <w:t xml:space="preserve">Qué </w:t>
-            </w:r>
-            <w:r>
-              <w:t>Aparición Mariana</w:t>
+              <w:t>Qué Aparición Mariana</w:t>
             </w:r>
           </w:p>
         </w:tc>
@@ -15874,20 +16134,16 @@
               <w:cnfStyle w:val="000000000000" w:firstRow="0" w:lastRow="0" w:firstColumn="0" w:lastColumn="0" w:oddVBand="0" w:evenVBand="0" w:oddHBand="0" w:evenHBand="0" w:firstRowFirstColumn="0" w:firstRowLastColumn="0" w:lastRowFirstColumn="0" w:lastRowLastColumn="0"/>
             </w:pPr>
             <w:r>
-              <w:t>Dato para la BD</w:t>
+              <w:t xml:space="preserve">Dato para la BD </w:t>
+            </w:r>
+            <w:r>
+              <w:sym w:font="Symbol" w:char="F0AE"/>
             </w:r>
             <w:r>
               <w:t xml:space="preserve"> </w:t>
             </w:r>
             <w:r>
-              <w:sym w:font="Symbol" w:char="F0AE"/>
-            </w:r>
-            <w:r>
-              <w:t xml:space="preserve"> </w:t>
-            </w:r>
-            <w:r>
-              <w:rPr>
-                <w:b/>
+              <w:rPr>
                 <w:i/>
               </w:rPr>
               <w:t>ap_mar_id</w:t>
@@ -18145,42 +18401,15 @@
         </w:tc>
       </w:tr>
     </w:tbl>
-    <w:p/>
     <w:p>
       <w:pPr>
         <w:pStyle w:val="Dots"/>
       </w:pPr>
       <w:r>
-        <w:t>Reglas cuando no se escribe el año (</w:t>
-      </w:r>
-      <w:r>
-        <w:t>una</w:t>
-      </w:r>
-      <w:r>
-        <w:t xml:space="preserve"> o </w:t>
-      </w:r>
-      <w:r>
-        <w:t>do</w:t>
-      </w:r>
-      <w:r>
-        <w:t>s preguntas)</w:t>
-      </w:r>
-    </w:p>
-    <w:p>
-      <w:pPr>
-        <w:pStyle w:val="Nmeros"/>
-      </w:pPr>
-      <w:r>
-        <w:t xml:space="preserve">Contemporáneo de Jesús: lo pregunta </w:t>
-      </w:r>
-    </w:p>
-    <w:p>
-      <w:pPr>
-        <w:pStyle w:val="Nmeros"/>
-      </w:pPr>
-      <w:r>
-        <w:t>Presenció Aparición Mariana: sólo lo pregunta si CNT es falso</w:t>
-      </w:r>
+        <w:t>Reglas cuando no se escribe el año (una o dos preguntas)</w:t>
+      </w:r>
+      <w:bookmarkStart w:id="35" w:name="_GoBack"/>
+      <w:bookmarkEnd w:id="35"/>
     </w:p>
     <w:tbl>
       <w:tblPr>
@@ -18275,7 +18504,6 @@
               <w:jc w:val="center"/>
             </w:pPr>
             <w:r>
-              <w:lastRenderedPageBreak/>
               <w:t>Result.</w:t>
             </w:r>
           </w:p>
@@ -18446,12 +18674,13 @@
         </w:tc>
       </w:tr>
     </w:tbl>
-    <w:p/>
     <w:p>
       <w:pPr>
         <w:pStyle w:val="Ttulo2"/>
       </w:pPr>
-      <w:r>
+      <w:bookmarkStart w:id="36" w:name="_Toc121927879"/>
+      <w:r>
+        <w:lastRenderedPageBreak/>
         <w:t xml:space="preserve">Particularidades para </w:t>
       </w:r>
       <w:r>
@@ -18460,6 +18689,7 @@
       <w:r>
         <w:t>echos</w:t>
       </w:r>
+      <w:bookmarkEnd w:id="36"/>
     </w:p>
     <w:p>
       <w:pPr>
@@ -18583,7 +18813,6 @@
             </w:r>
             <w:r>
               <w:rPr>
-                <w:b/>
                 <w:i/>
               </w:rPr>
               <w:t>solo_cfc</w:t>
@@ -18602,13 +18831,7 @@
           </w:tcPr>
           <w:p>
             <w:r>
-              <w:t>E</w:t>
-            </w:r>
-            <w:r>
-              <w:t>s una</w:t>
-            </w:r>
-            <w:r>
-              <w:t xml:space="preserve"> Aparición Mariana</w:t>
+              <w:t>Es una Aparición Mariana</w:t>
             </w:r>
             <w:r>
               <w:t xml:space="preserve"> </w:t>
@@ -18653,14 +18876,12 @@
             </w:r>
             <w:r>
               <w:rPr>
-                <w:b/>
                 <w:i/>
               </w:rPr>
               <w:t>a</w:t>
             </w:r>
             <w:r>
               <w:rPr>
-                <w:b/>
                 <w:i/>
               </w:rPr>
               <w:t>ma</w:t>
@@ -18742,10 +18963,19 @@
             </w:r>
             <w:r>
               <w:rPr>
+                <w:i/>
+              </w:rPr>
+              <w:t>jss</w:t>
+            </w:r>
+            <w:r>
+              <w:rPr>
                 <w:b/>
                 <w:i/>
               </w:rPr>
-              <w:t>jss</w:t>
+              <w:t xml:space="preserve"> </w:t>
+            </w:r>
+            <w:r>
+              <w:t>y</w:t>
             </w:r>
             <w:r>
               <w:rPr>
@@ -18755,14 +18985,10 @@
               <w:t xml:space="preserve"> </w:t>
             </w:r>
             <w:r>
-              <w:t>y</w:t>
-            </w:r>
-            <w:r>
-              <w:rPr>
-                <w:b/>
+              <w:rPr>
                 <w:i/>
               </w:rPr>
-              <w:t xml:space="preserve"> cnt</w:t>
+              <w:t>cnt</w:t>
             </w:r>
           </w:p>
         </w:tc>
@@ -18840,7 +19066,6 @@
             </w:r>
             <w:r>
               <w:rPr>
-                <w:b/>
                 <w:i/>
               </w:rPr>
               <w:t>cnt</w:t>
@@ -18921,7 +19146,6 @@
             </w:r>
             <w:r>
               <w:rPr>
-                <w:b/>
                 <w:i/>
               </w:rPr>
               <w:t>ncn</w:t>
@@ -22761,15 +22985,8 @@
       <w:pPr>
         <w:pStyle w:val="Dots"/>
       </w:pPr>
-      <w:bookmarkStart w:id="34" w:name="_Toc114743619"/>
-      <w:r>
-        <w:t xml:space="preserve">Reglas cuando </w:t>
-      </w:r>
-      <w:r>
-        <w:t xml:space="preserve">no </w:t>
-      </w:r>
-      <w:r>
-        <w:t>se escribe el año</w:t>
+      <w:r>
+        <w:t>Reglas cuando no se escribe el año</w:t>
       </w:r>
       <w:r>
         <w:t xml:space="preserve"> (</w:t>
@@ -23711,10 +23928,11 @@
       <w:pPr>
         <w:pStyle w:val="Ttulo2"/>
       </w:pPr>
+      <w:bookmarkStart w:id="37" w:name="_Toc121927880"/>
       <w:r>
         <w:t>Criterios sobre la búsqueda de un RCLV</w:t>
       </w:r>
-      <w:bookmarkEnd w:id="34"/>
+      <w:bookmarkEnd w:id="37"/>
       <w:r>
         <w:t xml:space="preserve"> </w:t>
       </w:r>
@@ -23829,51 +24047,51 @@
         <w:pStyle w:val="Dots"/>
       </w:pPr>
       <w:r>
+        <w:t xml:space="preserve">En la lupa del encabezado, se mostrarán todos los RCLV en status </w:t>
+      </w:r>
+      <w:r>
+        <w:rPr>
+          <w:i/>
+        </w:rPr>
+        <w:t>aprobado</w:t>
+      </w:r>
+      <w:r>
+        <w:t xml:space="preserve">, más los creados por el usuario que estén en el status </w:t>
+      </w:r>
+      <w:r>
+        <w:rPr>
+          <w:i/>
+        </w:rPr>
+        <w:t>gr_</w:t>
+      </w:r>
+      <w:r>
+        <w:rPr>
+          <w:i/>
+        </w:rPr>
+        <w:t>creado</w:t>
+      </w:r>
+      <w:r>
+        <w:t>.</w:t>
+      </w:r>
+    </w:p>
+    <w:p>
+      <w:pPr>
+        <w:pStyle w:val="Ttulo2"/>
+      </w:pPr>
+      <w:bookmarkStart w:id="38" w:name="_Toc121927881"/>
+      <w:r>
         <w:lastRenderedPageBreak/>
-        <w:t xml:space="preserve">En la lupa del encabezado, se mostrarán todos los RCLV en status </w:t>
-      </w:r>
-      <w:r>
-        <w:rPr>
-          <w:i/>
-        </w:rPr>
-        <w:t>aprobado</w:t>
-      </w:r>
-      <w:r>
-        <w:t xml:space="preserve">, más los creados por el usuario que estén en el status </w:t>
-      </w:r>
-      <w:r>
-        <w:rPr>
-          <w:i/>
-        </w:rPr>
-        <w:t>gr_</w:t>
-      </w:r>
-      <w:r>
-        <w:rPr>
-          <w:i/>
-        </w:rPr>
-        <w:t>creado</w:t>
-      </w:r>
-      <w:r>
-        <w:t>.</w:t>
-      </w:r>
-    </w:p>
-    <w:p>
-      <w:pPr>
-        <w:pStyle w:val="Ttulo2"/>
-      </w:pPr>
-      <w:r>
         <w:t>Agregar RCLV y Editar RCLV</w:t>
       </w:r>
+      <w:bookmarkEnd w:id="38"/>
     </w:p>
     <w:p>
       <w:pPr>
         <w:pStyle w:val="Ttulo3"/>
       </w:pPr>
-      <w:bookmarkStart w:id="35" w:name="_Toc114743620"/>
       <w:r>
         <w:t>Accesos</w:t>
       </w:r>
-      <w:bookmarkEnd w:id="35"/>
     </w:p>
     <w:tbl>
       <w:tblPr>
@@ -24953,9 +25171,11 @@
       <w:pPr>
         <w:pStyle w:val="Ttulo2"/>
       </w:pPr>
+      <w:bookmarkStart w:id="39" w:name="_Toc121927882"/>
       <w:r>
         <w:t>Detalle de RCLV</w:t>
       </w:r>
+      <w:bookmarkEnd w:id="39"/>
     </w:p>
     <w:p>
       <w:pPr>
@@ -24995,7 +25215,6 @@
         <w:pStyle w:val="Dots"/>
       </w:pPr>
       <w:r>
-        <w:lastRenderedPageBreak/>
         <w:t xml:space="preserve">Información en el url: </w:t>
       </w:r>
       <w:r>
@@ -25034,7 +25253,7 @@
       <w:pPr>
         <w:pStyle w:val="Ttulo1"/>
       </w:pPr>
-      <w:bookmarkStart w:id="36" w:name="_Toc114743621"/>
+      <w:bookmarkStart w:id="40" w:name="_Toc121927883"/>
       <w:r>
         <w:lastRenderedPageBreak/>
         <w:t>CRUD</w:t>
@@ -25045,17 +25264,17 @@
       <w:r>
         <w:t>de Links</w:t>
       </w:r>
-      <w:bookmarkEnd w:id="36"/>
+      <w:bookmarkEnd w:id="40"/>
     </w:p>
     <w:p>
       <w:pPr>
         <w:pStyle w:val="Ttulo2"/>
       </w:pPr>
-      <w:bookmarkStart w:id="37" w:name="_Toc114743622"/>
+      <w:bookmarkStart w:id="41" w:name="_Toc121927884"/>
       <w:r>
         <w:t>Introducción</w:t>
       </w:r>
-      <w:bookmarkEnd w:id="37"/>
+      <w:bookmarkEnd w:id="41"/>
     </w:p>
     <w:p>
       <w:pPr>
@@ -25347,11 +25566,11 @@
       <w:pPr>
         <w:pStyle w:val="Ttulo2"/>
       </w:pPr>
-      <w:bookmarkStart w:id="38" w:name="_Toc114743623"/>
+      <w:bookmarkStart w:id="42" w:name="_Toc121927885"/>
       <w:r>
         <w:t>Captura del producto</w:t>
       </w:r>
-      <w:bookmarkEnd w:id="38"/>
+      <w:bookmarkEnd w:id="42"/>
     </w:p>
     <w:p>
       <w:pPr>
@@ -25575,11 +25794,11 @@
       <w:pPr>
         <w:pStyle w:val="Ttulo2"/>
       </w:pPr>
-      <w:bookmarkStart w:id="39" w:name="_Toc114743624"/>
+      <w:bookmarkStart w:id="43" w:name="_Toc121927886"/>
       <w:r>
         <w:t>Pestañas</w:t>
       </w:r>
-      <w:bookmarkEnd w:id="39"/>
+      <w:bookmarkEnd w:id="43"/>
     </w:p>
     <w:p>
       <w:pPr>
@@ -25798,11 +26017,11 @@
       <w:pPr>
         <w:pStyle w:val="Ttulo2"/>
       </w:pPr>
-      <w:bookmarkStart w:id="40" w:name="_Toc114743625"/>
+      <w:bookmarkStart w:id="44" w:name="_Toc121927887"/>
       <w:r>
         <w:t>Alta de Links</w:t>
       </w:r>
-      <w:bookmarkEnd w:id="40"/>
+      <w:bookmarkEnd w:id="44"/>
     </w:p>
     <w:p>
       <w:pPr>
@@ -25894,11 +26113,11 @@
       <w:pPr>
         <w:pStyle w:val="Ttulo2"/>
       </w:pPr>
-      <w:bookmarkStart w:id="41" w:name="_Toc114743626"/>
+      <w:bookmarkStart w:id="45" w:name="_Toc121927888"/>
       <w:r>
         <w:t>Acciones Posibles con los Links ya creados</w:t>
       </w:r>
-      <w:bookmarkEnd w:id="41"/>
+      <w:bookmarkEnd w:id="45"/>
     </w:p>
     <w:p>
       <w:pPr>
@@ -26471,14 +26690,14 @@
       <w:pPr>
         <w:pStyle w:val="Ttulo2"/>
       </w:pPr>
-      <w:bookmarkStart w:id="42" w:name="_Toc114743627"/>
+      <w:bookmarkStart w:id="46" w:name="_Toc121927889"/>
       <w:r>
         <w:t>Edición</w:t>
       </w:r>
       <w:r>
         <w:t xml:space="preserve"> de Links</w:t>
       </w:r>
-      <w:bookmarkEnd w:id="42"/>
+      <w:bookmarkEnd w:id="46"/>
     </w:p>
     <w:p>
       <w:pPr>
@@ -26681,12 +26900,12 @@
       <w:pPr>
         <w:pStyle w:val="Ttulo2"/>
       </w:pPr>
-      <w:bookmarkStart w:id="43" w:name="_Toc114743628"/>
+      <w:bookmarkStart w:id="47" w:name="_Toc121927890"/>
       <w:r>
         <w:lastRenderedPageBreak/>
         <w:t>Inactivar, Recuperar, Deshacer</w:t>
       </w:r>
-      <w:bookmarkEnd w:id="43"/>
+      <w:bookmarkEnd w:id="47"/>
     </w:p>
     <w:p>
       <w:pPr>
@@ -26761,11 +26980,11 @@
       <w:pPr>
         <w:pStyle w:val="Ttulo2"/>
       </w:pPr>
-      <w:bookmarkStart w:id="44" w:name="_Toc114743629"/>
+      <w:bookmarkStart w:id="48" w:name="_Toc121927891"/>
       <w:r>
         <w:t>Impacto en Tablas</w:t>
       </w:r>
-      <w:bookmarkEnd w:id="44"/>
+      <w:bookmarkEnd w:id="48"/>
     </w:p>
     <w:p>
       <w:pPr>
@@ -26901,7 +27120,7 @@
       <w:pPr>
         <w:pStyle w:val="Ttulo1"/>
       </w:pPr>
-      <w:bookmarkStart w:id="45" w:name="_Toc114743630"/>
+      <w:bookmarkStart w:id="49" w:name="_Toc121927892"/>
       <w:r>
         <w:lastRenderedPageBreak/>
         <w:t xml:space="preserve">Revisión de </w:t>
@@ -26909,17 +27128,17 @@
       <w:r>
         <w:t>Registros</w:t>
       </w:r>
-      <w:bookmarkEnd w:id="45"/>
+      <w:bookmarkEnd w:id="49"/>
     </w:p>
     <w:p>
       <w:pPr>
         <w:pStyle w:val="Ttulo2"/>
       </w:pPr>
-      <w:bookmarkStart w:id="46" w:name="_Toc114743631"/>
+      <w:bookmarkStart w:id="50" w:name="_Toc121927893"/>
       <w:r>
         <w:t>Introducción</w:t>
       </w:r>
-      <w:bookmarkEnd w:id="46"/>
+      <w:bookmarkEnd w:id="50"/>
     </w:p>
     <w:p>
       <w:pPr>
@@ -27504,7 +27723,6 @@
       <w:pPr>
         <w:pStyle w:val="Ttulo3"/>
       </w:pPr>
-      <w:bookmarkStart w:id="47" w:name="_Toc114743632"/>
       <w:r>
         <w:t>Revisiones sin Cambio de Status</w:t>
       </w:r>
@@ -27598,6 +27816,7 @@
       <w:pPr>
         <w:pStyle w:val="Ttulo2"/>
       </w:pPr>
+      <w:bookmarkStart w:id="51" w:name="_Toc121927894"/>
       <w:r>
         <w:lastRenderedPageBreak/>
         <w:t>Tablero</w:t>
@@ -27605,7 +27824,7 @@
       <w:r>
         <w:t xml:space="preserve"> de Control</w:t>
       </w:r>
-      <w:bookmarkEnd w:id="47"/>
+      <w:bookmarkEnd w:id="51"/>
     </w:p>
     <w:p>
       <w:pPr>
@@ -27866,7 +28085,6 @@
           <w:u w:val="single"/>
         </w:rPr>
       </w:pPr>
-      <w:bookmarkStart w:id="48" w:name="_Toc114743633"/>
       <w:r>
         <w:br w:type="page"/>
       </w:r>
@@ -27875,6 +28093,7 @@
       <w:pPr>
         <w:pStyle w:val="Ttulo2"/>
       </w:pPr>
+      <w:bookmarkStart w:id="52" w:name="_Toc121927895"/>
       <w:r>
         <w:lastRenderedPageBreak/>
         <w:t xml:space="preserve">Revisión </w:t>
@@ -27891,7 +28110,7 @@
       <w:r>
         <w:t>roductos</w:t>
       </w:r>
-      <w:bookmarkEnd w:id="48"/>
+      <w:bookmarkEnd w:id="52"/>
     </w:p>
     <w:p>
       <w:pPr>
@@ -29830,7 +30049,7 @@
       <w:pPr>
         <w:pStyle w:val="Ttulo2"/>
       </w:pPr>
-      <w:bookmarkStart w:id="49" w:name="_Toc114743634"/>
+      <w:bookmarkStart w:id="53" w:name="_Toc121927896"/>
       <w:r>
         <w:t xml:space="preserve">Revisión </w:t>
       </w:r>
@@ -29840,7 +30059,7 @@
       <w:r>
         <w:t xml:space="preserve"> RCLV</w:t>
       </w:r>
-      <w:bookmarkEnd w:id="49"/>
+      <w:bookmarkEnd w:id="53"/>
     </w:p>
     <w:p>
       <w:pPr>
@@ -30194,7 +30413,6 @@
       <w:pPr>
         <w:pStyle w:val="Ttulo3"/>
       </w:pPr>
-      <w:bookmarkStart w:id="50" w:name="_Toc114743635"/>
       <w:r>
         <w:t>Aprobados y sin Producto</w:t>
       </w:r>
@@ -30260,11 +30478,12 @@
       <w:pPr>
         <w:pStyle w:val="Ttulo2"/>
       </w:pPr>
+      <w:bookmarkStart w:id="54" w:name="_Toc121927897"/>
       <w:r>
         <w:lastRenderedPageBreak/>
         <w:t>Revisión de Links</w:t>
       </w:r>
-      <w:bookmarkEnd w:id="50"/>
+      <w:bookmarkEnd w:id="54"/>
     </w:p>
     <w:p>
       <w:pPr>
@@ -30966,7 +31185,6 @@
       <w:pPr>
         <w:pStyle w:val="Ttulo3"/>
       </w:pPr>
-      <w:bookmarkStart w:id="51" w:name="_Toc114743636"/>
       <w:r>
         <w:t>Productos sin Links</w:t>
       </w:r>
@@ -31022,6 +31240,7 @@
       <w:pPr>
         <w:pStyle w:val="Ttulo2"/>
       </w:pPr>
+      <w:bookmarkStart w:id="55" w:name="_Toc121927898"/>
       <w:r>
         <w:lastRenderedPageBreak/>
         <w:t>Impacto</w:t>
@@ -31032,13 +31251,13 @@
       <w:r>
         <w:t xml:space="preserve"> en Tablas</w:t>
       </w:r>
-      <w:bookmarkEnd w:id="51"/>
       <w:r>
         <w:t xml:space="preserve"> -</w:t>
       </w:r>
       <w:r>
         <w:t xml:space="preserve"> agrupado por Tabla</w:t>
       </w:r>
+      <w:bookmarkEnd w:id="55"/>
     </w:p>
     <w:p>
       <w:pPr>
@@ -32693,7 +32912,7 @@
             <w:rPr>
               <w:noProof/>
             </w:rPr>
-            <w:t>12/dic.22</w:t>
+            <w:t>14/dic.22</w:t>
           </w:r>
           <w:r>
             <w:fldChar w:fldCharType="end"/>
@@ -32714,7 +32933,7 @@
             <w:rPr>
               <w:noProof/>
             </w:rPr>
-            <w:t>13:49</w:t>
+            <w:t>16:28</w:t>
           </w:r>
           <w:r>
             <w:fldChar w:fldCharType="end"/>
@@ -32751,7 +32970,7 @@
             <w:rPr>
               <w:noProof/>
             </w:rPr>
-            <w:t>VII-3</w:t>
+            <w:t>III-1</w:t>
           </w:r>
           <w:r>
             <w:fldChar w:fldCharType="end"/>
@@ -32759,14 +32978,27 @@
           <w:r>
             <w:t>/</w:t>
           </w:r>
-          <w:fldSimple w:instr=" SECTIONPAGES   \* MERGEFORMAT ">
-            <w:r>
-              <w:rPr>
-                <w:noProof/>
-              </w:rPr>
-              <w:t>3</w:t>
-            </w:r>
-          </w:fldSimple>
+          <w:r>
+            <w:fldChar w:fldCharType="begin"/>
+          </w:r>
+          <w:r>
+            <w:instrText xml:space="preserve"> SECTIONPAGES   \* MERGEFORMAT </w:instrText>
+          </w:r>
+          <w:r>
+            <w:fldChar w:fldCharType="separate"/>
+          </w:r>
+          <w:r>
+            <w:rPr>
+              <w:noProof/>
+            </w:rPr>
+            <w:t>2</w:t>
+          </w:r>
+          <w:r>
+            <w:rPr>
+              <w:noProof/>
+            </w:rPr>
+            <w:fldChar w:fldCharType="end"/>
+          </w:r>
         </w:p>
       </w:tc>
     </w:tr>
@@ -32829,7 +33061,7 @@
             <w:rPr>
               <w:noProof/>
             </w:rPr>
-            <w:t>12/dic.22</w:t>
+            <w:t>14/dic.22</w:t>
           </w:r>
           <w:r>
             <w:fldChar w:fldCharType="end"/>
@@ -32850,7 +33082,7 @@
             <w:rPr>
               <w:noProof/>
             </w:rPr>
-            <w:t>13:49</w:t>
+            <w:t>16:28</w:t>
           </w:r>
           <w:r>
             <w:fldChar w:fldCharType="end"/>
@@ -32887,7 +33119,7 @@
             <w:rPr>
               <w:noProof/>
             </w:rPr>
-            <w:t>VIII-4</w:t>
+            <w:t>VIII-6</w:t>
           </w:r>
           <w:r>
             <w:fldChar w:fldCharType="end"/>
@@ -32895,14 +33127,27 @@
           <w:r>
             <w:t>/</w:t>
           </w:r>
-          <w:fldSimple w:instr=" SECTIONPAGES   \* MERGEFORMAT ">
-            <w:r>
-              <w:rPr>
-                <w:noProof/>
-              </w:rPr>
-              <w:t>9</w:t>
-            </w:r>
-          </w:fldSimple>
+          <w:r>
+            <w:fldChar w:fldCharType="begin"/>
+          </w:r>
+          <w:r>
+            <w:instrText xml:space="preserve"> SECTIONPAGES   \* MERGEFORMAT </w:instrText>
+          </w:r>
+          <w:r>
+            <w:fldChar w:fldCharType="separate"/>
+          </w:r>
+          <w:r>
+            <w:rPr>
+              <w:noProof/>
+            </w:rPr>
+            <w:t>9</w:t>
+          </w:r>
+          <w:r>
+            <w:rPr>
+              <w:noProof/>
+            </w:rPr>
+            <w:fldChar w:fldCharType="end"/>
+          </w:r>
         </w:p>
       </w:tc>
     </w:tr>
@@ -33010,7 +33255,7 @@
             <w:rPr>
               <w:noProof/>
             </w:rPr>
-            <w:t>12/dic.22</w:t>
+            <w:t>14/dic.22</w:t>
           </w:r>
           <w:r>
             <w:fldChar w:fldCharType="end"/>
@@ -37222,6 +37467,7 @@
   <w:style w:type="character" w:default="1" w:styleId="Fuentedeprrafopredeter">
     <w:name w:val="Default Paragraph Font"/>
     <w:uiPriority w:val="1"/>
+    <w:semiHidden/>
     <w:unhideWhenUsed/>
   </w:style>
   <w:style w:type="table" w:default="1" w:styleId="Tablanormal">
@@ -41718,7 +41964,7 @@
 </file>
 
 <file path=customXml/itemProps1.xml><?xml version="1.0" encoding="utf-8"?>
-<ds:datastoreItem xmlns:ds="http://schemas.openxmlformats.org/officeDocument/2006/customXml" ds:itemID="{F050E566-2FC7-4B8F-A9D5-A1C75A34D685}">
+<ds:datastoreItem xmlns:ds="http://schemas.openxmlformats.org/officeDocument/2006/customXml" ds:itemID="{F91126F0-E391-439F-8EBD-8808133FC48E}">
   <ds:schemaRefs>
     <ds:schemaRef ds:uri="http://schemas.openxmlformats.org/officeDocument/2006/bibliography"/>
   </ds:schemaRefs>

</xml_diff>

<commit_message>
Reglas de ano para RCLV personajes
</commit_message>
<xml_diff>
--- a/0-varios/Archivos-Office/Memoria.docx
+++ b/0-varios/Archivos-Office/Memoria.docx
@@ -2738,21 +2738,7 @@
                 <w:noProof/>
                 <w:webHidden/>
               </w:rPr>
-              <w:t>VI</w:t>
-            </w:r>
-            <w:r>
-              <w:rPr>
-                <w:noProof/>
-                <w:webHidden/>
-              </w:rPr>
-              <w:t>-</w:t>
-            </w:r>
-            <w:r>
-              <w:rPr>
-                <w:noProof/>
-                <w:webHidden/>
-              </w:rPr>
-              <w:t>1</w:t>
+              <w:t>VI-1</w:t>
             </w:r>
             <w:r>
               <w:rPr>
@@ -6652,12 +6638,12 @@
       <w:pPr>
         <w:pStyle w:val="Ttulo2"/>
       </w:pPr>
-      <w:bookmarkStart w:id="8" w:name="_Toc104844109"/>
-      <w:bookmarkStart w:id="9" w:name="_Toc121927853"/>
+      <w:bookmarkStart w:id="8" w:name="_Toc121927853"/>
+      <w:bookmarkStart w:id="9" w:name="_Toc104844109"/>
       <w:r>
         <w:t>Nivel de Confianza en el Usuario</w:t>
       </w:r>
-      <w:bookmarkEnd w:id="9"/>
+      <w:bookmarkEnd w:id="8"/>
     </w:p>
     <w:p>
       <w:pPr>
@@ -8425,7 +8411,7 @@
         <w:pStyle w:val="Ttulo1"/>
       </w:pPr>
       <w:bookmarkStart w:id="12" w:name="_Toc121927856"/>
-      <w:bookmarkEnd w:id="8"/>
+      <w:bookmarkEnd w:id="9"/>
       <w:r>
         <w:lastRenderedPageBreak/>
         <w:t>Captura de Registros</w:t>
@@ -12477,7 +12463,7 @@
           </mc:Choice>
           <mc:Fallback>
             <w:pict>
-              <v:group w14:anchorId="591686D1" id="Grupo 26" o:spid="_x0000_s1026" style="width:388.5pt;height:85.5pt;mso-position-horizontal-relative:char;mso-position-vertical-relative:line" coordsize="49339,10858" o:gfxdata="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">
+              <v:group w14:anchorId="0C896CF9" id="Grupo 26" o:spid="_x0000_s1026" style="width:388.5pt;height:85.5pt;mso-position-horizontal-relative:char;mso-position-vertical-relative:line" coordsize="49339,10858" o:gfxdata="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">
                 <v:line id="Conector recto 23" o:spid="_x0000_s1027" style="position:absolute;visibility:visible;mso-wrap-style:square" from="95,5524" to="49244,5524" o:connectortype="straight" o:gfxdata="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" strokecolor="#7f7f7f [1612]" strokeweight=".5pt">
                   <v:stroke dashstyle="dash" joinstyle="miter"/>
                 </v:line>
@@ -17449,7 +17435,7 @@
           </w:tcPr>
           <w:p>
             <w:r>
-              <w:t>Ap. Mar</w:t>
+              <w:t>CNT</w:t>
             </w:r>
           </w:p>
         </w:tc>
@@ -17496,7 +17482,7 @@
               <w:cnfStyle w:val="000000000000" w:firstRow="0" w:lastRow="0" w:firstColumn="0" w:lastColumn="0" w:oddVBand="0" w:evenVBand="0" w:oddHBand="0" w:evenHBand="0" w:firstRowFirstColumn="0" w:firstRowLastColumn="0" w:lastRowFirstColumn="0" w:lastRowLastColumn="0"/>
             </w:pPr>
             <w:r>
-              <w:t>F</w:t>
+              <w:t>V/F</w:t>
             </w:r>
           </w:p>
         </w:tc>
@@ -17543,7 +17529,7 @@
               <w:cnfStyle w:val="000000000000" w:firstRow="0" w:lastRow="0" w:firstColumn="0" w:lastColumn="0" w:oddVBand="0" w:evenVBand="0" w:oddHBand="0" w:evenHBand="0" w:firstRowFirstColumn="0" w:firstRowLastColumn="0" w:lastRowFirstColumn="0" w:lastRowLastColumn="0"/>
             </w:pPr>
             <w:r>
-              <w:t>F</w:t>
+              <w:t>V</w:t>
             </w:r>
           </w:p>
         </w:tc>
@@ -17637,7 +17623,7 @@
               <w:cnfStyle w:val="000000000000" w:firstRow="0" w:lastRow="0" w:firstColumn="0" w:lastColumn="0" w:oddVBand="0" w:evenVBand="0" w:oddHBand="0" w:evenHBand="0" w:firstRowFirstColumn="0" w:firstRowLastColumn="0" w:lastRowFirstColumn="0" w:lastRowLastColumn="0"/>
             </w:pPr>
             <w:r>
-              <w:t>V/F</w:t>
+              <w:t>F</w:t>
             </w:r>
           </w:p>
         </w:tc>
@@ -17710,11 +17696,16 @@
               <w:left w:val="single" w:sz="4" w:space="0" w:color="auto"/>
               <w:bottom w:val="single" w:sz="4" w:space="0" w:color="auto"/>
             </w:tcBorders>
-          </w:tcPr>
-          <w:p>
-            <w:pPr>
-              <w:jc w:val="center"/>
-              <w:cnfStyle w:val="000000000000" w:firstRow="0" w:lastRow="0" w:firstColumn="0" w:lastColumn="0" w:oddVBand="0" w:evenVBand="0" w:oddHBand="0" w:evenHBand="0" w:firstRowFirstColumn="0" w:firstRowLastColumn="0" w:lastRowFirstColumn="0" w:lastRowLastColumn="0"/>
+            <w:shd w:val="clear" w:color="auto" w:fill="833C0B" w:themeFill="accent2" w:themeFillShade="80"/>
+          </w:tcPr>
+          <w:p>
+            <w:pPr>
+              <w:jc w:val="center"/>
+              <w:cnfStyle w:val="000000000000" w:firstRow="0" w:lastRow="0" w:firstColumn="0" w:lastColumn="0" w:oddVBand="0" w:evenVBand="0" w:oddHBand="0" w:evenHBand="0" w:firstRowFirstColumn="0" w:firstRowLastColumn="0" w:lastRowFirstColumn="0" w:lastRowLastColumn="0"/>
+              <w:rPr>
+                <w:b/>
+                <w:color w:val="FFFFFF" w:themeColor="background1"/>
+              </w:rPr>
             </w:pPr>
           </w:p>
         </w:tc>
@@ -17724,12 +17715,24 @@
             <w:tcBorders>
               <w:bottom w:val="single" w:sz="4" w:space="0" w:color="auto"/>
             </w:tcBorders>
-          </w:tcPr>
-          <w:p>
-            <w:pPr>
-              <w:jc w:val="center"/>
-              <w:cnfStyle w:val="000000000000" w:firstRow="0" w:lastRow="0" w:firstColumn="0" w:lastColumn="0" w:oddVBand="0" w:evenVBand="0" w:oddHBand="0" w:evenHBand="0" w:firstRowFirstColumn="0" w:firstRowLastColumn="0" w:lastRowFirstColumn="0" w:lastRowLastColumn="0"/>
-            </w:pPr>
+            <w:shd w:val="clear" w:color="auto" w:fill="833C0B" w:themeFill="accent2" w:themeFillShade="80"/>
+          </w:tcPr>
+          <w:p>
+            <w:pPr>
+              <w:jc w:val="center"/>
+              <w:cnfStyle w:val="000000000000" w:firstRow="0" w:lastRow="0" w:firstColumn="0" w:lastColumn="0" w:oddVBand="0" w:evenVBand="0" w:oddHBand="0" w:evenHBand="0" w:firstRowFirstColumn="0" w:firstRowLastColumn="0" w:lastRowFirstColumn="0" w:lastRowLastColumn="0"/>
+              <w:rPr>
+                <w:b/>
+                <w:color w:val="FFFFFF" w:themeColor="background1"/>
+              </w:rPr>
+            </w:pPr>
+            <w:r>
+              <w:rPr>
+                <w:b/>
+                <w:color w:val="FFFFFF" w:themeColor="background1"/>
+              </w:rPr>
+              <w:t>P</w:t>
+            </w:r>
           </w:p>
         </w:tc>
         <w:tc>
@@ -17739,11 +17742,16 @@
               <w:bottom w:val="single" w:sz="4" w:space="0" w:color="auto"/>
               <w:right w:val="dashed" w:sz="4" w:space="0" w:color="auto"/>
             </w:tcBorders>
-          </w:tcPr>
-          <w:p>
-            <w:pPr>
-              <w:jc w:val="center"/>
-              <w:cnfStyle w:val="000000000000" w:firstRow="0" w:lastRow="0" w:firstColumn="0" w:lastColumn="0" w:oddVBand="0" w:evenVBand="0" w:oddHBand="0" w:evenHBand="0" w:firstRowFirstColumn="0" w:firstRowLastColumn="0" w:lastRowFirstColumn="0" w:lastRowLastColumn="0"/>
+            <w:shd w:val="clear" w:color="auto" w:fill="833C0B" w:themeFill="accent2" w:themeFillShade="80"/>
+          </w:tcPr>
+          <w:p>
+            <w:pPr>
+              <w:jc w:val="center"/>
+              <w:cnfStyle w:val="000000000000" w:firstRow="0" w:lastRow="0" w:firstColumn="0" w:lastColumn="0" w:oddVBand="0" w:evenVBand="0" w:oddHBand="0" w:evenHBand="0" w:firstRowFirstColumn="0" w:firstRowLastColumn="0" w:lastRowFirstColumn="0" w:lastRowLastColumn="0"/>
+              <w:rPr>
+                <w:b/>
+                <w:color w:val="FFFFFF" w:themeColor="background1"/>
+              </w:rPr>
             </w:pPr>
           </w:p>
         </w:tc>
@@ -17842,16 +17850,11 @@
               <w:left w:val="dashed" w:sz="4" w:space="0" w:color="auto"/>
               <w:bottom w:val="single" w:sz="4" w:space="0" w:color="auto"/>
             </w:tcBorders>
-            <w:shd w:val="clear" w:color="auto" w:fill="833C0B" w:themeFill="accent2" w:themeFillShade="80"/>
-          </w:tcPr>
-          <w:p>
-            <w:pPr>
-              <w:jc w:val="center"/>
-              <w:cnfStyle w:val="000000000000" w:firstRow="0" w:lastRow="0" w:firstColumn="0" w:lastColumn="0" w:oddVBand="0" w:evenVBand="0" w:oddHBand="0" w:evenHBand="0" w:firstRowFirstColumn="0" w:firstRowLastColumn="0" w:lastRowFirstColumn="0" w:lastRowLastColumn="0"/>
-              <w:rPr>
-                <w:b/>
-                <w:color w:val="FFFFFF" w:themeColor="background1"/>
-              </w:rPr>
+          </w:tcPr>
+          <w:p>
+            <w:pPr>
+              <w:jc w:val="center"/>
+              <w:cnfStyle w:val="000000000000" w:firstRow="0" w:lastRow="0" w:firstColumn="0" w:lastColumn="0" w:oddVBand="0" w:evenVBand="0" w:oddHBand="0" w:evenHBand="0" w:firstRowFirstColumn="0" w:firstRowLastColumn="0" w:lastRowFirstColumn="0" w:lastRowLastColumn="0"/>
             </w:pPr>
           </w:p>
         </w:tc>
@@ -17861,24 +17864,12 @@
             <w:tcBorders>
               <w:bottom w:val="single" w:sz="4" w:space="0" w:color="auto"/>
             </w:tcBorders>
-            <w:shd w:val="clear" w:color="auto" w:fill="833C0B" w:themeFill="accent2" w:themeFillShade="80"/>
-          </w:tcPr>
-          <w:p>
-            <w:pPr>
-              <w:jc w:val="center"/>
-              <w:cnfStyle w:val="000000000000" w:firstRow="0" w:lastRow="0" w:firstColumn="0" w:lastColumn="0" w:oddVBand="0" w:evenVBand="0" w:oddHBand="0" w:evenHBand="0" w:firstRowFirstColumn="0" w:firstRowLastColumn="0" w:lastRowFirstColumn="0" w:lastRowLastColumn="0"/>
-              <w:rPr>
-                <w:b/>
-                <w:color w:val="FFFFFF" w:themeColor="background1"/>
-              </w:rPr>
-            </w:pPr>
-            <w:r>
-              <w:rPr>
-                <w:b/>
-                <w:color w:val="FFFFFF" w:themeColor="background1"/>
-              </w:rPr>
-              <w:t>P</w:t>
-            </w:r>
+          </w:tcPr>
+          <w:p>
+            <w:pPr>
+              <w:jc w:val="center"/>
+              <w:cnfStyle w:val="000000000000" w:firstRow="0" w:lastRow="0" w:firstColumn="0" w:lastColumn="0" w:oddVBand="0" w:evenVBand="0" w:oddHBand="0" w:evenHBand="0" w:firstRowFirstColumn="0" w:firstRowLastColumn="0" w:lastRowFirstColumn="0" w:lastRowLastColumn="0"/>
+            </w:pPr>
           </w:p>
         </w:tc>
         <w:tc>
@@ -17888,16 +17879,11 @@
               <w:bottom w:val="single" w:sz="4" w:space="0" w:color="auto"/>
               <w:right w:val="single" w:sz="4" w:space="0" w:color="auto"/>
             </w:tcBorders>
-            <w:shd w:val="clear" w:color="auto" w:fill="833C0B" w:themeFill="accent2" w:themeFillShade="80"/>
-          </w:tcPr>
-          <w:p>
-            <w:pPr>
-              <w:jc w:val="center"/>
-              <w:cnfStyle w:val="000000000000" w:firstRow="0" w:lastRow="0" w:firstColumn="0" w:lastColumn="0" w:oddVBand="0" w:evenVBand="0" w:oddHBand="0" w:evenHBand="0" w:firstRowFirstColumn="0" w:firstRowLastColumn="0" w:lastRowFirstColumn="0" w:lastRowLastColumn="0"/>
-              <w:rPr>
-                <w:b/>
-                <w:color w:val="FFFFFF" w:themeColor="background1"/>
-              </w:rPr>
+          </w:tcPr>
+          <w:p>
+            <w:pPr>
+              <w:jc w:val="center"/>
+              <w:cnfStyle w:val="000000000000" w:firstRow="0" w:lastRow="0" w:firstColumn="0" w:lastColumn="0" w:oddVBand="0" w:evenVBand="0" w:oddHBand="0" w:evenHBand="0" w:firstRowFirstColumn="0" w:firstRowLastColumn="0" w:lastRowFirstColumn="0" w:lastRowLastColumn="0"/>
             </w:pPr>
           </w:p>
         </w:tc>
@@ -17933,7 +17919,7 @@
           </w:tcPr>
           <w:p>
             <w:r>
-              <w:t>CNT</w:t>
+              <w:t>Ap. Mar</w:t>
             </w:r>
           </w:p>
         </w:tc>
@@ -17980,7 +17966,7 @@
               <w:cnfStyle w:val="000000000000" w:firstRow="0" w:lastRow="0" w:firstColumn="0" w:lastColumn="0" w:oddVBand="0" w:evenVBand="0" w:oddHBand="0" w:evenHBand="0" w:firstRowFirstColumn="0" w:firstRowLastColumn="0" w:lastRowFirstColumn="0" w:lastRowLastColumn="0"/>
             </w:pPr>
             <w:r>
-              <w:t>V/F</w:t>
+              <w:t>F</w:t>
             </w:r>
           </w:p>
         </w:tc>
@@ -18027,7 +18013,7 @@
               <w:cnfStyle w:val="000000000000" w:firstRow="0" w:lastRow="0" w:firstColumn="0" w:lastColumn="0" w:oddVBand="0" w:evenVBand="0" w:oddHBand="0" w:evenHBand="0" w:firstRowFirstColumn="0" w:firstRowLastColumn="0" w:lastRowFirstColumn="0" w:lastRowLastColumn="0"/>
             </w:pPr>
             <w:r>
-              <w:t>V</w:t>
+              <w:t>F</w:t>
             </w:r>
           </w:p>
         </w:tc>
@@ -18121,7 +18107,7 @@
               <w:cnfStyle w:val="000000000000" w:firstRow="0" w:lastRow="0" w:firstColumn="0" w:lastColumn="0" w:oddVBand="0" w:evenVBand="0" w:oddHBand="0" w:evenHBand="0" w:firstRowFirstColumn="0" w:firstRowLastColumn="0" w:lastRowFirstColumn="0" w:lastRowLastColumn="0"/>
             </w:pPr>
             <w:r>
-              <w:t>F</w:t>
+              <w:t>V/F</w:t>
             </w:r>
           </w:p>
         </w:tc>
@@ -18194,16 +18180,11 @@
               <w:left w:val="single" w:sz="4" w:space="0" w:color="auto"/>
               <w:bottom w:val="single" w:sz="4" w:space="0" w:color="auto"/>
             </w:tcBorders>
-            <w:shd w:val="clear" w:color="auto" w:fill="833C0B" w:themeFill="accent2" w:themeFillShade="80"/>
-          </w:tcPr>
-          <w:p>
-            <w:pPr>
-              <w:jc w:val="center"/>
-              <w:cnfStyle w:val="000000000000" w:firstRow="0" w:lastRow="0" w:firstColumn="0" w:lastColumn="0" w:oddVBand="0" w:evenVBand="0" w:oddHBand="0" w:evenHBand="0" w:firstRowFirstColumn="0" w:firstRowLastColumn="0" w:lastRowFirstColumn="0" w:lastRowLastColumn="0"/>
-              <w:rPr>
-                <w:b/>
-                <w:color w:val="FFFFFF" w:themeColor="background1"/>
-              </w:rPr>
+          </w:tcPr>
+          <w:p>
+            <w:pPr>
+              <w:jc w:val="center"/>
+              <w:cnfStyle w:val="000000000000" w:firstRow="0" w:lastRow="0" w:firstColumn="0" w:lastColumn="0" w:oddVBand="0" w:evenVBand="0" w:oddHBand="0" w:evenHBand="0" w:firstRowFirstColumn="0" w:firstRowLastColumn="0" w:lastRowFirstColumn="0" w:lastRowLastColumn="0"/>
             </w:pPr>
           </w:p>
         </w:tc>
@@ -18213,24 +18194,12 @@
             <w:tcBorders>
               <w:bottom w:val="single" w:sz="4" w:space="0" w:color="auto"/>
             </w:tcBorders>
-            <w:shd w:val="clear" w:color="auto" w:fill="833C0B" w:themeFill="accent2" w:themeFillShade="80"/>
-          </w:tcPr>
-          <w:p>
-            <w:pPr>
-              <w:jc w:val="center"/>
-              <w:cnfStyle w:val="000000000000" w:firstRow="0" w:lastRow="0" w:firstColumn="0" w:lastColumn="0" w:oddVBand="0" w:evenVBand="0" w:oddHBand="0" w:evenHBand="0" w:firstRowFirstColumn="0" w:firstRowLastColumn="0" w:lastRowFirstColumn="0" w:lastRowLastColumn="0"/>
-              <w:rPr>
-                <w:b/>
-                <w:color w:val="FFFFFF" w:themeColor="background1"/>
-              </w:rPr>
-            </w:pPr>
-            <w:r>
-              <w:rPr>
-                <w:b/>
-                <w:color w:val="FFFFFF" w:themeColor="background1"/>
-              </w:rPr>
-              <w:t>P</w:t>
-            </w:r>
+          </w:tcPr>
+          <w:p>
+            <w:pPr>
+              <w:jc w:val="center"/>
+              <w:cnfStyle w:val="000000000000" w:firstRow="0" w:lastRow="0" w:firstColumn="0" w:lastColumn="0" w:oddVBand="0" w:evenVBand="0" w:oddHBand="0" w:evenHBand="0" w:firstRowFirstColumn="0" w:firstRowLastColumn="0" w:lastRowFirstColumn="0" w:lastRowLastColumn="0"/>
+            </w:pPr>
           </w:p>
         </w:tc>
         <w:tc>
@@ -18240,16 +18209,11 @@
               <w:bottom w:val="single" w:sz="4" w:space="0" w:color="auto"/>
               <w:right w:val="dashed" w:sz="4" w:space="0" w:color="auto"/>
             </w:tcBorders>
-            <w:shd w:val="clear" w:color="auto" w:fill="833C0B" w:themeFill="accent2" w:themeFillShade="80"/>
-          </w:tcPr>
-          <w:p>
-            <w:pPr>
-              <w:jc w:val="center"/>
-              <w:cnfStyle w:val="000000000000" w:firstRow="0" w:lastRow="0" w:firstColumn="0" w:lastColumn="0" w:oddVBand="0" w:evenVBand="0" w:oddHBand="0" w:evenHBand="0" w:firstRowFirstColumn="0" w:firstRowLastColumn="0" w:lastRowFirstColumn="0" w:lastRowLastColumn="0"/>
-              <w:rPr>
-                <w:b/>
-                <w:color w:val="FFFFFF" w:themeColor="background1"/>
-              </w:rPr>
+          </w:tcPr>
+          <w:p>
+            <w:pPr>
+              <w:jc w:val="center"/>
+              <w:cnfStyle w:val="000000000000" w:firstRow="0" w:lastRow="0" w:firstColumn="0" w:lastColumn="0" w:oddVBand="0" w:evenVBand="0" w:oddHBand="0" w:evenHBand="0" w:firstRowFirstColumn="0" w:firstRowLastColumn="0" w:lastRowFirstColumn="0" w:lastRowLastColumn="0"/>
             </w:pPr>
           </w:p>
         </w:tc>
@@ -18348,11 +18312,16 @@
               <w:left w:val="dashed" w:sz="4" w:space="0" w:color="auto"/>
               <w:bottom w:val="single" w:sz="4" w:space="0" w:color="auto"/>
             </w:tcBorders>
-          </w:tcPr>
-          <w:p>
-            <w:pPr>
-              <w:jc w:val="center"/>
-              <w:cnfStyle w:val="000000000000" w:firstRow="0" w:lastRow="0" w:firstColumn="0" w:lastColumn="0" w:oddVBand="0" w:evenVBand="0" w:oddHBand="0" w:evenHBand="0" w:firstRowFirstColumn="0" w:firstRowLastColumn="0" w:lastRowFirstColumn="0" w:lastRowLastColumn="0"/>
+            <w:shd w:val="clear" w:color="auto" w:fill="833C0B" w:themeFill="accent2" w:themeFillShade="80"/>
+          </w:tcPr>
+          <w:p>
+            <w:pPr>
+              <w:jc w:val="center"/>
+              <w:cnfStyle w:val="000000000000" w:firstRow="0" w:lastRow="0" w:firstColumn="0" w:lastColumn="0" w:oddVBand="0" w:evenVBand="0" w:oddHBand="0" w:evenHBand="0" w:firstRowFirstColumn="0" w:firstRowLastColumn="0" w:lastRowFirstColumn="0" w:lastRowLastColumn="0"/>
+              <w:rPr>
+                <w:b/>
+                <w:color w:val="FFFFFF" w:themeColor="background1"/>
+              </w:rPr>
             </w:pPr>
           </w:p>
         </w:tc>
@@ -18362,12 +18331,24 @@
             <w:tcBorders>
               <w:bottom w:val="single" w:sz="4" w:space="0" w:color="auto"/>
             </w:tcBorders>
-          </w:tcPr>
-          <w:p>
-            <w:pPr>
-              <w:jc w:val="center"/>
-              <w:cnfStyle w:val="000000000000" w:firstRow="0" w:lastRow="0" w:firstColumn="0" w:lastColumn="0" w:oddVBand="0" w:evenVBand="0" w:oddHBand="0" w:evenHBand="0" w:firstRowFirstColumn="0" w:firstRowLastColumn="0" w:lastRowFirstColumn="0" w:lastRowLastColumn="0"/>
-            </w:pPr>
+            <w:shd w:val="clear" w:color="auto" w:fill="833C0B" w:themeFill="accent2" w:themeFillShade="80"/>
+          </w:tcPr>
+          <w:p>
+            <w:pPr>
+              <w:jc w:val="center"/>
+              <w:cnfStyle w:val="000000000000" w:firstRow="0" w:lastRow="0" w:firstColumn="0" w:lastColumn="0" w:oddVBand="0" w:evenVBand="0" w:oddHBand="0" w:evenHBand="0" w:firstRowFirstColumn="0" w:firstRowLastColumn="0" w:lastRowFirstColumn="0" w:lastRowLastColumn="0"/>
+              <w:rPr>
+                <w:b/>
+                <w:color w:val="FFFFFF" w:themeColor="background1"/>
+              </w:rPr>
+            </w:pPr>
+            <w:r>
+              <w:rPr>
+                <w:b/>
+                <w:color w:val="FFFFFF" w:themeColor="background1"/>
+              </w:rPr>
+              <w:t>P</w:t>
+            </w:r>
           </w:p>
         </w:tc>
         <w:tc>
@@ -18377,11 +18358,16 @@
               <w:bottom w:val="single" w:sz="4" w:space="0" w:color="auto"/>
               <w:right w:val="single" w:sz="4" w:space="0" w:color="auto"/>
             </w:tcBorders>
-          </w:tcPr>
-          <w:p>
-            <w:pPr>
-              <w:jc w:val="center"/>
-              <w:cnfStyle w:val="000000000000" w:firstRow="0" w:lastRow="0" w:firstColumn="0" w:lastColumn="0" w:oddVBand="0" w:evenVBand="0" w:oddHBand="0" w:evenHBand="0" w:firstRowFirstColumn="0" w:firstRowLastColumn="0" w:lastRowFirstColumn="0" w:lastRowLastColumn="0"/>
+            <w:shd w:val="clear" w:color="auto" w:fill="833C0B" w:themeFill="accent2" w:themeFillShade="80"/>
+          </w:tcPr>
+          <w:p>
+            <w:pPr>
+              <w:jc w:val="center"/>
+              <w:cnfStyle w:val="000000000000" w:firstRow="0" w:lastRow="0" w:firstColumn="0" w:lastColumn="0" w:oddVBand="0" w:evenVBand="0" w:oddHBand="0" w:evenHBand="0" w:firstRowFirstColumn="0" w:firstRowLastColumn="0" w:lastRowFirstColumn="0" w:lastRowLastColumn="0"/>
+              <w:rPr>
+                <w:b/>
+                <w:color w:val="FFFFFF" w:themeColor="background1"/>
+              </w:rPr>
             </w:pPr>
           </w:p>
         </w:tc>
@@ -18426,8 +18412,8 @@
       </w:tblPr>
       <w:tblGrid>
         <w:gridCol w:w="962"/>
-        <w:gridCol w:w="962"/>
-        <w:gridCol w:w="963"/>
+        <w:gridCol w:w="1020"/>
+        <w:gridCol w:w="1021"/>
       </w:tblGrid>
       <w:tr>
         <w:trPr>
@@ -18455,7 +18441,7 @@
         </w:tc>
         <w:tc>
           <w:tcPr>
-            <w:tcW w:w="1925" w:type="dxa"/>
+            <w:tcW w:w="2041" w:type="dxa"/>
             <w:gridSpan w:val="2"/>
             <w:tcBorders>
               <w:top w:val="single" w:sz="4" w:space="0" w:color="auto"/>
@@ -18478,7 +18464,7 @@
                 <w:b/>
                 <w:color w:val="FFFFFF" w:themeColor="background1"/>
               </w:rPr>
-              <w:t>Ap.Mar</w:t>
+              <w:t>CNT</w:t>
             </w:r>
           </w:p>
         </w:tc>
@@ -18508,7 +18494,7 @@
         </w:tc>
         <w:tc>
           <w:tcPr>
-            <w:tcW w:w="962" w:type="dxa"/>
+            <w:tcW w:w="1020" w:type="dxa"/>
             <w:tcBorders>
               <w:left w:val="single" w:sz="4" w:space="0" w:color="auto"/>
             </w:tcBorders>
@@ -18525,7 +18511,7 @@
         </w:tc>
         <w:tc>
           <w:tcPr>
-            <w:tcW w:w="963" w:type="dxa"/>
+            <w:tcW w:w="1021" w:type="dxa"/>
             <w:tcBorders>
               <w:right w:val="single" w:sz="4" w:space="0" w:color="auto"/>
             </w:tcBorders>
@@ -18567,7 +18553,7 @@
         </w:tc>
         <w:tc>
           <w:tcPr>
-            <w:tcW w:w="962" w:type="dxa"/>
+            <w:tcW w:w="1020" w:type="dxa"/>
             <w:tcBorders>
               <w:left w:val="single" w:sz="4" w:space="0" w:color="auto"/>
               <w:bottom w:val="single" w:sz="4" w:space="0" w:color="auto"/>
@@ -18579,13 +18565,16 @@
               <w:cnfStyle w:val="000000000000" w:firstRow="0" w:lastRow="0" w:firstColumn="0" w:lastColumn="0" w:oddVBand="0" w:evenVBand="0" w:oddHBand="0" w:evenHBand="0" w:firstRowFirstColumn="0" w:firstRowLastColumn="0" w:lastRowFirstColumn="0" w:lastRowLastColumn="0"/>
             </w:pPr>
             <w:r>
-              <w:t>CNT = F</w:t>
-            </w:r>
-          </w:p>
-        </w:tc>
-        <w:tc>
-          <w:tcPr>
-            <w:tcW w:w="963" w:type="dxa"/>
+              <w:t>AMA</w:t>
+            </w:r>
+            <w:r>
+              <w:t xml:space="preserve"> = F</w:t>
+            </w:r>
+          </w:p>
+        </w:tc>
+        <w:tc>
+          <w:tcPr>
+            <w:tcW w:w="1021" w:type="dxa"/>
             <w:tcBorders>
               <w:bottom w:val="single" w:sz="4" w:space="0" w:color="auto"/>
               <w:right w:val="single" w:sz="4" w:space="0" w:color="auto"/>
@@ -18599,6 +18588,8 @@
             </w:pPr>
           </w:p>
         </w:tc>
+        <w:bookmarkStart w:id="35" w:name="_GoBack"/>
+        <w:bookmarkEnd w:id="35"/>
       </w:tr>
       <w:tr>
         <w:trPr>
@@ -18627,7 +18618,7 @@
         </w:tc>
         <w:tc>
           <w:tcPr>
-            <w:tcW w:w="962" w:type="dxa"/>
+            <w:tcW w:w="1020" w:type="dxa"/>
             <w:tcBorders>
               <w:top w:val="single" w:sz="4" w:space="0" w:color="auto"/>
               <w:left w:val="single" w:sz="4" w:space="0" w:color="auto"/>
@@ -18644,7 +18635,7 @@
         </w:tc>
         <w:tc>
           <w:tcPr>
-            <w:tcW w:w="963" w:type="dxa"/>
+            <w:tcW w:w="1020" w:type="dxa"/>
             <w:tcBorders>
               <w:top w:val="single" w:sz="4" w:space="0" w:color="auto"/>
               <w:bottom w:val="single" w:sz="4" w:space="0" w:color="auto"/>
@@ -18666,7 +18657,7 @@
                 <w:b/>
                 <w:color w:val="FFFFFF" w:themeColor="background1"/>
               </w:rPr>
-              <w:t>CNT</w:t>
+              <w:t>Ap.Mar</w:t>
             </w:r>
           </w:p>
         </w:tc>
@@ -18676,7 +18667,7 @@
       <w:pPr>
         <w:pStyle w:val="Ttulo2"/>
       </w:pPr>
-      <w:bookmarkStart w:id="35" w:name="_Toc121927879"/>
+      <w:bookmarkStart w:id="36" w:name="_Toc121927879"/>
       <w:r>
         <w:lastRenderedPageBreak/>
         <w:t xml:space="preserve">Particularidades para </w:t>
@@ -18687,8 +18678,6 @@
       <w:r>
         <w:t>echos</w:t>
       </w:r>
-      <w:bookmarkStart w:id="36" w:name="_GoBack"/>
-      <w:bookmarkEnd w:id="35"/>
       <w:bookmarkEnd w:id="36"/>
     </w:p>
     <w:p>
@@ -20687,7 +20676,7 @@
           </w:tcPr>
           <w:p>
             <w:r>
-              <w:t>Ap. Mar</w:t>
+              <w:t>JSS</w:t>
             </w:r>
           </w:p>
         </w:tc>
@@ -20734,7 +20723,7 @@
               <w:cnfStyle w:val="000000000000" w:firstRow="0" w:lastRow="0" w:firstColumn="0" w:lastColumn="0" w:oddVBand="0" w:evenVBand="0" w:oddHBand="0" w:evenHBand="0" w:firstRowFirstColumn="0" w:firstRowLastColumn="0" w:lastRowFirstColumn="0" w:lastRowLastColumn="0"/>
             </w:pPr>
             <w:r>
-              <w:t>F</w:t>
+              <w:t>V/F</w:t>
             </w:r>
           </w:p>
         </w:tc>
@@ -20781,7 +20770,7 @@
               <w:cnfStyle w:val="000000000000" w:firstRow="0" w:lastRow="0" w:firstColumn="0" w:lastColumn="0" w:oddVBand="0" w:evenVBand="0" w:oddHBand="0" w:evenHBand="0" w:firstRowFirstColumn="0" w:firstRowLastColumn="0" w:lastRowFirstColumn="0" w:lastRowLastColumn="0"/>
             </w:pPr>
             <w:r>
-              <w:t>F</w:t>
+              <w:t>V</w:t>
             </w:r>
           </w:p>
         </w:tc>
@@ -20884,7 +20873,7 @@
             <w:tcW w:w="331" w:type="dxa"/>
             <w:tcBorders>
               <w:top w:val="single" w:sz="4" w:space="0" w:color="auto"/>
-              <w:right w:val="single" w:sz="4" w:space="0" w:color="auto"/>
+              <w:right w:val="dashed" w:sz="4" w:space="0" w:color="auto"/>
             </w:tcBorders>
           </w:tcPr>
           <w:p>
@@ -20899,7 +20888,7 @@
             <w:tcW w:w="332" w:type="dxa"/>
             <w:tcBorders>
               <w:top w:val="single" w:sz="4" w:space="0" w:color="auto"/>
-              <w:left w:val="single" w:sz="4" w:space="0" w:color="auto"/>
+              <w:left w:val="dashed" w:sz="4" w:space="0" w:color="auto"/>
             </w:tcBorders>
           </w:tcPr>
           <w:p>
@@ -20922,7 +20911,7 @@
               <w:cnfStyle w:val="000000000000" w:firstRow="0" w:lastRow="0" w:firstColumn="0" w:lastColumn="0" w:oddVBand="0" w:evenVBand="0" w:oddHBand="0" w:evenHBand="0" w:firstRowFirstColumn="0" w:firstRowLastColumn="0" w:lastRowFirstColumn="0" w:lastRowLastColumn="0"/>
             </w:pPr>
             <w:r>
-              <w:t>V/F</w:t>
+              <w:t>F</w:t>
             </w:r>
           </w:p>
         </w:tc>
@@ -20995,6 +20984,7 @@
               <w:left w:val="single" w:sz="4" w:space="0" w:color="auto"/>
               <w:bottom w:val="single" w:sz="4" w:space="0" w:color="auto"/>
             </w:tcBorders>
+            <w:shd w:val="clear" w:color="auto" w:fill="833C0B" w:themeFill="accent2" w:themeFillShade="80"/>
           </w:tcPr>
           <w:p>
             <w:pPr>
@@ -21009,12 +20999,24 @@
             <w:tcBorders>
               <w:bottom w:val="single" w:sz="4" w:space="0" w:color="auto"/>
             </w:tcBorders>
-          </w:tcPr>
-          <w:p>
-            <w:pPr>
-              <w:jc w:val="center"/>
-              <w:cnfStyle w:val="000000000000" w:firstRow="0" w:lastRow="0" w:firstColumn="0" w:lastColumn="0" w:oddVBand="0" w:evenVBand="0" w:oddHBand="0" w:evenHBand="0" w:firstRowFirstColumn="0" w:firstRowLastColumn="0" w:lastRowFirstColumn="0" w:lastRowLastColumn="0"/>
-            </w:pPr>
+            <w:shd w:val="clear" w:color="auto" w:fill="833C0B" w:themeFill="accent2" w:themeFillShade="80"/>
+          </w:tcPr>
+          <w:p>
+            <w:pPr>
+              <w:jc w:val="center"/>
+              <w:cnfStyle w:val="000000000000" w:firstRow="0" w:lastRow="0" w:firstColumn="0" w:lastColumn="0" w:oddVBand="0" w:evenVBand="0" w:oddHBand="0" w:evenHBand="0" w:firstRowFirstColumn="0" w:firstRowLastColumn="0" w:lastRowFirstColumn="0" w:lastRowLastColumn="0"/>
+              <w:rPr>
+                <w:b/>
+                <w:color w:val="FFFFFF" w:themeColor="background1"/>
+              </w:rPr>
+            </w:pPr>
+            <w:r>
+              <w:rPr>
+                <w:b/>
+                <w:color w:val="FFFFFF" w:themeColor="background1"/>
+              </w:rPr>
+              <w:t>P</w:t>
+            </w:r>
           </w:p>
         </w:tc>
         <w:tc>
@@ -21024,6 +21026,7 @@
               <w:bottom w:val="single" w:sz="4" w:space="0" w:color="auto"/>
               <w:right w:val="dashed" w:sz="4" w:space="0" w:color="auto"/>
             </w:tcBorders>
+            <w:shd w:val="clear" w:color="auto" w:fill="833C0B" w:themeFill="accent2" w:themeFillShade="80"/>
           </w:tcPr>
           <w:p>
             <w:pPr>
@@ -21127,16 +21130,11 @@
               <w:left w:val="dashed" w:sz="4" w:space="0" w:color="auto"/>
               <w:bottom w:val="single" w:sz="4" w:space="0" w:color="auto"/>
             </w:tcBorders>
-            <w:shd w:val="clear" w:color="auto" w:fill="auto"/>
-          </w:tcPr>
-          <w:p>
-            <w:pPr>
-              <w:jc w:val="center"/>
-              <w:cnfStyle w:val="000000000000" w:firstRow="0" w:lastRow="0" w:firstColumn="0" w:lastColumn="0" w:oddVBand="0" w:evenVBand="0" w:oddHBand="0" w:evenHBand="0" w:firstRowFirstColumn="0" w:firstRowLastColumn="0" w:lastRowFirstColumn="0" w:lastRowLastColumn="0"/>
-              <w:rPr>
-                <w:b/>
-                <w:color w:val="FFFFFF" w:themeColor="background1"/>
-              </w:rPr>
+          </w:tcPr>
+          <w:p>
+            <w:pPr>
+              <w:jc w:val="center"/>
+              <w:cnfStyle w:val="000000000000" w:firstRow="0" w:lastRow="0" w:firstColumn="0" w:lastColumn="0" w:oddVBand="0" w:evenVBand="0" w:oddHBand="0" w:evenHBand="0" w:firstRowFirstColumn="0" w:firstRowLastColumn="0" w:lastRowFirstColumn="0" w:lastRowLastColumn="0"/>
             </w:pPr>
           </w:p>
         </w:tc>
@@ -21146,16 +21144,11 @@
             <w:tcBorders>
               <w:bottom w:val="single" w:sz="4" w:space="0" w:color="auto"/>
             </w:tcBorders>
-            <w:shd w:val="clear" w:color="auto" w:fill="auto"/>
-          </w:tcPr>
-          <w:p>
-            <w:pPr>
-              <w:jc w:val="center"/>
-              <w:cnfStyle w:val="000000000000" w:firstRow="0" w:lastRow="0" w:firstColumn="0" w:lastColumn="0" w:oddVBand="0" w:evenVBand="0" w:oddHBand="0" w:evenHBand="0" w:firstRowFirstColumn="0" w:firstRowLastColumn="0" w:lastRowFirstColumn="0" w:lastRowLastColumn="0"/>
-              <w:rPr>
-                <w:b/>
-                <w:color w:val="FFFFFF" w:themeColor="background1"/>
-              </w:rPr>
+          </w:tcPr>
+          <w:p>
+            <w:pPr>
+              <w:jc w:val="center"/>
+              <w:cnfStyle w:val="000000000000" w:firstRow="0" w:lastRow="0" w:firstColumn="0" w:lastColumn="0" w:oddVBand="0" w:evenVBand="0" w:oddHBand="0" w:evenHBand="0" w:firstRowFirstColumn="0" w:firstRowLastColumn="0" w:lastRowFirstColumn="0" w:lastRowLastColumn="0"/>
             </w:pPr>
           </w:p>
         </w:tc>
@@ -21164,18 +21157,13 @@
             <w:tcW w:w="331" w:type="dxa"/>
             <w:tcBorders>
               <w:bottom w:val="single" w:sz="4" w:space="0" w:color="auto"/>
-              <w:right w:val="single" w:sz="4" w:space="0" w:color="auto"/>
+              <w:right w:val="dashed" w:sz="4" w:space="0" w:color="auto"/>
             </w:tcBorders>
-            <w:shd w:val="clear" w:color="auto" w:fill="auto"/>
-          </w:tcPr>
-          <w:p>
-            <w:pPr>
-              <w:jc w:val="center"/>
-              <w:cnfStyle w:val="000000000000" w:firstRow="0" w:lastRow="0" w:firstColumn="0" w:lastColumn="0" w:oddVBand="0" w:evenVBand="0" w:oddHBand="0" w:evenHBand="0" w:firstRowFirstColumn="0" w:firstRowLastColumn="0" w:lastRowFirstColumn="0" w:lastRowLastColumn="0"/>
-              <w:rPr>
-                <w:b/>
-                <w:color w:val="FFFFFF" w:themeColor="background1"/>
-              </w:rPr>
+          </w:tcPr>
+          <w:p>
+            <w:pPr>
+              <w:jc w:val="center"/>
+              <w:cnfStyle w:val="000000000000" w:firstRow="0" w:lastRow="0" w:firstColumn="0" w:lastColumn="0" w:oddVBand="0" w:evenVBand="0" w:oddHBand="0" w:evenHBand="0" w:firstRowFirstColumn="0" w:firstRowLastColumn="0" w:lastRowFirstColumn="0" w:lastRowLastColumn="0"/>
             </w:pPr>
           </w:p>
         </w:tc>
@@ -21183,19 +21171,14 @@
           <w:tcPr>
             <w:tcW w:w="332" w:type="dxa"/>
             <w:tcBorders>
-              <w:left w:val="single" w:sz="4" w:space="0" w:color="auto"/>
+              <w:left w:val="dashed" w:sz="4" w:space="0" w:color="auto"/>
               <w:bottom w:val="single" w:sz="4" w:space="0" w:color="auto"/>
             </w:tcBorders>
-            <w:shd w:val="clear" w:color="auto" w:fill="833C0B" w:themeFill="accent2" w:themeFillShade="80"/>
-          </w:tcPr>
-          <w:p>
-            <w:pPr>
-              <w:jc w:val="center"/>
-              <w:cnfStyle w:val="000000000000" w:firstRow="0" w:lastRow="0" w:firstColumn="0" w:lastColumn="0" w:oddVBand="0" w:evenVBand="0" w:oddHBand="0" w:evenHBand="0" w:firstRowFirstColumn="0" w:firstRowLastColumn="0" w:lastRowFirstColumn="0" w:lastRowLastColumn="0"/>
-              <w:rPr>
-                <w:b/>
-                <w:color w:val="FFFFFF" w:themeColor="background1"/>
-              </w:rPr>
+          </w:tcPr>
+          <w:p>
+            <w:pPr>
+              <w:jc w:val="center"/>
+              <w:cnfStyle w:val="000000000000" w:firstRow="0" w:lastRow="0" w:firstColumn="0" w:lastColumn="0" w:oddVBand="0" w:evenVBand="0" w:oddHBand="0" w:evenHBand="0" w:firstRowFirstColumn="0" w:firstRowLastColumn="0" w:lastRowFirstColumn="0" w:lastRowLastColumn="0"/>
             </w:pPr>
           </w:p>
         </w:tc>
@@ -21205,24 +21188,12 @@
             <w:tcBorders>
               <w:bottom w:val="single" w:sz="4" w:space="0" w:color="auto"/>
             </w:tcBorders>
-            <w:shd w:val="clear" w:color="auto" w:fill="833C0B" w:themeFill="accent2" w:themeFillShade="80"/>
-          </w:tcPr>
-          <w:p>
-            <w:pPr>
-              <w:jc w:val="center"/>
-              <w:cnfStyle w:val="000000000000" w:firstRow="0" w:lastRow="0" w:firstColumn="0" w:lastColumn="0" w:oddVBand="0" w:evenVBand="0" w:oddHBand="0" w:evenHBand="0" w:firstRowFirstColumn="0" w:firstRowLastColumn="0" w:lastRowFirstColumn="0" w:lastRowLastColumn="0"/>
-              <w:rPr>
-                <w:b/>
-                <w:color w:val="FFFFFF" w:themeColor="background1"/>
-              </w:rPr>
-            </w:pPr>
-            <w:r>
-              <w:rPr>
-                <w:b/>
-                <w:color w:val="FFFFFF" w:themeColor="background1"/>
-              </w:rPr>
-              <w:t>P</w:t>
-            </w:r>
+          </w:tcPr>
+          <w:p>
+            <w:pPr>
+              <w:jc w:val="center"/>
+              <w:cnfStyle w:val="000000000000" w:firstRow="0" w:lastRow="0" w:firstColumn="0" w:lastColumn="0" w:oddVBand="0" w:evenVBand="0" w:oddHBand="0" w:evenHBand="0" w:firstRowFirstColumn="0" w:firstRowLastColumn="0" w:lastRowFirstColumn="0" w:lastRowLastColumn="0"/>
+            </w:pPr>
           </w:p>
         </w:tc>
         <w:tc>
@@ -21232,16 +21203,11 @@
               <w:bottom w:val="single" w:sz="4" w:space="0" w:color="auto"/>
               <w:right w:val="single" w:sz="4" w:space="0" w:color="auto"/>
             </w:tcBorders>
-            <w:shd w:val="clear" w:color="auto" w:fill="833C0B" w:themeFill="accent2" w:themeFillShade="80"/>
-          </w:tcPr>
-          <w:p>
-            <w:pPr>
-              <w:jc w:val="center"/>
-              <w:cnfStyle w:val="000000000000" w:firstRow="0" w:lastRow="0" w:firstColumn="0" w:lastColumn="0" w:oddVBand="0" w:evenVBand="0" w:oddHBand="0" w:evenHBand="0" w:firstRowFirstColumn="0" w:firstRowLastColumn="0" w:lastRowFirstColumn="0" w:lastRowLastColumn="0"/>
-              <w:rPr>
-                <w:b/>
-                <w:color w:val="FFFFFF" w:themeColor="background1"/>
-              </w:rPr>
+          </w:tcPr>
+          <w:p>
+            <w:pPr>
+              <w:jc w:val="center"/>
+              <w:cnfStyle w:val="000000000000" w:firstRow="0" w:lastRow="0" w:firstColumn="0" w:lastColumn="0" w:oddVBand="0" w:evenVBand="0" w:oddHBand="0" w:evenHBand="0" w:firstRowFirstColumn="0" w:firstRowLastColumn="0" w:lastRowFirstColumn="0" w:lastRowLastColumn="0"/>
             </w:pPr>
           </w:p>
         </w:tc>
@@ -21277,7 +21243,7 @@
           </w:tcPr>
           <w:p>
             <w:r>
-              <w:t>JSS</w:t>
+              <w:t>CNT</w:t>
             </w:r>
           </w:p>
         </w:tc>
@@ -21418,7 +21384,7 @@
               <w:cnfStyle w:val="000000000000" w:firstRow="0" w:lastRow="0" w:firstColumn="0" w:lastColumn="0" w:oddVBand="0" w:evenVBand="0" w:oddHBand="0" w:evenHBand="0" w:firstRowFirstColumn="0" w:firstRowLastColumn="0" w:lastRowFirstColumn="0" w:lastRowLastColumn="0"/>
             </w:pPr>
             <w:r>
-              <w:t>F</w:t>
+              <w:t>V</w:t>
             </w:r>
           </w:p>
         </w:tc>
@@ -21474,7 +21440,7 @@
             <w:tcW w:w="331" w:type="dxa"/>
             <w:tcBorders>
               <w:top w:val="single" w:sz="4" w:space="0" w:color="auto"/>
-              <w:right w:val="single" w:sz="4" w:space="0" w:color="auto"/>
+              <w:right w:val="dashed" w:sz="4" w:space="0" w:color="auto"/>
             </w:tcBorders>
           </w:tcPr>
           <w:p>
@@ -21489,7 +21455,7 @@
             <w:tcW w:w="332" w:type="dxa"/>
             <w:tcBorders>
               <w:top w:val="single" w:sz="4" w:space="0" w:color="auto"/>
-              <w:left w:val="single" w:sz="4" w:space="0" w:color="auto"/>
+              <w:left w:val="dashed" w:sz="4" w:space="0" w:color="auto"/>
             </w:tcBorders>
           </w:tcPr>
           <w:p>
@@ -21585,7 +21551,6 @@
               <w:left w:val="single" w:sz="4" w:space="0" w:color="auto"/>
               <w:bottom w:val="single" w:sz="4" w:space="0" w:color="auto"/>
             </w:tcBorders>
-            <w:shd w:val="clear" w:color="auto" w:fill="833C0B" w:themeFill="accent2" w:themeFillShade="80"/>
           </w:tcPr>
           <w:p>
             <w:pPr>
@@ -21600,23 +21565,14 @@
             <w:tcBorders>
               <w:bottom w:val="single" w:sz="4" w:space="0" w:color="auto"/>
             </w:tcBorders>
-            <w:shd w:val="clear" w:color="auto" w:fill="833C0B" w:themeFill="accent2" w:themeFillShade="80"/>
-          </w:tcPr>
-          <w:p>
-            <w:pPr>
-              <w:jc w:val="center"/>
-              <w:cnfStyle w:val="000000000000" w:firstRow="0" w:lastRow="0" w:firstColumn="0" w:lastColumn="0" w:oddVBand="0" w:evenVBand="0" w:oddHBand="0" w:evenHBand="0" w:firstRowFirstColumn="0" w:firstRowLastColumn="0" w:lastRowFirstColumn="0" w:lastRowLastColumn="0"/>
-              <w:rPr>
-                <w:b/>
-                <w:color w:val="FFFFFF" w:themeColor="background1"/>
-              </w:rPr>
-            </w:pPr>
-            <w:r>
-              <w:rPr>
-                <w:b/>
-                <w:color w:val="FFFFFF" w:themeColor="background1"/>
-              </w:rPr>
-              <w:t>P</w:t>
+          </w:tcPr>
+          <w:p>
+            <w:pPr>
+              <w:jc w:val="center"/>
+              <w:cnfStyle w:val="000000000000" w:firstRow="0" w:lastRow="0" w:firstColumn="0" w:lastColumn="0" w:oddVBand="0" w:evenVBand="0" w:oddHBand="0" w:evenHBand="0" w:firstRowFirstColumn="0" w:firstRowLastColumn="0" w:lastRowFirstColumn="0" w:lastRowLastColumn="0"/>
+            </w:pPr>
+            <w:r>
+              <w:t>JSS</w:t>
             </w:r>
           </w:p>
         </w:tc>
@@ -21627,7 +21583,6 @@
               <w:bottom w:val="single" w:sz="4" w:space="0" w:color="auto"/>
               <w:right w:val="dashed" w:sz="4" w:space="0" w:color="auto"/>
             </w:tcBorders>
-            <w:shd w:val="clear" w:color="auto" w:fill="833C0B" w:themeFill="accent2" w:themeFillShade="80"/>
           </w:tcPr>
           <w:p>
             <w:pPr>
@@ -21758,7 +21713,7 @@
             <w:tcW w:w="331" w:type="dxa"/>
             <w:tcBorders>
               <w:bottom w:val="single" w:sz="4" w:space="0" w:color="auto"/>
-              <w:right w:val="single" w:sz="4" w:space="0" w:color="auto"/>
+              <w:right w:val="dashed" w:sz="4" w:space="0" w:color="auto"/>
             </w:tcBorders>
           </w:tcPr>
           <w:p>
@@ -21772,7 +21727,7 @@
           <w:tcPr>
             <w:tcW w:w="332" w:type="dxa"/>
             <w:tcBorders>
-              <w:left w:val="single" w:sz="4" w:space="0" w:color="auto"/>
+              <w:left w:val="dashed" w:sz="4" w:space="0" w:color="auto"/>
               <w:bottom w:val="single" w:sz="4" w:space="0" w:color="auto"/>
             </w:tcBorders>
           </w:tcPr>
@@ -21844,7 +21799,7 @@
           </w:tcPr>
           <w:p>
             <w:r>
-              <w:t>CNT</w:t>
+              <w:t>NCN</w:t>
             </w:r>
           </w:p>
         </w:tc>
@@ -21891,7 +21846,7 @@
               <w:cnfStyle w:val="000000000000" w:firstRow="0" w:lastRow="0" w:firstColumn="0" w:lastColumn="0" w:oddVBand="0" w:evenVBand="0" w:oddHBand="0" w:evenHBand="0" w:firstRowFirstColumn="0" w:firstRowLastColumn="0" w:lastRowFirstColumn="0" w:lastRowLastColumn="0"/>
             </w:pPr>
             <w:r>
-              <w:t>V/F</w:t>
+              <w:t>V</w:t>
             </w:r>
           </w:p>
         </w:tc>
@@ -21938,7 +21893,7 @@
               <w:cnfStyle w:val="000000000000" w:firstRow="0" w:lastRow="0" w:firstColumn="0" w:lastColumn="0" w:oddVBand="0" w:evenVBand="0" w:oddHBand="0" w:evenHBand="0" w:firstRowFirstColumn="0" w:firstRowLastColumn="0" w:lastRowFirstColumn="0" w:lastRowLastColumn="0"/>
             </w:pPr>
             <w:r>
-              <w:t>V</w:t>
+              <w:t>V/F</w:t>
             </w:r>
           </w:p>
         </w:tc>
@@ -21985,7 +21940,7 @@
               <w:cnfStyle w:val="000000000000" w:firstRow="0" w:lastRow="0" w:firstColumn="0" w:lastColumn="0" w:oddVBand="0" w:evenVBand="0" w:oddHBand="0" w:evenHBand="0" w:firstRowFirstColumn="0" w:firstRowLastColumn="0" w:lastRowFirstColumn="0" w:lastRowLastColumn="0"/>
             </w:pPr>
             <w:r>
-              <w:t>V</w:t>
+              <w:t>V/F</w:t>
             </w:r>
           </w:p>
         </w:tc>
@@ -22032,7 +21987,7 @@
               <w:cnfStyle w:val="000000000000" w:firstRow="0" w:lastRow="0" w:firstColumn="0" w:lastColumn="0" w:oddVBand="0" w:evenVBand="0" w:oddHBand="0" w:evenHBand="0" w:firstRowFirstColumn="0" w:firstRowLastColumn="0" w:lastRowFirstColumn="0" w:lastRowLastColumn="0"/>
             </w:pPr>
             <w:r>
-              <w:t>F</w:t>
+              <w:t>V</w:t>
             </w:r>
           </w:p>
         </w:tc>
@@ -22041,7 +21996,7 @@
             <w:tcW w:w="331" w:type="dxa"/>
             <w:tcBorders>
               <w:top w:val="single" w:sz="4" w:space="0" w:color="auto"/>
-              <w:right w:val="single" w:sz="4" w:space="0" w:color="auto"/>
+              <w:right w:val="dashed" w:sz="4" w:space="0" w:color="auto"/>
             </w:tcBorders>
           </w:tcPr>
           <w:p>
@@ -22056,7 +22011,7 @@
             <w:tcW w:w="332" w:type="dxa"/>
             <w:tcBorders>
               <w:top w:val="single" w:sz="4" w:space="0" w:color="auto"/>
-              <w:left w:val="single" w:sz="4" w:space="0" w:color="auto"/>
+              <w:left w:val="dashed" w:sz="4" w:space="0" w:color="auto"/>
             </w:tcBorders>
           </w:tcPr>
           <w:p>
@@ -22079,7 +22034,7 @@
               <w:cnfStyle w:val="000000000000" w:firstRow="0" w:lastRow="0" w:firstColumn="0" w:lastColumn="0" w:oddVBand="0" w:evenVBand="0" w:oddHBand="0" w:evenHBand="0" w:firstRowFirstColumn="0" w:firstRowLastColumn="0" w:lastRowFirstColumn="0" w:lastRowLastColumn="0"/>
             </w:pPr>
             <w:r>
-              <w:t>F</w:t>
+              <w:t>V</w:t>
             </w:r>
           </w:p>
         </w:tc>
@@ -22172,9 +22127,6 @@
               <w:jc w:val="center"/>
               <w:cnfStyle w:val="000000000000" w:firstRow="0" w:lastRow="0" w:firstColumn="0" w:lastColumn="0" w:oddVBand="0" w:evenVBand="0" w:oddHBand="0" w:evenHBand="0" w:firstRowFirstColumn="0" w:firstRowLastColumn="0" w:lastRowFirstColumn="0" w:lastRowLastColumn="0"/>
             </w:pPr>
-            <w:r>
-              <w:t>JSS</w:t>
-            </w:r>
           </w:p>
         </w:tc>
         <w:tc>
@@ -22199,11 +22151,16 @@
               <w:left w:val="dashed" w:sz="4" w:space="0" w:color="auto"/>
               <w:bottom w:val="single" w:sz="4" w:space="0" w:color="auto"/>
             </w:tcBorders>
-          </w:tcPr>
-          <w:p>
-            <w:pPr>
-              <w:jc w:val="center"/>
-              <w:cnfStyle w:val="000000000000" w:firstRow="0" w:lastRow="0" w:firstColumn="0" w:lastColumn="0" w:oddVBand="0" w:evenVBand="0" w:oddHBand="0" w:evenHBand="0" w:firstRowFirstColumn="0" w:firstRowLastColumn="0" w:lastRowFirstColumn="0" w:lastRowLastColumn="0"/>
+            <w:shd w:val="clear" w:color="auto" w:fill="833C0B" w:themeFill="accent2" w:themeFillShade="80"/>
+          </w:tcPr>
+          <w:p>
+            <w:pPr>
+              <w:jc w:val="center"/>
+              <w:cnfStyle w:val="000000000000" w:firstRow="0" w:lastRow="0" w:firstColumn="0" w:lastColumn="0" w:oddVBand="0" w:evenVBand="0" w:oddHBand="0" w:evenHBand="0" w:firstRowFirstColumn="0" w:firstRowLastColumn="0" w:lastRowFirstColumn="0" w:lastRowLastColumn="0"/>
+              <w:rPr>
+                <w:b/>
+                <w:color w:val="FFFFFF" w:themeColor="background1"/>
+              </w:rPr>
             </w:pPr>
           </w:p>
         </w:tc>
@@ -22213,12 +22170,24 @@
             <w:tcBorders>
               <w:bottom w:val="single" w:sz="4" w:space="0" w:color="auto"/>
             </w:tcBorders>
-          </w:tcPr>
-          <w:p>
-            <w:pPr>
-              <w:jc w:val="center"/>
-              <w:cnfStyle w:val="000000000000" w:firstRow="0" w:lastRow="0" w:firstColumn="0" w:lastColumn="0" w:oddVBand="0" w:evenVBand="0" w:oddHBand="0" w:evenHBand="0" w:firstRowFirstColumn="0" w:firstRowLastColumn="0" w:lastRowFirstColumn="0" w:lastRowLastColumn="0"/>
-            </w:pPr>
+            <w:shd w:val="clear" w:color="auto" w:fill="833C0B" w:themeFill="accent2" w:themeFillShade="80"/>
+          </w:tcPr>
+          <w:p>
+            <w:pPr>
+              <w:jc w:val="center"/>
+              <w:cnfStyle w:val="000000000000" w:firstRow="0" w:lastRow="0" w:firstColumn="0" w:lastColumn="0" w:oddVBand="0" w:evenVBand="0" w:oddHBand="0" w:evenHBand="0" w:firstRowFirstColumn="0" w:firstRowLastColumn="0" w:lastRowFirstColumn="0" w:lastRowLastColumn="0"/>
+              <w:rPr>
+                <w:b/>
+                <w:color w:val="FFFFFF" w:themeColor="background1"/>
+              </w:rPr>
+            </w:pPr>
+            <w:r>
+              <w:rPr>
+                <w:b/>
+                <w:color w:val="FFFFFF" w:themeColor="background1"/>
+              </w:rPr>
+              <w:t>P</w:t>
+            </w:r>
           </w:p>
         </w:tc>
         <w:tc>
@@ -22228,11 +22197,16 @@
               <w:bottom w:val="single" w:sz="4" w:space="0" w:color="auto"/>
               <w:right w:val="dashed" w:sz="4" w:space="0" w:color="auto"/>
             </w:tcBorders>
-          </w:tcPr>
-          <w:p>
-            <w:pPr>
-              <w:jc w:val="center"/>
-              <w:cnfStyle w:val="000000000000" w:firstRow="0" w:lastRow="0" w:firstColumn="0" w:lastColumn="0" w:oddVBand="0" w:evenVBand="0" w:oddHBand="0" w:evenHBand="0" w:firstRowFirstColumn="0" w:firstRowLastColumn="0" w:lastRowFirstColumn="0" w:lastRowLastColumn="0"/>
+            <w:shd w:val="clear" w:color="auto" w:fill="833C0B" w:themeFill="accent2" w:themeFillShade="80"/>
+          </w:tcPr>
+          <w:p>
+            <w:pPr>
+              <w:jc w:val="center"/>
+              <w:cnfStyle w:val="000000000000" w:firstRow="0" w:lastRow="0" w:firstColumn="0" w:lastColumn="0" w:oddVBand="0" w:evenVBand="0" w:oddHBand="0" w:evenHBand="0" w:firstRowFirstColumn="0" w:firstRowLastColumn="0" w:lastRowFirstColumn="0" w:lastRowLastColumn="0"/>
+              <w:rPr>
+                <w:b/>
+                <w:color w:val="FFFFFF" w:themeColor="background1"/>
+              </w:rPr>
             </w:pPr>
           </w:p>
         </w:tc>
@@ -22243,11 +22217,16 @@
               <w:left w:val="dashed" w:sz="4" w:space="0" w:color="auto"/>
               <w:bottom w:val="single" w:sz="4" w:space="0" w:color="auto"/>
             </w:tcBorders>
-          </w:tcPr>
-          <w:p>
-            <w:pPr>
-              <w:jc w:val="center"/>
-              <w:cnfStyle w:val="000000000000" w:firstRow="0" w:lastRow="0" w:firstColumn="0" w:lastColumn="0" w:oddVBand="0" w:evenVBand="0" w:oddHBand="0" w:evenHBand="0" w:firstRowFirstColumn="0" w:firstRowLastColumn="0" w:lastRowFirstColumn="0" w:lastRowLastColumn="0"/>
+            <w:shd w:val="clear" w:color="auto" w:fill="833C0B" w:themeFill="accent2" w:themeFillShade="80"/>
+          </w:tcPr>
+          <w:p>
+            <w:pPr>
+              <w:jc w:val="center"/>
+              <w:cnfStyle w:val="000000000000" w:firstRow="0" w:lastRow="0" w:firstColumn="0" w:lastColumn="0" w:oddVBand="0" w:evenVBand="0" w:oddHBand="0" w:evenHBand="0" w:firstRowFirstColumn="0" w:firstRowLastColumn="0" w:lastRowFirstColumn="0" w:lastRowLastColumn="0"/>
+              <w:rPr>
+                <w:b/>
+                <w:color w:val="FFFFFF" w:themeColor="background1"/>
+              </w:rPr>
             </w:pPr>
           </w:p>
         </w:tc>
@@ -22257,12 +22236,24 @@
             <w:tcBorders>
               <w:bottom w:val="single" w:sz="4" w:space="0" w:color="auto"/>
             </w:tcBorders>
-          </w:tcPr>
-          <w:p>
-            <w:pPr>
-              <w:jc w:val="center"/>
-              <w:cnfStyle w:val="000000000000" w:firstRow="0" w:lastRow="0" w:firstColumn="0" w:lastColumn="0" w:oddVBand="0" w:evenVBand="0" w:oddHBand="0" w:evenHBand="0" w:firstRowFirstColumn="0" w:firstRowLastColumn="0" w:lastRowFirstColumn="0" w:lastRowLastColumn="0"/>
-            </w:pPr>
+            <w:shd w:val="clear" w:color="auto" w:fill="833C0B" w:themeFill="accent2" w:themeFillShade="80"/>
+          </w:tcPr>
+          <w:p>
+            <w:pPr>
+              <w:jc w:val="center"/>
+              <w:cnfStyle w:val="000000000000" w:firstRow="0" w:lastRow="0" w:firstColumn="0" w:lastColumn="0" w:oddVBand="0" w:evenVBand="0" w:oddHBand="0" w:evenHBand="0" w:firstRowFirstColumn="0" w:firstRowLastColumn="0" w:lastRowFirstColumn="0" w:lastRowLastColumn="0"/>
+              <w:rPr>
+                <w:b/>
+                <w:color w:val="FFFFFF" w:themeColor="background1"/>
+              </w:rPr>
+            </w:pPr>
+            <w:r>
+              <w:rPr>
+                <w:b/>
+                <w:color w:val="FFFFFF" w:themeColor="background1"/>
+              </w:rPr>
+              <w:t>P</w:t>
+            </w:r>
           </w:p>
         </w:tc>
         <w:tc>
@@ -22272,11 +22263,16 @@
               <w:bottom w:val="single" w:sz="4" w:space="0" w:color="auto"/>
               <w:right w:val="dashed" w:sz="4" w:space="0" w:color="auto"/>
             </w:tcBorders>
-          </w:tcPr>
-          <w:p>
-            <w:pPr>
-              <w:jc w:val="center"/>
-              <w:cnfStyle w:val="000000000000" w:firstRow="0" w:lastRow="0" w:firstColumn="0" w:lastColumn="0" w:oddVBand="0" w:evenVBand="0" w:oddHBand="0" w:evenHBand="0" w:firstRowFirstColumn="0" w:firstRowLastColumn="0" w:lastRowFirstColumn="0" w:lastRowLastColumn="0"/>
+            <w:shd w:val="clear" w:color="auto" w:fill="833C0B" w:themeFill="accent2" w:themeFillShade="80"/>
+          </w:tcPr>
+          <w:p>
+            <w:pPr>
+              <w:jc w:val="center"/>
+              <w:cnfStyle w:val="000000000000" w:firstRow="0" w:lastRow="0" w:firstColumn="0" w:lastColumn="0" w:oddVBand="0" w:evenVBand="0" w:oddHBand="0" w:evenHBand="0" w:firstRowFirstColumn="0" w:firstRowLastColumn="0" w:lastRowFirstColumn="0" w:lastRowLastColumn="0"/>
+              <w:rPr>
+                <w:b/>
+                <w:color w:val="FFFFFF" w:themeColor="background1"/>
+              </w:rPr>
             </w:pPr>
           </w:p>
         </w:tc>
@@ -22314,7 +22310,7 @@
             <w:tcW w:w="331" w:type="dxa"/>
             <w:tcBorders>
               <w:bottom w:val="single" w:sz="4" w:space="0" w:color="auto"/>
-              <w:right w:val="single" w:sz="4" w:space="0" w:color="auto"/>
+              <w:right w:val="dashed" w:sz="4" w:space="0" w:color="auto"/>
             </w:tcBorders>
           </w:tcPr>
           <w:p>
@@ -22328,7 +22324,7 @@
           <w:tcPr>
             <w:tcW w:w="332" w:type="dxa"/>
             <w:tcBorders>
-              <w:left w:val="single" w:sz="4" w:space="0" w:color="auto"/>
+              <w:left w:val="dashed" w:sz="4" w:space="0" w:color="auto"/>
               <w:bottom w:val="single" w:sz="4" w:space="0" w:color="auto"/>
             </w:tcBorders>
           </w:tcPr>
@@ -22384,9 +22380,17 @@
         </w:tc>
       </w:tr>
       <w:tr>
-        <w:trPr>
-          <w:jc w:val="center"/>
-        </w:trPr>
+        <w:tblPrEx>
+          <w:jc w:val="left"/>
+          <w:tblBorders>
+            <w:top w:val="single" w:sz="4" w:space="0" w:color="999999" w:themeColor="text1" w:themeTint="66"/>
+            <w:left w:val="single" w:sz="4" w:space="0" w:color="999999" w:themeColor="text1" w:themeTint="66"/>
+            <w:bottom w:val="single" w:sz="4" w:space="0" w:color="999999" w:themeColor="text1" w:themeTint="66"/>
+            <w:right w:val="single" w:sz="4" w:space="0" w:color="999999" w:themeColor="text1" w:themeTint="66"/>
+            <w:insideH w:val="single" w:sz="4" w:space="0" w:color="999999" w:themeColor="text1" w:themeTint="66"/>
+            <w:insideV w:val="single" w:sz="4" w:space="0" w:color="999999" w:themeColor="text1" w:themeTint="66"/>
+          </w:tblBorders>
+        </w:tblPrEx>
         <w:tc>
           <w:tcPr>
             <w:cnfStyle w:val="001000000000" w:firstRow="0" w:lastRow="0" w:firstColumn="1" w:lastColumn="0" w:oddVBand="0" w:evenVBand="0" w:oddHBand="0" w:evenHBand="0" w:firstRowFirstColumn="0" w:firstRowLastColumn="0" w:lastRowFirstColumn="0" w:lastRowLastColumn="0"/>
@@ -22395,12 +22399,13 @@
             <w:tcBorders>
               <w:top w:val="single" w:sz="4" w:space="0" w:color="auto"/>
               <w:left w:val="single" w:sz="4" w:space="0" w:color="auto"/>
+              <w:bottom w:val="nil"/>
+              <w:right w:val="nil"/>
             </w:tcBorders>
-            <w:vAlign w:val="center"/>
-          </w:tcPr>
-          <w:p>
-            <w:r>
-              <w:t>NCN</w:t>
+          </w:tcPr>
+          <w:p>
+            <w:r>
+              <w:t>Ap. Mar</w:t>
             </w:r>
           </w:p>
         </w:tc>
@@ -22409,6 +22414,8 @@
             <w:tcW w:w="283" w:type="dxa"/>
             <w:tcBorders>
               <w:top w:val="single" w:sz="4" w:space="0" w:color="auto"/>
+              <w:left w:val="nil"/>
+              <w:bottom w:val="nil"/>
               <w:right w:val="single" w:sz="4" w:space="0" w:color="auto"/>
             </w:tcBorders>
           </w:tcPr>
@@ -22425,6 +22432,8 @@
             <w:tcBorders>
               <w:top w:val="single" w:sz="4" w:space="0" w:color="auto"/>
               <w:left w:val="single" w:sz="4" w:space="0" w:color="auto"/>
+              <w:bottom w:val="nil"/>
+              <w:right w:val="nil"/>
             </w:tcBorders>
           </w:tcPr>
           <w:p>
@@ -22439,6 +22448,9 @@
             <w:tcW w:w="638" w:type="dxa"/>
             <w:tcBorders>
               <w:top w:val="single" w:sz="4" w:space="0" w:color="auto"/>
+              <w:left w:val="nil"/>
+              <w:bottom w:val="nil"/>
+              <w:right w:val="nil"/>
             </w:tcBorders>
           </w:tcPr>
           <w:p>
@@ -22447,7 +22459,7 @@
               <w:cnfStyle w:val="000000000000" w:firstRow="0" w:lastRow="0" w:firstColumn="0" w:lastColumn="0" w:oddVBand="0" w:evenVBand="0" w:oddHBand="0" w:evenHBand="0" w:firstRowFirstColumn="0" w:firstRowLastColumn="0" w:lastRowFirstColumn="0" w:lastRowLastColumn="0"/>
             </w:pPr>
             <w:r>
-              <w:t>V</w:t>
+              <w:t>F</w:t>
             </w:r>
           </w:p>
         </w:tc>
@@ -22456,6 +22468,8 @@
             <w:tcW w:w="285" w:type="dxa"/>
             <w:tcBorders>
               <w:top w:val="single" w:sz="4" w:space="0" w:color="auto"/>
+              <w:left w:val="nil"/>
+              <w:bottom w:val="nil"/>
               <w:right w:val="dashed" w:sz="4" w:space="0" w:color="auto"/>
             </w:tcBorders>
           </w:tcPr>
@@ -22472,6 +22486,8 @@
             <w:tcBorders>
               <w:top w:val="single" w:sz="4" w:space="0" w:color="auto"/>
               <w:left w:val="dashed" w:sz="4" w:space="0" w:color="auto"/>
+              <w:bottom w:val="nil"/>
+              <w:right w:val="nil"/>
             </w:tcBorders>
           </w:tcPr>
           <w:p>
@@ -22486,6 +22502,9 @@
             <w:tcW w:w="637" w:type="dxa"/>
             <w:tcBorders>
               <w:top w:val="single" w:sz="4" w:space="0" w:color="auto"/>
+              <w:left w:val="nil"/>
+              <w:bottom w:val="nil"/>
+              <w:right w:val="nil"/>
             </w:tcBorders>
           </w:tcPr>
           <w:p>
@@ -22494,7 +22513,7 @@
               <w:cnfStyle w:val="000000000000" w:firstRow="0" w:lastRow="0" w:firstColumn="0" w:lastColumn="0" w:oddVBand="0" w:evenVBand="0" w:oddHBand="0" w:evenHBand="0" w:firstRowFirstColumn="0" w:firstRowLastColumn="0" w:lastRowFirstColumn="0" w:lastRowLastColumn="0"/>
             </w:pPr>
             <w:r>
-              <w:t>V/F</w:t>
+              <w:t>F</w:t>
             </w:r>
           </w:p>
         </w:tc>
@@ -22503,6 +22522,8 @@
             <w:tcW w:w="283" w:type="dxa"/>
             <w:tcBorders>
               <w:top w:val="single" w:sz="4" w:space="0" w:color="auto"/>
+              <w:left w:val="nil"/>
+              <w:bottom w:val="nil"/>
               <w:right w:val="dashed" w:sz="4" w:space="0" w:color="auto"/>
             </w:tcBorders>
           </w:tcPr>
@@ -22519,6 +22540,8 @@
             <w:tcBorders>
               <w:top w:val="single" w:sz="4" w:space="0" w:color="auto"/>
               <w:left w:val="dashed" w:sz="4" w:space="0" w:color="auto"/>
+              <w:bottom w:val="nil"/>
+              <w:right w:val="nil"/>
             </w:tcBorders>
           </w:tcPr>
           <w:p>
@@ -22533,6 +22556,9 @@
             <w:tcW w:w="637" w:type="dxa"/>
             <w:tcBorders>
               <w:top w:val="single" w:sz="4" w:space="0" w:color="auto"/>
+              <w:left w:val="nil"/>
+              <w:bottom w:val="nil"/>
+              <w:right w:val="nil"/>
             </w:tcBorders>
           </w:tcPr>
           <w:p>
@@ -22541,7 +22567,7 @@
               <w:cnfStyle w:val="000000000000" w:firstRow="0" w:lastRow="0" w:firstColumn="0" w:lastColumn="0" w:oddVBand="0" w:evenVBand="0" w:oddHBand="0" w:evenHBand="0" w:firstRowFirstColumn="0" w:firstRowLastColumn="0" w:lastRowFirstColumn="0" w:lastRowLastColumn="0"/>
             </w:pPr>
             <w:r>
-              <w:t>V/F</w:t>
+              <w:t>F</w:t>
             </w:r>
           </w:p>
         </w:tc>
@@ -22550,6 +22576,8 @@
             <w:tcW w:w="283" w:type="dxa"/>
             <w:tcBorders>
               <w:top w:val="single" w:sz="4" w:space="0" w:color="auto"/>
+              <w:left w:val="nil"/>
+              <w:bottom w:val="nil"/>
               <w:right w:val="dashed" w:sz="4" w:space="0" w:color="auto"/>
             </w:tcBorders>
           </w:tcPr>
@@ -22566,6 +22594,8 @@
             <w:tcBorders>
               <w:top w:val="single" w:sz="4" w:space="0" w:color="auto"/>
               <w:left w:val="dashed" w:sz="4" w:space="0" w:color="auto"/>
+              <w:bottom w:val="nil"/>
+              <w:right w:val="nil"/>
             </w:tcBorders>
           </w:tcPr>
           <w:p>
@@ -22580,6 +22610,9 @@
             <w:tcW w:w="639" w:type="dxa"/>
             <w:tcBorders>
               <w:top w:val="single" w:sz="4" w:space="0" w:color="auto"/>
+              <w:left w:val="nil"/>
+              <w:bottom w:val="nil"/>
+              <w:right w:val="nil"/>
             </w:tcBorders>
           </w:tcPr>
           <w:p>
@@ -22588,7 +22621,7 @@
               <w:cnfStyle w:val="000000000000" w:firstRow="0" w:lastRow="0" w:firstColumn="0" w:lastColumn="0" w:oddVBand="0" w:evenVBand="0" w:oddHBand="0" w:evenHBand="0" w:firstRowFirstColumn="0" w:firstRowLastColumn="0" w:lastRowFirstColumn="0" w:lastRowLastColumn="0"/>
             </w:pPr>
             <w:r>
-              <w:t>V</w:t>
+              <w:t>F</w:t>
             </w:r>
           </w:p>
         </w:tc>
@@ -22597,7 +22630,9 @@
             <w:tcW w:w="331" w:type="dxa"/>
             <w:tcBorders>
               <w:top w:val="single" w:sz="4" w:space="0" w:color="auto"/>
-              <w:right w:val="single" w:sz="4" w:space="0" w:color="auto"/>
+              <w:left w:val="nil"/>
+              <w:bottom w:val="nil"/>
+              <w:right w:val="dashed" w:sz="4" w:space="0" w:color="auto"/>
             </w:tcBorders>
           </w:tcPr>
           <w:p>
@@ -22612,7 +22647,9 @@
             <w:tcW w:w="332" w:type="dxa"/>
             <w:tcBorders>
               <w:top w:val="single" w:sz="4" w:space="0" w:color="auto"/>
-              <w:left w:val="single" w:sz="4" w:space="0" w:color="auto"/>
+              <w:left w:val="dashed" w:sz="4" w:space="0" w:color="auto"/>
+              <w:bottom w:val="nil"/>
+              <w:right w:val="nil"/>
             </w:tcBorders>
           </w:tcPr>
           <w:p>
@@ -22627,6 +22664,9 @@
             <w:tcW w:w="567" w:type="dxa"/>
             <w:tcBorders>
               <w:top w:val="single" w:sz="4" w:space="0" w:color="auto"/>
+              <w:left w:val="nil"/>
+              <w:bottom w:val="nil"/>
+              <w:right w:val="nil"/>
             </w:tcBorders>
           </w:tcPr>
           <w:p>
@@ -22635,7 +22675,7 @@
               <w:cnfStyle w:val="000000000000" w:firstRow="0" w:lastRow="0" w:firstColumn="0" w:lastColumn="0" w:oddVBand="0" w:evenVBand="0" w:oddHBand="0" w:evenHBand="0" w:firstRowFirstColumn="0" w:firstRowLastColumn="0" w:lastRowFirstColumn="0" w:lastRowLastColumn="0"/>
             </w:pPr>
             <w:r>
-              <w:t>V</w:t>
+              <w:t>V/F</w:t>
             </w:r>
           </w:p>
         </w:tc>
@@ -22644,6 +22684,8 @@
             <w:tcW w:w="283" w:type="dxa"/>
             <w:tcBorders>
               <w:top w:val="single" w:sz="4" w:space="0" w:color="auto"/>
+              <w:left w:val="nil"/>
+              <w:bottom w:val="nil"/>
               <w:right w:val="single" w:sz="4" w:space="0" w:color="auto"/>
             </w:tcBorders>
           </w:tcPr>
@@ -22658,7 +22700,10 @@
           <w:tcPr>
             <w:tcW w:w="284" w:type="dxa"/>
             <w:tcBorders>
+              <w:top w:val="nil"/>
               <w:left w:val="single" w:sz="4" w:space="0" w:color="auto"/>
+              <w:bottom w:val="nil"/>
+              <w:right w:val="nil"/>
             </w:tcBorders>
           </w:tcPr>
           <w:p>
@@ -22670,19 +22715,28 @@
         </w:tc>
       </w:tr>
       <w:tr>
-        <w:trPr>
-          <w:jc w:val="center"/>
-        </w:trPr>
+        <w:tblPrEx>
+          <w:jc w:val="left"/>
+          <w:tblBorders>
+            <w:top w:val="single" w:sz="4" w:space="0" w:color="999999" w:themeColor="text1" w:themeTint="66"/>
+            <w:left w:val="single" w:sz="4" w:space="0" w:color="999999" w:themeColor="text1" w:themeTint="66"/>
+            <w:bottom w:val="single" w:sz="4" w:space="0" w:color="999999" w:themeColor="text1" w:themeTint="66"/>
+            <w:right w:val="single" w:sz="4" w:space="0" w:color="999999" w:themeColor="text1" w:themeTint="66"/>
+            <w:insideH w:val="single" w:sz="4" w:space="0" w:color="999999" w:themeColor="text1" w:themeTint="66"/>
+            <w:insideV w:val="single" w:sz="4" w:space="0" w:color="999999" w:themeColor="text1" w:themeTint="66"/>
+          </w:tblBorders>
+        </w:tblPrEx>
         <w:tc>
           <w:tcPr>
             <w:cnfStyle w:val="001000000000" w:firstRow="0" w:lastRow="0" w:firstColumn="1" w:lastColumn="0" w:oddVBand="0" w:evenVBand="0" w:oddHBand="0" w:evenHBand="0" w:firstRowFirstColumn="0" w:firstRowLastColumn="0" w:lastRowFirstColumn="0" w:lastRowLastColumn="0"/>
             <w:tcW w:w="962" w:type="dxa"/>
             <w:vMerge/>
             <w:tcBorders>
+              <w:top w:val="nil"/>
               <w:left w:val="single" w:sz="4" w:space="0" w:color="auto"/>
               <w:bottom w:val="single" w:sz="4" w:space="0" w:color="auto"/>
+              <w:right w:val="nil"/>
             </w:tcBorders>
-            <w:vAlign w:val="center"/>
           </w:tcPr>
           <w:p/>
         </w:tc>
@@ -22690,6 +22744,8 @@
           <w:tcPr>
             <w:tcW w:w="283" w:type="dxa"/>
             <w:tcBorders>
+              <w:top w:val="nil"/>
+              <w:left w:val="nil"/>
               <w:bottom w:val="single" w:sz="4" w:space="0" w:color="auto"/>
               <w:right w:val="single" w:sz="4" w:space="0" w:color="auto"/>
             </w:tcBorders>
@@ -22705,8 +22761,10 @@
           <w:tcPr>
             <w:tcW w:w="284" w:type="dxa"/>
             <w:tcBorders>
+              <w:top w:val="nil"/>
               <w:left w:val="single" w:sz="4" w:space="0" w:color="auto"/>
               <w:bottom w:val="single" w:sz="4" w:space="0" w:color="auto"/>
+              <w:right w:val="nil"/>
             </w:tcBorders>
           </w:tcPr>
           <w:p>
@@ -22720,7 +22778,10 @@
           <w:tcPr>
             <w:tcW w:w="638" w:type="dxa"/>
             <w:tcBorders>
+              <w:top w:val="nil"/>
+              <w:left w:val="nil"/>
               <w:bottom w:val="single" w:sz="4" w:space="0" w:color="auto"/>
+              <w:right w:val="nil"/>
             </w:tcBorders>
           </w:tcPr>
           <w:p>
@@ -22734,6 +22795,8 @@
           <w:tcPr>
             <w:tcW w:w="285" w:type="dxa"/>
             <w:tcBorders>
+              <w:top w:val="nil"/>
+              <w:left w:val="nil"/>
               <w:bottom w:val="single" w:sz="4" w:space="0" w:color="auto"/>
               <w:right w:val="dashed" w:sz="4" w:space="0" w:color="auto"/>
             </w:tcBorders>
@@ -22749,19 +22812,16 @@
           <w:tcPr>
             <w:tcW w:w="283" w:type="dxa"/>
             <w:tcBorders>
+              <w:top w:val="nil"/>
               <w:left w:val="dashed" w:sz="4" w:space="0" w:color="auto"/>
               <w:bottom w:val="single" w:sz="4" w:space="0" w:color="auto"/>
+              <w:right w:val="nil"/>
             </w:tcBorders>
-            <w:shd w:val="clear" w:color="auto" w:fill="833C0B" w:themeFill="accent2" w:themeFillShade="80"/>
-          </w:tcPr>
-          <w:p>
-            <w:pPr>
-              <w:jc w:val="center"/>
-              <w:cnfStyle w:val="000000000000" w:firstRow="0" w:lastRow="0" w:firstColumn="0" w:lastColumn="0" w:oddVBand="0" w:evenVBand="0" w:oddHBand="0" w:evenHBand="0" w:firstRowFirstColumn="0" w:firstRowLastColumn="0" w:lastRowFirstColumn="0" w:lastRowLastColumn="0"/>
-              <w:rPr>
-                <w:b/>
-                <w:color w:val="FFFFFF" w:themeColor="background1"/>
-              </w:rPr>
+          </w:tcPr>
+          <w:p>
+            <w:pPr>
+              <w:jc w:val="center"/>
+              <w:cnfStyle w:val="000000000000" w:firstRow="0" w:lastRow="0" w:firstColumn="0" w:lastColumn="0" w:oddVBand="0" w:evenVBand="0" w:oddHBand="0" w:evenHBand="0" w:firstRowFirstColumn="0" w:firstRowLastColumn="0" w:lastRowFirstColumn="0" w:lastRowLastColumn="0"/>
             </w:pPr>
           </w:p>
         </w:tc>
@@ -22769,45 +22829,33 @@
           <w:tcPr>
             <w:tcW w:w="637" w:type="dxa"/>
             <w:tcBorders>
+              <w:top w:val="nil"/>
+              <w:left w:val="nil"/>
               <w:bottom w:val="single" w:sz="4" w:space="0" w:color="auto"/>
+              <w:right w:val="nil"/>
             </w:tcBorders>
-            <w:shd w:val="clear" w:color="auto" w:fill="833C0B" w:themeFill="accent2" w:themeFillShade="80"/>
-          </w:tcPr>
-          <w:p>
-            <w:pPr>
-              <w:jc w:val="center"/>
-              <w:cnfStyle w:val="000000000000" w:firstRow="0" w:lastRow="0" w:firstColumn="0" w:lastColumn="0" w:oddVBand="0" w:evenVBand="0" w:oddHBand="0" w:evenHBand="0" w:firstRowFirstColumn="0" w:firstRowLastColumn="0" w:lastRowFirstColumn="0" w:lastRowLastColumn="0"/>
-              <w:rPr>
-                <w:b/>
-                <w:color w:val="FFFFFF" w:themeColor="background1"/>
-              </w:rPr>
-            </w:pPr>
-            <w:r>
-              <w:rPr>
-                <w:b/>
-                <w:color w:val="FFFFFF" w:themeColor="background1"/>
-              </w:rPr>
-              <w:t>P</w:t>
-            </w:r>
+          </w:tcPr>
+          <w:p>
+            <w:pPr>
+              <w:jc w:val="center"/>
+              <w:cnfStyle w:val="000000000000" w:firstRow="0" w:lastRow="0" w:firstColumn="0" w:lastColumn="0" w:oddVBand="0" w:evenVBand="0" w:oddHBand="0" w:evenHBand="0" w:firstRowFirstColumn="0" w:firstRowLastColumn="0" w:lastRowFirstColumn="0" w:lastRowLastColumn="0"/>
+            </w:pPr>
           </w:p>
         </w:tc>
         <w:tc>
           <w:tcPr>
             <w:tcW w:w="283" w:type="dxa"/>
             <w:tcBorders>
+              <w:top w:val="nil"/>
+              <w:left w:val="nil"/>
               <w:bottom w:val="single" w:sz="4" w:space="0" w:color="auto"/>
               <w:right w:val="dashed" w:sz="4" w:space="0" w:color="auto"/>
             </w:tcBorders>
-            <w:shd w:val="clear" w:color="auto" w:fill="833C0B" w:themeFill="accent2" w:themeFillShade="80"/>
-          </w:tcPr>
-          <w:p>
-            <w:pPr>
-              <w:jc w:val="center"/>
-              <w:cnfStyle w:val="000000000000" w:firstRow="0" w:lastRow="0" w:firstColumn="0" w:lastColumn="0" w:oddVBand="0" w:evenVBand="0" w:oddHBand="0" w:evenHBand="0" w:firstRowFirstColumn="0" w:firstRowLastColumn="0" w:lastRowFirstColumn="0" w:lastRowLastColumn="0"/>
-              <w:rPr>
-                <w:b/>
-                <w:color w:val="FFFFFF" w:themeColor="background1"/>
-              </w:rPr>
+          </w:tcPr>
+          <w:p>
+            <w:pPr>
+              <w:jc w:val="center"/>
+              <w:cnfStyle w:val="000000000000" w:firstRow="0" w:lastRow="0" w:firstColumn="0" w:lastColumn="0" w:oddVBand="0" w:evenVBand="0" w:oddHBand="0" w:evenHBand="0" w:firstRowFirstColumn="0" w:firstRowLastColumn="0" w:lastRowFirstColumn="0" w:lastRowLastColumn="0"/>
             </w:pPr>
           </w:p>
         </w:tc>
@@ -22815,19 +22863,16 @@
           <w:tcPr>
             <w:tcW w:w="284" w:type="dxa"/>
             <w:tcBorders>
+              <w:top w:val="nil"/>
               <w:left w:val="dashed" w:sz="4" w:space="0" w:color="auto"/>
               <w:bottom w:val="single" w:sz="4" w:space="0" w:color="auto"/>
+              <w:right w:val="nil"/>
             </w:tcBorders>
-            <w:shd w:val="clear" w:color="auto" w:fill="833C0B" w:themeFill="accent2" w:themeFillShade="80"/>
-          </w:tcPr>
-          <w:p>
-            <w:pPr>
-              <w:jc w:val="center"/>
-              <w:cnfStyle w:val="000000000000" w:firstRow="0" w:lastRow="0" w:firstColumn="0" w:lastColumn="0" w:oddVBand="0" w:evenVBand="0" w:oddHBand="0" w:evenHBand="0" w:firstRowFirstColumn="0" w:firstRowLastColumn="0" w:lastRowFirstColumn="0" w:lastRowLastColumn="0"/>
-              <w:rPr>
-                <w:b/>
-                <w:color w:val="FFFFFF" w:themeColor="background1"/>
-              </w:rPr>
+          </w:tcPr>
+          <w:p>
+            <w:pPr>
+              <w:jc w:val="center"/>
+              <w:cnfStyle w:val="000000000000" w:firstRow="0" w:lastRow="0" w:firstColumn="0" w:lastColumn="0" w:oddVBand="0" w:evenVBand="0" w:oddHBand="0" w:evenHBand="0" w:firstRowFirstColumn="0" w:firstRowLastColumn="0" w:lastRowFirstColumn="0" w:lastRowLastColumn="0"/>
             </w:pPr>
           </w:p>
         </w:tc>
@@ -22835,36 +22880,45 @@
           <w:tcPr>
             <w:tcW w:w="637" w:type="dxa"/>
             <w:tcBorders>
+              <w:top w:val="nil"/>
+              <w:left w:val="nil"/>
               <w:bottom w:val="single" w:sz="4" w:space="0" w:color="auto"/>
+              <w:right w:val="nil"/>
             </w:tcBorders>
-            <w:shd w:val="clear" w:color="auto" w:fill="833C0B" w:themeFill="accent2" w:themeFillShade="80"/>
-          </w:tcPr>
-          <w:p>
-            <w:pPr>
-              <w:jc w:val="center"/>
-              <w:cnfStyle w:val="000000000000" w:firstRow="0" w:lastRow="0" w:firstColumn="0" w:lastColumn="0" w:oddVBand="0" w:evenVBand="0" w:oddHBand="0" w:evenHBand="0" w:firstRowFirstColumn="0" w:firstRowLastColumn="0" w:lastRowFirstColumn="0" w:lastRowLastColumn="0"/>
-              <w:rPr>
-                <w:b/>
-                <w:color w:val="FFFFFF" w:themeColor="background1"/>
-              </w:rPr>
-            </w:pPr>
-            <w:r>
-              <w:rPr>
-                <w:b/>
-                <w:color w:val="FFFFFF" w:themeColor="background1"/>
-              </w:rPr>
-              <w:t>P</w:t>
-            </w:r>
+          </w:tcPr>
+          <w:p>
+            <w:pPr>
+              <w:jc w:val="center"/>
+              <w:cnfStyle w:val="000000000000" w:firstRow="0" w:lastRow="0" w:firstColumn="0" w:lastColumn="0" w:oddVBand="0" w:evenVBand="0" w:oddHBand="0" w:evenHBand="0" w:firstRowFirstColumn="0" w:firstRowLastColumn="0" w:lastRowFirstColumn="0" w:lastRowLastColumn="0"/>
+            </w:pPr>
           </w:p>
         </w:tc>
         <w:tc>
           <w:tcPr>
             <w:tcW w:w="283" w:type="dxa"/>
             <w:tcBorders>
+              <w:top w:val="nil"/>
+              <w:left w:val="nil"/>
               <w:bottom w:val="single" w:sz="4" w:space="0" w:color="auto"/>
               <w:right w:val="dashed" w:sz="4" w:space="0" w:color="auto"/>
             </w:tcBorders>
-            <w:shd w:val="clear" w:color="auto" w:fill="833C0B" w:themeFill="accent2" w:themeFillShade="80"/>
+          </w:tcPr>
+          <w:p>
+            <w:pPr>
+              <w:jc w:val="center"/>
+              <w:cnfStyle w:val="000000000000" w:firstRow="0" w:lastRow="0" w:firstColumn="0" w:lastColumn="0" w:oddVBand="0" w:evenVBand="0" w:oddHBand="0" w:evenHBand="0" w:firstRowFirstColumn="0" w:firstRowLastColumn="0" w:lastRowFirstColumn="0" w:lastRowLastColumn="0"/>
+            </w:pPr>
+          </w:p>
+        </w:tc>
+        <w:tc>
+          <w:tcPr>
+            <w:tcW w:w="284" w:type="dxa"/>
+            <w:tcBorders>
+              <w:top w:val="nil"/>
+              <w:left w:val="dashed" w:sz="4" w:space="0" w:color="auto"/>
+              <w:bottom w:val="single" w:sz="4" w:space="0" w:color="auto"/>
+              <w:right w:val="nil"/>
+            </w:tcBorders>
           </w:tcPr>
           <w:p>
             <w:pPr>
@@ -22879,89 +22933,116 @@
         </w:tc>
         <w:tc>
           <w:tcPr>
-            <w:tcW w:w="284" w:type="dxa"/>
+            <w:tcW w:w="639" w:type="dxa"/>
             <w:tcBorders>
+              <w:top w:val="nil"/>
+              <w:left w:val="nil"/>
+              <w:bottom w:val="single" w:sz="4" w:space="0" w:color="auto"/>
+              <w:right w:val="nil"/>
+            </w:tcBorders>
+          </w:tcPr>
+          <w:p>
+            <w:pPr>
+              <w:jc w:val="center"/>
+              <w:cnfStyle w:val="000000000000" w:firstRow="0" w:lastRow="0" w:firstColumn="0" w:lastColumn="0" w:oddVBand="0" w:evenVBand="0" w:oddHBand="0" w:evenHBand="0" w:firstRowFirstColumn="0" w:firstRowLastColumn="0" w:lastRowFirstColumn="0" w:lastRowLastColumn="0"/>
+              <w:rPr>
+                <w:b/>
+                <w:color w:val="FFFFFF" w:themeColor="background1"/>
+              </w:rPr>
+            </w:pPr>
+          </w:p>
+        </w:tc>
+        <w:tc>
+          <w:tcPr>
+            <w:tcW w:w="331" w:type="dxa"/>
+            <w:tcBorders>
+              <w:top w:val="nil"/>
+              <w:left w:val="nil"/>
+              <w:bottom w:val="single" w:sz="4" w:space="0" w:color="auto"/>
+              <w:right w:val="dashed" w:sz="4" w:space="0" w:color="auto"/>
+            </w:tcBorders>
+          </w:tcPr>
+          <w:p>
+            <w:pPr>
+              <w:jc w:val="center"/>
+              <w:cnfStyle w:val="000000000000" w:firstRow="0" w:lastRow="0" w:firstColumn="0" w:lastColumn="0" w:oddVBand="0" w:evenVBand="0" w:oddHBand="0" w:evenHBand="0" w:firstRowFirstColumn="0" w:firstRowLastColumn="0" w:lastRowFirstColumn="0" w:lastRowLastColumn="0"/>
+              <w:rPr>
+                <w:b/>
+                <w:color w:val="FFFFFF" w:themeColor="background1"/>
+              </w:rPr>
+            </w:pPr>
+          </w:p>
+        </w:tc>
+        <w:tc>
+          <w:tcPr>
+            <w:tcW w:w="332" w:type="dxa"/>
+            <w:tcBorders>
+              <w:top w:val="nil"/>
               <w:left w:val="dashed" w:sz="4" w:space="0" w:color="auto"/>
               <w:bottom w:val="single" w:sz="4" w:space="0" w:color="auto"/>
+              <w:right w:val="nil"/>
             </w:tcBorders>
-          </w:tcPr>
-          <w:p>
-            <w:pPr>
-              <w:jc w:val="center"/>
-              <w:cnfStyle w:val="000000000000" w:firstRow="0" w:lastRow="0" w:firstColumn="0" w:lastColumn="0" w:oddVBand="0" w:evenVBand="0" w:oddHBand="0" w:evenHBand="0" w:firstRowFirstColumn="0" w:firstRowLastColumn="0" w:lastRowFirstColumn="0" w:lastRowLastColumn="0"/>
-            </w:pPr>
-          </w:p>
-        </w:tc>
-        <w:tc>
-          <w:tcPr>
-            <w:tcW w:w="639" w:type="dxa"/>
+            <w:shd w:val="clear" w:color="auto" w:fill="833C0B" w:themeFill="accent2" w:themeFillShade="80"/>
+          </w:tcPr>
+          <w:p>
+            <w:pPr>
+              <w:jc w:val="center"/>
+              <w:cnfStyle w:val="000000000000" w:firstRow="0" w:lastRow="0" w:firstColumn="0" w:lastColumn="0" w:oddVBand="0" w:evenVBand="0" w:oddHBand="0" w:evenHBand="0" w:firstRowFirstColumn="0" w:firstRowLastColumn="0" w:lastRowFirstColumn="0" w:lastRowLastColumn="0"/>
+              <w:rPr>
+                <w:b/>
+                <w:color w:val="FFFFFF" w:themeColor="background1"/>
+              </w:rPr>
+            </w:pPr>
+          </w:p>
+        </w:tc>
+        <w:tc>
+          <w:tcPr>
+            <w:tcW w:w="567" w:type="dxa"/>
             <w:tcBorders>
+              <w:top w:val="nil"/>
+              <w:left w:val="nil"/>
               <w:bottom w:val="single" w:sz="4" w:space="0" w:color="auto"/>
+              <w:right w:val="nil"/>
             </w:tcBorders>
-          </w:tcPr>
-          <w:p>
-            <w:pPr>
-              <w:jc w:val="center"/>
-              <w:cnfStyle w:val="000000000000" w:firstRow="0" w:lastRow="0" w:firstColumn="0" w:lastColumn="0" w:oddVBand="0" w:evenVBand="0" w:oddHBand="0" w:evenHBand="0" w:firstRowFirstColumn="0" w:firstRowLastColumn="0" w:lastRowFirstColumn="0" w:lastRowLastColumn="0"/>
-            </w:pPr>
-          </w:p>
-        </w:tc>
-        <w:tc>
-          <w:tcPr>
-            <w:tcW w:w="331" w:type="dxa"/>
+            <w:shd w:val="clear" w:color="auto" w:fill="833C0B" w:themeFill="accent2" w:themeFillShade="80"/>
+          </w:tcPr>
+          <w:p>
+            <w:pPr>
+              <w:jc w:val="center"/>
+              <w:cnfStyle w:val="000000000000" w:firstRow="0" w:lastRow="0" w:firstColumn="0" w:lastColumn="0" w:oddVBand="0" w:evenVBand="0" w:oddHBand="0" w:evenHBand="0" w:firstRowFirstColumn="0" w:firstRowLastColumn="0" w:lastRowFirstColumn="0" w:lastRowLastColumn="0"/>
+              <w:rPr>
+                <w:b/>
+                <w:color w:val="FFFFFF" w:themeColor="background1"/>
+              </w:rPr>
+            </w:pPr>
+            <w:r>
+              <w:rPr>
+                <w:b/>
+                <w:color w:val="FFFFFF" w:themeColor="background1"/>
+              </w:rPr>
+              <w:t>P</w:t>
+            </w:r>
+          </w:p>
+        </w:tc>
+        <w:tc>
+          <w:tcPr>
+            <w:tcW w:w="283" w:type="dxa"/>
             <w:tcBorders>
+              <w:top w:val="nil"/>
+              <w:left w:val="nil"/>
               <w:bottom w:val="single" w:sz="4" w:space="0" w:color="auto"/>
               <w:right w:val="single" w:sz="4" w:space="0" w:color="auto"/>
             </w:tcBorders>
-          </w:tcPr>
-          <w:p>
-            <w:pPr>
-              <w:jc w:val="center"/>
-              <w:cnfStyle w:val="000000000000" w:firstRow="0" w:lastRow="0" w:firstColumn="0" w:lastColumn="0" w:oddVBand="0" w:evenVBand="0" w:oddHBand="0" w:evenHBand="0" w:firstRowFirstColumn="0" w:firstRowLastColumn="0" w:lastRowFirstColumn="0" w:lastRowLastColumn="0"/>
-            </w:pPr>
-          </w:p>
-        </w:tc>
-        <w:tc>
-          <w:tcPr>
-            <w:tcW w:w="332" w:type="dxa"/>
-            <w:tcBorders>
-              <w:left w:val="single" w:sz="4" w:space="0" w:color="auto"/>
-              <w:bottom w:val="single" w:sz="4" w:space="0" w:color="auto"/>
-            </w:tcBorders>
-          </w:tcPr>
-          <w:p>
-            <w:pPr>
-              <w:jc w:val="center"/>
-              <w:cnfStyle w:val="000000000000" w:firstRow="0" w:lastRow="0" w:firstColumn="0" w:lastColumn="0" w:oddVBand="0" w:evenVBand="0" w:oddHBand="0" w:evenHBand="0" w:firstRowFirstColumn="0" w:firstRowLastColumn="0" w:lastRowFirstColumn="0" w:lastRowLastColumn="0"/>
-            </w:pPr>
-          </w:p>
-        </w:tc>
-        <w:tc>
-          <w:tcPr>
-            <w:tcW w:w="567" w:type="dxa"/>
-            <w:tcBorders>
-              <w:bottom w:val="single" w:sz="4" w:space="0" w:color="auto"/>
-            </w:tcBorders>
-          </w:tcPr>
-          <w:p>
-            <w:pPr>
-              <w:jc w:val="center"/>
-              <w:cnfStyle w:val="000000000000" w:firstRow="0" w:lastRow="0" w:firstColumn="0" w:lastColumn="0" w:oddVBand="0" w:evenVBand="0" w:oddHBand="0" w:evenHBand="0" w:firstRowFirstColumn="0" w:firstRowLastColumn="0" w:lastRowFirstColumn="0" w:lastRowLastColumn="0"/>
-            </w:pPr>
-          </w:p>
-        </w:tc>
-        <w:tc>
-          <w:tcPr>
-            <w:tcW w:w="283" w:type="dxa"/>
-            <w:tcBorders>
-              <w:bottom w:val="single" w:sz="4" w:space="0" w:color="auto"/>
-              <w:right w:val="single" w:sz="4" w:space="0" w:color="auto"/>
-            </w:tcBorders>
-          </w:tcPr>
-          <w:p>
-            <w:pPr>
-              <w:jc w:val="center"/>
-              <w:cnfStyle w:val="000000000000" w:firstRow="0" w:lastRow="0" w:firstColumn="0" w:lastColumn="0" w:oddVBand="0" w:evenVBand="0" w:oddHBand="0" w:evenHBand="0" w:firstRowFirstColumn="0" w:firstRowLastColumn="0" w:lastRowFirstColumn="0" w:lastRowLastColumn="0"/>
+            <w:shd w:val="clear" w:color="auto" w:fill="833C0B" w:themeFill="accent2" w:themeFillShade="80"/>
+          </w:tcPr>
+          <w:p>
+            <w:pPr>
+              <w:jc w:val="center"/>
+              <w:cnfStyle w:val="000000000000" w:firstRow="0" w:lastRow="0" w:firstColumn="0" w:lastColumn="0" w:oddVBand="0" w:evenVBand="0" w:oddHBand="0" w:evenHBand="0" w:firstRowFirstColumn="0" w:firstRowLastColumn="0" w:lastRowFirstColumn="0" w:lastRowLastColumn="0"/>
+              <w:rPr>
+                <w:b/>
+                <w:color w:val="FFFFFF" w:themeColor="background1"/>
+              </w:rPr>
             </w:pPr>
           </w:p>
         </w:tc>
@@ -22969,7 +23050,10 @@
           <w:tcPr>
             <w:tcW w:w="284" w:type="dxa"/>
             <w:tcBorders>
+              <w:top w:val="nil"/>
               <w:left w:val="single" w:sz="4" w:space="0" w:color="auto"/>
+              <w:bottom w:val="nil"/>
+              <w:right w:val="nil"/>
             </w:tcBorders>
           </w:tcPr>
           <w:p>
@@ -23021,10 +23105,10 @@
       </w:tblPr>
       <w:tblGrid>
         <w:gridCol w:w="962"/>
-        <w:gridCol w:w="962"/>
-        <w:gridCol w:w="963"/>
-        <w:gridCol w:w="963"/>
-        <w:gridCol w:w="963"/>
+        <w:gridCol w:w="1020"/>
+        <w:gridCol w:w="1021"/>
+        <w:gridCol w:w="1021"/>
+        <w:gridCol w:w="1022"/>
       </w:tblGrid>
       <w:tr>
         <w:trPr>
@@ -23052,50 +23136,50 @@
         </w:tc>
         <w:tc>
           <w:tcPr>
-            <w:tcW w:w="1925" w:type="dxa"/>
-            <w:gridSpan w:val="2"/>
+            <w:tcW w:w="1020" w:type="dxa"/>
             <w:tcBorders>
               <w:top w:val="single" w:sz="4" w:space="0" w:color="auto"/>
               <w:left w:val="single" w:sz="4" w:space="0" w:color="auto"/>
             </w:tcBorders>
-            <w:shd w:val="clear" w:color="auto" w:fill="833C0B" w:themeFill="accent2" w:themeFillShade="80"/>
-          </w:tcPr>
-          <w:p>
-            <w:pPr>
-              <w:jc w:val="center"/>
-              <w:cnfStyle w:val="000000000000" w:firstRow="0" w:lastRow="0" w:firstColumn="0" w:lastColumn="0" w:oddVBand="0" w:evenVBand="0" w:oddHBand="0" w:evenHBand="0" w:firstRowFirstColumn="0" w:firstRowLastColumn="0" w:lastRowFirstColumn="0" w:lastRowLastColumn="0"/>
-              <w:rPr>
-                <w:b/>
-                <w:color w:val="FFFFFF" w:themeColor="background1"/>
-              </w:rPr>
-            </w:pPr>
-            <w:r>
-              <w:rPr>
-                <w:b/>
-                <w:color w:val="FFFFFF" w:themeColor="background1"/>
-              </w:rPr>
-              <w:t>Ap.Mar</w:t>
-            </w:r>
-          </w:p>
-        </w:tc>
-        <w:tc>
-          <w:tcPr>
-            <w:tcW w:w="963" w:type="dxa"/>
+            <w:shd w:val="clear" w:color="auto" w:fill="D9D9D9" w:themeFill="background1" w:themeFillShade="D9"/>
+          </w:tcPr>
+          <w:p>
+            <w:pPr>
+              <w:jc w:val="center"/>
+              <w:cnfStyle w:val="000000000000" w:firstRow="0" w:lastRow="0" w:firstColumn="0" w:lastColumn="0" w:oddVBand="0" w:evenVBand="0" w:oddHBand="0" w:evenHBand="0" w:firstRowFirstColumn="0" w:firstRowLastColumn="0" w:lastRowFirstColumn="0" w:lastRowLastColumn="0"/>
+            </w:pPr>
+          </w:p>
+        </w:tc>
+        <w:tc>
+          <w:tcPr>
+            <w:tcW w:w="2042" w:type="dxa"/>
+            <w:gridSpan w:val="2"/>
             <w:tcBorders>
               <w:top w:val="single" w:sz="4" w:space="0" w:color="auto"/>
             </w:tcBorders>
-            <w:shd w:val="clear" w:color="auto" w:fill="D9D9D9" w:themeFill="background1" w:themeFillShade="D9"/>
-          </w:tcPr>
-          <w:p>
-            <w:pPr>
-              <w:jc w:val="center"/>
-              <w:cnfStyle w:val="000000000000" w:firstRow="0" w:lastRow="0" w:firstColumn="0" w:lastColumn="0" w:oddVBand="0" w:evenVBand="0" w:oddHBand="0" w:evenHBand="0" w:firstRowFirstColumn="0" w:firstRowLastColumn="0" w:lastRowFirstColumn="0" w:lastRowLastColumn="0"/>
-            </w:pPr>
-          </w:p>
-        </w:tc>
-        <w:tc>
-          <w:tcPr>
-            <w:tcW w:w="963" w:type="dxa"/>
+            <w:shd w:val="clear" w:color="auto" w:fill="833C0B" w:themeFill="accent2" w:themeFillShade="80"/>
+          </w:tcPr>
+          <w:p>
+            <w:pPr>
+              <w:jc w:val="center"/>
+              <w:cnfStyle w:val="000000000000" w:firstRow="0" w:lastRow="0" w:firstColumn="0" w:lastColumn="0" w:oddVBand="0" w:evenVBand="0" w:oddHBand="0" w:evenHBand="0" w:firstRowFirstColumn="0" w:firstRowLastColumn="0" w:lastRowFirstColumn="0" w:lastRowLastColumn="0"/>
+              <w:rPr>
+                <w:b/>
+                <w:color w:val="FFFFFF" w:themeColor="background1"/>
+              </w:rPr>
+            </w:pPr>
+            <w:r>
+              <w:rPr>
+                <w:b/>
+                <w:color w:val="FFFFFF" w:themeColor="background1"/>
+              </w:rPr>
+              <w:t>JSS</w:t>
+            </w:r>
+          </w:p>
+        </w:tc>
+        <w:tc>
+          <w:tcPr>
+            <w:tcW w:w="1022" w:type="dxa"/>
             <w:tcBorders>
               <w:top w:val="single" w:sz="4" w:space="0" w:color="auto"/>
               <w:right w:val="single" w:sz="4" w:space="0" w:color="auto"/>
@@ -23135,10 +23219,22 @@
         </w:tc>
         <w:tc>
           <w:tcPr>
-            <w:tcW w:w="962" w:type="dxa"/>
+            <w:tcW w:w="1020" w:type="dxa"/>
             <w:tcBorders>
               <w:left w:val="single" w:sz="4" w:space="0" w:color="auto"/>
             </w:tcBorders>
+            <w:shd w:val="clear" w:color="auto" w:fill="D9D9D9" w:themeFill="background1" w:themeFillShade="D9"/>
+          </w:tcPr>
+          <w:p>
+            <w:pPr>
+              <w:jc w:val="center"/>
+              <w:cnfStyle w:val="000000000000" w:firstRow="0" w:lastRow="0" w:firstColumn="0" w:lastColumn="0" w:oddVBand="0" w:evenVBand="0" w:oddHBand="0" w:evenHBand="0" w:firstRowFirstColumn="0" w:firstRowLastColumn="0" w:lastRowFirstColumn="0" w:lastRowLastColumn="0"/>
+            </w:pPr>
+          </w:p>
+        </w:tc>
+        <w:tc>
+          <w:tcPr>
+            <w:tcW w:w="1021" w:type="dxa"/>
           </w:tcPr>
           <w:p>
             <w:pPr>
@@ -23152,7 +23248,7 @@
         </w:tc>
         <w:tc>
           <w:tcPr>
-            <w:tcW w:w="963" w:type="dxa"/>
+            <w:tcW w:w="1021" w:type="dxa"/>
           </w:tcPr>
           <w:p>
             <w:pPr>
@@ -23166,19 +23262,7 @@
         </w:tc>
         <w:tc>
           <w:tcPr>
-            <w:tcW w:w="963" w:type="dxa"/>
-            <w:shd w:val="clear" w:color="auto" w:fill="D9D9D9" w:themeFill="background1" w:themeFillShade="D9"/>
-          </w:tcPr>
-          <w:p>
-            <w:pPr>
-              <w:jc w:val="center"/>
-              <w:cnfStyle w:val="000000000000" w:firstRow="0" w:lastRow="0" w:firstColumn="0" w:lastColumn="0" w:oddVBand="0" w:evenVBand="0" w:oddHBand="0" w:evenHBand="0" w:firstRowFirstColumn="0" w:firstRowLastColumn="0" w:lastRowFirstColumn="0" w:lastRowLastColumn="0"/>
-            </w:pPr>
-          </w:p>
-        </w:tc>
-        <w:tc>
-          <w:tcPr>
-            <w:tcW w:w="963" w:type="dxa"/>
+            <w:tcW w:w="1022" w:type="dxa"/>
             <w:tcBorders>
               <w:right w:val="single" w:sz="4" w:space="0" w:color="auto"/>
             </w:tcBorders>
@@ -23218,43 +23302,49 @@
         </w:tc>
         <w:tc>
           <w:tcPr>
-            <w:tcW w:w="962" w:type="dxa"/>
+            <w:tcW w:w="1020" w:type="dxa"/>
             <w:tcBorders>
               <w:left w:val="single" w:sz="4" w:space="0" w:color="auto"/>
               <w:bottom w:val="single" w:sz="4" w:space="0" w:color="auto"/>
             </w:tcBorders>
-          </w:tcPr>
-          <w:p>
-            <w:pPr>
-              <w:jc w:val="center"/>
-              <w:cnfStyle w:val="000000000000" w:firstRow="0" w:lastRow="0" w:firstColumn="0" w:lastColumn="0" w:oddVBand="0" w:evenVBand="0" w:oddHBand="0" w:evenHBand="0" w:firstRowFirstColumn="0" w:firstRowLastColumn="0" w:lastRowFirstColumn="0" w:lastRowLastColumn="0"/>
-            </w:pPr>
-            <w:r>
-              <w:t>JSS = F</w:t>
-            </w:r>
-          </w:p>
-          <w:p>
-            <w:pPr>
-              <w:jc w:val="center"/>
-              <w:cnfStyle w:val="000000000000" w:firstRow="0" w:lastRow="0" w:firstColumn="0" w:lastColumn="0" w:oddVBand="0" w:evenVBand="0" w:oddHBand="0" w:evenHBand="0" w:firstRowFirstColumn="0" w:firstRowLastColumn="0" w:lastRowFirstColumn="0" w:lastRowLastColumn="0"/>
-            </w:pPr>
-            <w:r>
-              <w:t>CNT = F</w:t>
-            </w:r>
-          </w:p>
-          <w:p>
-            <w:pPr>
-              <w:jc w:val="center"/>
-              <w:cnfStyle w:val="000000000000" w:firstRow="0" w:lastRow="0" w:firstColumn="0" w:lastColumn="0" w:oddVBand="0" w:evenVBand="0" w:oddHBand="0" w:evenHBand="0" w:firstRowFirstColumn="0" w:firstRowLastColumn="0" w:lastRowFirstColumn="0" w:lastRowLastColumn="0"/>
-            </w:pPr>
-            <w:r>
-              <w:t>NCN = V</w:t>
-            </w:r>
-          </w:p>
-        </w:tc>
-        <w:tc>
-          <w:tcPr>
-            <w:tcW w:w="963" w:type="dxa"/>
+            <w:shd w:val="clear" w:color="auto" w:fill="D9D9D9" w:themeFill="background1" w:themeFillShade="D9"/>
+          </w:tcPr>
+          <w:p>
+            <w:pPr>
+              <w:jc w:val="center"/>
+              <w:cnfStyle w:val="000000000000" w:firstRow="0" w:lastRow="0" w:firstColumn="0" w:lastColumn="0" w:oddVBand="0" w:evenVBand="0" w:oddHBand="0" w:evenHBand="0" w:firstRowFirstColumn="0" w:firstRowLastColumn="0" w:lastRowFirstColumn="0" w:lastRowLastColumn="0"/>
+            </w:pPr>
+          </w:p>
+        </w:tc>
+        <w:tc>
+          <w:tcPr>
+            <w:tcW w:w="1021" w:type="dxa"/>
+            <w:tcBorders>
+              <w:bottom w:val="single" w:sz="4" w:space="0" w:color="auto"/>
+            </w:tcBorders>
+          </w:tcPr>
+          <w:p>
+            <w:pPr>
+              <w:jc w:val="center"/>
+              <w:cnfStyle w:val="000000000000" w:firstRow="0" w:lastRow="0" w:firstColumn="0" w:lastColumn="0" w:oddVBand="0" w:evenVBand="0" w:oddHBand="0" w:evenHBand="0" w:firstRowFirstColumn="0" w:firstRowLastColumn="0" w:lastRowFirstColumn="0" w:lastRowLastColumn="0"/>
+            </w:pPr>
+            <w:r>
+              <w:t>CNT = V</w:t>
+            </w:r>
+          </w:p>
+          <w:p>
+            <w:pPr>
+              <w:jc w:val="center"/>
+              <w:cnfStyle w:val="000000000000" w:firstRow="0" w:lastRow="0" w:firstColumn="0" w:lastColumn="0" w:oddVBand="0" w:evenVBand="0" w:oddHBand="0" w:evenHBand="0" w:firstRowFirstColumn="0" w:firstRowLastColumn="0" w:lastRowFirstColumn="0" w:lastRowLastColumn="0"/>
+            </w:pPr>
+            <w:r>
+              <w:t>AMA = F</w:t>
+            </w:r>
+          </w:p>
+        </w:tc>
+        <w:tc>
+          <w:tcPr>
+            <w:tcW w:w="1021" w:type="dxa"/>
             <w:tcBorders>
               <w:bottom w:val="single" w:sz="4" w:space="0" w:color="auto"/>
             </w:tcBorders>
@@ -23269,22 +23359,7 @@
         </w:tc>
         <w:tc>
           <w:tcPr>
-            <w:tcW w:w="963" w:type="dxa"/>
-            <w:tcBorders>
-              <w:bottom w:val="single" w:sz="4" w:space="0" w:color="auto"/>
-            </w:tcBorders>
-            <w:shd w:val="clear" w:color="auto" w:fill="D9D9D9" w:themeFill="background1" w:themeFillShade="D9"/>
-          </w:tcPr>
-          <w:p>
-            <w:pPr>
-              <w:jc w:val="center"/>
-              <w:cnfStyle w:val="000000000000" w:firstRow="0" w:lastRow="0" w:firstColumn="0" w:lastColumn="0" w:oddVBand="0" w:evenVBand="0" w:oddHBand="0" w:evenHBand="0" w:firstRowFirstColumn="0" w:firstRowLastColumn="0" w:lastRowFirstColumn="0" w:lastRowLastColumn="0"/>
-            </w:pPr>
-          </w:p>
-        </w:tc>
-        <w:tc>
-          <w:tcPr>
-            <w:tcW w:w="963" w:type="dxa"/>
+            <w:tcW w:w="1022" w:type="dxa"/>
             <w:tcBorders>
               <w:bottom w:val="single" w:sz="4" w:space="0" w:color="auto"/>
               <w:right w:val="single" w:sz="4" w:space="0" w:color="auto"/>
@@ -23325,7 +23400,7 @@
         </w:tc>
         <w:tc>
           <w:tcPr>
-            <w:tcW w:w="962" w:type="dxa"/>
+            <w:tcW w:w="1020" w:type="dxa"/>
             <w:tcBorders>
               <w:top w:val="single" w:sz="4" w:space="0" w:color="auto"/>
               <w:left w:val="single" w:sz="4" w:space="0" w:color="auto"/>
@@ -23341,45 +23416,45 @@
         </w:tc>
         <w:tc>
           <w:tcPr>
-            <w:tcW w:w="1926" w:type="dxa"/>
-            <w:gridSpan w:val="2"/>
+            <w:tcW w:w="1021" w:type="dxa"/>
             <w:tcBorders>
               <w:top w:val="single" w:sz="4" w:space="0" w:color="auto"/>
             </w:tcBorders>
-            <w:shd w:val="clear" w:color="auto" w:fill="833C0B" w:themeFill="accent2" w:themeFillShade="80"/>
-          </w:tcPr>
-          <w:p>
-            <w:pPr>
-              <w:jc w:val="center"/>
-              <w:cnfStyle w:val="000000000000" w:firstRow="0" w:lastRow="0" w:firstColumn="0" w:lastColumn="0" w:oddVBand="0" w:evenVBand="0" w:oddHBand="0" w:evenHBand="0" w:firstRowFirstColumn="0" w:firstRowLastColumn="0" w:lastRowFirstColumn="0" w:lastRowLastColumn="0"/>
-              <w:rPr>
-                <w:b/>
-                <w:color w:val="FFFFFF" w:themeColor="background1"/>
-              </w:rPr>
-            </w:pPr>
-            <w:r>
-              <w:rPr>
-                <w:b/>
-                <w:color w:val="FFFFFF" w:themeColor="background1"/>
-              </w:rPr>
-              <w:t>JSS</w:t>
-            </w:r>
-          </w:p>
-        </w:tc>
-        <w:tc>
-          <w:tcPr>
-            <w:tcW w:w="963" w:type="dxa"/>
+            <w:shd w:val="clear" w:color="auto" w:fill="D9D9D9" w:themeFill="background1" w:themeFillShade="D9"/>
+          </w:tcPr>
+          <w:p>
+            <w:pPr>
+              <w:jc w:val="center"/>
+              <w:cnfStyle w:val="000000000000" w:firstRow="0" w:lastRow="0" w:firstColumn="0" w:lastColumn="0" w:oddVBand="0" w:evenVBand="0" w:oddHBand="0" w:evenHBand="0" w:firstRowFirstColumn="0" w:firstRowLastColumn="0" w:lastRowFirstColumn="0" w:lastRowLastColumn="0"/>
+            </w:pPr>
+          </w:p>
+        </w:tc>
+        <w:tc>
+          <w:tcPr>
+            <w:tcW w:w="2043" w:type="dxa"/>
+            <w:gridSpan w:val="2"/>
             <w:tcBorders>
               <w:top w:val="single" w:sz="4" w:space="0" w:color="auto"/>
               <w:right w:val="single" w:sz="4" w:space="0" w:color="auto"/>
             </w:tcBorders>
-            <w:shd w:val="clear" w:color="auto" w:fill="D9D9D9" w:themeFill="background1" w:themeFillShade="D9"/>
-          </w:tcPr>
-          <w:p>
-            <w:pPr>
-              <w:jc w:val="center"/>
-              <w:cnfStyle w:val="000000000000" w:firstRow="0" w:lastRow="0" w:firstColumn="0" w:lastColumn="0" w:oddVBand="0" w:evenVBand="0" w:oddHBand="0" w:evenHBand="0" w:firstRowFirstColumn="0" w:firstRowLastColumn="0" w:lastRowFirstColumn="0" w:lastRowLastColumn="0"/>
-            </w:pPr>
+            <w:shd w:val="clear" w:color="auto" w:fill="833C0B" w:themeFill="accent2" w:themeFillShade="80"/>
+          </w:tcPr>
+          <w:p>
+            <w:pPr>
+              <w:jc w:val="center"/>
+              <w:cnfStyle w:val="000000000000" w:firstRow="0" w:lastRow="0" w:firstColumn="0" w:lastColumn="0" w:oddVBand="0" w:evenVBand="0" w:oddHBand="0" w:evenHBand="0" w:firstRowFirstColumn="0" w:firstRowLastColumn="0" w:lastRowFirstColumn="0" w:lastRowLastColumn="0"/>
+              <w:rPr>
+                <w:b/>
+                <w:color w:val="FFFFFF" w:themeColor="background1"/>
+              </w:rPr>
+            </w:pPr>
+            <w:r>
+              <w:rPr>
+                <w:b/>
+                <w:color w:val="FFFFFF" w:themeColor="background1"/>
+              </w:rPr>
+              <w:t>CNT</w:t>
+            </w:r>
           </w:p>
         </w:tc>
       </w:tr>
@@ -23408,7 +23483,7 @@
         </w:tc>
         <w:tc>
           <w:tcPr>
-            <w:tcW w:w="962" w:type="dxa"/>
+            <w:tcW w:w="1020" w:type="dxa"/>
             <w:tcBorders>
               <w:left w:val="single" w:sz="4" w:space="0" w:color="auto"/>
             </w:tcBorders>
@@ -23423,21 +23498,19 @@
         </w:tc>
         <w:tc>
           <w:tcPr>
-            <w:tcW w:w="963" w:type="dxa"/>
-          </w:tcPr>
-          <w:p>
-            <w:pPr>
-              <w:jc w:val="center"/>
-              <w:cnfStyle w:val="000000000000" w:firstRow="0" w:lastRow="0" w:firstColumn="0" w:lastColumn="0" w:oddVBand="0" w:evenVBand="0" w:oddHBand="0" w:evenHBand="0" w:firstRowFirstColumn="0" w:firstRowLastColumn="0" w:lastRowFirstColumn="0" w:lastRowLastColumn="0"/>
-            </w:pPr>
-            <w:r>
-              <w:t>V</w:t>
-            </w:r>
-          </w:p>
-        </w:tc>
-        <w:tc>
-          <w:tcPr>
-            <w:tcW w:w="963" w:type="dxa"/>
+            <w:tcW w:w="1021" w:type="dxa"/>
+            <w:shd w:val="clear" w:color="auto" w:fill="D9D9D9" w:themeFill="background1" w:themeFillShade="D9"/>
+          </w:tcPr>
+          <w:p>
+            <w:pPr>
+              <w:jc w:val="center"/>
+              <w:cnfStyle w:val="000000000000" w:firstRow="0" w:lastRow="0" w:firstColumn="0" w:lastColumn="0" w:oddVBand="0" w:evenVBand="0" w:oddHBand="0" w:evenHBand="0" w:firstRowFirstColumn="0" w:firstRowLastColumn="0" w:lastRowFirstColumn="0" w:lastRowLastColumn="0"/>
+            </w:pPr>
+          </w:p>
+        </w:tc>
+        <w:tc>
+          <w:tcPr>
+            <w:tcW w:w="1021" w:type="dxa"/>
           </w:tcPr>
           <w:p>
             <w:pPr>
@@ -23451,17 +23524,19 @@
         </w:tc>
         <w:tc>
           <w:tcPr>
-            <w:tcW w:w="963" w:type="dxa"/>
+            <w:tcW w:w="1022" w:type="dxa"/>
             <w:tcBorders>
               <w:right w:val="single" w:sz="4" w:space="0" w:color="auto"/>
             </w:tcBorders>
-            <w:shd w:val="clear" w:color="auto" w:fill="D9D9D9" w:themeFill="background1" w:themeFillShade="D9"/>
-          </w:tcPr>
-          <w:p>
-            <w:pPr>
-              <w:jc w:val="center"/>
-              <w:cnfStyle w:val="000000000000" w:firstRow="0" w:lastRow="0" w:firstColumn="0" w:lastColumn="0" w:oddVBand="0" w:evenVBand="0" w:oddHBand="0" w:evenHBand="0" w:firstRowFirstColumn="0" w:firstRowLastColumn="0" w:lastRowFirstColumn="0" w:lastRowLastColumn="0"/>
-            </w:pPr>
+          </w:tcPr>
+          <w:p>
+            <w:pPr>
+              <w:jc w:val="center"/>
+              <w:cnfStyle w:val="000000000000" w:firstRow="0" w:lastRow="0" w:firstColumn="0" w:lastColumn="0" w:oddVBand="0" w:evenVBand="0" w:oddHBand="0" w:evenHBand="0" w:firstRowFirstColumn="0" w:firstRowLastColumn="0" w:lastRowFirstColumn="0" w:lastRowLastColumn="0"/>
+            </w:pPr>
+            <w:r>
+              <w:t>V</w:t>
+            </w:r>
           </w:p>
         </w:tc>
       </w:tr>
@@ -23491,7 +23566,7 @@
         </w:tc>
         <w:tc>
           <w:tcPr>
-            <w:tcW w:w="962" w:type="dxa"/>
+            <w:tcW w:w="1020" w:type="dxa"/>
             <w:tcBorders>
               <w:left w:val="single" w:sz="4" w:space="0" w:color="auto"/>
               <w:bottom w:val="single" w:sz="4" w:space="0" w:color="auto"/>
@@ -23507,24 +23582,7 @@
         </w:tc>
         <w:tc>
           <w:tcPr>
-            <w:tcW w:w="963" w:type="dxa"/>
-            <w:tcBorders>
-              <w:bottom w:val="single" w:sz="4" w:space="0" w:color="auto"/>
-            </w:tcBorders>
-          </w:tcPr>
-          <w:p>
-            <w:pPr>
-              <w:jc w:val="center"/>
-              <w:cnfStyle w:val="000000000000" w:firstRow="0" w:lastRow="0" w:firstColumn="0" w:lastColumn="0" w:oddVBand="0" w:evenVBand="0" w:oddHBand="0" w:evenHBand="0" w:firstRowFirstColumn="0" w:firstRowLastColumn="0" w:lastRowFirstColumn="0" w:lastRowLastColumn="0"/>
-            </w:pPr>
-            <w:r>
-              <w:t>CNT = V</w:t>
-            </w:r>
-          </w:p>
-        </w:tc>
-        <w:tc>
-          <w:tcPr>
-            <w:tcW w:w="963" w:type="dxa"/>
+            <w:tcW w:w="1021" w:type="dxa"/>
             <w:tcBorders>
               <w:bottom w:val="single" w:sz="4" w:space="0" w:color="auto"/>
             </w:tcBorders>
@@ -23539,273 +23597,38 @@
         </w:tc>
         <w:tc>
           <w:tcPr>
-            <w:tcW w:w="963" w:type="dxa"/>
+            <w:tcW w:w="1021" w:type="dxa"/>
+            <w:tcBorders>
+              <w:bottom w:val="single" w:sz="4" w:space="0" w:color="auto"/>
+            </w:tcBorders>
+          </w:tcPr>
+          <w:p>
+            <w:pPr>
+              <w:jc w:val="center"/>
+              <w:cnfStyle w:val="000000000000" w:firstRow="0" w:lastRow="0" w:firstColumn="0" w:lastColumn="0" w:oddVBand="0" w:evenVBand="0" w:oddHBand="0" w:evenHBand="0" w:firstRowFirstColumn="0" w:firstRowLastColumn="0" w:lastRowFirstColumn="0" w:lastRowLastColumn="0"/>
+            </w:pPr>
+            <w:r>
+              <w:t>NCN = V</w:t>
+            </w:r>
+          </w:p>
+        </w:tc>
+        <w:tc>
+          <w:tcPr>
+            <w:tcW w:w="1022" w:type="dxa"/>
             <w:tcBorders>
               <w:bottom w:val="single" w:sz="4" w:space="0" w:color="auto"/>
               <w:right w:val="single" w:sz="4" w:space="0" w:color="auto"/>
             </w:tcBorders>
-            <w:shd w:val="clear" w:color="auto" w:fill="D9D9D9" w:themeFill="background1" w:themeFillShade="D9"/>
-          </w:tcPr>
-          <w:p>
-            <w:pPr>
-              <w:jc w:val="center"/>
-              <w:cnfStyle w:val="000000000000" w:firstRow="0" w:lastRow="0" w:firstColumn="0" w:lastColumn="0" w:oddVBand="0" w:evenVBand="0" w:oddHBand="0" w:evenHBand="0" w:firstRowFirstColumn="0" w:firstRowLastColumn="0" w:lastRowFirstColumn="0" w:lastRowLastColumn="0"/>
-            </w:pPr>
-          </w:p>
-        </w:tc>
-      </w:tr>
-      <w:tr>
-        <w:trPr>
-          <w:jc w:val="center"/>
-        </w:trPr>
-        <w:tc>
-          <w:tcPr>
-            <w:cnfStyle w:val="001000000000" w:firstRow="0" w:lastRow="0" w:firstColumn="1" w:lastColumn="0" w:oddVBand="0" w:evenVBand="0" w:oddHBand="0" w:evenHBand="0" w:firstRowFirstColumn="0" w:firstRowLastColumn="0" w:lastRowFirstColumn="0" w:lastRowLastColumn="0"/>
-            <w:tcW w:w="962" w:type="dxa"/>
-            <w:tcBorders>
-              <w:top w:val="single" w:sz="4" w:space="0" w:color="auto"/>
-              <w:left w:val="single" w:sz="4" w:space="0" w:color="auto"/>
-              <w:right w:val="single" w:sz="4" w:space="0" w:color="auto"/>
-            </w:tcBorders>
-            <w:vAlign w:val="center"/>
-          </w:tcPr>
-          <w:p>
-            <w:pPr>
-              <w:jc w:val="center"/>
-            </w:pPr>
-            <w:r>
-              <w:t>Preg.</w:t>
-            </w:r>
-          </w:p>
-        </w:tc>
-        <w:tc>
-          <w:tcPr>
-            <w:tcW w:w="962" w:type="dxa"/>
-            <w:tcBorders>
-              <w:top w:val="single" w:sz="4" w:space="0" w:color="auto"/>
-              <w:left w:val="single" w:sz="4" w:space="0" w:color="auto"/>
-            </w:tcBorders>
-            <w:shd w:val="clear" w:color="auto" w:fill="D9D9D9" w:themeFill="background1" w:themeFillShade="D9"/>
-          </w:tcPr>
-          <w:p>
-            <w:pPr>
-              <w:jc w:val="center"/>
-              <w:cnfStyle w:val="000000000000" w:firstRow="0" w:lastRow="0" w:firstColumn="0" w:lastColumn="0" w:oddVBand="0" w:evenVBand="0" w:oddHBand="0" w:evenHBand="0" w:firstRowFirstColumn="0" w:firstRowLastColumn="0" w:lastRowFirstColumn="0" w:lastRowLastColumn="0"/>
-            </w:pPr>
-          </w:p>
-        </w:tc>
-        <w:tc>
-          <w:tcPr>
-            <w:tcW w:w="963" w:type="dxa"/>
-            <w:tcBorders>
-              <w:top w:val="single" w:sz="4" w:space="0" w:color="auto"/>
-            </w:tcBorders>
-            <w:shd w:val="clear" w:color="auto" w:fill="D9D9D9" w:themeFill="background1" w:themeFillShade="D9"/>
-          </w:tcPr>
-          <w:p>
-            <w:pPr>
-              <w:jc w:val="center"/>
-              <w:cnfStyle w:val="000000000000" w:firstRow="0" w:lastRow="0" w:firstColumn="0" w:lastColumn="0" w:oddVBand="0" w:evenVBand="0" w:oddHBand="0" w:evenHBand="0" w:firstRowFirstColumn="0" w:firstRowLastColumn="0" w:lastRowFirstColumn="0" w:lastRowLastColumn="0"/>
-            </w:pPr>
-          </w:p>
-        </w:tc>
-        <w:tc>
-          <w:tcPr>
-            <w:tcW w:w="1926" w:type="dxa"/>
-            <w:gridSpan w:val="2"/>
-            <w:tcBorders>
-              <w:top w:val="single" w:sz="4" w:space="0" w:color="auto"/>
-              <w:right w:val="single" w:sz="4" w:space="0" w:color="auto"/>
-            </w:tcBorders>
-            <w:shd w:val="clear" w:color="auto" w:fill="833C0B" w:themeFill="accent2" w:themeFillShade="80"/>
-          </w:tcPr>
-          <w:p>
-            <w:pPr>
-              <w:jc w:val="center"/>
-              <w:cnfStyle w:val="000000000000" w:firstRow="0" w:lastRow="0" w:firstColumn="0" w:lastColumn="0" w:oddVBand="0" w:evenVBand="0" w:oddHBand="0" w:evenHBand="0" w:firstRowFirstColumn="0" w:firstRowLastColumn="0" w:lastRowFirstColumn="0" w:lastRowLastColumn="0"/>
-              <w:rPr>
-                <w:b/>
-                <w:color w:val="FFFFFF" w:themeColor="background1"/>
-              </w:rPr>
-            </w:pPr>
-            <w:r>
-              <w:rPr>
-                <w:b/>
-                <w:color w:val="FFFFFF" w:themeColor="background1"/>
-              </w:rPr>
-              <w:t>CNT</w:t>
-            </w:r>
-          </w:p>
-        </w:tc>
-      </w:tr>
-      <w:tr>
-        <w:trPr>
-          <w:jc w:val="center"/>
-        </w:trPr>
-        <w:tc>
-          <w:tcPr>
-            <w:cnfStyle w:val="001000000000" w:firstRow="0" w:lastRow="0" w:firstColumn="1" w:lastColumn="0" w:oddVBand="0" w:evenVBand="0" w:oddHBand="0" w:evenHBand="0" w:firstRowFirstColumn="0" w:firstRowLastColumn="0" w:lastRowFirstColumn="0" w:lastRowLastColumn="0"/>
-            <w:tcW w:w="962" w:type="dxa"/>
-            <w:tcBorders>
-              <w:left w:val="single" w:sz="4" w:space="0" w:color="auto"/>
-              <w:right w:val="single" w:sz="4" w:space="0" w:color="auto"/>
-            </w:tcBorders>
-            <w:vAlign w:val="center"/>
-          </w:tcPr>
-          <w:p>
-            <w:pPr>
-              <w:jc w:val="center"/>
-            </w:pPr>
-            <w:r>
-              <w:t>Result.</w:t>
-            </w:r>
-          </w:p>
-        </w:tc>
-        <w:tc>
-          <w:tcPr>
-            <w:tcW w:w="962" w:type="dxa"/>
-            <w:tcBorders>
-              <w:left w:val="single" w:sz="4" w:space="0" w:color="auto"/>
-            </w:tcBorders>
-            <w:shd w:val="clear" w:color="auto" w:fill="D9D9D9" w:themeFill="background1" w:themeFillShade="D9"/>
-          </w:tcPr>
-          <w:p>
-            <w:pPr>
-              <w:jc w:val="center"/>
-              <w:cnfStyle w:val="000000000000" w:firstRow="0" w:lastRow="0" w:firstColumn="0" w:lastColumn="0" w:oddVBand="0" w:evenVBand="0" w:oddHBand="0" w:evenHBand="0" w:firstRowFirstColumn="0" w:firstRowLastColumn="0" w:lastRowFirstColumn="0" w:lastRowLastColumn="0"/>
-            </w:pPr>
-          </w:p>
-        </w:tc>
-        <w:tc>
-          <w:tcPr>
-            <w:tcW w:w="963" w:type="dxa"/>
-            <w:shd w:val="clear" w:color="auto" w:fill="D9D9D9" w:themeFill="background1" w:themeFillShade="D9"/>
-          </w:tcPr>
-          <w:p>
-            <w:pPr>
-              <w:jc w:val="center"/>
-              <w:cnfStyle w:val="000000000000" w:firstRow="0" w:lastRow="0" w:firstColumn="0" w:lastColumn="0" w:oddVBand="0" w:evenVBand="0" w:oddHBand="0" w:evenHBand="0" w:firstRowFirstColumn="0" w:firstRowLastColumn="0" w:lastRowFirstColumn="0" w:lastRowLastColumn="0"/>
-            </w:pPr>
-          </w:p>
-        </w:tc>
-        <w:tc>
-          <w:tcPr>
-            <w:tcW w:w="963" w:type="dxa"/>
-          </w:tcPr>
-          <w:p>
-            <w:pPr>
-              <w:jc w:val="center"/>
-              <w:cnfStyle w:val="000000000000" w:firstRow="0" w:lastRow="0" w:firstColumn="0" w:lastColumn="0" w:oddVBand="0" w:evenVBand="0" w:oddHBand="0" w:evenHBand="0" w:firstRowFirstColumn="0" w:firstRowLastColumn="0" w:lastRowFirstColumn="0" w:lastRowLastColumn="0"/>
-            </w:pPr>
-            <w:r>
-              <w:t>F</w:t>
-            </w:r>
-          </w:p>
-        </w:tc>
-        <w:tc>
-          <w:tcPr>
-            <w:tcW w:w="963" w:type="dxa"/>
-            <w:tcBorders>
-              <w:right w:val="single" w:sz="4" w:space="0" w:color="auto"/>
-            </w:tcBorders>
-          </w:tcPr>
-          <w:p>
-            <w:pPr>
-              <w:jc w:val="center"/>
-              <w:cnfStyle w:val="000000000000" w:firstRow="0" w:lastRow="0" w:firstColumn="0" w:lastColumn="0" w:oddVBand="0" w:evenVBand="0" w:oddHBand="0" w:evenHBand="0" w:firstRowFirstColumn="0" w:firstRowLastColumn="0" w:lastRowFirstColumn="0" w:lastRowLastColumn="0"/>
-            </w:pPr>
-            <w:r>
-              <w:t>V</w:t>
-            </w:r>
-          </w:p>
-        </w:tc>
-      </w:tr>
-      <w:tr>
-        <w:trPr>
-          <w:jc w:val="center"/>
-        </w:trPr>
-        <w:tc>
-          <w:tcPr>
-            <w:cnfStyle w:val="001000000000" w:firstRow="0" w:lastRow="0" w:firstColumn="1" w:lastColumn="0" w:oddVBand="0" w:evenVBand="0" w:oddHBand="0" w:evenHBand="0" w:firstRowFirstColumn="0" w:firstRowLastColumn="0" w:lastRowFirstColumn="0" w:lastRowLastColumn="0"/>
-            <w:tcW w:w="962" w:type="dxa"/>
-            <w:tcBorders>
-              <w:left w:val="single" w:sz="4" w:space="0" w:color="auto"/>
-              <w:bottom w:val="single" w:sz="4" w:space="0" w:color="auto"/>
-              <w:right w:val="single" w:sz="4" w:space="0" w:color="auto"/>
-            </w:tcBorders>
-            <w:vAlign w:val="center"/>
-          </w:tcPr>
-          <w:p>
-            <w:pPr>
-              <w:jc w:val="center"/>
-            </w:pPr>
-            <w:r>
-              <w:t>Consec.</w:t>
-            </w:r>
-          </w:p>
-        </w:tc>
-        <w:tc>
-          <w:tcPr>
-            <w:tcW w:w="962" w:type="dxa"/>
-            <w:tcBorders>
-              <w:left w:val="single" w:sz="4" w:space="0" w:color="auto"/>
-              <w:bottom w:val="single" w:sz="4" w:space="0" w:color="auto"/>
-            </w:tcBorders>
-            <w:shd w:val="clear" w:color="auto" w:fill="D9D9D9" w:themeFill="background1" w:themeFillShade="D9"/>
-          </w:tcPr>
-          <w:p>
-            <w:pPr>
-              <w:jc w:val="center"/>
-              <w:cnfStyle w:val="000000000000" w:firstRow="0" w:lastRow="0" w:firstColumn="0" w:lastColumn="0" w:oddVBand="0" w:evenVBand="0" w:oddHBand="0" w:evenHBand="0" w:firstRowFirstColumn="0" w:firstRowLastColumn="0" w:lastRowFirstColumn="0" w:lastRowLastColumn="0"/>
-            </w:pPr>
-          </w:p>
-        </w:tc>
-        <w:tc>
-          <w:tcPr>
-            <w:tcW w:w="963" w:type="dxa"/>
-            <w:tcBorders>
-              <w:bottom w:val="single" w:sz="4" w:space="0" w:color="auto"/>
-            </w:tcBorders>
-            <w:shd w:val="clear" w:color="auto" w:fill="D9D9D9" w:themeFill="background1" w:themeFillShade="D9"/>
-          </w:tcPr>
-          <w:p>
-            <w:pPr>
-              <w:jc w:val="center"/>
-              <w:cnfStyle w:val="000000000000" w:firstRow="0" w:lastRow="0" w:firstColumn="0" w:lastColumn="0" w:oddVBand="0" w:evenVBand="0" w:oddHBand="0" w:evenHBand="0" w:firstRowFirstColumn="0" w:firstRowLastColumn="0" w:lastRowFirstColumn="0" w:lastRowLastColumn="0"/>
-            </w:pPr>
-          </w:p>
-        </w:tc>
-        <w:tc>
-          <w:tcPr>
-            <w:tcW w:w="963" w:type="dxa"/>
-            <w:tcBorders>
-              <w:bottom w:val="single" w:sz="4" w:space="0" w:color="auto"/>
-            </w:tcBorders>
-          </w:tcPr>
-          <w:p>
-            <w:pPr>
-              <w:jc w:val="center"/>
-              <w:cnfStyle w:val="000000000000" w:firstRow="0" w:lastRow="0" w:firstColumn="0" w:lastColumn="0" w:oddVBand="0" w:evenVBand="0" w:oddHBand="0" w:evenHBand="0" w:firstRowFirstColumn="0" w:firstRowLastColumn="0" w:lastRowFirstColumn="0" w:lastRowLastColumn="0"/>
-            </w:pPr>
-            <w:r>
-              <w:t>NCN = V</w:t>
-            </w:r>
-          </w:p>
-        </w:tc>
-        <w:tc>
-          <w:tcPr>
-            <w:tcW w:w="963" w:type="dxa"/>
-            <w:tcBorders>
-              <w:bottom w:val="single" w:sz="4" w:space="0" w:color="auto"/>
-              <w:right w:val="single" w:sz="4" w:space="0" w:color="auto"/>
-            </w:tcBorders>
-            <w:shd w:val="clear" w:color="auto" w:fill="D9D9D9" w:themeFill="background1" w:themeFillShade="D9"/>
-          </w:tcPr>
-          <w:p>
-            <w:pPr>
-              <w:jc w:val="center"/>
-              <w:cnfStyle w:val="000000000000" w:firstRow="0" w:lastRow="0" w:firstColumn="0" w:lastColumn="0" w:oddVBand="0" w:evenVBand="0" w:oddHBand="0" w:evenHBand="0" w:firstRowFirstColumn="0" w:firstRowLastColumn="0" w:lastRowFirstColumn="0" w:lastRowLastColumn="0"/>
-            </w:pPr>
+            <w:shd w:val="clear" w:color="auto" w:fill="auto"/>
+          </w:tcPr>
+          <w:p>
+            <w:pPr>
+              <w:jc w:val="center"/>
+              <w:cnfStyle w:val="000000000000" w:firstRow="0" w:lastRow="0" w:firstColumn="0" w:lastColumn="0" w:oddVBand="0" w:evenVBand="0" w:oddHBand="0" w:evenHBand="0" w:firstRowFirstColumn="0" w:firstRowLastColumn="0" w:lastRowFirstColumn="0" w:lastRowLastColumn="0"/>
+            </w:pPr>
+            <w:r>
+              <w:t>AMA = F</w:t>
+            </w:r>
           </w:p>
         </w:tc>
       </w:tr>
@@ -23836,7 +23659,7 @@
         </w:tc>
         <w:tc>
           <w:tcPr>
-            <w:tcW w:w="962" w:type="dxa"/>
+            <w:tcW w:w="1020" w:type="dxa"/>
             <w:tcBorders>
               <w:top w:val="single" w:sz="4" w:space="0" w:color="auto"/>
               <w:left w:val="single" w:sz="4" w:space="0" w:color="auto"/>
@@ -23853,7 +23676,7 @@
         </w:tc>
         <w:tc>
           <w:tcPr>
-            <w:tcW w:w="963" w:type="dxa"/>
+            <w:tcW w:w="1021" w:type="dxa"/>
             <w:tcBorders>
               <w:top w:val="single" w:sz="4" w:space="0" w:color="auto"/>
               <w:bottom w:val="single" w:sz="4" w:space="0" w:color="auto"/>
@@ -23880,7 +23703,7 @@
         </w:tc>
         <w:tc>
           <w:tcPr>
-            <w:tcW w:w="963" w:type="dxa"/>
+            <w:tcW w:w="1021" w:type="dxa"/>
             <w:tcBorders>
               <w:top w:val="single" w:sz="4" w:space="0" w:color="auto"/>
               <w:bottom w:val="single" w:sz="4" w:space="0" w:color="auto"/>
@@ -23896,7 +23719,7 @@
         </w:tc>
         <w:tc>
           <w:tcPr>
-            <w:tcW w:w="963" w:type="dxa"/>
+            <w:tcW w:w="1022" w:type="dxa"/>
             <w:tcBorders>
               <w:top w:val="single" w:sz="4" w:space="0" w:color="auto"/>
               <w:bottom w:val="single" w:sz="4" w:space="0" w:color="auto"/>
@@ -23923,12 +23746,123 @@
           </w:p>
         </w:tc>
       </w:tr>
+      <w:tr>
+        <w:trPr>
+          <w:jc w:val="center"/>
+        </w:trPr>
+        <w:tc>
+          <w:tcPr>
+            <w:cnfStyle w:val="001000000000" w:firstRow="0" w:lastRow="0" w:firstColumn="1" w:lastColumn="0" w:oddVBand="0" w:evenVBand="0" w:oddHBand="0" w:evenHBand="0" w:firstRowFirstColumn="0" w:firstRowLastColumn="0" w:lastRowFirstColumn="0" w:lastRowLastColumn="0"/>
+            <w:tcW w:w="962" w:type="dxa"/>
+            <w:tcBorders>
+              <w:top w:val="single" w:sz="4" w:space="0" w:color="auto"/>
+              <w:left w:val="single" w:sz="4" w:space="0" w:color="auto"/>
+              <w:bottom w:val="single" w:sz="4" w:space="0" w:color="auto"/>
+              <w:right w:val="single" w:sz="4" w:space="0" w:color="auto"/>
+            </w:tcBorders>
+            <w:vAlign w:val="center"/>
+          </w:tcPr>
+          <w:p>
+            <w:pPr>
+              <w:jc w:val="center"/>
+            </w:pPr>
+            <w:bookmarkStart w:id="37" w:name="_Toc121927880"/>
+            <w:r>
+              <w:t>Preg.</w:t>
+            </w:r>
+          </w:p>
+        </w:tc>
+        <w:tc>
+          <w:tcPr>
+            <w:tcW w:w="1020" w:type="dxa"/>
+            <w:tcBorders>
+              <w:top w:val="single" w:sz="4" w:space="0" w:color="auto"/>
+              <w:left w:val="single" w:sz="4" w:space="0" w:color="auto"/>
+              <w:bottom w:val="single" w:sz="4" w:space="0" w:color="auto"/>
+            </w:tcBorders>
+            <w:shd w:val="clear" w:color="auto" w:fill="D9D9D9" w:themeFill="background1" w:themeFillShade="D9"/>
+          </w:tcPr>
+          <w:p>
+            <w:pPr>
+              <w:jc w:val="center"/>
+              <w:cnfStyle w:val="000000000000" w:firstRow="0" w:lastRow="0" w:firstColumn="0" w:lastColumn="0" w:oddVBand="0" w:evenVBand="0" w:oddHBand="0" w:evenHBand="0" w:firstRowFirstColumn="0" w:firstRowLastColumn="0" w:lastRowFirstColumn="0" w:lastRowLastColumn="0"/>
+              <w:rPr>
+                <w:b/>
+                <w:color w:val="FFFFFF" w:themeColor="background1"/>
+              </w:rPr>
+            </w:pPr>
+          </w:p>
+        </w:tc>
+        <w:tc>
+          <w:tcPr>
+            <w:tcW w:w="1021" w:type="dxa"/>
+            <w:tcBorders>
+              <w:top w:val="single" w:sz="4" w:space="0" w:color="auto"/>
+              <w:bottom w:val="single" w:sz="4" w:space="0" w:color="auto"/>
+            </w:tcBorders>
+            <w:shd w:val="clear" w:color="auto" w:fill="D9D9D9" w:themeFill="background1" w:themeFillShade="D9"/>
+          </w:tcPr>
+          <w:p>
+            <w:pPr>
+              <w:jc w:val="center"/>
+              <w:cnfStyle w:val="000000000000" w:firstRow="0" w:lastRow="0" w:firstColumn="0" w:lastColumn="0" w:oddVBand="0" w:evenVBand="0" w:oddHBand="0" w:evenHBand="0" w:firstRowFirstColumn="0" w:firstRowLastColumn="0" w:lastRowFirstColumn="0" w:lastRowLastColumn="0"/>
+              <w:rPr>
+                <w:b/>
+                <w:color w:val="FFFFFF" w:themeColor="background1"/>
+              </w:rPr>
+            </w:pPr>
+          </w:p>
+        </w:tc>
+        <w:tc>
+          <w:tcPr>
+            <w:tcW w:w="1021" w:type="dxa"/>
+            <w:tcBorders>
+              <w:top w:val="single" w:sz="4" w:space="0" w:color="auto"/>
+              <w:bottom w:val="single" w:sz="4" w:space="0" w:color="auto"/>
+            </w:tcBorders>
+            <w:shd w:val="clear" w:color="auto" w:fill="833C0B" w:themeFill="accent2" w:themeFillShade="80"/>
+          </w:tcPr>
+          <w:p>
+            <w:pPr>
+              <w:jc w:val="center"/>
+              <w:cnfStyle w:val="000000000000" w:firstRow="0" w:lastRow="0" w:firstColumn="0" w:lastColumn="0" w:oddVBand="0" w:evenVBand="0" w:oddHBand="0" w:evenHBand="0" w:firstRowFirstColumn="0" w:firstRowLastColumn="0" w:lastRowFirstColumn="0" w:lastRowLastColumn="0"/>
+              <w:rPr>
+                <w:b/>
+                <w:color w:val="FFFFFF" w:themeColor="background1"/>
+              </w:rPr>
+            </w:pPr>
+            <w:r>
+              <w:rPr>
+                <w:b/>
+                <w:color w:val="FFFFFF" w:themeColor="background1"/>
+              </w:rPr>
+              <w:t>Ap.Mar</w:t>
+            </w:r>
+          </w:p>
+        </w:tc>
+        <w:tc>
+          <w:tcPr>
+            <w:tcW w:w="1022" w:type="dxa"/>
+            <w:tcBorders>
+              <w:top w:val="single" w:sz="4" w:space="0" w:color="auto"/>
+              <w:bottom w:val="single" w:sz="4" w:space="0" w:color="auto"/>
+              <w:right w:val="single" w:sz="4" w:space="0" w:color="auto"/>
+            </w:tcBorders>
+            <w:shd w:val="clear" w:color="auto" w:fill="D9D9D9" w:themeFill="background1" w:themeFillShade="D9"/>
+          </w:tcPr>
+          <w:p>
+            <w:pPr>
+              <w:jc w:val="center"/>
+              <w:cnfStyle w:val="000000000000" w:firstRow="0" w:lastRow="0" w:firstColumn="0" w:lastColumn="0" w:oddVBand="0" w:evenVBand="0" w:oddHBand="0" w:evenHBand="0" w:firstRowFirstColumn="0" w:firstRowLastColumn="0" w:lastRowFirstColumn="0" w:lastRowLastColumn="0"/>
+            </w:pPr>
+          </w:p>
+        </w:tc>
+      </w:tr>
     </w:tbl>
     <w:p>
       <w:pPr>
         <w:pStyle w:val="Ttulo2"/>
       </w:pPr>
-      <w:bookmarkStart w:id="37" w:name="_Toc121927880"/>
       <w:r>
         <w:t>Criterios sobre la búsqueda de un RCLV</w:t>
       </w:r>
@@ -24080,7 +24014,6 @@
       </w:pPr>
       <w:bookmarkStart w:id="38" w:name="_Toc121927881"/>
       <w:r>
-        <w:lastRenderedPageBreak/>
         <w:t>Agregar RCLV y Editar RCLV</w:t>
       </w:r>
       <w:bookmarkEnd w:id="38"/>
@@ -24196,6 +24129,7 @@
               <w:cnfStyle w:val="000000000000" w:firstRow="0" w:lastRow="0" w:firstColumn="0" w:lastColumn="0" w:oddVBand="0" w:evenVBand="0" w:oddHBand="0" w:evenHBand="0" w:firstRowFirstColumn="0" w:firstRowLastColumn="0" w:lastRowFirstColumn="0" w:lastRowLastColumn="0"/>
             </w:pPr>
             <w:r>
+              <w:lastRenderedPageBreak/>
               <w:t>Información en el url: v</w:t>
             </w:r>
             <w:r>
@@ -24213,6 +24147,7 @@
               <w:cnfStyle w:val="000000000000" w:firstRow="0" w:lastRow="0" w:firstColumn="0" w:lastColumn="0" w:oddVBand="0" w:evenVBand="0" w:oddHBand="0" w:evenHBand="0" w:firstRowFirstColumn="0" w:firstRowLastColumn="0" w:lastRowFirstColumn="0" w:lastRowLastColumn="0"/>
             </w:pPr>
             <w:r>
+              <w:lastRenderedPageBreak/>
               <w:t xml:space="preserve">Acceso: </w:t>
             </w:r>
             <w:r>
@@ -24234,6 +24169,7 @@
               <w:cnfStyle w:val="000000000000" w:firstRow="0" w:lastRow="0" w:firstColumn="0" w:lastColumn="0" w:oddVBand="0" w:evenVBand="0" w:oddHBand="0" w:evenHBand="0" w:firstRowFirstColumn="0" w:firstRowLastColumn="0" w:lastRowFirstColumn="0" w:lastRowLastColumn="0"/>
             </w:pPr>
             <w:r>
+              <w:lastRenderedPageBreak/>
               <w:t>Información en el url: v</w:t>
             </w:r>
             <w:r>
@@ -24253,6 +24189,7 @@
           </w:tcPr>
           <w:p>
             <w:r>
+              <w:lastRenderedPageBreak/>
               <w:t>Edición RCLV</w:t>
             </w:r>
           </w:p>
@@ -32912,7 +32849,7 @@
             <w:rPr>
               <w:noProof/>
             </w:rPr>
-            <w:t>14/dic.22</w:t>
+            <w:t>16/dic.22</w:t>
           </w:r>
           <w:r>
             <w:fldChar w:fldCharType="end"/>
@@ -32933,7 +32870,7 @@
             <w:rPr>
               <w:noProof/>
             </w:rPr>
-            <w:t>16:28</w:t>
+            <w:t>02:30</w:t>
           </w:r>
           <w:r>
             <w:fldChar w:fldCharType="end"/>
@@ -32970,7 +32907,7 @@
             <w:rPr>
               <w:noProof/>
             </w:rPr>
-            <w:t>II-4</w:t>
+            <w:t>VI-1</w:t>
           </w:r>
           <w:r>
             <w:fldChar w:fldCharType="end"/>
@@ -32978,27 +32915,14 @@
           <w:r>
             <w:t>/</w:t>
           </w:r>
-          <w:r>
-            <w:fldChar w:fldCharType="begin"/>
-          </w:r>
-          <w:r>
-            <w:instrText xml:space="preserve"> SECTIONPAGES   \* MERGEFORMAT </w:instrText>
-          </w:r>
-          <w:r>
-            <w:fldChar w:fldCharType="separate"/>
-          </w:r>
-          <w:r>
-            <w:rPr>
-              <w:noProof/>
-            </w:rPr>
-            <w:t>4</w:t>
-          </w:r>
-          <w:r>
-            <w:rPr>
-              <w:noProof/>
-            </w:rPr>
-            <w:fldChar w:fldCharType="end"/>
-          </w:r>
+          <w:fldSimple w:instr=" SECTIONPAGES   \* MERGEFORMAT ">
+            <w:r>
+              <w:rPr>
+                <w:noProof/>
+              </w:rPr>
+              <w:t>3</w:t>
+            </w:r>
+          </w:fldSimple>
         </w:p>
       </w:tc>
     </w:tr>
@@ -33061,7 +32985,7 @@
             <w:rPr>
               <w:noProof/>
             </w:rPr>
-            <w:t>14/dic.22</w:t>
+            <w:t>16/dic.22</w:t>
           </w:r>
           <w:r>
             <w:fldChar w:fldCharType="end"/>
@@ -33082,7 +33006,7 @@
             <w:rPr>
               <w:noProof/>
             </w:rPr>
-            <w:t>16:28</w:t>
+            <w:t>02:30</w:t>
           </w:r>
           <w:r>
             <w:fldChar w:fldCharType="end"/>
@@ -33127,27 +33051,14 @@
           <w:r>
             <w:t>/</w:t>
           </w:r>
-          <w:r>
-            <w:fldChar w:fldCharType="begin"/>
-          </w:r>
-          <w:r>
-            <w:instrText xml:space="preserve"> SECTIONPAGES   \* MERGEFORMAT </w:instrText>
-          </w:r>
-          <w:r>
-            <w:fldChar w:fldCharType="separate"/>
-          </w:r>
-          <w:r>
-            <w:rPr>
-              <w:noProof/>
-            </w:rPr>
-            <w:t>9</w:t>
-          </w:r>
-          <w:r>
-            <w:rPr>
-              <w:noProof/>
-            </w:rPr>
-            <w:fldChar w:fldCharType="end"/>
-          </w:r>
+          <w:fldSimple w:instr=" SECTIONPAGES   \* MERGEFORMAT ">
+            <w:r>
+              <w:rPr>
+                <w:noProof/>
+              </w:rPr>
+              <w:t>9</w:t>
+            </w:r>
+          </w:fldSimple>
         </w:p>
       </w:tc>
     </w:tr>
@@ -33255,7 +33166,7 @@
             <w:rPr>
               <w:noProof/>
             </w:rPr>
-            <w:t>14/dic.22</w:t>
+            <w:t>16/dic.22</w:t>
           </w:r>
           <w:r>
             <w:fldChar w:fldCharType="end"/>
@@ -41964,7 +41875,7 @@
 </file>
 
 <file path=customXml/itemProps1.xml><?xml version="1.0" encoding="utf-8"?>
-<ds:datastoreItem xmlns:ds="http://schemas.openxmlformats.org/officeDocument/2006/customXml" ds:itemID="{789F364A-D9D7-4EEA-AB3E-4CEEC0E262FB}">
+<ds:datastoreItem xmlns:ds="http://schemas.openxmlformats.org/officeDocument/2006/customXml" ds:itemID="{C3AE7236-930F-44C3-BDF6-C15FCCCEBC81}">
   <ds:schemaRefs>
     <ds:schemaRef ds:uri="http://schemas.openxmlformats.org/officeDocument/2006/bibliography"/>
   </ds:schemaRefs>

</xml_diff>